<commit_message>
Update Lets discuss the situation.docx
</commit_message>
<xml_diff>
--- a/Documentation/Lets discuss the situation.docx
+++ b/Documentation/Lets discuss the situation.docx
@@ -7,9 +7,11 @@
         <w:pStyle w:val="Heading1"/>
         <w:jc w:val="center"/>
       </w:pPr>
+      <w:bookmarkStart w:id="0" w:name="_Toc40810999"/>
       <w:r>
         <w:t>Let’s Discuss the Situation</w:t>
       </w:r>
+      <w:bookmarkEnd w:id="0"/>
     </w:p>
     <w:p>
       <w:pPr>
@@ -19,25 +21,1063 @@
         <w:t>Draft</w:t>
       </w:r>
       <w:r>
-        <w:t xml:space="preserve"> 0.01</w:t>
+        <w:t xml:space="preserve"> 0.0</w:t>
+      </w:r>
+      <w:r>
+        <w:t>2</w:t>
       </w:r>
       <w:r>
         <w:t>: Cory Casanave 5/</w:t>
       </w:r>
       <w:r>
-        <w:t>12</w:t>
+        <w:t>1</w:t>
+      </w:r>
+      <w:r>
+        <w:t>9</w:t>
       </w:r>
       <w:r>
         <w:t>/2020</w:t>
+      </w:r>
+    </w:p>
+    <w:sdt>
+      <w:sdtPr>
+        <w:id w:val="-1011213477"/>
+        <w:docPartObj>
+          <w:docPartGallery w:val="Table of Contents"/>
+          <w:docPartUnique/>
+        </w:docPartObj>
+      </w:sdtPr>
+      <w:sdtEndPr>
+        <w:rPr>
+          <w:rFonts w:asciiTheme="minorHAnsi" w:eastAsiaTheme="minorHAnsi" w:hAnsiTheme="minorHAnsi" w:cstheme="minorBidi"/>
+          <w:b/>
+          <w:bCs/>
+          <w:noProof/>
+          <w:color w:val="auto"/>
+          <w:sz w:val="22"/>
+          <w:szCs w:val="22"/>
+        </w:rPr>
+      </w:sdtEndPr>
+      <w:sdtContent>
+        <w:p>
+          <w:pPr>
+            <w:pStyle w:val="TOCHeading"/>
+          </w:pPr>
+          <w:r>
+            <w:t>Contents</w:t>
+          </w:r>
+        </w:p>
+        <w:p>
+          <w:pPr>
+            <w:pStyle w:val="TOC1"/>
+            <w:tabs>
+              <w:tab w:val="right" w:leader="dot" w:pos="9350"/>
+            </w:tabs>
+            <w:rPr>
+              <w:rFonts w:eastAsiaTheme="minorEastAsia"/>
+              <w:noProof/>
+            </w:rPr>
+          </w:pPr>
+          <w:r>
+            <w:fldChar w:fldCharType="begin"/>
+          </w:r>
+          <w:r>
+            <w:instrText xml:space="preserve"> TOC \o "1-3" \h \z \u </w:instrText>
+          </w:r>
+          <w:r>
+            <w:fldChar w:fldCharType="separate"/>
+          </w:r>
+          <w:hyperlink w:anchor="_Toc40810999" w:history="1">
+            <w:r>
+              <w:rPr>
+                <w:rStyle w:val="Hyperlink"/>
+                <w:noProof/>
+              </w:rPr>
+              <w:t>Let’s Discuss the Situation</w:t>
+            </w:r>
+            <w:r>
+              <w:rPr>
+                <w:noProof/>
+                <w:webHidden/>
+              </w:rPr>
+              <w:tab/>
+            </w:r>
+            <w:r>
+              <w:rPr>
+                <w:noProof/>
+                <w:webHidden/>
+              </w:rPr>
+              <w:fldChar w:fldCharType="begin"/>
+            </w:r>
+            <w:r>
+              <w:rPr>
+                <w:noProof/>
+                <w:webHidden/>
+              </w:rPr>
+              <w:instrText xml:space="preserve"> PAGEREF _Toc40810999 \h </w:instrText>
+            </w:r>
+            <w:r>
+              <w:rPr>
+                <w:noProof/>
+                <w:webHidden/>
+              </w:rPr>
+            </w:r>
+            <w:r>
+              <w:rPr>
+                <w:noProof/>
+                <w:webHidden/>
+              </w:rPr>
+              <w:fldChar w:fldCharType="separate"/>
+            </w:r>
+            <w:r>
+              <w:rPr>
+                <w:noProof/>
+                <w:webHidden/>
+              </w:rPr>
+              <w:t>1</w:t>
+            </w:r>
+            <w:r>
+              <w:rPr>
+                <w:noProof/>
+                <w:webHidden/>
+              </w:rPr>
+              <w:fldChar w:fldCharType="end"/>
+            </w:r>
+          </w:hyperlink>
+        </w:p>
+        <w:p>
+          <w:pPr>
+            <w:pStyle w:val="TOC2"/>
+            <w:tabs>
+              <w:tab w:val="right" w:leader="dot" w:pos="9350"/>
+            </w:tabs>
+            <w:rPr>
+              <w:rFonts w:eastAsiaTheme="minorEastAsia"/>
+              <w:noProof/>
+            </w:rPr>
+          </w:pPr>
+          <w:hyperlink w:anchor="_Toc40811000" w:history="1">
+            <w:r>
+              <w:rPr>
+                <w:rStyle w:val="Hyperlink"/>
+                <w:noProof/>
+              </w:rPr>
+              <w:t>TOC</w:t>
+            </w:r>
+            <w:r>
+              <w:rPr>
+                <w:noProof/>
+                <w:webHidden/>
+              </w:rPr>
+              <w:tab/>
+            </w:r>
+            <w:r>
+              <w:rPr>
+                <w:noProof/>
+                <w:webHidden/>
+              </w:rPr>
+              <w:fldChar w:fldCharType="begin"/>
+            </w:r>
+            <w:r>
+              <w:rPr>
+                <w:noProof/>
+                <w:webHidden/>
+              </w:rPr>
+              <w:instrText xml:space="preserve"> PAGEREF _Toc40811000 \h </w:instrText>
+            </w:r>
+            <w:r>
+              <w:rPr>
+                <w:noProof/>
+                <w:webHidden/>
+              </w:rPr>
+            </w:r>
+            <w:r>
+              <w:rPr>
+                <w:noProof/>
+                <w:webHidden/>
+              </w:rPr>
+              <w:fldChar w:fldCharType="separate"/>
+            </w:r>
+            <w:r>
+              <w:rPr>
+                <w:noProof/>
+                <w:webHidden/>
+              </w:rPr>
+              <w:t>1</w:t>
+            </w:r>
+            <w:r>
+              <w:rPr>
+                <w:noProof/>
+                <w:webHidden/>
+              </w:rPr>
+              <w:fldChar w:fldCharType="end"/>
+            </w:r>
+          </w:hyperlink>
+        </w:p>
+        <w:p>
+          <w:pPr>
+            <w:pStyle w:val="TOC2"/>
+            <w:tabs>
+              <w:tab w:val="right" w:leader="dot" w:pos="9350"/>
+            </w:tabs>
+            <w:rPr>
+              <w:rFonts w:eastAsiaTheme="minorEastAsia"/>
+              <w:noProof/>
+            </w:rPr>
+          </w:pPr>
+          <w:hyperlink w:anchor="_Toc40811001" w:history="1">
+            <w:r>
+              <w:rPr>
+                <w:rStyle w:val="Hyperlink"/>
+                <w:noProof/>
+              </w:rPr>
+              <w:t>Abstract</w:t>
+            </w:r>
+            <w:r>
+              <w:rPr>
+                <w:noProof/>
+                <w:webHidden/>
+              </w:rPr>
+              <w:tab/>
+            </w:r>
+            <w:r>
+              <w:rPr>
+                <w:noProof/>
+                <w:webHidden/>
+              </w:rPr>
+              <w:fldChar w:fldCharType="begin"/>
+            </w:r>
+            <w:r>
+              <w:rPr>
+                <w:noProof/>
+                <w:webHidden/>
+              </w:rPr>
+              <w:instrText xml:space="preserve"> PAGEREF _Toc40811001 \h </w:instrText>
+            </w:r>
+            <w:r>
+              <w:rPr>
+                <w:noProof/>
+                <w:webHidden/>
+              </w:rPr>
+            </w:r>
+            <w:r>
+              <w:rPr>
+                <w:noProof/>
+                <w:webHidden/>
+              </w:rPr>
+              <w:fldChar w:fldCharType="separate"/>
+            </w:r>
+            <w:r>
+              <w:rPr>
+                <w:noProof/>
+                <w:webHidden/>
+              </w:rPr>
+              <w:t>2</w:t>
+            </w:r>
+            <w:r>
+              <w:rPr>
+                <w:noProof/>
+                <w:webHidden/>
+              </w:rPr>
+              <w:fldChar w:fldCharType="end"/>
+            </w:r>
+          </w:hyperlink>
+        </w:p>
+        <w:p>
+          <w:pPr>
+            <w:pStyle w:val="TOC2"/>
+            <w:tabs>
+              <w:tab w:val="right" w:leader="dot" w:pos="9350"/>
+            </w:tabs>
+            <w:rPr>
+              <w:rFonts w:eastAsiaTheme="minorEastAsia"/>
+              <w:noProof/>
+            </w:rPr>
+          </w:pPr>
+          <w:hyperlink w:anchor="_Toc40811002" w:history="1">
+            <w:r>
+              <w:rPr>
+                <w:rStyle w:val="Hyperlink"/>
+                <w:noProof/>
+              </w:rPr>
+              <w:t>Situations; an intuitive understanding</w:t>
+            </w:r>
+            <w:r>
+              <w:rPr>
+                <w:noProof/>
+                <w:webHidden/>
+              </w:rPr>
+              <w:tab/>
+            </w:r>
+            <w:r>
+              <w:rPr>
+                <w:noProof/>
+                <w:webHidden/>
+              </w:rPr>
+              <w:fldChar w:fldCharType="begin"/>
+            </w:r>
+            <w:r>
+              <w:rPr>
+                <w:noProof/>
+                <w:webHidden/>
+              </w:rPr>
+              <w:instrText xml:space="preserve"> PAGEREF _Toc40811002 \h </w:instrText>
+            </w:r>
+            <w:r>
+              <w:rPr>
+                <w:noProof/>
+                <w:webHidden/>
+              </w:rPr>
+            </w:r>
+            <w:r>
+              <w:rPr>
+                <w:noProof/>
+                <w:webHidden/>
+              </w:rPr>
+              <w:fldChar w:fldCharType="separate"/>
+            </w:r>
+            <w:r>
+              <w:rPr>
+                <w:noProof/>
+                <w:webHidden/>
+              </w:rPr>
+              <w:t>2</w:t>
+            </w:r>
+            <w:r>
+              <w:rPr>
+                <w:noProof/>
+                <w:webHidden/>
+              </w:rPr>
+              <w:fldChar w:fldCharType="end"/>
+            </w:r>
+          </w:hyperlink>
+        </w:p>
+        <w:p>
+          <w:pPr>
+            <w:pStyle w:val="TOC3"/>
+            <w:tabs>
+              <w:tab w:val="right" w:leader="dot" w:pos="9350"/>
+            </w:tabs>
+            <w:rPr>
+              <w:rFonts w:eastAsiaTheme="minorEastAsia"/>
+              <w:noProof/>
+            </w:rPr>
+          </w:pPr>
+          <w:hyperlink w:anchor="_Toc40811003" w:history="1">
+            <w:r>
+              <w:rPr>
+                <w:rStyle w:val="Hyperlink"/>
+                <w:noProof/>
+              </w:rPr>
+              <w:t>Situation Model</w:t>
+            </w:r>
+            <w:r>
+              <w:rPr>
+                <w:noProof/>
+                <w:webHidden/>
+              </w:rPr>
+              <w:tab/>
+            </w:r>
+            <w:r>
+              <w:rPr>
+                <w:noProof/>
+                <w:webHidden/>
+              </w:rPr>
+              <w:fldChar w:fldCharType="begin"/>
+            </w:r>
+            <w:r>
+              <w:rPr>
+                <w:noProof/>
+                <w:webHidden/>
+              </w:rPr>
+              <w:instrText xml:space="preserve"> PAGEREF _Toc40811003 \h </w:instrText>
+            </w:r>
+            <w:r>
+              <w:rPr>
+                <w:noProof/>
+                <w:webHidden/>
+              </w:rPr>
+            </w:r>
+            <w:r>
+              <w:rPr>
+                <w:noProof/>
+                <w:webHidden/>
+              </w:rPr>
+              <w:fldChar w:fldCharType="separate"/>
+            </w:r>
+            <w:r>
+              <w:rPr>
+                <w:noProof/>
+                <w:webHidden/>
+              </w:rPr>
+              <w:t>3</w:t>
+            </w:r>
+            <w:r>
+              <w:rPr>
+                <w:noProof/>
+                <w:webHidden/>
+              </w:rPr>
+              <w:fldChar w:fldCharType="end"/>
+            </w:r>
+          </w:hyperlink>
+        </w:p>
+        <w:p>
+          <w:pPr>
+            <w:pStyle w:val="TOC3"/>
+            <w:tabs>
+              <w:tab w:val="right" w:leader="dot" w:pos="9350"/>
+            </w:tabs>
+            <w:rPr>
+              <w:rFonts w:eastAsiaTheme="minorEastAsia"/>
+              <w:noProof/>
+            </w:rPr>
+          </w:pPr>
+          <w:hyperlink w:anchor="_Toc40811004" w:history="1">
+            <w:r>
+              <w:rPr>
+                <w:rStyle w:val="Hyperlink"/>
+                <w:noProof/>
+              </w:rPr>
+              <w:t>Atomic situations (relationships and characteristics)</w:t>
+            </w:r>
+            <w:r>
+              <w:rPr>
+                <w:noProof/>
+                <w:webHidden/>
+              </w:rPr>
+              <w:tab/>
+            </w:r>
+            <w:r>
+              <w:rPr>
+                <w:noProof/>
+                <w:webHidden/>
+              </w:rPr>
+              <w:fldChar w:fldCharType="begin"/>
+            </w:r>
+            <w:r>
+              <w:rPr>
+                <w:noProof/>
+                <w:webHidden/>
+              </w:rPr>
+              <w:instrText xml:space="preserve"> PAGEREF _Toc40811004 \h </w:instrText>
+            </w:r>
+            <w:r>
+              <w:rPr>
+                <w:noProof/>
+                <w:webHidden/>
+              </w:rPr>
+            </w:r>
+            <w:r>
+              <w:rPr>
+                <w:noProof/>
+                <w:webHidden/>
+              </w:rPr>
+              <w:fldChar w:fldCharType="separate"/>
+            </w:r>
+            <w:r>
+              <w:rPr>
+                <w:noProof/>
+                <w:webHidden/>
+              </w:rPr>
+              <w:t>4</w:t>
+            </w:r>
+            <w:r>
+              <w:rPr>
+                <w:noProof/>
+                <w:webHidden/>
+              </w:rPr>
+              <w:fldChar w:fldCharType="end"/>
+            </w:r>
+          </w:hyperlink>
+        </w:p>
+        <w:p>
+          <w:pPr>
+            <w:pStyle w:val="TOC3"/>
+            <w:tabs>
+              <w:tab w:val="right" w:leader="dot" w:pos="9350"/>
+            </w:tabs>
+            <w:rPr>
+              <w:rFonts w:eastAsiaTheme="minorEastAsia"/>
+              <w:noProof/>
+            </w:rPr>
+          </w:pPr>
+          <w:hyperlink w:anchor="_Toc40811005" w:history="1">
+            <w:r>
+              <w:rPr>
+                <w:rStyle w:val="Hyperlink"/>
+                <w:noProof/>
+              </w:rPr>
+              <w:t>Composite Situations</w:t>
+            </w:r>
+            <w:r>
+              <w:rPr>
+                <w:noProof/>
+                <w:webHidden/>
+              </w:rPr>
+              <w:tab/>
+            </w:r>
+            <w:r>
+              <w:rPr>
+                <w:noProof/>
+                <w:webHidden/>
+              </w:rPr>
+              <w:fldChar w:fldCharType="begin"/>
+            </w:r>
+            <w:r>
+              <w:rPr>
+                <w:noProof/>
+                <w:webHidden/>
+              </w:rPr>
+              <w:instrText xml:space="preserve"> PAGEREF _Toc40811005 \h </w:instrText>
+            </w:r>
+            <w:r>
+              <w:rPr>
+                <w:noProof/>
+                <w:webHidden/>
+              </w:rPr>
+            </w:r>
+            <w:r>
+              <w:rPr>
+                <w:noProof/>
+                <w:webHidden/>
+              </w:rPr>
+              <w:fldChar w:fldCharType="separate"/>
+            </w:r>
+            <w:r>
+              <w:rPr>
+                <w:noProof/>
+                <w:webHidden/>
+              </w:rPr>
+              <w:t>4</w:t>
+            </w:r>
+            <w:r>
+              <w:rPr>
+                <w:noProof/>
+                <w:webHidden/>
+              </w:rPr>
+              <w:fldChar w:fldCharType="end"/>
+            </w:r>
+          </w:hyperlink>
+        </w:p>
+        <w:p>
+          <w:pPr>
+            <w:pStyle w:val="TOC3"/>
+            <w:tabs>
+              <w:tab w:val="right" w:leader="dot" w:pos="9350"/>
+            </w:tabs>
+            <w:rPr>
+              <w:rFonts w:eastAsiaTheme="minorEastAsia"/>
+              <w:noProof/>
+            </w:rPr>
+          </w:pPr>
+          <w:hyperlink w:anchor="_Toc40811006" w:history="1">
+            <w:r>
+              <w:rPr>
+                <w:rStyle w:val="Hyperlink"/>
+                <w:noProof/>
+              </w:rPr>
+              <w:t>Static Situations</w:t>
+            </w:r>
+            <w:r>
+              <w:rPr>
+                <w:noProof/>
+                <w:webHidden/>
+              </w:rPr>
+              <w:tab/>
+            </w:r>
+            <w:r>
+              <w:rPr>
+                <w:noProof/>
+                <w:webHidden/>
+              </w:rPr>
+              <w:fldChar w:fldCharType="begin"/>
+            </w:r>
+            <w:r>
+              <w:rPr>
+                <w:noProof/>
+                <w:webHidden/>
+              </w:rPr>
+              <w:instrText xml:space="preserve"> PAGEREF _Toc40811006 \h </w:instrText>
+            </w:r>
+            <w:r>
+              <w:rPr>
+                <w:noProof/>
+                <w:webHidden/>
+              </w:rPr>
+            </w:r>
+            <w:r>
+              <w:rPr>
+                <w:noProof/>
+                <w:webHidden/>
+              </w:rPr>
+              <w:fldChar w:fldCharType="separate"/>
+            </w:r>
+            <w:r>
+              <w:rPr>
+                <w:noProof/>
+                <w:webHidden/>
+              </w:rPr>
+              <w:t>4</w:t>
+            </w:r>
+            <w:r>
+              <w:rPr>
+                <w:noProof/>
+                <w:webHidden/>
+              </w:rPr>
+              <w:fldChar w:fldCharType="end"/>
+            </w:r>
+          </w:hyperlink>
+        </w:p>
+        <w:p>
+          <w:pPr>
+            <w:pStyle w:val="TOC3"/>
+            <w:tabs>
+              <w:tab w:val="right" w:leader="dot" w:pos="9350"/>
+            </w:tabs>
+            <w:rPr>
+              <w:rFonts w:eastAsiaTheme="minorEastAsia"/>
+              <w:noProof/>
+            </w:rPr>
+          </w:pPr>
+          <w:hyperlink w:anchor="_Toc40811007" w:history="1">
+            <w:r>
+              <w:rPr>
+                <w:rStyle w:val="Hyperlink"/>
+                <w:noProof/>
+              </w:rPr>
+              <w:t>Dynamic situations</w:t>
+            </w:r>
+            <w:r>
+              <w:rPr>
+                <w:noProof/>
+                <w:webHidden/>
+              </w:rPr>
+              <w:tab/>
+            </w:r>
+            <w:r>
+              <w:rPr>
+                <w:noProof/>
+                <w:webHidden/>
+              </w:rPr>
+              <w:fldChar w:fldCharType="begin"/>
+            </w:r>
+            <w:r>
+              <w:rPr>
+                <w:noProof/>
+                <w:webHidden/>
+              </w:rPr>
+              <w:instrText xml:space="preserve"> PAGEREF _Toc40811007 \h </w:instrText>
+            </w:r>
+            <w:r>
+              <w:rPr>
+                <w:noProof/>
+                <w:webHidden/>
+              </w:rPr>
+            </w:r>
+            <w:r>
+              <w:rPr>
+                <w:noProof/>
+                <w:webHidden/>
+              </w:rPr>
+              <w:fldChar w:fldCharType="separate"/>
+            </w:r>
+            <w:r>
+              <w:rPr>
+                <w:noProof/>
+                <w:webHidden/>
+              </w:rPr>
+              <w:t>5</w:t>
+            </w:r>
+            <w:r>
+              <w:rPr>
+                <w:noProof/>
+                <w:webHidden/>
+              </w:rPr>
+              <w:fldChar w:fldCharType="end"/>
+            </w:r>
+          </w:hyperlink>
+        </w:p>
+        <w:p>
+          <w:pPr>
+            <w:pStyle w:val="TOC3"/>
+            <w:tabs>
+              <w:tab w:val="right" w:leader="dot" w:pos="9350"/>
+            </w:tabs>
+            <w:rPr>
+              <w:rFonts w:eastAsiaTheme="minorEastAsia"/>
+              <w:noProof/>
+            </w:rPr>
+          </w:pPr>
+          <w:hyperlink w:anchor="_Toc40811008" w:history="1">
+            <w:r>
+              <w:rPr>
+                <w:rStyle w:val="Hyperlink"/>
+                <w:noProof/>
+              </w:rPr>
+              <w:t>Temporality</w:t>
+            </w:r>
+            <w:r>
+              <w:rPr>
+                <w:noProof/>
+                <w:webHidden/>
+              </w:rPr>
+              <w:tab/>
+            </w:r>
+            <w:r>
+              <w:rPr>
+                <w:noProof/>
+                <w:webHidden/>
+              </w:rPr>
+              <w:fldChar w:fldCharType="begin"/>
+            </w:r>
+            <w:r>
+              <w:rPr>
+                <w:noProof/>
+                <w:webHidden/>
+              </w:rPr>
+              <w:instrText xml:space="preserve"> PAGEREF _Toc40811008 \h </w:instrText>
+            </w:r>
+            <w:r>
+              <w:rPr>
+                <w:noProof/>
+                <w:webHidden/>
+              </w:rPr>
+            </w:r>
+            <w:r>
+              <w:rPr>
+                <w:noProof/>
+                <w:webHidden/>
+              </w:rPr>
+              <w:fldChar w:fldCharType="separate"/>
+            </w:r>
+            <w:r>
+              <w:rPr>
+                <w:noProof/>
+                <w:webHidden/>
+              </w:rPr>
+              <w:t>5</w:t>
+            </w:r>
+            <w:r>
+              <w:rPr>
+                <w:noProof/>
+                <w:webHidden/>
+              </w:rPr>
+              <w:fldChar w:fldCharType="end"/>
+            </w:r>
+          </w:hyperlink>
+        </w:p>
+        <w:p>
+          <w:pPr>
+            <w:pStyle w:val="TOC2"/>
+            <w:tabs>
+              <w:tab w:val="right" w:leader="dot" w:pos="9350"/>
+            </w:tabs>
+            <w:rPr>
+              <w:rFonts w:eastAsiaTheme="minorEastAsia"/>
+              <w:noProof/>
+            </w:rPr>
+          </w:pPr>
+          <w:hyperlink w:anchor="_Toc40811009" w:history="1">
+            <w:r>
+              <w:rPr>
+                <w:rStyle w:val="Hyperlink"/>
+                <w:noProof/>
+              </w:rPr>
+              <w:t>Occurrences</w:t>
+            </w:r>
+            <w:r>
+              <w:rPr>
+                <w:noProof/>
+                <w:webHidden/>
+              </w:rPr>
+              <w:tab/>
+            </w:r>
+            <w:r>
+              <w:rPr>
+                <w:noProof/>
+                <w:webHidden/>
+              </w:rPr>
+              <w:fldChar w:fldCharType="begin"/>
+            </w:r>
+            <w:r>
+              <w:rPr>
+                <w:noProof/>
+                <w:webHidden/>
+              </w:rPr>
+              <w:instrText xml:space="preserve"> PAGEREF _Toc40811009 \h </w:instrText>
+            </w:r>
+            <w:r>
+              <w:rPr>
+                <w:noProof/>
+                <w:webHidden/>
+              </w:rPr>
+            </w:r>
+            <w:r>
+              <w:rPr>
+                <w:noProof/>
+                <w:webHidden/>
+              </w:rPr>
+              <w:fldChar w:fldCharType="separate"/>
+            </w:r>
+            <w:r>
+              <w:rPr>
+                <w:noProof/>
+                <w:webHidden/>
+              </w:rPr>
+              <w:t>8</w:t>
+            </w:r>
+            <w:r>
+              <w:rPr>
+                <w:noProof/>
+                <w:webHidden/>
+              </w:rPr>
+              <w:fldChar w:fldCharType="end"/>
+            </w:r>
+          </w:hyperlink>
+        </w:p>
+        <w:p>
+          <w:pPr>
+            <w:pStyle w:val="TOC2"/>
+            <w:tabs>
+              <w:tab w:val="right" w:leader="dot" w:pos="9350"/>
+            </w:tabs>
+            <w:rPr>
+              <w:rFonts w:eastAsiaTheme="minorEastAsia"/>
+              <w:noProof/>
+            </w:rPr>
+          </w:pPr>
+          <w:hyperlink w:anchor="_Toc40811010" w:history="1">
+            <w:r>
+              <w:rPr>
+                <w:rStyle w:val="Hyperlink"/>
+                <w:noProof/>
+              </w:rPr>
+              <w:t>Statements</w:t>
+            </w:r>
+            <w:r>
+              <w:rPr>
+                <w:noProof/>
+                <w:webHidden/>
+              </w:rPr>
+              <w:tab/>
+            </w:r>
+            <w:r>
+              <w:rPr>
+                <w:noProof/>
+                <w:webHidden/>
+              </w:rPr>
+              <w:fldChar w:fldCharType="begin"/>
+            </w:r>
+            <w:r>
+              <w:rPr>
+                <w:noProof/>
+                <w:webHidden/>
+              </w:rPr>
+              <w:instrText xml:space="preserve"> PAGEREF _Toc40811010 \h </w:instrText>
+            </w:r>
+            <w:r>
+              <w:rPr>
+                <w:noProof/>
+                <w:webHidden/>
+              </w:rPr>
+            </w:r>
+            <w:r>
+              <w:rPr>
+                <w:noProof/>
+                <w:webHidden/>
+              </w:rPr>
+              <w:fldChar w:fldCharType="separate"/>
+            </w:r>
+            <w:r>
+              <w:rPr>
+                <w:noProof/>
+                <w:webHidden/>
+              </w:rPr>
+              <w:t>9</w:t>
+            </w:r>
+            <w:r>
+              <w:rPr>
+                <w:noProof/>
+                <w:webHidden/>
+              </w:rPr>
+              <w:fldChar w:fldCharType="end"/>
+            </w:r>
+          </w:hyperlink>
+        </w:p>
+        <w:p>
+          <w:pPr>
+            <w:pStyle w:val="TOC3"/>
+            <w:tabs>
+              <w:tab w:val="right" w:leader="dot" w:pos="9350"/>
+            </w:tabs>
+            <w:rPr>
+              <w:rFonts w:eastAsiaTheme="minorEastAsia"/>
+              <w:noProof/>
+            </w:rPr>
+          </w:pPr>
+          <w:hyperlink w:anchor="_Toc40811011" w:history="1">
+            <w:r>
+              <w:rPr>
+                <w:rStyle w:val="Hyperlink"/>
+                <w:noProof/>
+              </w:rPr>
+              <w:t>Actual situations and patterns</w:t>
+            </w:r>
+            <w:r>
+              <w:rPr>
+                <w:noProof/>
+                <w:webHidden/>
+              </w:rPr>
+              <w:tab/>
+            </w:r>
+            <w:r>
+              <w:rPr>
+                <w:noProof/>
+                <w:webHidden/>
+              </w:rPr>
+              <w:fldChar w:fldCharType="begin"/>
+            </w:r>
+            <w:r>
+              <w:rPr>
+                <w:noProof/>
+                <w:webHidden/>
+              </w:rPr>
+              <w:instrText xml:space="preserve"> PAGEREF _Toc40811011 \h </w:instrText>
+            </w:r>
+            <w:r>
+              <w:rPr>
+                <w:noProof/>
+                <w:webHidden/>
+              </w:rPr>
+            </w:r>
+            <w:r>
+              <w:rPr>
+                <w:noProof/>
+                <w:webHidden/>
+              </w:rPr>
+              <w:fldChar w:fldCharType="separate"/>
+            </w:r>
+            <w:r>
+              <w:rPr>
+                <w:noProof/>
+                <w:webHidden/>
+              </w:rPr>
+              <w:t>11</w:t>
+            </w:r>
+            <w:r>
+              <w:rPr>
+                <w:noProof/>
+                <w:webHidden/>
+              </w:rPr>
+              <w:fldChar w:fldCharType="end"/>
+            </w:r>
+          </w:hyperlink>
+        </w:p>
+        <w:p>
+          <w:pPr>
+            <w:pStyle w:val="TOC1"/>
+            <w:tabs>
+              <w:tab w:val="right" w:leader="dot" w:pos="9350"/>
+            </w:tabs>
+            <w:rPr>
+              <w:rFonts w:eastAsiaTheme="minorEastAsia"/>
+              <w:noProof/>
+            </w:rPr>
+          </w:pPr>
+          <w:hyperlink w:anchor="_Toc40811012" w:history="1">
+            <w:r>
+              <w:rPr>
+                <w:rStyle w:val="Hyperlink"/>
+                <w:noProof/>
+              </w:rPr>
+              <w:t>References</w:t>
+            </w:r>
+            <w:r>
+              <w:rPr>
+                <w:noProof/>
+                <w:webHidden/>
+              </w:rPr>
+              <w:tab/>
+            </w:r>
+            <w:r>
+              <w:rPr>
+                <w:noProof/>
+                <w:webHidden/>
+              </w:rPr>
+              <w:fldChar w:fldCharType="begin"/>
+            </w:r>
+            <w:r>
+              <w:rPr>
+                <w:noProof/>
+                <w:webHidden/>
+              </w:rPr>
+              <w:instrText xml:space="preserve"> PAGEREF _Toc40811012 \h </w:instrText>
+            </w:r>
+            <w:r>
+              <w:rPr>
+                <w:noProof/>
+                <w:webHidden/>
+              </w:rPr>
+            </w:r>
+            <w:r>
+              <w:rPr>
+                <w:noProof/>
+                <w:webHidden/>
+              </w:rPr>
+              <w:fldChar w:fldCharType="separate"/>
+            </w:r>
+            <w:r>
+              <w:rPr>
+                <w:noProof/>
+                <w:webHidden/>
+              </w:rPr>
+              <w:t>12</w:t>
+            </w:r>
+            <w:r>
+              <w:rPr>
+                <w:noProof/>
+                <w:webHidden/>
+              </w:rPr>
+              <w:fldChar w:fldCharType="end"/>
+            </w:r>
+          </w:hyperlink>
+        </w:p>
+        <w:p>
+          <w:r>
+            <w:rPr>
+              <w:b/>
+              <w:bCs/>
+              <w:noProof/>
+            </w:rPr>
+            <w:fldChar w:fldCharType="end"/>
+          </w:r>
+        </w:p>
+      </w:sdtContent>
+    </w:sdt>
+    <w:p/>
+    <w:p>
+      <w:pPr>
+        <w:rPr>
+          <w:rFonts w:asciiTheme="majorHAnsi" w:eastAsiaTheme="majorEastAsia" w:hAnsiTheme="majorHAnsi" w:cstheme="majorBidi"/>
+          <w:color w:val="2F5496" w:themeColor="accent1" w:themeShade="BF"/>
+          <w:sz w:val="26"/>
+          <w:szCs w:val="26"/>
+        </w:rPr>
+      </w:pPr>
+      <w:r>
+        <w:br w:type="page"/>
       </w:r>
     </w:p>
     <w:p>
       <w:pPr>
         <w:pStyle w:val="Heading2"/>
       </w:pPr>
-      <w:r>
+      <w:bookmarkStart w:id="1" w:name="_Toc40811001"/>
+      <w:r>
+        <w:lastRenderedPageBreak/>
         <w:t>Abstract</w:t>
       </w:r>
+      <w:bookmarkEnd w:id="1"/>
     </w:p>
     <w:p>
       <w:pPr>
@@ -551,12 +1591,27 @@
     </w:p>
     <w:p>
       <w:pPr>
+        <w:rPr>
+          <w:rFonts w:asciiTheme="majorHAnsi" w:eastAsiaTheme="majorEastAsia" w:hAnsiTheme="majorHAnsi" w:cstheme="majorBidi"/>
+          <w:color w:val="2F5496" w:themeColor="accent1" w:themeShade="BF"/>
+          <w:sz w:val="26"/>
+          <w:szCs w:val="26"/>
+        </w:rPr>
+      </w:pPr>
+      <w:bookmarkStart w:id="2" w:name="_Toc40811002"/>
+      <w:r>
+        <w:br w:type="page"/>
+      </w:r>
+    </w:p>
+    <w:p>
+      <w:pPr>
         <w:pStyle w:val="Heading2"/>
       </w:pPr>
       <w:r>
         <w:lastRenderedPageBreak/>
         <w:t>Situations; an intuitive understanding</w:t>
       </w:r>
+      <w:bookmarkEnd w:id="2"/>
     </w:p>
     <w:p>
       <w:r>
@@ -1040,9 +2095,14 @@
       <w:pPr>
         <w:pStyle w:val="Heading3"/>
       </w:pPr>
+      <w:bookmarkStart w:id="3" w:name="_Toc40811003"/>
       <w:r>
         <w:lastRenderedPageBreak/>
         <w:t>Situation Model</w:t>
+      </w:r>
+      <w:bookmarkEnd w:id="3"/>
+      <w:r>
+        <w:t xml:space="preserve"> (Top Level)</w:t>
       </w:r>
     </w:p>
     <w:p>
@@ -1096,12 +2156,14 @@
       <w:pPr>
         <w:pStyle w:val="Heading3"/>
       </w:pPr>
+      <w:bookmarkStart w:id="4" w:name="_Toc40811004"/>
       <w:r>
         <w:t>Atomic situations</w:t>
       </w:r>
       <w:r>
         <w:t xml:space="preserve"> (relationships and characteristics)</w:t>
       </w:r>
+      <w:bookmarkEnd w:id="4"/>
     </w:p>
     <w:p>
       <w:r>
@@ -1126,9 +2188,11 @@
       <w:pPr>
         <w:pStyle w:val="Heading3"/>
       </w:pPr>
+      <w:bookmarkStart w:id="5" w:name="_Toc40811005"/>
       <w:r>
         <w:t>Composite Situations</w:t>
       </w:r>
+      <w:bookmarkEnd w:id="5"/>
     </w:p>
     <w:p>
       <w:r>
@@ -1163,10 +2227,12 @@
       <w:pPr>
         <w:pStyle w:val="Heading3"/>
       </w:pPr>
+      <w:bookmarkStart w:id="6" w:name="_Toc40811006"/>
       <w:r>
         <w:lastRenderedPageBreak/>
         <w:t>Static Situations</w:t>
       </w:r>
+      <w:bookmarkEnd w:id="6"/>
     </w:p>
     <w:p>
       <w:r>
@@ -1194,9 +2260,11 @@
       <w:pPr>
         <w:pStyle w:val="Heading3"/>
       </w:pPr>
+      <w:bookmarkStart w:id="7" w:name="_Toc40811007"/>
       <w:r>
         <w:t>Dynamic situations</w:t>
       </w:r>
+      <w:bookmarkEnd w:id="7"/>
     </w:p>
     <w:p>
       <w:r>
@@ -1286,10 +2354,12 @@
       <w:pPr>
         <w:pStyle w:val="Heading3"/>
       </w:pPr>
+      <w:bookmarkStart w:id="8" w:name="_Toc40811008"/>
       <w:r>
         <w:lastRenderedPageBreak/>
         <w:t>Temporality</w:t>
       </w:r>
+      <w:bookmarkEnd w:id="8"/>
     </w:p>
     <w:p>
       <w:r>
@@ -1338,9 +2408,9 @@
         </w:rPr>
         <w:lastRenderedPageBreak/>
         <w:drawing>
-          <wp:inline distT="0" distB="0" distL="0" distR="0" wp14:anchorId="56D4117D" wp14:editId="7D4018A7">
-            <wp:extent cx="5943600" cy="8183245"/>
-            <wp:effectExtent l="0" t="0" r="0" b="8255"/>
+          <wp:inline distT="0" distB="0" distL="0" distR="0" wp14:anchorId="56D4117D" wp14:editId="7C86158A">
+            <wp:extent cx="5556646" cy="7650480"/>
+            <wp:effectExtent l="0" t="0" r="6350" b="7620"/>
             <wp:docPr id="4" name="Picture 4"/>
             <wp:cNvGraphicFramePr>
               <a:graphicFrameLocks xmlns:a="http://schemas.openxmlformats.org/drawingml/2006/main" noChangeAspect="1"/>
@@ -1361,7 +2431,7 @@
                   <pic:spPr>
                     <a:xfrm>
                       <a:off x="0" y="0"/>
-                      <a:ext cx="5943600" cy="8183245"/>
+                      <a:ext cx="5561492" cy="7657153"/>
                     </a:xfrm>
                     <a:prstGeom prst="rect">
                       <a:avLst/>
@@ -1376,23 +2446,35 @@
     </w:p>
     <w:p>
       <w:pPr>
-        <w:pStyle w:val="Heading2"/>
+        <w:rPr>
+          <w:rFonts w:asciiTheme="majorHAnsi" w:eastAsiaTheme="majorEastAsia" w:hAnsiTheme="majorHAnsi" w:cstheme="majorBidi"/>
+          <w:color w:val="2F5496" w:themeColor="accent1" w:themeShade="BF"/>
+          <w:sz w:val="26"/>
+          <w:szCs w:val="26"/>
+        </w:rPr>
       </w:pPr>
       <w:r>
+        <w:br w:type="page"/>
+      </w:r>
+    </w:p>
+    <w:p>
+      <w:bookmarkStart w:id="9" w:name="_Toc40811009"/>
+      <w:r>
+        <w:rPr>
+          <w:rStyle w:val="Heading2Char"/>
+        </w:rPr>
         <w:lastRenderedPageBreak/>
         <w:t>Occurrences</w:t>
       </w:r>
-    </w:p>
-    <w:p>
+      <w:bookmarkEnd w:id="9"/>
       <w:r>
         <w:rPr>
           <w:noProof/>
         </w:rPr>
-        <w:lastRenderedPageBreak/>
         <w:drawing>
-          <wp:inline distT="0" distB="0" distL="0" distR="0" wp14:anchorId="2FA206DD" wp14:editId="7075149C">
-            <wp:extent cx="5943600" cy="7879080"/>
-            <wp:effectExtent l="0" t="0" r="0" b="7620"/>
+          <wp:inline distT="0" distB="0" distL="0" distR="0" wp14:anchorId="2FA206DD" wp14:editId="4F881E3E">
+            <wp:extent cx="5440680" cy="7212389"/>
+            <wp:effectExtent l="0" t="0" r="7620" b="7620"/>
             <wp:docPr id="10" name="Picture 10"/>
             <wp:cNvGraphicFramePr>
               <a:graphicFrameLocks xmlns:a="http://schemas.openxmlformats.org/drawingml/2006/main" noChangeAspect="1"/>
@@ -1413,7 +2495,7 @@
                   <pic:spPr>
                     <a:xfrm>
                       <a:off x="0" y="0"/>
-                      <a:ext cx="5943600" cy="7879080"/>
+                      <a:ext cx="5442592" cy="7214924"/>
                     </a:xfrm>
                     <a:prstGeom prst="rect">
                       <a:avLst/>
@@ -1428,12 +2510,27 @@
     </w:p>
     <w:p>
       <w:pPr>
+        <w:rPr>
+          <w:rFonts w:asciiTheme="majorHAnsi" w:eastAsiaTheme="majorEastAsia" w:hAnsiTheme="majorHAnsi" w:cstheme="majorBidi"/>
+          <w:color w:val="2F5496" w:themeColor="accent1" w:themeShade="BF"/>
+          <w:sz w:val="26"/>
+          <w:szCs w:val="26"/>
+        </w:rPr>
+      </w:pPr>
+      <w:r>
+        <w:br w:type="page"/>
+      </w:r>
+    </w:p>
+    <w:p>
+      <w:pPr>
         <w:pStyle w:val="Heading2"/>
       </w:pPr>
+      <w:bookmarkStart w:id="10" w:name="_Toc40811010"/>
       <w:r>
         <w:lastRenderedPageBreak/>
         <w:t>Statements</w:t>
       </w:r>
+      <w:bookmarkEnd w:id="10"/>
     </w:p>
     <w:p>
       <w:r>
@@ -1697,10 +2794,12 @@
       <w:pPr>
         <w:pStyle w:val="Heading3"/>
       </w:pPr>
+      <w:bookmarkStart w:id="11" w:name="_Toc40811011"/>
       <w:r>
         <w:lastRenderedPageBreak/>
         <w:t>Actual situations and patterns</w:t>
       </w:r>
+      <w:bookmarkEnd w:id="11"/>
     </w:p>
     <w:p>
       <w:r>
@@ -1736,6 +2835,7 @@
       </w:r>
     </w:p>
     <w:p/>
+    <w:bookmarkStart w:id="12" w:name="_Toc40811012" w:displacedByCustomXml="next"/>
     <w:sdt>
       <w:sdtPr>
         <w:rPr>
@@ -1759,6 +2859,7 @@
           <w:r>
             <w:t>References</w:t>
           </w:r>
+          <w:bookmarkEnd w:id="12"/>
         </w:p>
         <w:sdt>
           <w:sdtPr>
@@ -3852,7 +4953,6 @@
     <w:name w:val="Hyperlink"/>
     <w:basedOn w:val="DefaultParagraphFont"/>
     <w:uiPriority w:val="99"/>
-    <w:semiHidden/>
     <w:unhideWhenUsed/>
     <w:rsid w:val="00BE2F6C"/>
     <w:rPr>
@@ -3965,6 +5065,56 @@
         <w:shd w:val="clear" w:color="auto" w:fill="D9E2F3" w:themeFill="accent1" w:themeFillTint="33"/>
       </w:tcPr>
     </w:tblStylePr>
+  </w:style>
+  <w:style w:type="paragraph" w:styleId="TOCHeading">
+    <w:name w:val="TOC Heading"/>
+    <w:basedOn w:val="Heading1"/>
+    <w:next w:val="Normal"/>
+    <w:uiPriority w:val="39"/>
+    <w:unhideWhenUsed/>
+    <w:qFormat/>
+    <w:rsid w:val="00D174CD"/>
+    <w:pPr>
+      <w:outlineLvl w:val="9"/>
+    </w:pPr>
+  </w:style>
+  <w:style w:type="paragraph" w:styleId="TOC1">
+    <w:name w:val="toc 1"/>
+    <w:basedOn w:val="Normal"/>
+    <w:next w:val="Normal"/>
+    <w:autoRedefine/>
+    <w:uiPriority w:val="39"/>
+    <w:unhideWhenUsed/>
+    <w:rsid w:val="00D174CD"/>
+    <w:pPr>
+      <w:spacing w:after="100"/>
+    </w:pPr>
+  </w:style>
+  <w:style w:type="paragraph" w:styleId="TOC2">
+    <w:name w:val="toc 2"/>
+    <w:basedOn w:val="Normal"/>
+    <w:next w:val="Normal"/>
+    <w:autoRedefine/>
+    <w:uiPriority w:val="39"/>
+    <w:unhideWhenUsed/>
+    <w:rsid w:val="00D174CD"/>
+    <w:pPr>
+      <w:spacing w:after="100"/>
+      <w:ind w:left="220"/>
+    </w:pPr>
+  </w:style>
+  <w:style w:type="paragraph" w:styleId="TOC3">
+    <w:name w:val="toc 3"/>
+    <w:basedOn w:val="Normal"/>
+    <w:next w:val="Normal"/>
+    <w:autoRedefine/>
+    <w:uiPriority w:val="39"/>
+    <w:unhideWhenUsed/>
+    <w:rsid w:val="00D174CD"/>
+    <w:pPr>
+      <w:spacing w:after="100"/>
+      <w:ind w:left="440"/>
+    </w:pPr>
   </w:style>
 </w:styles>
 </file>
@@ -4281,7 +5431,7 @@
 </file>
 
 <file path=customXml/itemProps1.xml><?xml version="1.0" encoding="utf-8"?>
-<ds:datastoreItem xmlns:ds="http://schemas.openxmlformats.org/officeDocument/2006/customXml" ds:itemID="{B0CF4B33-A77E-488E-8A85-33430BC6B289}">
+<ds:datastoreItem xmlns:ds="http://schemas.openxmlformats.org/officeDocument/2006/customXml" ds:itemID="{CE228DC2-E0A2-47E9-BC89-3ACD54552625}">
   <ds:schemaRefs>
     <ds:schemaRef ds:uri="http://schemas.openxmlformats.org/officeDocument/2006/bibliography"/>
   </ds:schemaRefs>

</xml_diff>

<commit_message>
Update to situation model
</commit_message>
<xml_diff>
--- a/Documentation/Lets discuss the situation.docx
+++ b/Documentation/Lets discuss the situation.docx
@@ -7,9 +7,14 @@
         <w:pStyle w:val="Heading1"/>
         <w:jc w:val="center"/>
       </w:pPr>
-      <w:bookmarkStart w:id="0" w:name="_Toc40810999"/>
-      <w:r>
-        <w:t>Let’s Discuss the Situation</w:t>
+      <w:bookmarkStart w:id="0" w:name="_Toc40950891"/>
+      <w:proofErr w:type="gramStart"/>
+      <w:r>
+        <w:t>Let’s</w:t>
+      </w:r>
+      <w:proofErr w:type="gramEnd"/>
+      <w:r>
+        <w:t xml:space="preserve"> Discuss the Situation</w:t>
       </w:r>
       <w:bookmarkEnd w:id="0"/>
     </w:p>
@@ -24,16 +29,16 @@
         <w:t xml:space="preserve"> 0.0</w:t>
       </w:r>
       <w:r>
+        <w:t>3</w:t>
+      </w:r>
+      <w:r>
+        <w:t>: Cory Casanave 5/</w:t>
+      </w:r>
+      <w:r>
         <w:t>2</w:t>
       </w:r>
       <w:r>
-        <w:t>: Cory Casanave 5/</w:t>
-      </w:r>
-      <w:r>
         <w:t>1</w:t>
-      </w:r>
-      <w:r>
-        <w:t>9</w:t>
       </w:r>
       <w:r>
         <w:t>/2020</w:t>
@@ -41,6 +46,12 @@
     </w:p>
     <w:sdt>
       <w:sdtPr>
+        <w:rPr>
+          <w:rFonts w:asciiTheme="minorHAnsi" w:eastAsiaTheme="minorHAnsi" w:hAnsiTheme="minorHAnsi" w:cstheme="minorBidi"/>
+          <w:color w:val="auto"/>
+          <w:sz w:val="22"/>
+          <w:szCs w:val="22"/>
+        </w:rPr>
         <w:id w:val="-1011213477"/>
         <w:docPartObj>
           <w:docPartGallery w:val="Table of Contents"/>
@@ -49,13 +60,9 @@
       </w:sdtPr>
       <w:sdtEndPr>
         <w:rPr>
-          <w:rFonts w:asciiTheme="minorHAnsi" w:eastAsiaTheme="minorHAnsi" w:hAnsiTheme="minorHAnsi" w:cstheme="minorBidi"/>
           <w:b/>
           <w:bCs/>
           <w:noProof/>
-          <w:color w:val="auto"/>
-          <w:sz w:val="22"/>
-          <w:szCs w:val="22"/>
         </w:rPr>
       </w:sdtEndPr>
       <w:sdtContent>
@@ -87,7 +94,7 @@
           <w:r>
             <w:fldChar w:fldCharType="separate"/>
           </w:r>
-          <w:hyperlink w:anchor="_Toc40810999" w:history="1">
+          <w:hyperlink w:anchor="_Toc40950891" w:history="1">
             <w:r>
               <w:rPr>
                 <w:rStyle w:val="Hyperlink"/>
@@ -114,7 +121,7 @@
                 <w:noProof/>
                 <w:webHidden/>
               </w:rPr>
-              <w:instrText xml:space="preserve"> PAGEREF _Toc40810999 \h </w:instrText>
+              <w:instrText xml:space="preserve"> PAGEREF _Toc40950891 \h </w:instrText>
             </w:r>
             <w:r>
               <w:rPr>
@@ -156,13 +163,13 @@
               <w:noProof/>
             </w:rPr>
           </w:pPr>
-          <w:hyperlink w:anchor="_Toc40811000" w:history="1">
+          <w:hyperlink w:anchor="_Toc40950892" w:history="1">
             <w:r>
               <w:rPr>
                 <w:rStyle w:val="Hyperlink"/>
                 <w:noProof/>
               </w:rPr>
-              <w:t>TOC</w:t>
+              <w:t>Abstract</w:t>
             </w:r>
             <w:r>
               <w:rPr>
@@ -183,7 +190,7 @@
                 <w:noProof/>
                 <w:webHidden/>
               </w:rPr>
-              <w:instrText xml:space="preserve"> PAGEREF _Toc40811000 \h </w:instrText>
+              <w:instrText xml:space="preserve"> PAGEREF _Toc40950892 \h </w:instrText>
             </w:r>
             <w:r>
               <w:rPr>
@@ -203,7 +210,7 @@
                 <w:noProof/>
                 <w:webHidden/>
               </w:rPr>
-              <w:t>1</w:t>
+              <w:t>2</w:t>
             </w:r>
             <w:r>
               <w:rPr>
@@ -225,13 +232,13 @@
               <w:noProof/>
             </w:rPr>
           </w:pPr>
-          <w:hyperlink w:anchor="_Toc40811001" w:history="1">
+          <w:hyperlink w:anchor="_Toc40950893" w:history="1">
             <w:r>
               <w:rPr>
                 <w:rStyle w:val="Hyperlink"/>
                 <w:noProof/>
               </w:rPr>
-              <w:t>Abstract</w:t>
+              <w:t>Situations; an intuitive understanding</w:t>
             </w:r>
             <w:r>
               <w:rPr>
@@ -252,7 +259,7 @@
                 <w:noProof/>
                 <w:webHidden/>
               </w:rPr>
-              <w:instrText xml:space="preserve"> PAGEREF _Toc40811001 \h </w:instrText>
+              <w:instrText xml:space="preserve"> PAGEREF _Toc40950893 \h </w:instrText>
             </w:r>
             <w:r>
               <w:rPr>
@@ -272,7 +279,76 @@
                 <w:noProof/>
                 <w:webHidden/>
               </w:rPr>
-              <w:t>2</w:t>
+              <w:t>3</w:t>
+            </w:r>
+            <w:r>
+              <w:rPr>
+                <w:noProof/>
+                <w:webHidden/>
+              </w:rPr>
+              <w:fldChar w:fldCharType="end"/>
+            </w:r>
+          </w:hyperlink>
+        </w:p>
+        <w:p>
+          <w:pPr>
+            <w:pStyle w:val="TOC3"/>
+            <w:tabs>
+              <w:tab w:val="right" w:leader="dot" w:pos="9350"/>
+            </w:tabs>
+            <w:rPr>
+              <w:rFonts w:eastAsiaTheme="minorEastAsia"/>
+              <w:noProof/>
+            </w:rPr>
+          </w:pPr>
+          <w:hyperlink w:anchor="_Toc40950894" w:history="1">
+            <w:r>
+              <w:rPr>
+                <w:rStyle w:val="Hyperlink"/>
+                <w:noProof/>
+              </w:rPr>
+              <w:t>Parts of the world and context</w:t>
+            </w:r>
+            <w:r>
+              <w:rPr>
+                <w:noProof/>
+                <w:webHidden/>
+              </w:rPr>
+              <w:tab/>
+            </w:r>
+            <w:r>
+              <w:rPr>
+                <w:noProof/>
+                <w:webHidden/>
+              </w:rPr>
+              <w:fldChar w:fldCharType="begin"/>
+            </w:r>
+            <w:r>
+              <w:rPr>
+                <w:noProof/>
+                <w:webHidden/>
+              </w:rPr>
+              <w:instrText xml:space="preserve"> PAGEREF _Toc40950894 \h </w:instrText>
+            </w:r>
+            <w:r>
+              <w:rPr>
+                <w:noProof/>
+                <w:webHidden/>
+              </w:rPr>
+            </w:r>
+            <w:r>
+              <w:rPr>
+                <w:noProof/>
+                <w:webHidden/>
+              </w:rPr>
+              <w:fldChar w:fldCharType="separate"/>
+            </w:r>
+            <w:r>
+              <w:rPr>
+                <w:noProof/>
+                <w:webHidden/>
+              </w:rPr>
+              <w:t>4</w:t>
             </w:r>
             <w:r>
               <w:rPr>
@@ -294,13 +370,13 @@
               <w:noProof/>
             </w:rPr>
           </w:pPr>
-          <w:hyperlink w:anchor="_Toc40811002" w:history="1">
+          <w:hyperlink w:anchor="_Toc40950895" w:history="1">
             <w:r>
               <w:rPr>
                 <w:rStyle w:val="Hyperlink"/>
                 <w:noProof/>
               </w:rPr>
-              <w:t>Situations; an intuitive understanding</w:t>
+              <w:t>Situation Model (Top Level)</w:t>
             </w:r>
             <w:r>
               <w:rPr>
@@ -321,7 +397,7 @@
                 <w:noProof/>
                 <w:webHidden/>
               </w:rPr>
-              <w:instrText xml:space="preserve"> PAGEREF _Toc40811002 \h </w:instrText>
+              <w:instrText xml:space="preserve"> PAGEREF _Toc40950895 \h </w:instrText>
             </w:r>
             <w:r>
               <w:rPr>
@@ -341,7 +417,76 @@
                 <w:noProof/>
                 <w:webHidden/>
               </w:rPr>
-              <w:t>2</w:t>
+              <w:t>5</w:t>
+            </w:r>
+            <w:r>
+              <w:rPr>
+                <w:noProof/>
+                <w:webHidden/>
+              </w:rPr>
+              <w:fldChar w:fldCharType="end"/>
+            </w:r>
+          </w:hyperlink>
+        </w:p>
+        <w:p>
+          <w:pPr>
+            <w:pStyle w:val="TOC2"/>
+            <w:tabs>
+              <w:tab w:val="right" w:leader="dot" w:pos="9350"/>
+            </w:tabs>
+            <w:rPr>
+              <w:rFonts w:eastAsiaTheme="minorEastAsia"/>
+              <w:noProof/>
+            </w:rPr>
+          </w:pPr>
+          <w:hyperlink w:anchor="_Toc40950896" w:history="1">
+            <w:r>
+              <w:rPr>
+                <w:rStyle w:val="Hyperlink"/>
+                <w:noProof/>
+              </w:rPr>
+              <w:t>Kinds of situations</w:t>
+            </w:r>
+            <w:r>
+              <w:rPr>
+                <w:noProof/>
+                <w:webHidden/>
+              </w:rPr>
+              <w:tab/>
+            </w:r>
+            <w:r>
+              <w:rPr>
+                <w:noProof/>
+                <w:webHidden/>
+              </w:rPr>
+              <w:fldChar w:fldCharType="begin"/>
+            </w:r>
+            <w:r>
+              <w:rPr>
+                <w:noProof/>
+                <w:webHidden/>
+              </w:rPr>
+              <w:instrText xml:space="preserve"> PAGEREF _Toc40950896 \h </w:instrText>
+            </w:r>
+            <w:r>
+              <w:rPr>
+                <w:noProof/>
+                <w:webHidden/>
+              </w:rPr>
+            </w:r>
+            <w:r>
+              <w:rPr>
+                <w:noProof/>
+                <w:webHidden/>
+              </w:rPr>
+              <w:fldChar w:fldCharType="separate"/>
+            </w:r>
+            <w:r>
+              <w:rPr>
+                <w:noProof/>
+                <w:webHidden/>
+              </w:rPr>
+              <w:t>6</w:t>
             </w:r>
             <w:r>
               <w:rPr>
@@ -363,13 +508,13 @@
               <w:noProof/>
             </w:rPr>
           </w:pPr>
-          <w:hyperlink w:anchor="_Toc40811003" w:history="1">
+          <w:hyperlink w:anchor="_Toc40950897" w:history="1">
             <w:r>
               <w:rPr>
                 <w:rStyle w:val="Hyperlink"/>
                 <w:noProof/>
               </w:rPr>
-              <w:t>Situation Model</w:t>
+              <w:t>Atomic situations (relationships and characteristics)</w:t>
             </w:r>
             <w:r>
               <w:rPr>
@@ -390,7 +535,7 @@
                 <w:noProof/>
                 <w:webHidden/>
               </w:rPr>
-              <w:instrText xml:space="preserve"> PAGEREF _Toc40811003 \h </w:instrText>
+              <w:instrText xml:space="preserve"> PAGEREF _Toc40950897 \h </w:instrText>
             </w:r>
             <w:r>
               <w:rPr>
@@ -410,7 +555,7 @@
                 <w:noProof/>
                 <w:webHidden/>
               </w:rPr>
-              <w:t>3</w:t>
+              <w:t>6</w:t>
             </w:r>
             <w:r>
               <w:rPr>
@@ -432,13 +577,13 @@
               <w:noProof/>
             </w:rPr>
           </w:pPr>
-          <w:hyperlink w:anchor="_Toc40811004" w:history="1">
+          <w:hyperlink w:anchor="_Toc40950898" w:history="1">
             <w:r>
               <w:rPr>
                 <w:rStyle w:val="Hyperlink"/>
                 <w:noProof/>
               </w:rPr>
-              <w:t>Atomic situations (relationships and characteristics)</w:t>
+              <w:t>Composite Situations</w:t>
             </w:r>
             <w:r>
               <w:rPr>
@@ -459,7 +604,7 @@
                 <w:noProof/>
                 <w:webHidden/>
               </w:rPr>
-              <w:instrText xml:space="preserve"> PAGEREF _Toc40811004 \h </w:instrText>
+              <w:instrText xml:space="preserve"> PAGEREF _Toc40950898 \h </w:instrText>
             </w:r>
             <w:r>
               <w:rPr>
@@ -479,7 +624,7 @@
                 <w:noProof/>
                 <w:webHidden/>
               </w:rPr>
-              <w:t>4</w:t>
+              <w:t>6</w:t>
             </w:r>
             <w:r>
               <w:rPr>
@@ -501,13 +646,13 @@
               <w:noProof/>
             </w:rPr>
           </w:pPr>
-          <w:hyperlink w:anchor="_Toc40811005" w:history="1">
+          <w:hyperlink w:anchor="_Toc40950899" w:history="1">
             <w:r>
               <w:rPr>
                 <w:rStyle w:val="Hyperlink"/>
                 <w:noProof/>
               </w:rPr>
-              <w:t>Composite Situations</w:t>
+              <w:t>Static Situations</w:t>
             </w:r>
             <w:r>
               <w:rPr>
@@ -528,7 +673,7 @@
                 <w:noProof/>
                 <w:webHidden/>
               </w:rPr>
-              <w:instrText xml:space="preserve"> PAGEREF _Toc40811005 \h </w:instrText>
+              <w:instrText xml:space="preserve"> PAGEREF _Toc40950899 \h </w:instrText>
             </w:r>
             <w:r>
               <w:rPr>
@@ -548,7 +693,7 @@
                 <w:noProof/>
                 <w:webHidden/>
               </w:rPr>
-              <w:t>4</w:t>
+              <w:t>6</w:t>
             </w:r>
             <w:r>
               <w:rPr>
@@ -570,13 +715,13 @@
               <w:noProof/>
             </w:rPr>
           </w:pPr>
-          <w:hyperlink w:anchor="_Toc40811006" w:history="1">
+          <w:hyperlink w:anchor="_Toc40950900" w:history="1">
             <w:r>
               <w:rPr>
                 <w:rStyle w:val="Hyperlink"/>
                 <w:noProof/>
               </w:rPr>
-              <w:t>Static Situations</w:t>
+              <w:t>Dynamic situations</w:t>
             </w:r>
             <w:r>
               <w:rPr>
@@ -597,7 +742,7 @@
                 <w:noProof/>
                 <w:webHidden/>
               </w:rPr>
-              <w:instrText xml:space="preserve"> PAGEREF _Toc40811006 \h </w:instrText>
+              <w:instrText xml:space="preserve"> PAGEREF _Toc40950900 \h </w:instrText>
             </w:r>
             <w:r>
               <w:rPr>
@@ -617,7 +762,7 @@
                 <w:noProof/>
                 <w:webHidden/>
               </w:rPr>
-              <w:t>4</w:t>
+              <w:t>6</w:t>
             </w:r>
             <w:r>
               <w:rPr>
@@ -639,13 +784,13 @@
               <w:noProof/>
             </w:rPr>
           </w:pPr>
-          <w:hyperlink w:anchor="_Toc40811007" w:history="1">
+          <w:hyperlink w:anchor="_Toc40950901" w:history="1">
             <w:r>
               <w:rPr>
                 <w:rStyle w:val="Hyperlink"/>
                 <w:noProof/>
               </w:rPr>
-              <w:t>Dynamic situations</w:t>
+              <w:t>Actual situations and patterns</w:t>
             </w:r>
             <w:r>
               <w:rPr>
@@ -666,7 +811,7 @@
                 <w:noProof/>
                 <w:webHidden/>
               </w:rPr>
-              <w:instrText xml:space="preserve"> PAGEREF _Toc40811007 \h </w:instrText>
+              <w:instrText xml:space="preserve"> PAGEREF _Toc40950901 \h </w:instrText>
             </w:r>
             <w:r>
               <w:rPr>
@@ -686,7 +831,76 @@
                 <w:noProof/>
                 <w:webHidden/>
               </w:rPr>
-              <w:t>5</w:t>
+              <w:t>6</w:t>
+            </w:r>
+            <w:r>
+              <w:rPr>
+                <w:noProof/>
+                <w:webHidden/>
+              </w:rPr>
+              <w:fldChar w:fldCharType="end"/>
+            </w:r>
+          </w:hyperlink>
+        </w:p>
+        <w:p>
+          <w:pPr>
+            <w:pStyle w:val="TOC2"/>
+            <w:tabs>
+              <w:tab w:val="right" w:leader="dot" w:pos="9350"/>
+            </w:tabs>
+            <w:rPr>
+              <w:rFonts w:eastAsiaTheme="minorEastAsia"/>
+              <w:noProof/>
+            </w:rPr>
+          </w:pPr>
+          <w:hyperlink w:anchor="_Toc40950902" w:history="1">
+            <w:r>
+              <w:rPr>
+                <w:rStyle w:val="Hyperlink"/>
+                <w:noProof/>
+              </w:rPr>
+              <w:t>Temporality</w:t>
+            </w:r>
+            <w:r>
+              <w:rPr>
+                <w:noProof/>
+                <w:webHidden/>
+              </w:rPr>
+              <w:tab/>
+            </w:r>
+            <w:r>
+              <w:rPr>
+                <w:noProof/>
+                <w:webHidden/>
+              </w:rPr>
+              <w:fldChar w:fldCharType="begin"/>
+            </w:r>
+            <w:r>
+              <w:rPr>
+                <w:noProof/>
+                <w:webHidden/>
+              </w:rPr>
+              <w:instrText xml:space="preserve"> PAGEREF _Toc40950902 \h </w:instrText>
+            </w:r>
+            <w:r>
+              <w:rPr>
+                <w:noProof/>
+                <w:webHidden/>
+              </w:rPr>
+            </w:r>
+            <w:r>
+              <w:rPr>
+                <w:noProof/>
+                <w:webHidden/>
+              </w:rPr>
+              <w:fldChar w:fldCharType="separate"/>
+            </w:r>
+            <w:r>
+              <w:rPr>
+                <w:noProof/>
+                <w:webHidden/>
+              </w:rPr>
+              <w:t>7</w:t>
             </w:r>
             <w:r>
               <w:rPr>
@@ -708,13 +922,13 @@
               <w:noProof/>
             </w:rPr>
           </w:pPr>
-          <w:hyperlink w:anchor="_Toc40811008" w:history="1">
+          <w:hyperlink w:anchor="_Toc40950903" w:history="1">
             <w:r>
               <w:rPr>
                 <w:rStyle w:val="Hyperlink"/>
                 <w:noProof/>
               </w:rPr>
-              <w:t>Temporality</w:t>
+              <w:t>Occurrences</w:t>
             </w:r>
             <w:r>
               <w:rPr>
@@ -735,7 +949,7 @@
                 <w:noProof/>
                 <w:webHidden/>
               </w:rPr>
-              <w:instrText xml:space="preserve"> PAGEREF _Toc40811008 \h </w:instrText>
+              <w:instrText xml:space="preserve"> PAGEREF _Toc40950903 \h </w:instrText>
             </w:r>
             <w:r>
               <w:rPr>
@@ -755,7 +969,7 @@
                 <w:noProof/>
                 <w:webHidden/>
               </w:rPr>
-              <w:t>5</w:t>
+              <w:t>10</w:t>
             </w:r>
             <w:r>
               <w:rPr>
@@ -777,13 +991,13 @@
               <w:noProof/>
             </w:rPr>
           </w:pPr>
-          <w:hyperlink w:anchor="_Toc40811009" w:history="1">
+          <w:hyperlink w:anchor="_Toc40950904" w:history="1">
             <w:r>
               <w:rPr>
                 <w:rStyle w:val="Hyperlink"/>
                 <w:noProof/>
               </w:rPr>
-              <w:t>Occurrences</w:t>
+              <w:t>Statements</w:t>
             </w:r>
             <w:r>
               <w:rPr>
@@ -804,7 +1018,7 @@
                 <w:noProof/>
                 <w:webHidden/>
               </w:rPr>
-              <w:instrText xml:space="preserve"> PAGEREF _Toc40811009 \h </w:instrText>
+              <w:instrText xml:space="preserve"> PAGEREF _Toc40950904 \h </w:instrText>
             </w:r>
             <w:r>
               <w:rPr>
@@ -824,7 +1038,145 @@
                 <w:noProof/>
                 <w:webHidden/>
               </w:rPr>
-              <w:t>8</w:t>
+              <w:t>11</w:t>
+            </w:r>
+            <w:r>
+              <w:rPr>
+                <w:noProof/>
+                <w:webHidden/>
+              </w:rPr>
+              <w:fldChar w:fldCharType="end"/>
+            </w:r>
+          </w:hyperlink>
+        </w:p>
+        <w:p>
+          <w:pPr>
+            <w:pStyle w:val="TOC3"/>
+            <w:tabs>
+              <w:tab w:val="right" w:leader="dot" w:pos="9350"/>
+            </w:tabs>
+            <w:rPr>
+              <w:rFonts w:eastAsiaTheme="minorEastAsia"/>
+              <w:noProof/>
+            </w:rPr>
+          </w:pPr>
+          <w:hyperlink w:anchor="_Toc40950905" w:history="1">
+            <w:r>
+              <w:rPr>
+                <w:rStyle w:val="Hyperlink"/>
+                <w:noProof/>
+              </w:rPr>
+              <w:t>Classification of statements</w:t>
+            </w:r>
+            <w:r>
+              <w:rPr>
+                <w:noProof/>
+                <w:webHidden/>
+              </w:rPr>
+              <w:tab/>
+            </w:r>
+            <w:r>
+              <w:rPr>
+                <w:noProof/>
+                <w:webHidden/>
+              </w:rPr>
+              <w:fldChar w:fldCharType="begin"/>
+            </w:r>
+            <w:r>
+              <w:rPr>
+                <w:noProof/>
+                <w:webHidden/>
+              </w:rPr>
+              <w:instrText xml:space="preserve"> PAGEREF _Toc40950905 \h </w:instrText>
+            </w:r>
+            <w:r>
+              <w:rPr>
+                <w:noProof/>
+                <w:webHidden/>
+              </w:rPr>
+            </w:r>
+            <w:r>
+              <w:rPr>
+                <w:noProof/>
+                <w:webHidden/>
+              </w:rPr>
+              <w:fldChar w:fldCharType="separate"/>
+            </w:r>
+            <w:r>
+              <w:rPr>
+                <w:noProof/>
+                <w:webHidden/>
+              </w:rPr>
+              <w:t>13</w:t>
+            </w:r>
+            <w:r>
+              <w:rPr>
+                <w:noProof/>
+                <w:webHidden/>
+              </w:rPr>
+              <w:fldChar w:fldCharType="end"/>
+            </w:r>
+          </w:hyperlink>
+        </w:p>
+        <w:p>
+          <w:pPr>
+            <w:pStyle w:val="TOC3"/>
+            <w:tabs>
+              <w:tab w:val="right" w:leader="dot" w:pos="9350"/>
+            </w:tabs>
+            <w:rPr>
+              <w:rFonts w:eastAsiaTheme="minorEastAsia"/>
+              <w:noProof/>
+            </w:rPr>
+          </w:pPr>
+          <w:hyperlink w:anchor="_Toc40950906" w:history="1">
+            <w:r>
+              <w:rPr>
+                <w:rStyle w:val="Hyperlink"/>
+                <w:noProof/>
+              </w:rPr>
+              <w:t>Actual situations and patterns</w:t>
+            </w:r>
+            <w:r>
+              <w:rPr>
+                <w:noProof/>
+                <w:webHidden/>
+              </w:rPr>
+              <w:tab/>
+            </w:r>
+            <w:r>
+              <w:rPr>
+                <w:noProof/>
+                <w:webHidden/>
+              </w:rPr>
+              <w:fldChar w:fldCharType="begin"/>
+            </w:r>
+            <w:r>
+              <w:rPr>
+                <w:noProof/>
+                <w:webHidden/>
+              </w:rPr>
+              <w:instrText xml:space="preserve"> PAGEREF _Toc40950906 \h </w:instrText>
+            </w:r>
+            <w:r>
+              <w:rPr>
+                <w:noProof/>
+                <w:webHidden/>
+              </w:rPr>
+            </w:r>
+            <w:r>
+              <w:rPr>
+                <w:noProof/>
+                <w:webHidden/>
+              </w:rPr>
+              <w:fldChar w:fldCharType="separate"/>
+            </w:r>
+            <w:r>
+              <w:rPr>
+                <w:noProof/>
+                <w:webHidden/>
+              </w:rPr>
+              <w:t>13</w:t>
             </w:r>
             <w:r>
               <w:rPr>
@@ -846,13 +1198,13 @@
               <w:noProof/>
             </w:rPr>
           </w:pPr>
-          <w:hyperlink w:anchor="_Toc40811010" w:history="1">
+          <w:hyperlink w:anchor="_Toc40950907" w:history="1">
             <w:r>
               <w:rPr>
                 <w:rStyle w:val="Hyperlink"/>
                 <w:noProof/>
               </w:rPr>
-              <w:t>Statements</w:t>
+              <w:t>Supporting concepts</w:t>
             </w:r>
             <w:r>
               <w:rPr>
@@ -873,7 +1225,7 @@
                 <w:noProof/>
                 <w:webHidden/>
               </w:rPr>
-              <w:instrText xml:space="preserve"> PAGEREF _Toc40811010 \h </w:instrText>
+              <w:instrText xml:space="preserve"> PAGEREF _Toc40950907 \h </w:instrText>
             </w:r>
             <w:r>
               <w:rPr>
@@ -893,7 +1245,7 @@
                 <w:noProof/>
                 <w:webHidden/>
               </w:rPr>
-              <w:t>9</w:t>
+              <w:t>14</w:t>
             </w:r>
             <w:r>
               <w:rPr>
@@ -915,13 +1267,13 @@
               <w:noProof/>
             </w:rPr>
           </w:pPr>
-          <w:hyperlink w:anchor="_Toc40811011" w:history="1">
+          <w:hyperlink w:anchor="_Toc40950908" w:history="1">
             <w:r>
               <w:rPr>
                 <w:rStyle w:val="Hyperlink"/>
                 <w:noProof/>
               </w:rPr>
-              <w:t>Actual situations and patterns</w:t>
+              <w:t>Context</w:t>
             </w:r>
             <w:r>
               <w:rPr>
@@ -942,7 +1294,7 @@
                 <w:noProof/>
                 <w:webHidden/>
               </w:rPr>
-              <w:instrText xml:space="preserve"> PAGEREF _Toc40811011 \h </w:instrText>
+              <w:instrText xml:space="preserve"> PAGEREF _Toc40950908 \h </w:instrText>
             </w:r>
             <w:r>
               <w:rPr>
@@ -962,7 +1314,145 @@
                 <w:noProof/>
                 <w:webHidden/>
               </w:rPr>
-              <w:t>11</w:t>
+              <w:t>14</w:t>
+            </w:r>
+            <w:r>
+              <w:rPr>
+                <w:noProof/>
+                <w:webHidden/>
+              </w:rPr>
+              <w:fldChar w:fldCharType="end"/>
+            </w:r>
+          </w:hyperlink>
+        </w:p>
+        <w:p>
+          <w:pPr>
+            <w:pStyle w:val="TOC3"/>
+            <w:tabs>
+              <w:tab w:val="right" w:leader="dot" w:pos="9350"/>
+            </w:tabs>
+            <w:rPr>
+              <w:rFonts w:eastAsiaTheme="minorEastAsia"/>
+              <w:noProof/>
+            </w:rPr>
+          </w:pPr>
+          <w:hyperlink w:anchor="_Toc40950909" w:history="1">
+            <w:r>
+              <w:rPr>
+                <w:rStyle w:val="Hyperlink"/>
+                <w:noProof/>
+              </w:rPr>
+              <w:t>Whole/Part Relations</w:t>
+            </w:r>
+            <w:r>
+              <w:rPr>
+                <w:noProof/>
+                <w:webHidden/>
+              </w:rPr>
+              <w:tab/>
+            </w:r>
+            <w:r>
+              <w:rPr>
+                <w:noProof/>
+                <w:webHidden/>
+              </w:rPr>
+              <w:fldChar w:fldCharType="begin"/>
+            </w:r>
+            <w:r>
+              <w:rPr>
+                <w:noProof/>
+                <w:webHidden/>
+              </w:rPr>
+              <w:instrText xml:space="preserve"> PAGEREF _Toc40950909 \h </w:instrText>
+            </w:r>
+            <w:r>
+              <w:rPr>
+                <w:noProof/>
+                <w:webHidden/>
+              </w:rPr>
+            </w:r>
+            <w:r>
+              <w:rPr>
+                <w:noProof/>
+                <w:webHidden/>
+              </w:rPr>
+              <w:fldChar w:fldCharType="separate"/>
+            </w:r>
+            <w:r>
+              <w:rPr>
+                <w:noProof/>
+                <w:webHidden/>
+              </w:rPr>
+              <w:t>15</w:t>
+            </w:r>
+            <w:r>
+              <w:rPr>
+                <w:noProof/>
+                <w:webHidden/>
+              </w:rPr>
+              <w:fldChar w:fldCharType="end"/>
+            </w:r>
+          </w:hyperlink>
+        </w:p>
+        <w:p>
+          <w:pPr>
+            <w:pStyle w:val="TOC3"/>
+            <w:tabs>
+              <w:tab w:val="right" w:leader="dot" w:pos="9350"/>
+            </w:tabs>
+            <w:rPr>
+              <w:rFonts w:eastAsiaTheme="minorEastAsia"/>
+              <w:noProof/>
+            </w:rPr>
+          </w:pPr>
+          <w:hyperlink w:anchor="_Toc40950910" w:history="1">
+            <w:r>
+              <w:rPr>
+                <w:rStyle w:val="Hyperlink"/>
+                <w:noProof/>
+              </w:rPr>
+              <w:t>Types</w:t>
+            </w:r>
+            <w:r>
+              <w:rPr>
+                <w:noProof/>
+                <w:webHidden/>
+              </w:rPr>
+              <w:tab/>
+            </w:r>
+            <w:r>
+              <w:rPr>
+                <w:noProof/>
+                <w:webHidden/>
+              </w:rPr>
+              <w:fldChar w:fldCharType="begin"/>
+            </w:r>
+            <w:r>
+              <w:rPr>
+                <w:noProof/>
+                <w:webHidden/>
+              </w:rPr>
+              <w:instrText xml:space="preserve"> PAGEREF _Toc40950910 \h </w:instrText>
+            </w:r>
+            <w:r>
+              <w:rPr>
+                <w:noProof/>
+                <w:webHidden/>
+              </w:rPr>
+            </w:r>
+            <w:r>
+              <w:rPr>
+                <w:noProof/>
+                <w:webHidden/>
+              </w:rPr>
+              <w:fldChar w:fldCharType="separate"/>
+            </w:r>
+            <w:r>
+              <w:rPr>
+                <w:noProof/>
+                <w:webHidden/>
+              </w:rPr>
+              <w:t>16</w:t>
             </w:r>
             <w:r>
               <w:rPr>
@@ -984,7 +1474,7 @@
               <w:noProof/>
             </w:rPr>
           </w:pPr>
-          <w:hyperlink w:anchor="_Toc40811012" w:history="1">
+          <w:hyperlink w:anchor="_Toc40950911" w:history="1">
             <w:r>
               <w:rPr>
                 <w:rStyle w:val="Hyperlink"/>
@@ -1011,7 +1501,7 @@
                 <w:noProof/>
                 <w:webHidden/>
               </w:rPr>
-              <w:instrText xml:space="preserve"> PAGEREF _Toc40811012 \h </w:instrText>
+              <w:instrText xml:space="preserve"> PAGEREF _Toc40950911 \h </w:instrText>
             </w:r>
             <w:r>
               <w:rPr>
@@ -1031,7 +1521,7 @@
                 <w:noProof/>
                 <w:webHidden/>
               </w:rPr>
-              <w:t>12</w:t>
+              <w:t>18</w:t>
             </w:r>
             <w:r>
               <w:rPr>
@@ -1072,7 +1562,7 @@
       <w:pPr>
         <w:pStyle w:val="Heading2"/>
       </w:pPr>
-      <w:bookmarkStart w:id="1" w:name="_Toc40811001"/>
+      <w:bookmarkStart w:id="1" w:name="_Toc40950892"/>
       <w:r>
         <w:lastRenderedPageBreak/>
         <w:t>Abstract</w:t>
@@ -1315,7 +1805,21 @@
         <w:rPr>
           <w:rStyle w:val="SubtleEmphasis"/>
         </w:rPr>
-        <w:t xml:space="preserve"> formal basis for meaning such that the same “facts” can be interpreted correctly regardless of the structure, terminology, technology or schema that encodes them. For this vision to be realized the various schema need to be mapped to a common conceptual model expressed in an ontology.</w:t>
+        <w:t xml:space="preserve"> formal basis for meaning such that the same “facts” can be interpreted correctly regardless of the structure, terminology, </w:t>
+      </w:r>
+      <w:proofErr w:type="gramStart"/>
+      <w:r>
+        <w:rPr>
+          <w:rStyle w:val="SubtleEmphasis"/>
+        </w:rPr>
+        <w:t>technology</w:t>
+      </w:r>
+      <w:proofErr w:type="gramEnd"/>
+      <w:r>
+        <w:rPr>
+          <w:rStyle w:val="SubtleEmphasis"/>
+        </w:rPr>
+        <w:t xml:space="preserve"> or schema that encodes them. For this vision to be realized the various schema need to be mapped to a common conceptual model expressed in an ontology.</w:t>
       </w:r>
     </w:p>
     <w:p>
@@ -1371,12 +1875,28 @@
         <w:rPr>
           <w:rStyle w:val="SubtleEmphasis"/>
         </w:rPr>
-        <w:t>We will discuss two such concepts which have proved valuable as essential linking concepts, what we call “situations” and “statements”. These concepts provide a separation of concerns between the world as we conceive it and “statements” about that conceived world. Statements include all forms of communications and recorded information – anything that is “said about” the world. Situations are conditions of the world it’s self</w:t>
-      </w:r>
+        <w:t xml:space="preserve">We will discuss two such concepts which have proved valuable as essential linking concepts, what we call “situations” and “statements”. These concepts provide a separation of concerns between the world as we conceive it and “statements” about that conceived world. Statements include all forms of communications and recorded information – anything that is “said about” the world. Situations are conditions of the world </w:t>
+      </w:r>
+      <w:proofErr w:type="spellStart"/>
+      <w:proofErr w:type="gramStart"/>
       <w:r>
         <w:rPr>
           <w:rStyle w:val="SubtleEmphasis"/>
         </w:rPr>
+        <w:t>it’s</w:t>
+      </w:r>
+      <w:proofErr w:type="gramEnd"/>
+      <w:r>
+        <w:rPr>
+          <w:rStyle w:val="SubtleEmphasis"/>
+        </w:rPr>
+        <w:t xml:space="preserve"> self</w:t>
+      </w:r>
+      <w:proofErr w:type="spellEnd"/>
+      <w:r>
+        <w:rPr>
+          <w:rStyle w:val="SubtleEmphasis"/>
+        </w:rPr>
         <w:t>; sets of relationships and properties that, together, comprise a meaningful topic for statements.</w:t>
       </w:r>
       <w:r>
@@ -1398,7 +1918,21 @@
         <w:rPr>
           <w:rStyle w:val="SubtleEmphasis"/>
         </w:rPr>
-        <w:t>(about what we know or communicate) where as situations are ontological (about the world).</w:t>
+        <w:t xml:space="preserve">(about what we know or communicate) </w:t>
+      </w:r>
+      <w:proofErr w:type="gramStart"/>
+      <w:r>
+        <w:rPr>
+          <w:rStyle w:val="SubtleEmphasis"/>
+        </w:rPr>
+        <w:t>where as</w:t>
+      </w:r>
+      <w:proofErr w:type="gramEnd"/>
+      <w:r>
+        <w:rPr>
+          <w:rStyle w:val="SubtleEmphasis"/>
+        </w:rPr>
+        <w:t xml:space="preserve"> situations are ontological (about the world).</w:t>
       </w:r>
     </w:p>
     <w:p>
@@ -1586,7 +2120,21 @@
         <w:rPr>
           <w:rStyle w:val="SubtleEmphasis"/>
         </w:rPr>
-        <w:t>concept references more precise and more flexible by not conflating what is said with who is saying it. The result is an improved foundation for information sharing, analytics and machine learning.</w:t>
+        <w:t xml:space="preserve">concept references more precise and more flexible by not conflating what is said with who is saying it. The result is an improved foundation for information sharing, </w:t>
+      </w:r>
+      <w:proofErr w:type="gramStart"/>
+      <w:r>
+        <w:rPr>
+          <w:rStyle w:val="SubtleEmphasis"/>
+        </w:rPr>
+        <w:t>analytics</w:t>
+      </w:r>
+      <w:proofErr w:type="gramEnd"/>
+      <w:r>
+        <w:rPr>
+          <w:rStyle w:val="SubtleEmphasis"/>
+        </w:rPr>
+        <w:t xml:space="preserve"> and machine learning.</w:t>
       </w:r>
     </w:p>
     <w:p>
@@ -1598,7 +2146,6 @@
           <w:szCs w:val="26"/>
         </w:rPr>
       </w:pPr>
-      <w:bookmarkStart w:id="2" w:name="_Toc40811002"/>
       <w:r>
         <w:br w:type="page"/>
       </w:r>
@@ -1607,6 +2154,7 @@
       <w:pPr>
         <w:pStyle w:val="Heading2"/>
       </w:pPr>
+      <w:bookmarkStart w:id="2" w:name="_Toc40950893"/>
       <w:r>
         <w:lastRenderedPageBreak/>
         <w:t>Situations; an intuitive understanding</w:t>
@@ -1615,7 +2163,18 @@
     </w:p>
     <w:p>
       <w:r>
-        <w:t>Situations arise when there is more than one discreet thing</w:t>
+        <w:t xml:space="preserve">Situations arise when there </w:t>
+      </w:r>
+      <w:proofErr w:type="gramStart"/>
+      <w:r>
+        <w:t>is</w:t>
+      </w:r>
+      <w:proofErr w:type="gramEnd"/>
+      <w:r>
+        <w:t xml:space="preserve"> </w:t>
+      </w:r>
+      <w:r>
+        <w:t>things</w:t>
       </w:r>
       <w:r>
         <w:t xml:space="preserve"> conceived of as connected in a common context over a period of time. </w:t>
@@ -1715,8 +2274,13 @@
         </w:numPr>
       </w:pPr>
       <w:r>
-        <w:t>That these relationships (or properties) hold for a time period</w:t>
-      </w:r>
+        <w:t xml:space="preserve">That these relationships (or properties) hold for </w:t>
+      </w:r>
+      <w:proofErr w:type="gramStart"/>
+      <w:r>
+        <w:t>a time period</w:t>
+      </w:r>
+      <w:proofErr w:type="gramEnd"/>
     </w:p>
     <w:p>
       <w:pPr>
@@ -1727,7 +2291,18 @@
         </w:numPr>
       </w:pPr>
       <w:r>
-        <w:t>That the situation provides a unifying context for the set of related things</w:t>
+        <w:t>That the situation provides a</w:t>
+      </w:r>
+      <w:r>
+        <w:t xml:space="preserve">n </w:t>
+      </w:r>
+      <w:proofErr w:type="spellStart"/>
+      <w:r>
+        <w:t>indentifiable</w:t>
+      </w:r>
+      <w:proofErr w:type="spellEnd"/>
+      <w:r>
+        <w:t xml:space="preserve"> unifying context for the set of related things</w:t>
       </w:r>
     </w:p>
     <w:p>
@@ -1746,10 +2321,33 @@
         <w:t xml:space="preserve"> (or on-ness)</w:t>
       </w:r>
       <w:r>
-        <w:t xml:space="preserve"> and we now the time “is” (or now). “cup on table now” meets all of the requirements of a situation.</w:t>
-      </w:r>
-      <w:r>
-        <w:t xml:space="preserve"> Consider other example situations</w:t>
+        <w:t xml:space="preserve"> and we now the time “is” (or now). “cup on table now” meets </w:t>
+      </w:r>
+      <w:proofErr w:type="gramStart"/>
+      <w:r>
+        <w:t>all of</w:t>
+      </w:r>
+      <w:proofErr w:type="gramEnd"/>
+      <w:r>
+        <w:t xml:space="preserve"> the requirements of a situation.</w:t>
+      </w:r>
+      <w:r>
+        <w:t xml:space="preserve"> </w:t>
+      </w:r>
+      <w:r>
+        <w:rPr>
+          <w:i/>
+          <w:iCs/>
+        </w:rPr>
+        <w:t>Statements are about situations</w:t>
+      </w:r>
+      <w:r>
+        <w:t>.</w:t>
+      </w:r>
+    </w:p>
+    <w:p>
+      <w:r>
+        <w:t>Consider other example situations</w:t>
       </w:r>
       <w:r>
         <w:t xml:space="preserve"> and non-situations</w:t>
@@ -1815,7 +2413,23 @@
                 <w:b w:val="0"/>
                 <w:bCs w:val="0"/>
               </w:rPr>
-              <w:t>A cup falling off of a table</w:t>
+              <w:t xml:space="preserve">A cup falling </w:t>
+            </w:r>
+            <w:proofErr w:type="gramStart"/>
+            <w:r>
+              <w:rPr>
+                <w:b w:val="0"/>
+                <w:bCs w:val="0"/>
+              </w:rPr>
+              <w:t>off of</w:t>
+            </w:r>
+            <w:proofErr w:type="gramEnd"/>
+            <w:r>
+              <w:rPr>
+                <w:b w:val="0"/>
+                <w:bCs w:val="0"/>
+              </w:rPr>
+              <w:t xml:space="preserve"> a table</w:t>
             </w:r>
           </w:p>
           <w:p>
@@ -1950,7 +2564,23 @@
                 <w:b w:val="0"/>
                 <w:bCs w:val="0"/>
               </w:rPr>
-              <w:t xml:space="preserve"> at a particular time.</w:t>
+              <w:t xml:space="preserve"> at a </w:t>
+            </w:r>
+            <w:proofErr w:type="gramStart"/>
+            <w:r>
+              <w:rPr>
+                <w:b w:val="0"/>
+                <w:bCs w:val="0"/>
+              </w:rPr>
+              <w:t>particular time</w:t>
+            </w:r>
+            <w:proofErr w:type="gramEnd"/>
+            <w:r>
+              <w:rPr>
+                <w:b w:val="0"/>
+                <w:bCs w:val="0"/>
+              </w:rPr>
+              <w:t>.</w:t>
             </w:r>
           </w:p>
         </w:tc>
@@ -2090,20 +2720,214 @@
         </w:tc>
       </w:tr>
     </w:tbl>
-    <w:p/>
     <w:p>
       <w:pPr>
         <w:pStyle w:val="Heading3"/>
       </w:pPr>
-      <w:bookmarkStart w:id="3" w:name="_Toc40811003"/>
+    </w:p>
+    <w:p>
+      <w:pPr>
+        <w:pStyle w:val="Heading3"/>
+      </w:pPr>
+      <w:bookmarkStart w:id="3" w:name="_Toc40950894"/>
+      <w:r>
+        <w:t>Parts of the world and context</w:t>
+      </w:r>
+      <w:bookmarkEnd w:id="3"/>
+    </w:p>
+    <w:p>
+      <w:r>
+        <w:t xml:space="preserve">Any “real world” complex/composite situation involves multiple objects, </w:t>
+      </w:r>
+      <w:proofErr w:type="gramStart"/>
+      <w:r>
+        <w:t>participants</w:t>
+      </w:r>
+      <w:proofErr w:type="gramEnd"/>
+      <w:r>
+        <w:t xml:space="preserve"> and relations. Each of those may be connected to many other things. Where does a situation “end</w:t>
+      </w:r>
+      <w:proofErr w:type="gramStart"/>
+      <w:r>
+        <w:t>”.</w:t>
+      </w:r>
+      <w:proofErr w:type="gramEnd"/>
+      <w:r>
+        <w:t xml:space="preserve"> For </w:t>
+      </w:r>
+      <w:proofErr w:type="gramStart"/>
+      <w:r>
+        <w:t>example;</w:t>
+      </w:r>
+      <w:proofErr w:type="gramEnd"/>
+      <w:r>
+        <w:t xml:space="preserve"> Fred </w:t>
+      </w:r>
+      <w:r>
+        <w:t>goes</w:t>
+      </w:r>
+      <w:r>
+        <w:t xml:space="preserve"> for a medical checkup with Dr. Sue.  </w:t>
+      </w:r>
+      <w:proofErr w:type="gramStart"/>
+      <w:r>
+        <w:t>Certainly</w:t>
+      </w:r>
+      <w:proofErr w:type="gramEnd"/>
+      <w:r>
+        <w:t xml:space="preserve"> Fred &amp; Dr. Sue are part of</w:t>
+      </w:r>
+      <w:r>
+        <w:t xml:space="preserve"> (essential participants in)</w:t>
+      </w:r>
+      <w:r>
+        <w:t xml:space="preserve"> the checkup situation.</w:t>
+      </w:r>
+      <w:r>
+        <w:t xml:space="preserve"> Is the medical degree of Dr. Sue </w:t>
+      </w:r>
+      <w:proofErr w:type="gramStart"/>
+      <w:r>
+        <w:t>are</w:t>
+      </w:r>
+      <w:proofErr w:type="gramEnd"/>
+      <w:r>
+        <w:t xml:space="preserve"> part of the checkup situation</w:t>
+      </w:r>
+      <w:r>
+        <w:t>?</w:t>
+      </w:r>
+      <w:r>
+        <w:t xml:space="preserve"> </w:t>
+      </w:r>
+    </w:p>
+    <w:p>
+      <w:r>
+        <w:t>Situations carve-out a “</w:t>
+      </w:r>
+      <w:r>
+        <w:t>p</w:t>
+      </w:r>
+      <w:r>
+        <w:t xml:space="preserve">art of the world” we wish to identify as a unique situation, defined by a situation type. What is “in” the situation </w:t>
+      </w:r>
+      <w:r>
+        <w:t>is</w:t>
+      </w:r>
+      <w:r>
+        <w:t xml:space="preserve"> guided by stakeholder requirements or evident real-world boundaries. Whatever the “edge” of the </w:t>
+      </w:r>
+      <w:r>
+        <w:t>situation</w:t>
+      </w:r>
+      <w:r>
+        <w:t xml:space="preserve"> is, each situation is a slice of the real-world carved out and identified as a situation.</w:t>
+      </w:r>
+    </w:p>
+    <w:p>
+      <w:pPr>
+        <w:pStyle w:val="Quote"/>
+      </w:pPr>
+      <w:r>
+        <w:t>Situations</w:t>
+      </w:r>
+      <w:r>
+        <w:t xml:space="preserve"> </w:t>
+      </w:r>
+      <w:r>
+        <w:t>are parts of the world and the information an agent has about a given</w:t>
+      </w:r>
+      <w:r>
+        <w:t xml:space="preserve"> </w:t>
+      </w:r>
+      <w:r>
+        <w:t>situation at any moment will be just a part of all the information that is theoretically</w:t>
+      </w:r>
+      <w:r>
+        <w:t xml:space="preserve"> </w:t>
+      </w:r>
+      <w:r>
+        <w:t>available.</w:t>
+      </w:r>
+      <w:sdt>
+        <w:sdtPr>
+          <w:id w:val="1486047419"/>
+          <w:citation/>
+        </w:sdtPr>
+        <w:sdtContent>
+          <w:r>
+            <w:fldChar w:fldCharType="begin"/>
+          </w:r>
+          <w:r>
+            <w:instrText xml:space="preserve"> CITATION Kei \l 1033 </w:instrText>
+          </w:r>
+          <w:r>
+            <w:fldChar w:fldCharType="separate"/>
+          </w:r>
+          <w:r>
+            <w:rPr>
+              <w:noProof/>
+            </w:rPr>
+            <w:t xml:space="preserve"> (Devlin)</w:t>
+          </w:r>
+          <w:r>
+            <w:fldChar w:fldCharType="end"/>
+          </w:r>
+        </w:sdtContent>
+      </w:sdt>
+    </w:p>
+    <w:p>
+      <w:r>
+        <w:t>While there may be boundaries to a situation, situations frequently are impacted by things outside</w:t>
+      </w:r>
+      <w:r>
+        <w:t xml:space="preserve"> it -</w:t>
+      </w:r>
+      <w:r>
+        <w:t xml:space="preserve"> the context of the situation. Situations may be </w:t>
+      </w:r>
+      <w:r>
+        <w:t>affected</w:t>
+      </w:r>
+      <w:r>
+        <w:t xml:space="preserve"> by, or contextualized by, other contexts (including other situations). Situations </w:t>
+      </w:r>
+      <w:r>
+        <w:t>are also</w:t>
+      </w:r>
+      <w:r>
+        <w:t xml:space="preserve"> a context for the things they relate and their parts. Context provides a link between situations that may impact each other without being a proper part of each other.</w:t>
+      </w:r>
+      <w:r>
+        <w:t xml:space="preserve"> Time, location, jurisdiction, intent, and type are other dimensions of context.</w:t>
+      </w:r>
+    </w:p>
+    <w:p>
+      <w:pPr>
+        <w:rPr>
+          <w:rFonts w:asciiTheme="majorHAnsi" w:eastAsiaTheme="majorEastAsia" w:hAnsiTheme="majorHAnsi" w:cstheme="majorBidi"/>
+          <w:color w:val="1F3763" w:themeColor="accent1" w:themeShade="7F"/>
+          <w:sz w:val="24"/>
+          <w:szCs w:val="24"/>
+        </w:rPr>
+      </w:pPr>
+      <w:r>
+        <w:br w:type="page"/>
+      </w:r>
+    </w:p>
+    <w:p>
+      <w:pPr>
+        <w:pStyle w:val="Heading2"/>
+      </w:pPr>
+      <w:bookmarkStart w:id="4" w:name="_Toc40950895"/>
       <w:r>
         <w:lastRenderedPageBreak/>
         <w:t>Situation Model</w:t>
       </w:r>
-      <w:bookmarkEnd w:id="3"/>
       <w:r>
         <w:t xml:space="preserve"> (Top Level)</w:t>
       </w:r>
+      <w:bookmarkEnd w:id="4"/>
     </w:p>
     <w:p>
       <w:r>
@@ -2154,117 +2978,474 @@
     </w:p>
     <w:p>
       <w:pPr>
-        <w:pStyle w:val="Heading3"/>
+        <w:ind w:left="720"/>
+        <w:rPr>
+          <w:rStyle w:val="SubtleReference"/>
+        </w:rPr>
       </w:pPr>
-      <w:bookmarkStart w:id="4" w:name="_Toc40811004"/>
-      <w:r>
-        <w:t>Atomic situations</w:t>
-      </w:r>
-      <w:r>
-        <w:t xml:space="preserve"> (relationships and characteristics)</w:t>
-      </w:r>
-      <w:bookmarkEnd w:id="4"/>
-    </w:p>
-    <w:p>
-      <w:r>
-        <w:t>Considering the distinguishing features of situations what is the most minimal, most atomic situation? Fundamental relationships between things, frequently just two things over a timeframe, meet the criteria for a situation. “cup on table now” is such an atomic situation, which we call a relationship. E.g. a relationship is an atomic situation. Take away any element and there is no longer a situation, and no relationship. Atomic situations include relationships to “values” such as “John weighs</w:t>
-      </w:r>
-      <w:r>
-        <w:t xml:space="preserve"> 150lbs today” – these may also be called “properties”, “attributes” or “characteristics” – the value or quantity counts as one of the “discreet things” – so in this case there are two discreet things – john and 150lbs, as well as the timeframe “today”.</w:t>
-      </w:r>
-      <w:r>
+      <w:r>
+        <w:rPr>
+          <w:rStyle w:val="SubtleReference"/>
+        </w:rPr>
+        <w:t>Note on model semantics</w:t>
+      </w:r>
+      <w:r>
+        <w:rPr>
+          <w:rStyle w:val="SubtleReference"/>
+        </w:rPr>
+        <w:t xml:space="preserve"> and notation</w:t>
+      </w:r>
+      <w:r>
+        <w:rPr>
+          <w:rStyle w:val="SubtleReference"/>
+        </w:rPr>
+        <w:t>: The concept modeling profile</w:t>
+      </w:r>
+      <w:sdt>
+        <w:sdtPr>
+          <w:rPr>
+            <w:rStyle w:val="SubtleReference"/>
+          </w:rPr>
+          <w:id w:val="-2107106938"/>
+          <w:citation/>
+        </w:sdtPr>
+        <w:sdtContent>
+          <w:r>
+            <w:rPr>
+              <w:rStyle w:val="SubtleReference"/>
+            </w:rPr>
+            <w:fldChar w:fldCharType="begin"/>
+          </w:r>
+          <w:r>
+            <w:rPr>
+              <w:rStyle w:val="SubtleReference"/>
+            </w:rPr>
+            <w:instrText xml:space="preserve">CITATION SMIF \l 1033 </w:instrText>
+          </w:r>
+          <w:r>
+            <w:rPr>
+              <w:rStyle w:val="SubtleReference"/>
+            </w:rPr>
+            <w:fldChar w:fldCharType="separate"/>
+          </w:r>
+          <w:r>
+            <w:rPr>
+              <w:rStyle w:val="SubtleReference"/>
+              <w:noProof/>
+            </w:rPr>
+            <w:t xml:space="preserve"> </w:t>
+          </w:r>
+          <w:r>
+            <w:rPr>
+              <w:noProof/>
+              <w:color w:val="5A5A5A" w:themeColor="text1" w:themeTint="A5"/>
+            </w:rPr>
+            <w:t>(SMIF)</w:t>
+          </w:r>
+          <w:r>
+            <w:rPr>
+              <w:rStyle w:val="SubtleReference"/>
+            </w:rPr>
+            <w:fldChar w:fldCharType="end"/>
+          </w:r>
+        </w:sdtContent>
+      </w:sdt>
+      <w:r>
+        <w:rPr>
+          <w:rStyle w:val="SubtleReference"/>
+        </w:rPr>
+        <w:t xml:space="preserve"> of UML</w:t>
+      </w:r>
+      <w:r>
+        <w:rPr>
+          <w:rStyle w:val="SubtleReference"/>
+        </w:rPr>
         <w:t xml:space="preserve"> </w:t>
       </w:r>
       <w:r>
-        <w:t>The semantic of weight is captured as the meaning of the relationship.</w:t>
-      </w:r>
-    </w:p>
-    <w:p>
-      <w:r>
-        <w:t>Atomic situations are a context for related things.</w:t>
-      </w:r>
+        <w:rPr>
+          <w:rStyle w:val="SubtleReference"/>
+        </w:rPr>
+        <w:t xml:space="preserve">is used to define situations. As a </w:t>
+      </w:r>
+      <w:r>
+        <w:rPr>
+          <w:rStyle w:val="SubtleReference"/>
+        </w:rPr>
+        <w:t xml:space="preserve">reference </w:t>
+      </w:r>
+      <w:r>
+        <w:rPr>
+          <w:rStyle w:val="SubtleReference"/>
+        </w:rPr>
+        <w:t xml:space="preserve">concept </w:t>
+      </w:r>
+      <w:r>
+        <w:rPr>
+          <w:rStyle w:val="SubtleReference"/>
+        </w:rPr>
+        <w:t>model it may be different than UML being used for software modeling. In particular something may be classified by any number of types (UML classes, shown as boxes) unless dis-allowed by a “disjoint” constraint. Most programming languages do not allow multiple classification</w:t>
+      </w:r>
+      <w:r>
+        <w:rPr>
+          <w:rStyle w:val="SubtleReference"/>
+        </w:rPr>
+        <w:t xml:space="preserve"> or multiple inheritance – but both make sense in understanding how we conceive the world</w:t>
+      </w:r>
+      <w:r>
+        <w:rPr>
+          <w:rStyle w:val="SubtleReference"/>
+        </w:rPr>
+        <w:t xml:space="preserve">. In addition, </w:t>
+      </w:r>
+      <w:r>
+        <w:rPr>
+          <w:rStyle w:val="SubtleReference"/>
+        </w:rPr>
+        <w:t>modeling</w:t>
+      </w:r>
+      <w:r>
+        <w:rPr>
+          <w:rStyle w:val="SubtleReference"/>
+        </w:rPr>
+        <w:t xml:space="preserve"> concepts such as “Roles”</w:t>
+      </w:r>
+      <w:r>
+        <w:rPr>
+          <w:rStyle w:val="SubtleReference"/>
+        </w:rPr>
+        <w:t>, Values</w:t>
+      </w:r>
+      <w:r>
+        <w:rPr>
+          <w:rStyle w:val="SubtleReference"/>
+        </w:rPr>
+        <w:t xml:space="preserve"> and restrictions are utilized.</w:t>
+      </w:r>
+      <w:r>
+        <w:rPr>
+          <w:rStyle w:val="SubtleReference"/>
+        </w:rPr>
+        <w:t xml:space="preserve"> </w:t>
+      </w:r>
+      <w:r>
+        <w:rPr>
+          <w:rStyle w:val="SubtleReference"/>
+        </w:rPr>
+        <w:t>It should also be recognized that concepts in an reference</w:t>
+      </w:r>
+      <w:r>
+        <w:rPr>
+          <w:rStyle w:val="SubtleReference"/>
+        </w:rPr>
+        <w:t xml:space="preserve"> concept </w:t>
+      </w:r>
+      <w:r>
+        <w:rPr>
+          <w:rStyle w:val="SubtleReference"/>
+        </w:rPr>
+        <w:t xml:space="preserve"> model do not imply any requirement to know, record or communicate those concepts for a particular purpose – those choices are made in data, process, and services models</w:t>
+      </w:r>
+      <w:r>
+        <w:rPr>
+          <w:rStyle w:val="SubtleReference"/>
+        </w:rPr>
+        <w:t xml:space="preserve"> using the reference model</w:t>
+      </w:r>
+      <w:r>
+        <w:rPr>
+          <w:rStyle w:val="SubtleReference"/>
+        </w:rPr>
+        <w:t xml:space="preserve">. </w:t>
+      </w:r>
+    </w:p>
+    <w:p>
+      <w:pPr>
+        <w:ind w:left="720"/>
+        <w:rPr>
+          <w:rStyle w:val="SubtleReference"/>
+        </w:rPr>
+      </w:pPr>
+      <w:r>
+        <w:rPr>
+          <w:rStyle w:val="SubtleReference"/>
+        </w:rPr>
+        <w:t xml:space="preserve">SMIF also provides for an OWL representation of the same concepts. </w:t>
+      </w:r>
+      <w:r>
+        <w:rPr>
+          <w:rStyle w:val="SubtleReference"/>
+        </w:rPr>
+        <w:t>Please refer to</w:t>
+      </w:r>
+      <w:sdt>
+        <w:sdtPr>
+          <w:rPr>
+            <w:rStyle w:val="SubtleReference"/>
+          </w:rPr>
+          <w:id w:val="759021108"/>
+          <w:citation/>
+        </w:sdtPr>
+        <w:sdtContent>
+          <w:r>
+            <w:rPr>
+              <w:rStyle w:val="SubtleReference"/>
+            </w:rPr>
+            <w:fldChar w:fldCharType="begin"/>
+          </w:r>
+          <w:r>
+            <w:rPr>
+              <w:rStyle w:val="SubtleReference"/>
+            </w:rPr>
+            <w:instrText xml:space="preserve"> CITATION SMIF \l 1033 </w:instrText>
+          </w:r>
+          <w:r>
+            <w:rPr>
+              <w:rStyle w:val="SubtleReference"/>
+            </w:rPr>
+            <w:fldChar w:fldCharType="separate"/>
+          </w:r>
+          <w:r>
+            <w:rPr>
+              <w:rStyle w:val="SubtleReference"/>
+              <w:noProof/>
+            </w:rPr>
+            <w:t xml:space="preserve"> </w:t>
+          </w:r>
+          <w:r>
+            <w:rPr>
+              <w:noProof/>
+              <w:color w:val="5A5A5A" w:themeColor="text1" w:themeTint="A5"/>
+            </w:rPr>
+            <w:t>(SMIF)</w:t>
+          </w:r>
+          <w:r>
+            <w:rPr>
+              <w:rStyle w:val="SubtleReference"/>
+            </w:rPr>
+            <w:fldChar w:fldCharType="end"/>
+          </w:r>
+        </w:sdtContent>
+      </w:sdt>
+      <w:r>
+        <w:rPr>
+          <w:rStyle w:val="SubtleReference"/>
+        </w:rPr>
+        <w:t xml:space="preserve"> for details.</w:t>
+      </w:r>
+    </w:p>
+    <w:p>
+      <w:pPr>
+        <w:rPr>
+          <w:rFonts w:asciiTheme="majorHAnsi" w:eastAsiaTheme="majorEastAsia" w:hAnsiTheme="majorHAnsi" w:cstheme="majorBidi"/>
+          <w:color w:val="2F5496" w:themeColor="accent1" w:themeShade="BF"/>
+          <w:sz w:val="26"/>
+          <w:szCs w:val="26"/>
+        </w:rPr>
+      </w:pPr>
+      <w:r>
+        <w:br w:type="page"/>
+      </w:r>
+    </w:p>
+    <w:p>
+      <w:pPr>
+        <w:pStyle w:val="Heading2"/>
+      </w:pPr>
+      <w:bookmarkStart w:id="5" w:name="_Toc40950896"/>
+      <w:r>
+        <w:lastRenderedPageBreak/>
+        <w:t>Kinds of situations</w:t>
+      </w:r>
+      <w:bookmarkEnd w:id="5"/>
     </w:p>
     <w:p>
       <w:pPr>
         <w:pStyle w:val="Heading3"/>
       </w:pPr>
-      <w:bookmarkStart w:id="5" w:name="_Toc40811005"/>
-      <w:r>
-        <w:t>Composite Situations</w:t>
-      </w:r>
-      <w:bookmarkEnd w:id="5"/>
-    </w:p>
-    <w:p>
-      <w:r>
-        <w:t xml:space="preserve">At the other end of the scale, situations can be as “big” as needed from “the lifetime of the universe” to an office visit to the course of a disease and its treatment. Composite situations compose </w:t>
-      </w:r>
-      <w:r>
-        <w:t xml:space="preserve">(have parts) </w:t>
-      </w:r>
-      <w:r>
-        <w:t xml:space="preserve">– </w:t>
-      </w:r>
-      <w:r>
-        <w:t xml:space="preserve">and </w:t>
-      </w:r>
-      <w:r>
-        <w:t xml:space="preserve">are </w:t>
-      </w:r>
-      <w:r>
-        <w:t>a</w:t>
-      </w:r>
-      <w:r>
-        <w:t xml:space="preserve"> context </w:t>
-      </w:r>
-      <w:r>
-        <w:t xml:space="preserve">(container) </w:t>
-      </w:r>
-      <w:r>
-        <w:t xml:space="preserve">for, a set of other situations (which may be composite or atomic). </w:t>
+      <w:bookmarkStart w:id="6" w:name="_Toc40950897"/>
+      <w:r>
+        <w:t>Atomic situations</w:t>
+      </w:r>
+      <w:r>
+        <w:t xml:space="preserve"> (relationships and characteristics)</w:t>
+      </w:r>
+      <w:bookmarkEnd w:id="6"/>
+    </w:p>
+    <w:p>
+      <w:r>
+        <w:t>Considering the distinguishing features of situations what is the most minimal, most atomic situation? Fundamental relationships between things, frequently just two things over a timeframe, meet the criteria for a situation. “cup on table now” is such an atomic situation, which we call a relationship</w:t>
+      </w:r>
+      <w:r>
+        <w:t xml:space="preserve"> – more formally a “material relationship”</w:t>
+      </w:r>
+      <w:r>
+        <w:t>. E.g. a relationship is an atomic situation. Take away any element and there is no longer a situation, and no relationship. Atomic situations include relationships</w:t>
+      </w:r>
+      <w:r>
+        <w:t xml:space="preserve"> between discreet things, between other relationships.</w:t>
+      </w:r>
+      <w:r>
+        <w:t xml:space="preserve"> </w:t>
+      </w:r>
+    </w:p>
+    <w:p>
+      <w:r>
+        <w:t>Atomic situations also include characteristics (properties) of things using</w:t>
+      </w:r>
+      <w:r>
+        <w:t xml:space="preserve"> “values” such as “John weighs</w:t>
+      </w:r>
+      <w:r>
+        <w:t xml:space="preserve"> 150lbs today”</w:t>
+      </w:r>
+      <w:r>
+        <w:t xml:space="preserve"> </w:t>
+      </w:r>
+      <w:r>
+        <w:t>– the value or quantity counts as one of the “discreet things”</w:t>
+      </w:r>
+      <w:r>
+        <w:t>,</w:t>
+      </w:r>
+      <w:r>
+        <w:t xml:space="preserve"> so in this case there are two discreet things – john and 150lbs, as well as the timeframe “today”.</w:t>
+      </w:r>
+      <w:r>
+        <w:t xml:space="preserve"> </w:t>
+      </w:r>
+      <w:r>
+        <w:t>The semantic of weight is captured as the meaning of the relationship.</w:t>
+      </w:r>
+    </w:p>
+    <w:p>
+      <w:r>
+        <w:t xml:space="preserve">Atomic situations are a context for </w:t>
+      </w:r>
+      <w:r>
+        <w:t xml:space="preserve">the </w:t>
+      </w:r>
+      <w:r>
+        <w:t>related things.</w:t>
       </w:r>
     </w:p>
     <w:p>
       <w:pPr>
         <w:pStyle w:val="Heading3"/>
       </w:pPr>
-      <w:bookmarkStart w:id="6" w:name="_Toc40811006"/>
-      <w:r>
-        <w:lastRenderedPageBreak/>
-        <w:t>Static Situations</w:t>
-      </w:r>
-      <w:bookmarkEnd w:id="6"/>
-    </w:p>
-    <w:p>
-      <w:r>
-        <w:t xml:space="preserve">Some situation, or states, compose a set of things that are not changing over the lifetime of the situation. “cup on desk” is such a situation – it is “true” as long as the cup is there. Static situations can also be complex (if you could see my desk you would know!). A static situation could be the arrangement of seats in </w:t>
-      </w:r>
-      <w:r>
-        <w:t>a movie theater. A person’s temperature (or other characteristic) at a given time.</w:t>
-      </w:r>
-    </w:p>
-    <w:p>
-      <w:r>
-        <w:t xml:space="preserve">Other terms include “State”, </w:t>
-      </w:r>
-      <w:r>
-        <w:t xml:space="preserve">or </w:t>
-      </w:r>
-      <w:r>
-        <w:t>“State of affairs”</w:t>
-      </w:r>
-      <w:r>
-        <w:t>. We will use “State” as our preferred term.</w:t>
+      <w:bookmarkStart w:id="7" w:name="_Toc40950898"/>
+      <w:r>
+        <w:t>Composite Situations</w:t>
+      </w:r>
+      <w:bookmarkEnd w:id="7"/>
+    </w:p>
+    <w:p>
+      <w:r>
+        <w:t xml:space="preserve">At the other end of the scale, situations can be as “big” as needed from “the lifetime of the universe” to an office visit to the course of a disease and its treatment. Composite situations compose </w:t>
+      </w:r>
+      <w:r>
+        <w:t xml:space="preserve">(have parts) </w:t>
+      </w:r>
+      <w:r>
+        <w:t xml:space="preserve">– </w:t>
+      </w:r>
+      <w:r>
+        <w:t xml:space="preserve">and </w:t>
+      </w:r>
+      <w:r>
+        <w:t xml:space="preserve">are </w:t>
+      </w:r>
+      <w:r>
+        <w:t>a</w:t>
+      </w:r>
+      <w:r>
+        <w:t xml:space="preserve"> </w:t>
+      </w:r>
+      <w:r>
+        <w:t>composition of</w:t>
+      </w:r>
+      <w:r>
+        <w:t xml:space="preserve"> a set of other situations (which may be composite or atomic). </w:t>
       </w:r>
     </w:p>
     <w:p>
       <w:pPr>
         <w:pStyle w:val="Heading3"/>
       </w:pPr>
-      <w:bookmarkStart w:id="7" w:name="_Toc40811007"/>
+      <w:bookmarkStart w:id="8" w:name="_Toc40950899"/>
+      <w:r>
+        <w:t>Static Situations</w:t>
+      </w:r>
+      <w:bookmarkEnd w:id="8"/>
+    </w:p>
+    <w:p>
+      <w:r>
+        <w:t>Some situation</w:t>
+      </w:r>
+      <w:r>
+        <w:t>s</w:t>
+      </w:r>
+      <w:r>
+        <w:t xml:space="preserve">, or states, compose a set of things that are </w:t>
+      </w:r>
+      <w:r>
+        <w:t xml:space="preserve">static, </w:t>
+      </w:r>
+      <w:r>
+        <w:t>not changing</w:t>
+      </w:r>
+      <w:r>
+        <w:t>,</w:t>
+      </w:r>
+      <w:r>
+        <w:t xml:space="preserve"> over the lifetime of the situation. “cup on desk” is such a situation – it is “true” </w:t>
+      </w:r>
+      <w:proofErr w:type="gramStart"/>
+      <w:r>
+        <w:t>as long as</w:t>
+      </w:r>
+      <w:proofErr w:type="gramEnd"/>
+      <w:r>
+        <w:t xml:space="preserve"> the cup is there. Static situations can also be complex (if you could see my desk you would know!). A static situation could be the arrangement of seats in </w:t>
+      </w:r>
+      <w:r>
+        <w:t>a movie theater</w:t>
+      </w:r>
+      <w:r>
+        <w:t>,</w:t>
+      </w:r>
+      <w:r>
+        <w:t xml:space="preserve"> </w:t>
+      </w:r>
+      <w:r>
+        <w:t>or a</w:t>
+      </w:r>
+      <w:r>
+        <w:t xml:space="preserve"> person’s temperature (or other characteristic) at a given time.</w:t>
+      </w:r>
+    </w:p>
+    <w:p>
+      <w:r>
+        <w:t xml:space="preserve">Other terms include “State”, </w:t>
+      </w:r>
+      <w:r>
+        <w:t xml:space="preserve">or </w:t>
+      </w:r>
+      <w:r>
+        <w:t>“State of affairs”</w:t>
+      </w:r>
+      <w:r>
+        <w:t>. We will use “State” as our preferred term.</w:t>
+      </w:r>
+    </w:p>
+    <w:p>
+      <w:pPr>
+        <w:pStyle w:val="Heading3"/>
+      </w:pPr>
+      <w:bookmarkStart w:id="9" w:name="_Toc40950900"/>
       <w:r>
         <w:t>Dynamic situations</w:t>
       </w:r>
-      <w:bookmarkEnd w:id="7"/>
+      <w:bookmarkEnd w:id="9"/>
     </w:p>
     <w:p>
       <w:r>
@@ -2274,7 +3455,13 @@
         <w:t>a</w:t>
       </w:r>
       <w:r>
-        <w:t xml:space="preserve">lling off the desk, the patients temperature changing, the progression of COVID-19. Other terms include </w:t>
+        <w:t xml:space="preserve">lling off the desk, the </w:t>
+      </w:r>
+      <w:r>
+        <w:t>patient’s</w:t>
+      </w:r>
+      <w:r>
+        <w:t xml:space="preserve"> temperature changing, the progression of COVID-19. Other terms include </w:t>
       </w:r>
       <w:r>
         <w:t xml:space="preserve">“events”, “Occurrences”, </w:t>
@@ -2295,6 +3482,64 @@
       </w:r>
       <w:r>
         <w:t>.</w:t>
+      </w:r>
+    </w:p>
+    <w:p>
+      <w:pPr>
+        <w:pStyle w:val="Heading3"/>
+      </w:pPr>
+      <w:bookmarkStart w:id="10" w:name="_Toc40950901"/>
+      <w:r>
+        <w:t>Actual situations and patterns</w:t>
+      </w:r>
+      <w:bookmarkEnd w:id="10"/>
+    </w:p>
+    <w:p>
+      <w:r>
+        <w:t xml:space="preserve">What we may observe in the world is specific, actual situations that are or have been current such as Fred’s </w:t>
+      </w:r>
+      <w:r>
+        <w:t>having an insulin shot</w:t>
+      </w:r>
+      <w:r>
+        <w:t xml:space="preserve"> at 10:30am January 2, 2019. </w:t>
+      </w:r>
+      <w:r>
+        <w:t xml:space="preserve">What is also interesting is patterns of such situations, either as history, expectations, or instructions. Fred’s shot may be part of a pattern of such shots that happen every </w:t>
+      </w:r>
+      <w:proofErr w:type="gramStart"/>
+      <w:r>
+        <w:t>Monday, and</w:t>
+      </w:r>
+      <w:proofErr w:type="gramEnd"/>
+      <w:r>
+        <w:t xml:space="preserve"> have since 20</w:t>
+      </w:r>
+      <w:r>
+        <w:t xml:space="preserve">09. </w:t>
+      </w:r>
+      <w:r>
+        <w:t>This situation is a repeating pattern.</w:t>
+      </w:r>
+    </w:p>
+    <w:p>
+      <w:r>
+        <w:lastRenderedPageBreak/>
+        <w:t>I pattern represents a series of like situations with some variable(</w:t>
+      </w:r>
+      <w:proofErr w:type="gramStart"/>
+      <w:r>
+        <w:t>s)  -</w:t>
+      </w:r>
+      <w:proofErr w:type="gramEnd"/>
+      <w:r>
+        <w:t xml:space="preserve"> such as time.  </w:t>
+      </w:r>
+      <w:r>
+        <w:t xml:space="preserve">A situation pattern defines a “type” for each instantiation of the pattern as an actual situation. </w:t>
+      </w:r>
+      <w:r>
+        <w:t>Situation patterns will be discussed in more detail, below.</w:t>
       </w:r>
     </w:p>
     <w:p>
@@ -2352,36 +3597,57 @@
     </w:p>
     <w:p>
       <w:pPr>
-        <w:pStyle w:val="Heading3"/>
+        <w:pStyle w:val="Heading2"/>
       </w:pPr>
-      <w:bookmarkStart w:id="8" w:name="_Toc40811008"/>
+      <w:bookmarkStart w:id="11" w:name="_Toc40950902"/>
+      <w:r>
+        <w:t>Temporality</w:t>
+      </w:r>
+      <w:bookmarkEnd w:id="11"/>
+    </w:p>
+    <w:p>
+      <w:r>
+        <w:t xml:space="preserve">“Existing over a time period” has been asserted as a necessary component of situations. That </w:t>
+      </w:r>
+      <w:proofErr w:type="gramStart"/>
+      <w:r>
+        <w:t>time period</w:t>
+      </w:r>
+      <w:proofErr w:type="gramEnd"/>
+      <w:r>
+        <w:t xml:space="preserve"> could be instantaneous or extended, it may be known or unknown – but it exists. Even the existence of the earth has </w:t>
+      </w:r>
+      <w:proofErr w:type="gramStart"/>
+      <w:r>
+        <w:t>a time period</w:t>
+      </w:r>
+      <w:proofErr w:type="gramEnd"/>
+      <w:r>
+        <w:t xml:space="preserve"> – nothing lasts forever. More formally we say that a situation </w:t>
+      </w:r>
+      <w:proofErr w:type="gramStart"/>
+      <w:r>
+        <w:t xml:space="preserve">is </w:t>
+      </w:r>
+      <w:r>
+        <w:t xml:space="preserve"> a</w:t>
+      </w:r>
+      <w:proofErr w:type="gramEnd"/>
+      <w:r>
+        <w:t xml:space="preserve"> “temporal region” – it is bounded by a start and an end, now, in the past or in the future. </w:t>
+      </w:r>
+    </w:p>
+    <w:p>
+      <w:r>
+        <w:t xml:space="preserve">In the ontology world there is a challenge to understand time and change over time in a way that is both precise and understandable. By attaching time to situations, and to atomic situations, we can understand how the same things may have different characteristics and relationships at different times – yet remain the same thing. Things change because the situations they are involved in become “true” at different times. My weight in January 2001 and my weight </w:t>
+      </w:r>
+      <w:r>
+        <w:t>in February 2020 are both valid representations of my weight, true at different times.</w:t>
+      </w:r>
+    </w:p>
+    <w:p>
       <w:r>
         <w:lastRenderedPageBreak/>
-        <w:t>Temporality</w:t>
-      </w:r>
-      <w:bookmarkEnd w:id="8"/>
-    </w:p>
-    <w:p>
-      <w:r>
-        <w:t xml:space="preserve">“Existing over a time period” has been asserted as a necessary component of situations. That time period could be instantaneous or extended, it may be known or unknown – but it exists. Even the existence of the earth has a time period – nothing lasts forever. More formally we say that a situation </w:t>
-      </w:r>
-      <w:r>
-        <w:t xml:space="preserve">is </w:t>
-      </w:r>
-      <w:r>
-        <w:t xml:space="preserve"> a “temporal region” – it is bounded by a start and an end, now, in the past or in the future. </w:t>
-      </w:r>
-    </w:p>
-    <w:p>
-      <w:r>
-        <w:t xml:space="preserve">In the ontology world there is a challenge to understand time and change over time in a way that is both precise and understandable. By attaching time to situations, and to atomic situations, we can understand how the same things may have different characteristics and relationships at different times – yet remain the same thing. Things change because the situations they are involved in become “true” at different times. My weight in January 2001 and my weight </w:t>
-      </w:r>
-      <w:r>
-        <w:t>in February 2020 are both valid representations of my weight, true at different times.</w:t>
-      </w:r>
-    </w:p>
-    <w:p>
-      <w:r>
         <w:t>Another aspect of temporality</w:t>
       </w:r>
       <w:r>
@@ -2458,7 +3724,13 @@
       </w:r>
     </w:p>
     <w:p>
-      <w:bookmarkStart w:id="9" w:name="_Toc40811009"/>
+      <w:pPr>
+        <w:pStyle w:val="Heading3"/>
+        <w:rPr>
+          <w:rStyle w:val="Heading2Char"/>
+        </w:rPr>
+      </w:pPr>
+      <w:bookmarkStart w:id="12" w:name="_Toc40950903"/>
       <w:r>
         <w:rPr>
           <w:rStyle w:val="Heading2Char"/>
@@ -2466,16 +3738,38 @@
         <w:lastRenderedPageBreak/>
         <w:t>Occurrences</w:t>
       </w:r>
-      <w:bookmarkEnd w:id="9"/>
+      <w:bookmarkEnd w:id="12"/>
+    </w:p>
+    <w:p>
+      <w:proofErr w:type="gramStart"/>
+      <w:r>
+        <w:t>Occurrences</w:t>
+      </w:r>
+      <w:r>
+        <w:t>;</w:t>
+      </w:r>
+      <w:proofErr w:type="gramEnd"/>
+      <w:r>
+        <w:t xml:space="preserve"> situations involving change over time,</w:t>
+      </w:r>
+      <w:r>
+        <w:t xml:space="preserve"> may be instantaneous (sometimes called an event) or a process of any duration. A process may also be considered to have an instantaneous start and end. Activities are processes performed by one or more performers for some purpose.</w:t>
+      </w:r>
       <w:r>
         <w:rPr>
           <w:noProof/>
         </w:rPr>
+        <w:t xml:space="preserve"> </w:t>
+      </w:r>
+      <w:r>
+        <w:rPr>
+          <w:noProof/>
+        </w:rPr>
         <w:drawing>
-          <wp:inline distT="0" distB="0" distL="0" distR="0" wp14:anchorId="2FA206DD" wp14:editId="4F881E3E">
-            <wp:extent cx="5440680" cy="7212389"/>
-            <wp:effectExtent l="0" t="0" r="7620" b="7620"/>
-            <wp:docPr id="10" name="Picture 10"/>
+          <wp:inline distT="0" distB="0" distL="0" distR="0" wp14:anchorId="18E71F4E" wp14:editId="724FE346">
+            <wp:extent cx="5943600" cy="6361430"/>
+            <wp:effectExtent l="0" t="0" r="0" b="1270"/>
+            <wp:docPr id="7" name="Picture 7"/>
             <wp:cNvGraphicFramePr>
               <a:graphicFrameLocks xmlns:a="http://schemas.openxmlformats.org/drawingml/2006/main" noChangeAspect="1"/>
             </wp:cNvGraphicFramePr>
@@ -2495,7 +3789,7 @@
                   <pic:spPr>
                     <a:xfrm>
                       <a:off x="0" y="0"/>
-                      <a:ext cx="5442592" cy="7214924"/>
+                      <a:ext cx="5943600" cy="6361430"/>
                     </a:xfrm>
                     <a:prstGeom prst="rect">
                       <a:avLst/>
@@ -2525,12 +3819,12 @@
       <w:pPr>
         <w:pStyle w:val="Heading2"/>
       </w:pPr>
-      <w:bookmarkStart w:id="10" w:name="_Toc40811010"/>
+      <w:bookmarkStart w:id="13" w:name="_Toc40950904"/>
       <w:r>
         <w:lastRenderedPageBreak/>
         <w:t>Statements</w:t>
       </w:r>
-      <w:bookmarkEnd w:id="10"/>
+      <w:bookmarkEnd w:id="13"/>
     </w:p>
     <w:p>
       <w:r>
@@ -2556,7 +3850,13 @@
         <w:t>about</w:t>
       </w:r>
       <w:r>
-        <w:t xml:space="preserve"> situations. Statements include “speech acts” (any communication), records, documents, information, data, messages, etc. Any time information is communicated or “written down” (physically or virtually), it is a statement </w:t>
+        <w:t xml:space="preserve"> situations. Statements include “speech acts” (any communication), records, documents, information, data, messages, etc. Any time information</w:t>
+      </w:r>
+      <w:r>
+        <w:t xml:space="preserve"> that</w:t>
+      </w:r>
+      <w:r>
+        <w:t xml:space="preserve"> is communicated or “written down” (physically or virtually), it is a statement </w:t>
       </w:r>
       <w:r>
         <w:rPr>
@@ -2631,19 +3931,59 @@
         <w:t>statements</w:t>
       </w:r>
       <w:r>
-        <w:t xml:space="preserve"> are also “things in the world”, they happen at a particular time, they involve multiple things (at least a situation and the </w:t>
+        <w:t xml:space="preserve"> are also “things in the world”, they happen at a </w:t>
+      </w:r>
+      <w:proofErr w:type="gramStart"/>
+      <w:r>
+        <w:t>particular time</w:t>
+      </w:r>
+      <w:proofErr w:type="gramEnd"/>
+      <w:r>
+        <w:t xml:space="preserve">, they involve multiple things (at least a situation and the </w:t>
       </w:r>
       <w:r>
         <w:t>author</w:t>
       </w:r>
       <w:r>
-        <w:t>). So, statements are situations themselves, but a particular kind of situation that is “about” another. However, the situation that is the statement may have a different time, context, source, trust or other factors that differ from similar factors in the situation it is about. For example, At 3pm Nurse Jane told Dr. Sue that John’s temperature was 1</w:t>
+        <w:t xml:space="preserve">). So, statements are situations themselves, but a </w:t>
+      </w:r>
+      <w:proofErr w:type="gramStart"/>
+      <w:r>
+        <w:t>particular kind</w:t>
+      </w:r>
+      <w:proofErr w:type="gramEnd"/>
+      <w:r>
+        <w:t xml:space="preserve"> of situation that is “about” another. However, the situation that is the statement may have a different time, context, source, </w:t>
+      </w:r>
+      <w:proofErr w:type="gramStart"/>
+      <w:r>
+        <w:t>trust</w:t>
+      </w:r>
+      <w:proofErr w:type="gramEnd"/>
+      <w:r>
+        <w:t xml:space="preserve"> or other factors that differ from similar factors in the situation it is about. For example, </w:t>
+      </w:r>
+      <w:proofErr w:type="gramStart"/>
+      <w:r>
+        <w:t>At</w:t>
+      </w:r>
+      <w:proofErr w:type="gramEnd"/>
+      <w:r>
+        <w:t xml:space="preserve"> 3pm Nurse Jane told Dr. Sue that John’s temperature was 1</w:t>
       </w:r>
       <w:r>
         <w:t>12</w:t>
       </w:r>
       <w:r>
-        <w:t xml:space="preserve"> degrees at 1pm based on an observation by Frank, using an electronic thermometer. That temperature was recoded by Sam at 3:10pm in the EHR.</w:t>
+        <w:t xml:space="preserve"> degrees at 1pm based on an observation by Frank, using an electronic thermometer. That temperature was </w:t>
+      </w:r>
+      <w:proofErr w:type="spellStart"/>
+      <w:r>
+        <w:t>recoded</w:t>
+      </w:r>
+      <w:proofErr w:type="spellEnd"/>
+      <w:r>
+        <w:t xml:space="preserve"> by Sam at 3:10pm in the EHR.</w:t>
       </w:r>
       <w:r>
         <w:t xml:space="preserve"> Based on this evidence, Dr. Sue concluded that John needed an intervention and ordered a</w:t>
@@ -2660,7 +4000,23 @@
     </w:p>
     <w:p>
       <w:r>
-        <w:t>Count the situations! By understanding that each situation has its own timeframe, participants and characteristics we can accurately record and decompose exactly what happened and connect related “chains of events”. We have a basis for recording dependencies, for provenance,  for trust (e.g. what i</w:t>
+        <w:t xml:space="preserve">Count the situations! By understanding that each situation has its own timeframe, </w:t>
+      </w:r>
+      <w:proofErr w:type="gramStart"/>
+      <w:r>
+        <w:t>participants</w:t>
+      </w:r>
+      <w:proofErr w:type="gramEnd"/>
+      <w:r>
+        <w:t xml:space="preserve"> and characteristics we can accurately record and decompose exactly what happened and connect related “chains of events”. We have a basis for recording dependencies, for </w:t>
+      </w:r>
+      <w:proofErr w:type="gramStart"/>
+      <w:r>
+        <w:t>provenance,  for</w:t>
+      </w:r>
+      <w:proofErr w:type="gramEnd"/>
+      <w:r>
+        <w:t xml:space="preserve"> trust (e.g. what i</w:t>
       </w:r>
       <w:r>
         <w:t>f</w:t>
@@ -2670,54 +4026,98 @@
       </w:r>
     </w:p>
     <w:p>
-      <w:r>
-        <w:t>The essential take-away is that the statement and the situation it is about it is about are different but related things.</w:t>
-      </w:r>
-    </w:p>
-    <w:p>
-      <w:r>
-        <w:t>In formalizing statement we separate the concept of</w:t>
-      </w:r>
-      <w:r>
+      <w:pPr>
         <w:rPr>
           <w:i/>
           <w:iCs/>
         </w:rPr>
-        <w:t xml:space="preserve"> aboutness</w:t>
-      </w:r>
-      <w:r>
-        <w:t>, where aboutness captures any kind of situation that is about another. Statements are but one kind of aboutness.</w:t>
-      </w:r>
-    </w:p>
-    <w:p>
-      <w:r>
-        <w:t xml:space="preserve">Statements may be </w:t>
-      </w:r>
+      </w:pPr>
       <w:r>
         <w:rPr>
           <w:i/>
           <w:iCs/>
         </w:rPr>
-        <w:t>utterances,</w:t>
-      </w:r>
-      <w:r>
-        <w:t xml:space="preserve"> communications between </w:t>
-      </w:r>
-      <w:r>
-        <w:t>an author and a listener</w:t>
-      </w:r>
-      <w:r>
-        <w:t xml:space="preserve"> or </w:t>
+        <w:t>The essential take-away is that the statement and the situation it is about it is about are different but related things.</w:t>
+      </w:r>
+    </w:p>
+    <w:p>
+      <w:r>
+        <w:t xml:space="preserve">In formalizing </w:t>
+      </w:r>
+      <w:proofErr w:type="gramStart"/>
+      <w:r>
+        <w:t>statement</w:t>
+      </w:r>
+      <w:proofErr w:type="gramEnd"/>
+      <w:r>
+        <w:t xml:space="preserve"> we separate the concept of</w:t>
       </w:r>
       <w:r>
         <w:rPr>
           <w:i/>
           <w:iCs/>
         </w:rPr>
+        <w:t xml:space="preserve"> aboutness</w:t>
+      </w:r>
+      <w:r>
+        <w:t xml:space="preserve"> as a “representational situation”</w:t>
+      </w:r>
+      <w:r>
+        <w:t xml:space="preserve"> where aboutness captures any kind of situation that is </w:t>
+      </w:r>
+      <w:r>
+        <w:t xml:space="preserve">a representation </w:t>
+      </w:r>
+      <w:r>
+        <w:t xml:space="preserve">about another. Statements are but one kind of </w:t>
+      </w:r>
+      <w:r>
+        <w:t xml:space="preserve">representational </w:t>
+      </w:r>
+      <w:r>
+        <w:t>situation</w:t>
+      </w:r>
+    </w:p>
+    <w:p>
+      <w:r>
+        <w:t xml:space="preserve">Statements may be </w:t>
+      </w:r>
+      <w:r>
+        <w:rPr>
+          <w:i/>
+          <w:iCs/>
+        </w:rPr>
+        <w:t>utterances,</w:t>
+      </w:r>
+      <w:r>
+        <w:t xml:space="preserve"> communications between </w:t>
+      </w:r>
+      <w:r>
+        <w:t>an author and a listener</w:t>
+      </w:r>
+      <w:r>
+        <w:t>. Statements may also be</w:t>
+      </w:r>
+      <w:r>
+        <w:t xml:space="preserve"> </w:t>
+      </w:r>
+      <w:r>
+        <w:rPr>
+          <w:i/>
+          <w:iCs/>
+        </w:rPr>
         <w:t>records</w:t>
       </w:r>
       <w:r>
-        <w:t xml:space="preserve">, stored or remembered </w:t>
+        <w:t xml:space="preserve">, </w:t>
+      </w:r>
+      <w:proofErr w:type="gramStart"/>
+      <w:r>
+        <w:t>stored</w:t>
+      </w:r>
+      <w:proofErr w:type="gramEnd"/>
+      <w:r>
+        <w:t xml:space="preserve"> or remembered </w:t>
       </w:r>
       <w:r>
         <w:t xml:space="preserve">authored </w:t>
@@ -2741,10 +4141,10 @@
           <w:noProof/>
         </w:rPr>
         <w:drawing>
-          <wp:inline distT="0" distB="0" distL="0" distR="0" wp14:anchorId="5657584C" wp14:editId="72FDA3B1">
-            <wp:extent cx="5943600" cy="5104130"/>
-            <wp:effectExtent l="0" t="0" r="0" b="1270"/>
-            <wp:docPr id="6" name="Picture 6"/>
+          <wp:inline distT="0" distB="0" distL="0" distR="0" wp14:anchorId="6D315047" wp14:editId="41D87C3A">
+            <wp:extent cx="5943600" cy="5338445"/>
+            <wp:effectExtent l="0" t="0" r="0" b="0"/>
+            <wp:docPr id="12" name="Picture 12"/>
             <wp:cNvGraphicFramePr>
               <a:graphicFrameLocks xmlns:a="http://schemas.openxmlformats.org/drawingml/2006/main" noChangeAspect="1"/>
             </wp:cNvGraphicFramePr>
@@ -2764,7 +4164,7 @@
                   <pic:spPr>
                     <a:xfrm>
                       <a:off x="0" y="0"/>
-                      <a:ext cx="5943600" cy="5104130"/>
+                      <a:ext cx="5943600" cy="5338445"/>
                     </a:xfrm>
                     <a:prstGeom prst="rect">
                       <a:avLst/>
@@ -2794,16 +4194,164 @@
       <w:pPr>
         <w:pStyle w:val="Heading3"/>
       </w:pPr>
-      <w:bookmarkStart w:id="11" w:name="_Toc40811011"/>
+      <w:bookmarkStart w:id="14" w:name="_Toc40950905"/>
       <w:r>
         <w:lastRenderedPageBreak/>
+        <w:t>Classification</w:t>
+      </w:r>
+      <w:r>
+        <w:t xml:space="preserve"> of statements</w:t>
+      </w:r>
+      <w:bookmarkEnd w:id="14"/>
+    </w:p>
+    <w:p>
+      <w:r>
+        <w:t xml:space="preserve">There are different kinds of statements, the </w:t>
+      </w:r>
+      <w:proofErr w:type="gramStart"/>
+      <w:r>
+        <w:t>most simple</w:t>
+      </w:r>
+      <w:proofErr w:type="gramEnd"/>
+      <w:r>
+        <w:t xml:space="preserve"> being some assertion – an assertive statement. John Searle</w:t>
+      </w:r>
+      <w:sdt>
+        <w:sdtPr>
+          <w:id w:val="1786535253"/>
+          <w:citation/>
+        </w:sdtPr>
+        <w:sdtContent>
+          <w:r>
+            <w:fldChar w:fldCharType="begin"/>
+          </w:r>
+          <w:r>
+            <w:instrText xml:space="preserve"> CITATION Sea75 \l 1033 </w:instrText>
+          </w:r>
+          <w:r>
+            <w:fldChar w:fldCharType="separate"/>
+          </w:r>
+          <w:r>
+            <w:rPr>
+              <w:noProof/>
+            </w:rPr>
+            <w:t xml:space="preserve"> (Searle, 1975)</w:t>
+          </w:r>
+          <w:r>
+            <w:fldChar w:fldCharType="end"/>
+          </w:r>
+        </w:sdtContent>
+      </w:sdt>
+      <w:r>
+        <w:t xml:space="preserve"> identified five </w:t>
+      </w:r>
+      <w:r>
+        <w:t>classifications</w:t>
+      </w:r>
+      <w:r>
+        <w:t xml:space="preserve"> of “speech acts” which correspond to kinds of statements, as defined below. </w:t>
+      </w:r>
+      <w:r>
+        <w:t xml:space="preserve">We apply these classifications to </w:t>
+      </w:r>
+      <w:r>
+        <w:t>all statements (</w:t>
+      </w:r>
+      <w:r>
+        <w:t>records as well as speech acts</w:t>
+      </w:r>
+      <w:r>
+        <w:t>)</w:t>
+      </w:r>
+      <w:r>
+        <w:t xml:space="preserve">. </w:t>
+      </w:r>
+      <w:r>
+        <w:t>Note that a statement may combine more then one speech act classification.</w:t>
+      </w:r>
+    </w:p>
+    <w:p>
+      <w:pPr>
+        <w:rPr>
+          <w:rStyle w:val="SubtleEmphasis"/>
+        </w:rPr>
+      </w:pPr>
+      <w:proofErr w:type="gramStart"/>
+      <w:r>
+        <w:rPr>
+          <w:rStyle w:val="SubtleEmphasis"/>
+        </w:rPr>
+        <w:t>Have to</w:t>
+      </w:r>
+      <w:proofErr w:type="gramEnd"/>
+      <w:r>
+        <w:rPr>
+          <w:rStyle w:val="SubtleEmphasis"/>
+        </w:rPr>
+        <w:t xml:space="preserve"> investigate: Searle does not include interrogatives?</w:t>
+      </w:r>
+    </w:p>
+    <w:p>
+      <w:r>
+        <w:rPr>
+          <w:noProof/>
+        </w:rPr>
+        <w:drawing>
+          <wp:inline distT="0" distB="0" distL="0" distR="0" wp14:anchorId="1A1391ED" wp14:editId="2F9AA123">
+            <wp:extent cx="5943600" cy="2938780"/>
+            <wp:effectExtent l="0" t="0" r="0" b="0"/>
+            <wp:docPr id="14" name="Picture 14"/>
+            <wp:cNvGraphicFramePr>
+              <a:graphicFrameLocks xmlns:a="http://schemas.openxmlformats.org/drawingml/2006/main" noChangeAspect="1"/>
+            </wp:cNvGraphicFramePr>
+            <a:graphic xmlns:a="http://schemas.openxmlformats.org/drawingml/2006/main">
+              <a:graphicData uri="http://schemas.openxmlformats.org/drawingml/2006/picture">
+                <pic:pic xmlns:pic="http://schemas.openxmlformats.org/drawingml/2006/picture">
+                  <pic:nvPicPr>
+                    <pic:cNvPr id="1" name=""/>
+                    <pic:cNvPicPr/>
+                  </pic:nvPicPr>
+                  <pic:blipFill>
+                    <a:blip r:embed="rId13"/>
+                    <a:stretch>
+                      <a:fillRect/>
+                    </a:stretch>
+                  </pic:blipFill>
+                  <pic:spPr>
+                    <a:xfrm>
+                      <a:off x="0" y="0"/>
+                      <a:ext cx="5943600" cy="2938780"/>
+                    </a:xfrm>
+                    <a:prstGeom prst="rect">
+                      <a:avLst/>
+                    </a:prstGeom>
+                  </pic:spPr>
+                </pic:pic>
+              </a:graphicData>
+            </a:graphic>
+          </wp:inline>
+        </w:drawing>
+      </w:r>
+    </w:p>
+    <w:p>
+      <w:pPr>
+        <w:pStyle w:val="Heading3"/>
+      </w:pPr>
+      <w:bookmarkStart w:id="15" w:name="_Toc40950906"/>
+      <w:r>
         <w:t>Actual situations and patterns</w:t>
       </w:r>
-      <w:bookmarkEnd w:id="11"/>
-    </w:p>
-    <w:p>
-      <w:r>
-        <w:t xml:space="preserve">The situation examples thus far have been what we call “actual situations” – a single individual “happening” over a specific timeframe. It is also important to be able to understand patterns of situations – be they the same kind of situation over and over (a shot administered daily for one year) or a pattern of different kinds of related situations, essentially a process. </w:t>
+      <w:bookmarkEnd w:id="15"/>
+    </w:p>
+    <w:p>
+      <w:r>
+        <w:t xml:space="preserve">The situation examples thus far have been what we call “actual situations” – a single </w:t>
+      </w:r>
+      <w:r>
+        <w:t>thing</w:t>
+      </w:r>
+      <w:r>
+        <w:t xml:space="preserve"> “happening” over a specific timeframe. It is also important to be able to understand patterns of situations – be they the same kind of situation over and over (a shot administered daily for one year) or a pattern of different kinds of related situations, essentially a process. </w:t>
       </w:r>
     </w:p>
     <w:p>
@@ -2830,12 +4378,260 @@
       </w:r>
     </w:p>
     <w:p>
+      <w:pPr>
+        <w:rPr>
+          <w:rFonts w:asciiTheme="majorHAnsi" w:eastAsiaTheme="majorEastAsia" w:hAnsiTheme="majorHAnsi" w:cstheme="majorBidi"/>
+          <w:color w:val="2F5496" w:themeColor="accent1" w:themeShade="BF"/>
+          <w:sz w:val="26"/>
+          <w:szCs w:val="26"/>
+        </w:rPr>
+      </w:pPr>
       <w:r>
         <w:br w:type="page"/>
       </w:r>
     </w:p>
+    <w:p>
+      <w:pPr>
+        <w:pStyle w:val="Heading2"/>
+      </w:pPr>
+      <w:bookmarkStart w:id="16" w:name="_Toc40950907"/>
+      <w:r>
+        <w:lastRenderedPageBreak/>
+        <w:t>Supporting concepts</w:t>
+      </w:r>
+      <w:bookmarkEnd w:id="16"/>
+    </w:p>
+    <w:p>
+      <w:r>
+        <w:t>The following are concepts supporting and refining situation concepts.</w:t>
+      </w:r>
+    </w:p>
+    <w:p>
+      <w:pPr>
+        <w:pStyle w:val="Heading3"/>
+      </w:pPr>
+      <w:bookmarkStart w:id="17" w:name="_Toc40950908"/>
+      <w:r>
+        <w:t>Context</w:t>
+      </w:r>
+      <w:bookmarkEnd w:id="17"/>
+    </w:p>
+    <w:p>
+      <w:r>
+        <w:rPr>
+          <w:noProof/>
+        </w:rPr>
+        <w:drawing>
+          <wp:inline distT="0" distB="0" distL="0" distR="0" wp14:anchorId="7F1B8207" wp14:editId="5D5840E6">
+            <wp:extent cx="5803174" cy="6717460"/>
+            <wp:effectExtent l="0" t="0" r="7620" b="7620"/>
+            <wp:docPr id="15" name="Picture 15"/>
+            <wp:cNvGraphicFramePr>
+              <a:graphicFrameLocks xmlns:a="http://schemas.openxmlformats.org/drawingml/2006/main" noChangeAspect="1"/>
+            </wp:cNvGraphicFramePr>
+            <a:graphic xmlns:a="http://schemas.openxmlformats.org/drawingml/2006/main">
+              <a:graphicData uri="http://schemas.openxmlformats.org/drawingml/2006/picture">
+                <pic:pic xmlns:pic="http://schemas.openxmlformats.org/drawingml/2006/picture">
+                  <pic:nvPicPr>
+                    <pic:cNvPr id="1" name=""/>
+                    <pic:cNvPicPr/>
+                  </pic:nvPicPr>
+                  <pic:blipFill>
+                    <a:blip r:embed="rId14"/>
+                    <a:stretch>
+                      <a:fillRect/>
+                    </a:stretch>
+                  </pic:blipFill>
+                  <pic:spPr>
+                    <a:xfrm>
+                      <a:off x="0" y="0"/>
+                      <a:ext cx="5803174" cy="6717460"/>
+                    </a:xfrm>
+                    <a:prstGeom prst="rect">
+                      <a:avLst/>
+                    </a:prstGeom>
+                  </pic:spPr>
+                </pic:pic>
+              </a:graphicData>
+            </a:graphic>
+          </wp:inline>
+        </w:drawing>
+      </w:r>
+    </w:p>
+    <w:p>
+      <w:r>
+        <w:t xml:space="preserve">Example: Radar detectors are illegal in the context of </w:t>
+      </w:r>
+      <w:r>
+        <w:t>Virginia</w:t>
+      </w:r>
+    </w:p>
+    <w:p>
+      <w:pPr>
+        <w:pStyle w:val="Heading3"/>
+      </w:pPr>
+      <w:bookmarkStart w:id="18" w:name="_Toc40950909"/>
+      <w:r>
+        <w:lastRenderedPageBreak/>
+        <w:t>Whole/Part Relations</w:t>
+      </w:r>
+      <w:bookmarkEnd w:id="18"/>
+    </w:p>
+    <w:p>
+      <w:r>
+        <w:rPr>
+          <w:noProof/>
+        </w:rPr>
+        <w:drawing>
+          <wp:inline distT="0" distB="0" distL="0" distR="0" wp14:anchorId="3327E7D0" wp14:editId="5FB26592">
+            <wp:extent cx="5943600" cy="2882900"/>
+            <wp:effectExtent l="0" t="0" r="0" b="0"/>
+            <wp:docPr id="16" name="Picture 16"/>
+            <wp:cNvGraphicFramePr>
+              <a:graphicFrameLocks xmlns:a="http://schemas.openxmlformats.org/drawingml/2006/main" noChangeAspect="1"/>
+            </wp:cNvGraphicFramePr>
+            <a:graphic xmlns:a="http://schemas.openxmlformats.org/drawingml/2006/main">
+              <a:graphicData uri="http://schemas.openxmlformats.org/drawingml/2006/picture">
+                <pic:pic xmlns:pic="http://schemas.openxmlformats.org/drawingml/2006/picture">
+                  <pic:nvPicPr>
+                    <pic:cNvPr id="1" name=""/>
+                    <pic:cNvPicPr/>
+                  </pic:nvPicPr>
+                  <pic:blipFill>
+                    <a:blip r:embed="rId15"/>
+                    <a:stretch>
+                      <a:fillRect/>
+                    </a:stretch>
+                  </pic:blipFill>
+                  <pic:spPr>
+                    <a:xfrm>
+                      <a:off x="0" y="0"/>
+                      <a:ext cx="5943600" cy="2882900"/>
+                    </a:xfrm>
+                    <a:prstGeom prst="rect">
+                      <a:avLst/>
+                    </a:prstGeom>
+                  </pic:spPr>
+                </pic:pic>
+              </a:graphicData>
+            </a:graphic>
+          </wp:inline>
+        </w:drawing>
+      </w:r>
+    </w:p>
+    <w:p>
+      <w:r>
+        <w:t>Example: Heart is a part of human.</w:t>
+      </w:r>
+    </w:p>
+    <w:p>
+      <w:r>
+        <w:t>Note: Extended categorization of whole/part (e.g. essential part) TBD.</w:t>
+      </w:r>
+    </w:p>
+    <w:p>
+      <w:pPr>
+        <w:rPr>
+          <w:rFonts w:asciiTheme="majorHAnsi" w:eastAsiaTheme="majorEastAsia" w:hAnsiTheme="majorHAnsi" w:cstheme="majorBidi"/>
+          <w:color w:val="1F3763" w:themeColor="accent1" w:themeShade="7F"/>
+          <w:sz w:val="24"/>
+          <w:szCs w:val="24"/>
+        </w:rPr>
+      </w:pPr>
+      <w:r>
+        <w:br w:type="page"/>
+      </w:r>
+    </w:p>
+    <w:p>
+      <w:pPr>
+        <w:pStyle w:val="Heading3"/>
+      </w:pPr>
+      <w:bookmarkStart w:id="19" w:name="_Toc40950910"/>
+      <w:r>
+        <w:lastRenderedPageBreak/>
+        <w:t>Type</w:t>
+      </w:r>
+      <w:r>
+        <w:t>s</w:t>
+      </w:r>
+      <w:bookmarkEnd w:id="19"/>
+    </w:p>
+    <w:p>
+      <w:r>
+        <w:t xml:space="preserve">Types and the type-categorizes (instance) relationship is a foundational concept. Types discriminate one kind of thing from another. Types in domain models are used for any form of classification </w:t>
+      </w:r>
+      <w:r>
+        <w:t xml:space="preserve">or “pre-coordination” of concepts </w:t>
+      </w:r>
+      <w:r>
+        <w:t>– such as kinds of processes, information, diseases, or treatments.</w:t>
+      </w:r>
+    </w:p>
+    <w:p>
+      <w:r>
+        <w:t xml:space="preserve">Example: Fido (Thing) </w:t>
+      </w:r>
+      <w:r>
+        <w:rPr>
+          <w:u w:val="single"/>
+        </w:rPr>
+        <w:t xml:space="preserve">has type </w:t>
+      </w:r>
+      <w:r>
+        <w:t>Dog (Type)</w:t>
+      </w:r>
+    </w:p>
     <w:p/>
-    <w:bookmarkStart w:id="12" w:name="_Toc40811012" w:displacedByCustomXml="next"/>
+    <w:p>
+      <w:r>
+        <w:rPr>
+          <w:noProof/>
+        </w:rPr>
+        <w:drawing>
+          <wp:inline distT="0" distB="0" distL="0" distR="0" wp14:anchorId="0A6EE653" wp14:editId="1B0239BA">
+            <wp:extent cx="5943600" cy="6457950"/>
+            <wp:effectExtent l="0" t="0" r="0" b="0"/>
+            <wp:docPr id="18" name="Picture 18"/>
+            <wp:cNvGraphicFramePr>
+              <a:graphicFrameLocks xmlns:a="http://schemas.openxmlformats.org/drawingml/2006/main" noChangeAspect="1"/>
+            </wp:cNvGraphicFramePr>
+            <a:graphic xmlns:a="http://schemas.openxmlformats.org/drawingml/2006/main">
+              <a:graphicData uri="http://schemas.openxmlformats.org/drawingml/2006/picture">
+                <pic:pic xmlns:pic="http://schemas.openxmlformats.org/drawingml/2006/picture">
+                  <pic:nvPicPr>
+                    <pic:cNvPr id="1" name=""/>
+                    <pic:cNvPicPr/>
+                  </pic:nvPicPr>
+                  <pic:blipFill>
+                    <a:blip r:embed="rId16"/>
+                    <a:stretch>
+                      <a:fillRect/>
+                    </a:stretch>
+                  </pic:blipFill>
+                  <pic:spPr>
+                    <a:xfrm>
+                      <a:off x="0" y="0"/>
+                      <a:ext cx="5943600" cy="6457950"/>
+                    </a:xfrm>
+                    <a:prstGeom prst="rect">
+                      <a:avLst/>
+                    </a:prstGeom>
+                  </pic:spPr>
+                </pic:pic>
+              </a:graphicData>
+            </a:graphic>
+          </wp:inline>
+        </w:drawing>
+      </w:r>
+    </w:p>
+    <w:p>
+      <w:r>
+        <w:lastRenderedPageBreak/>
+        <w:br w:type="page"/>
+      </w:r>
+    </w:p>
+    <w:p/>
+    <w:bookmarkStart w:id="20" w:name="_Toc40950911" w:displacedByCustomXml="next"/>
     <w:sdt>
       <w:sdtPr>
         <w:rPr>
@@ -2859,7 +4655,7 @@
           <w:r>
             <w:t>References</w:t>
           </w:r>
-          <w:bookmarkEnd w:id="12"/>
+          <w:bookmarkEnd w:id="20"/>
         </w:p>
         <w:sdt>
           <w:sdtPr>
@@ -2938,6 +4734,64 @@
               </w:r>
             </w:p>
             <w:p>
+              <w:pPr>
+                <w:pStyle w:val="Bibliography"/>
+                <w:ind w:left="720" w:hanging="720"/>
+                <w:rPr>
+                  <w:noProof/>
+                </w:rPr>
+              </w:pPr>
+              <w:r>
+                <w:rPr>
+                  <w:noProof/>
+                </w:rPr>
+                <w:t xml:space="preserve">Searle, J. (1975). </w:t>
+              </w:r>
+              <w:r>
+                <w:rPr>
+                  <w:i/>
+                  <w:iCs/>
+                  <w:noProof/>
+                </w:rPr>
+                <w:t>Experience and Meaning. Studies in the Theory of Speech Acts.</w:t>
+              </w:r>
+              <w:r>
+                <w:rPr>
+                  <w:noProof/>
+                </w:rPr>
+                <w:t xml:space="preserve"> Cambridge: Cambridge University Press.</w:t>
+              </w:r>
+            </w:p>
+            <w:p>
+              <w:pPr>
+                <w:pStyle w:val="Bibliography"/>
+                <w:ind w:left="720" w:hanging="720"/>
+                <w:rPr>
+                  <w:noProof/>
+                </w:rPr>
+              </w:pPr>
+              <w:r>
+                <w:rPr>
+                  <w:noProof/>
+                </w:rPr>
+                <w:t xml:space="preserve">SMIF. (n.d.). </w:t>
+              </w:r>
+              <w:r>
+                <w:rPr>
+                  <w:i/>
+                  <w:iCs/>
+                  <w:noProof/>
+                </w:rPr>
+                <w:t>Semantic Modeling for Information Federation Specification.</w:t>
+              </w:r>
+              <w:r>
+                <w:rPr>
+                  <w:noProof/>
+                </w:rPr>
+                <w:t xml:space="preserve"> Retrieved from SMIF: https://github.com/ModelDriven/SIMF/blob/master/DraftSMIFSpecification/SMIFSubmissionMasterDocument.pdf</w:t>
+              </w:r>
+            </w:p>
+            <w:p>
               <w:r>
                 <w:rPr>
                   <w:b/>
@@ -3031,7 +4885,7 @@
                 <w:szCs w:val="24"/>
               </w:rPr>
             </w:pPr>
-            <w:hyperlink r:id="rId13" w:history="1">
+            <w:hyperlink r:id="rId17" w:history="1">
               <w:r>
                 <w:rPr>
                   <w:rFonts w:ascii="Times New Roman" w:eastAsia="Times New Roman" w:hAnsi="Times New Roman" w:cs="Times New Roman"/>
@@ -3167,7 +5021,7 @@
                 <w:szCs w:val="24"/>
               </w:rPr>
             </w:pPr>
-            <w:hyperlink r:id="rId14" w:history="1">
+            <w:hyperlink r:id="rId18" w:history="1">
               <w:r>
                 <w:rPr>
                   <w:rFonts w:ascii="Times New Roman" w:eastAsia="Times New Roman" w:hAnsi="Times New Roman" w:cs="Times New Roman"/>
@@ -3229,7 +5083,7 @@
                 <w:szCs w:val="24"/>
               </w:rPr>
             </w:pPr>
-            <w:hyperlink r:id="rId15" w:history="1">
+            <w:hyperlink r:id="rId19" w:history="1">
               <w:r>
                 <w:rPr>
                   <w:rFonts w:ascii="Times New Roman" w:eastAsia="Times New Roman" w:hAnsi="Times New Roman" w:cs="Times New Roman"/>
@@ -3327,7 +5181,7 @@
                 <w:szCs w:val="24"/>
               </w:rPr>
             </w:pPr>
-            <w:hyperlink r:id="rId16" w:history="1">
+            <w:hyperlink r:id="rId20" w:history="1">
               <w:r>
                 <w:rPr>
                   <w:rFonts w:ascii="Times New Roman" w:eastAsia="Times New Roman" w:hAnsi="Times New Roman" w:cs="Times New Roman"/>
@@ -3386,7 +5240,7 @@
                 <w:szCs w:val="24"/>
               </w:rPr>
             </w:pPr>
-            <w:hyperlink r:id="rId17" w:history="1">
+            <w:hyperlink r:id="rId21" w:history="1">
               <w:r>
                 <w:rPr>
                   <w:rFonts w:ascii="Times New Roman" w:eastAsia="Times New Roman" w:hAnsi="Times New Roman" w:cs="Times New Roman"/>
@@ -3448,7 +5302,7 @@
                 <w:szCs w:val="24"/>
               </w:rPr>
             </w:pPr>
-            <w:hyperlink r:id="rId18" w:history="1">
+            <w:hyperlink r:id="rId22" w:history="1">
               <w:r>
                 <w:rPr>
                   <w:rFonts w:ascii="Times New Roman" w:eastAsia="Times New Roman" w:hAnsi="Times New Roman" w:cs="Times New Roman"/>
@@ -3487,7 +5341,27 @@
                 <w:sz w:val="24"/>
                 <w:szCs w:val="24"/>
               </w:rPr>
-              <w:t>[MathWorld]</w:t>
+              <w:t>[</w:t>
+            </w:r>
+            <w:proofErr w:type="spellStart"/>
+            <w:r>
+              <w:rPr>
+                <w:rFonts w:ascii="Times New Roman" w:eastAsia="Times New Roman" w:hAnsi="Times New Roman" w:cs="Times New Roman"/>
+                <w:color w:val="000000"/>
+                <w:sz w:val="24"/>
+                <w:szCs w:val="24"/>
+              </w:rPr>
+              <w:t>MathWorld</w:t>
+            </w:r>
+            <w:proofErr w:type="spellEnd"/>
+            <w:r>
+              <w:rPr>
+                <w:rFonts w:ascii="Times New Roman" w:eastAsia="Times New Roman" w:hAnsi="Times New Roman" w:cs="Times New Roman"/>
+                <w:color w:val="000000"/>
+                <w:sz w:val="24"/>
+                <w:szCs w:val="24"/>
+              </w:rPr>
+              <w:t>]</w:t>
             </w:r>
           </w:p>
         </w:tc>
@@ -3516,6 +5390,7 @@
               </w:rPr>
               <w:t xml:space="preserve">From </w:t>
             </w:r>
+            <w:proofErr w:type="spellStart"/>
             <w:r>
               <w:rPr>
                 <w:rFonts w:ascii="Helvetica" w:eastAsia="Times New Roman" w:hAnsi="Helvetica" w:cs="Helvetica"/>
@@ -3527,6 +5402,7 @@
               </w:rPr>
               <w:t>MathWorld</w:t>
             </w:r>
+            <w:proofErr w:type="spellEnd"/>
             <w:r>
               <w:rPr>
                 <w:rFonts w:ascii="Helvetica" w:eastAsia="Times New Roman" w:hAnsi="Helvetica" w:cs="Helvetica"/>
@@ -3536,7 +5412,7 @@
               </w:rPr>
               <w:t xml:space="preserve">--A Wolfram Web Resource. </w:t>
             </w:r>
-            <w:hyperlink r:id="rId19" w:history="1">
+            <w:hyperlink r:id="rId23" w:history="1">
               <w:r>
                 <w:rPr>
                   <w:rFonts w:ascii="Courier New" w:eastAsia="Times New Roman" w:hAnsi="Courier New" w:cs="Courier New"/>
@@ -3776,6 +5652,7 @@
                 <w:sz w:val="24"/>
                 <w:szCs w:val="24"/>
               </w:rPr>
+              <w:lastRenderedPageBreak/>
               <w:t>[ERGO 2018]</w:t>
             </w:r>
           </w:p>
@@ -3815,7 +5692,7 @@
     <w:p/>
     <w:p/>
     <w:sectPr>
-      <w:footerReference w:type="default" r:id="rId20"/>
+      <w:footerReference w:type="default" r:id="rId24"/>
       <w:pgSz w:w="12240" w:h="15840"/>
       <w:pgMar w:top="1440" w:right="1440" w:bottom="1440" w:left="1440" w:header="720" w:footer="720" w:gutter="0"/>
       <w:cols w:space="720"/>
@@ -4671,7 +6548,6 @@
   <w:style w:type="character" w:default="1" w:styleId="DefaultParagraphFont">
     <w:name w:val="Default Paragraph Font"/>
     <w:uiPriority w:val="1"/>
-    <w:semiHidden/>
     <w:unhideWhenUsed/>
   </w:style>
   <w:style w:type="table" w:default="1" w:styleId="TableNormal">
@@ -5116,6 +6992,17 @@
       <w:ind w:left="440"/>
     </w:pPr>
   </w:style>
+  <w:style w:type="character" w:styleId="SubtleReference">
+    <w:name w:val="Subtle Reference"/>
+    <w:basedOn w:val="DefaultParagraphFont"/>
+    <w:uiPriority w:val="31"/>
+    <w:qFormat/>
+    <w:rsid w:val="00E139A5"/>
+    <w:rPr>
+      <w:smallCaps/>
+      <w:color w:val="5A5A5A" w:themeColor="text1" w:themeTint="A5"/>
+    </w:rPr>
+  </w:style>
 </w:styles>
 </file>
 
@@ -5406,7 +7293,7 @@
   </b:Source>
   <b:Source xmlns:b="http://schemas.openxmlformats.org/officeDocument/2006/bibliography" xmlns="http://schemas.openxmlformats.org/officeDocument/2006/bibliography">
     <b:Tag>Devlin</b:Tag>
-    <b:RefOrder>3</b:RefOrder>
+    <b:RefOrder>5</b:RefOrder>
   </b:Source>
   <b:Source>
     <b:Tag>Kei</b:Tag>
@@ -5427,11 +7314,46 @@
     <b:URL>https://web.stanford.edu/~kdevlin/Papers/HHL_SituationTheory.pdf</b:URL>
     <b:RefOrder>2</b:RefOrder>
   </b:Source>
+  <b:Source>
+    <b:Tag>SMIF</b:Tag>
+    <b:SourceType>DocumentFromInternetSite</b:SourceType>
+    <b:Guid>{4EE9042B-7A56-40F6-8CC1-3ECC05748D8A}</b:Guid>
+    <b:Author>
+      <b:Author>
+        <b:Corporate>SMIF</b:Corporate>
+      </b:Author>
+    </b:Author>
+    <b:Title>Semantic Modeling for Information Federation Specification</b:Title>
+    <b:InternetSiteTitle>SMIF</b:InternetSiteTitle>
+    <b:URL>https://github.com/ModelDriven/SIMF/blob/master/DraftSMIFSpecification/SMIFSubmissionMasterDocument.pdf</b:URL>
+    <b:RefOrder>3</b:RefOrder>
+  </b:Source>
+  <b:Source>
+    <b:Tag>Sea75</b:Tag>
+    <b:SourceType>Book</b:SourceType>
+    <b:Guid>{6A611395-9076-43FE-93BE-6E9A70E51635}</b:Guid>
+    <b:Title>Experience and Meaning. Studies in the Theory of Speech Acts</b:Title>
+    <b:Year>1975</b:Year>
+    <b:Author>
+      <b:Author>
+        <b:NameList>
+          <b:Person>
+            <b:Last>Searle</b:Last>
+            <b:First>John</b:First>
+          </b:Person>
+        </b:NameList>
+      </b:Author>
+    </b:Author>
+    <b:City>Cambridge</b:City>
+    <b:Publisher>Cambridge University Press</b:Publisher>
+    <b:Pages>1-29</b:Pages>
+    <b:RefOrder>4</b:RefOrder>
+  </b:Source>
 </b:Sources>
 </file>
 
 <file path=customXml/itemProps1.xml><?xml version="1.0" encoding="utf-8"?>
-<ds:datastoreItem xmlns:ds="http://schemas.openxmlformats.org/officeDocument/2006/customXml" ds:itemID="{CE228DC2-E0A2-47E9-BC89-3ACD54552625}">
+<ds:datastoreItem xmlns:ds="http://schemas.openxmlformats.org/officeDocument/2006/customXml" ds:itemID="{25653C62-7CA1-4AED-9990-FB5201E6A569}">
   <ds:schemaRefs>
     <ds:schemaRef ds:uri="http://schemas.openxmlformats.org/officeDocument/2006/bibliography"/>
   </ds:schemaRefs>

</xml_diff>

<commit_message>
Updated model and doc based on input
Also sightened references to both Barrwise & Reenskaug
</commit_message>
<xml_diff>
--- a/Documentation/Lets discuss the situation.docx
+++ b/Documentation/Lets discuss the situation.docx
@@ -7,7 +7,7 @@
         <w:pStyle w:val="Heading1"/>
         <w:jc w:val="center"/>
       </w:pPr>
-      <w:bookmarkStart w:id="0" w:name="_Toc40950891"/>
+      <w:bookmarkStart w:id="0" w:name="_Toc41239107"/>
       <w:proofErr w:type="gramStart"/>
       <w:r>
         <w:t>Let’s</w:t>
@@ -29,16 +29,16 @@
         <w:t xml:space="preserve"> 0.0</w:t>
       </w:r>
       <w:r>
-        <w:t>3</w:t>
-      </w:r>
-      <w:r>
-        <w:t>: Cory Casanave 5/</w:t>
+        <w:t>4</w:t>
+      </w:r>
+      <w:r>
+        <w:t>: 5/</w:t>
       </w:r>
       <w:r>
         <w:t>2</w:t>
       </w:r>
       <w:r>
-        <w:t>1</w:t>
+        <w:t>4</w:t>
       </w:r>
       <w:r>
         <w:t>/2020</w:t>
@@ -94,7 +94,7 @@
           <w:r>
             <w:fldChar w:fldCharType="separate"/>
           </w:r>
-          <w:hyperlink w:anchor="_Toc40950891" w:history="1">
+          <w:hyperlink w:anchor="_Toc41239107" w:history="1">
             <w:r>
               <w:rPr>
                 <w:rStyle w:val="Hyperlink"/>
@@ -121,7 +121,7 @@
                 <w:noProof/>
                 <w:webHidden/>
               </w:rPr>
-              <w:instrText xml:space="preserve"> PAGEREF _Toc40950891 \h </w:instrText>
+              <w:instrText xml:space="preserve"> PAGEREF _Toc41239107 \h </w:instrText>
             </w:r>
             <w:r>
               <w:rPr>
@@ -163,7 +163,7 @@
               <w:noProof/>
             </w:rPr>
           </w:pPr>
-          <w:hyperlink w:anchor="_Toc40950892" w:history="1">
+          <w:hyperlink w:anchor="_Toc41239108" w:history="1">
             <w:r>
               <w:rPr>
                 <w:rStyle w:val="Hyperlink"/>
@@ -190,7 +190,7 @@
                 <w:noProof/>
                 <w:webHidden/>
               </w:rPr>
-              <w:instrText xml:space="preserve"> PAGEREF _Toc40950892 \h </w:instrText>
+              <w:instrText xml:space="preserve"> PAGEREF _Toc41239108 \h </w:instrText>
             </w:r>
             <w:r>
               <w:rPr>
@@ -232,7 +232,7 @@
               <w:noProof/>
             </w:rPr>
           </w:pPr>
-          <w:hyperlink w:anchor="_Toc40950893" w:history="1">
+          <w:hyperlink w:anchor="_Toc41239109" w:history="1">
             <w:r>
               <w:rPr>
                 <w:rStyle w:val="Hyperlink"/>
@@ -259,7 +259,7 @@
                 <w:noProof/>
                 <w:webHidden/>
               </w:rPr>
-              <w:instrText xml:space="preserve"> PAGEREF _Toc40950893 \h </w:instrText>
+              <w:instrText xml:space="preserve"> PAGEREF _Toc41239109 \h </w:instrText>
             </w:r>
             <w:r>
               <w:rPr>
@@ -301,7 +301,7 @@
               <w:noProof/>
             </w:rPr>
           </w:pPr>
-          <w:hyperlink w:anchor="_Toc40950894" w:history="1">
+          <w:hyperlink w:anchor="_Toc41239110" w:history="1">
             <w:r>
               <w:rPr>
                 <w:rStyle w:val="Hyperlink"/>
@@ -328,7 +328,7 @@
                 <w:noProof/>
                 <w:webHidden/>
               </w:rPr>
-              <w:instrText xml:space="preserve"> PAGEREF _Toc40950894 \h </w:instrText>
+              <w:instrText xml:space="preserve"> PAGEREF _Toc41239110 \h </w:instrText>
             </w:r>
             <w:r>
               <w:rPr>
@@ -370,7 +370,7 @@
               <w:noProof/>
             </w:rPr>
           </w:pPr>
-          <w:hyperlink w:anchor="_Toc40950895" w:history="1">
+          <w:hyperlink w:anchor="_Toc41239111" w:history="1">
             <w:r>
               <w:rPr>
                 <w:rStyle w:val="Hyperlink"/>
@@ -397,7 +397,7 @@
                 <w:noProof/>
                 <w:webHidden/>
               </w:rPr>
-              <w:instrText xml:space="preserve"> PAGEREF _Toc40950895 \h </w:instrText>
+              <w:instrText xml:space="preserve"> PAGEREF _Toc41239111 \h </w:instrText>
             </w:r>
             <w:r>
               <w:rPr>
@@ -439,7 +439,7 @@
               <w:noProof/>
             </w:rPr>
           </w:pPr>
-          <w:hyperlink w:anchor="_Toc40950896" w:history="1">
+          <w:hyperlink w:anchor="_Toc41239112" w:history="1">
             <w:r>
               <w:rPr>
                 <w:rStyle w:val="Hyperlink"/>
@@ -466,7 +466,7 @@
                 <w:noProof/>
                 <w:webHidden/>
               </w:rPr>
-              <w:instrText xml:space="preserve"> PAGEREF _Toc40950896 \h </w:instrText>
+              <w:instrText xml:space="preserve"> PAGEREF _Toc41239112 \h </w:instrText>
             </w:r>
             <w:r>
               <w:rPr>
@@ -508,7 +508,7 @@
               <w:noProof/>
             </w:rPr>
           </w:pPr>
-          <w:hyperlink w:anchor="_Toc40950897" w:history="1">
+          <w:hyperlink w:anchor="_Toc41239113" w:history="1">
             <w:r>
               <w:rPr>
                 <w:rStyle w:val="Hyperlink"/>
@@ -535,7 +535,7 @@
                 <w:noProof/>
                 <w:webHidden/>
               </w:rPr>
-              <w:instrText xml:space="preserve"> PAGEREF _Toc40950897 \h </w:instrText>
+              <w:instrText xml:space="preserve"> PAGEREF _Toc41239113 \h </w:instrText>
             </w:r>
             <w:r>
               <w:rPr>
@@ -577,7 +577,7 @@
               <w:noProof/>
             </w:rPr>
           </w:pPr>
-          <w:hyperlink w:anchor="_Toc40950898" w:history="1">
+          <w:hyperlink w:anchor="_Toc41239114" w:history="1">
             <w:r>
               <w:rPr>
                 <w:rStyle w:val="Hyperlink"/>
@@ -604,7 +604,7 @@
                 <w:noProof/>
                 <w:webHidden/>
               </w:rPr>
-              <w:instrText xml:space="preserve"> PAGEREF _Toc40950898 \h </w:instrText>
+              <w:instrText xml:space="preserve"> PAGEREF _Toc41239114 \h </w:instrText>
             </w:r>
             <w:r>
               <w:rPr>
@@ -646,7 +646,7 @@
               <w:noProof/>
             </w:rPr>
           </w:pPr>
-          <w:hyperlink w:anchor="_Toc40950899" w:history="1">
+          <w:hyperlink w:anchor="_Toc41239115" w:history="1">
             <w:r>
               <w:rPr>
                 <w:rStyle w:val="Hyperlink"/>
@@ -673,7 +673,7 @@
                 <w:noProof/>
                 <w:webHidden/>
               </w:rPr>
-              <w:instrText xml:space="preserve"> PAGEREF _Toc40950899 \h </w:instrText>
+              <w:instrText xml:space="preserve"> PAGEREF _Toc41239115 \h </w:instrText>
             </w:r>
             <w:r>
               <w:rPr>
@@ -715,7 +715,7 @@
               <w:noProof/>
             </w:rPr>
           </w:pPr>
-          <w:hyperlink w:anchor="_Toc40950900" w:history="1">
+          <w:hyperlink w:anchor="_Toc41239116" w:history="1">
             <w:r>
               <w:rPr>
                 <w:rStyle w:val="Hyperlink"/>
@@ -742,7 +742,7 @@
                 <w:noProof/>
                 <w:webHidden/>
               </w:rPr>
-              <w:instrText xml:space="preserve"> PAGEREF _Toc40950900 \h </w:instrText>
+              <w:instrText xml:space="preserve"> PAGEREF _Toc41239116 \h </w:instrText>
             </w:r>
             <w:r>
               <w:rPr>
@@ -784,13 +784,13 @@
               <w:noProof/>
             </w:rPr>
           </w:pPr>
-          <w:hyperlink w:anchor="_Toc40950901" w:history="1">
+          <w:hyperlink w:anchor="_Toc41239117" w:history="1">
             <w:r>
               <w:rPr>
                 <w:rStyle w:val="Hyperlink"/>
                 <w:noProof/>
               </w:rPr>
-              <w:t>Actual situations and patterns</w:t>
+              <w:t>Actual situations and situation types</w:t>
             </w:r>
             <w:r>
               <w:rPr>
@@ -811,7 +811,7 @@
                 <w:noProof/>
                 <w:webHidden/>
               </w:rPr>
-              <w:instrText xml:space="preserve"> PAGEREF _Toc40950901 \h </w:instrText>
+              <w:instrText xml:space="preserve"> PAGEREF _Toc41239117 \h </w:instrText>
             </w:r>
             <w:r>
               <w:rPr>
@@ -831,7 +831,7 @@
                 <w:noProof/>
                 <w:webHidden/>
               </w:rPr>
-              <w:t>6</w:t>
+              <w:t>7</w:t>
             </w:r>
             <w:r>
               <w:rPr>
@@ -853,7 +853,7 @@
               <w:noProof/>
             </w:rPr>
           </w:pPr>
-          <w:hyperlink w:anchor="_Toc40950902" w:history="1">
+          <w:hyperlink w:anchor="_Toc41239118" w:history="1">
             <w:r>
               <w:rPr>
                 <w:rStyle w:val="Hyperlink"/>
@@ -880,7 +880,7 @@
                 <w:noProof/>
                 <w:webHidden/>
               </w:rPr>
-              <w:instrText xml:space="preserve"> PAGEREF _Toc40950902 \h </w:instrText>
+              <w:instrText xml:space="preserve"> PAGEREF _Toc41239118 \h </w:instrText>
             </w:r>
             <w:r>
               <w:rPr>
@@ -922,7 +922,7 @@
               <w:noProof/>
             </w:rPr>
           </w:pPr>
-          <w:hyperlink w:anchor="_Toc40950903" w:history="1">
+          <w:hyperlink w:anchor="_Toc41239119" w:history="1">
             <w:r>
               <w:rPr>
                 <w:rStyle w:val="Hyperlink"/>
@@ -949,7 +949,7 @@
                 <w:noProof/>
                 <w:webHidden/>
               </w:rPr>
-              <w:instrText xml:space="preserve"> PAGEREF _Toc40950903 \h </w:instrText>
+              <w:instrText xml:space="preserve"> PAGEREF _Toc41239119 \h </w:instrText>
             </w:r>
             <w:r>
               <w:rPr>
@@ -991,7 +991,7 @@
               <w:noProof/>
             </w:rPr>
           </w:pPr>
-          <w:hyperlink w:anchor="_Toc40950904" w:history="1">
+          <w:hyperlink w:anchor="_Toc41239120" w:history="1">
             <w:r>
               <w:rPr>
                 <w:rStyle w:val="Hyperlink"/>
@@ -1018,7 +1018,7 @@
                 <w:noProof/>
                 <w:webHidden/>
               </w:rPr>
-              <w:instrText xml:space="preserve"> PAGEREF _Toc40950904 \h </w:instrText>
+              <w:instrText xml:space="preserve"> PAGEREF _Toc41239120 \h </w:instrText>
             </w:r>
             <w:r>
               <w:rPr>
@@ -1060,7 +1060,7 @@
               <w:noProof/>
             </w:rPr>
           </w:pPr>
-          <w:hyperlink w:anchor="_Toc40950905" w:history="1">
+          <w:hyperlink w:anchor="_Toc41239121" w:history="1">
             <w:r>
               <w:rPr>
                 <w:rStyle w:val="Hyperlink"/>
@@ -1087,7 +1087,7 @@
                 <w:noProof/>
                 <w:webHidden/>
               </w:rPr>
-              <w:instrText xml:space="preserve"> PAGEREF _Toc40950905 \h </w:instrText>
+              <w:instrText xml:space="preserve"> PAGEREF _Toc41239121 \h </w:instrText>
             </w:r>
             <w:r>
               <w:rPr>
@@ -1129,13 +1129,13 @@
               <w:noProof/>
             </w:rPr>
           </w:pPr>
-          <w:hyperlink w:anchor="_Toc40950906" w:history="1">
+          <w:hyperlink w:anchor="_Toc41239122" w:history="1">
             <w:r>
               <w:rPr>
                 <w:rStyle w:val="Hyperlink"/>
                 <w:noProof/>
               </w:rPr>
-              <w:t>Actual situations and patterns</w:t>
+              <w:t>Qualitative Positions</w:t>
             </w:r>
             <w:r>
               <w:rPr>
@@ -1156,7 +1156,7 @@
                 <w:noProof/>
                 <w:webHidden/>
               </w:rPr>
-              <w:instrText xml:space="preserve"> PAGEREF _Toc40950906 \h </w:instrText>
+              <w:instrText xml:space="preserve"> PAGEREF _Toc41239122 \h </w:instrText>
             </w:r>
             <w:r>
               <w:rPr>
@@ -1176,7 +1176,76 @@
                 <w:noProof/>
                 <w:webHidden/>
               </w:rPr>
-              <w:t>13</w:t>
+              <w:t>14</w:t>
+            </w:r>
+            <w:r>
+              <w:rPr>
+                <w:noProof/>
+                <w:webHidden/>
+              </w:rPr>
+              <w:fldChar w:fldCharType="end"/>
+            </w:r>
+          </w:hyperlink>
+        </w:p>
+        <w:p>
+          <w:pPr>
+            <w:pStyle w:val="TOC3"/>
+            <w:tabs>
+              <w:tab w:val="right" w:leader="dot" w:pos="9350"/>
+            </w:tabs>
+            <w:rPr>
+              <w:rFonts w:eastAsiaTheme="minorEastAsia"/>
+              <w:noProof/>
+            </w:rPr>
+          </w:pPr>
+          <w:hyperlink w:anchor="_Toc41239123" w:history="1">
+            <w:r>
+              <w:rPr>
+                <w:rStyle w:val="Hyperlink"/>
+                <w:noProof/>
+              </w:rPr>
+              <w:t>Situation Types and Definitions</w:t>
+            </w:r>
+            <w:r>
+              <w:rPr>
+                <w:noProof/>
+                <w:webHidden/>
+              </w:rPr>
+              <w:tab/>
+            </w:r>
+            <w:r>
+              <w:rPr>
+                <w:noProof/>
+                <w:webHidden/>
+              </w:rPr>
+              <w:fldChar w:fldCharType="begin"/>
+            </w:r>
+            <w:r>
+              <w:rPr>
+                <w:noProof/>
+                <w:webHidden/>
+              </w:rPr>
+              <w:instrText xml:space="preserve"> PAGEREF _Toc41239123 \h </w:instrText>
+            </w:r>
+            <w:r>
+              <w:rPr>
+                <w:noProof/>
+                <w:webHidden/>
+              </w:rPr>
+            </w:r>
+            <w:r>
+              <w:rPr>
+                <w:noProof/>
+                <w:webHidden/>
+              </w:rPr>
+              <w:fldChar w:fldCharType="separate"/>
+            </w:r>
+            <w:r>
+              <w:rPr>
+                <w:noProof/>
+                <w:webHidden/>
+              </w:rPr>
+              <w:t>14</w:t>
             </w:r>
             <w:r>
               <w:rPr>
@@ -1198,7 +1267,7 @@
               <w:noProof/>
             </w:rPr>
           </w:pPr>
-          <w:hyperlink w:anchor="_Toc40950907" w:history="1">
+          <w:hyperlink w:anchor="_Toc41239124" w:history="1">
             <w:r>
               <w:rPr>
                 <w:rStyle w:val="Hyperlink"/>
@@ -1225,7 +1294,7 @@
                 <w:noProof/>
                 <w:webHidden/>
               </w:rPr>
-              <w:instrText xml:space="preserve"> PAGEREF _Toc40950907 \h </w:instrText>
+              <w:instrText xml:space="preserve"> PAGEREF _Toc41239124 \h </w:instrText>
             </w:r>
             <w:r>
               <w:rPr>
@@ -1245,7 +1314,7 @@
                 <w:noProof/>
                 <w:webHidden/>
               </w:rPr>
-              <w:t>14</w:t>
+              <w:t>17</w:t>
             </w:r>
             <w:r>
               <w:rPr>
@@ -1267,7 +1336,7 @@
               <w:noProof/>
             </w:rPr>
           </w:pPr>
-          <w:hyperlink w:anchor="_Toc40950908" w:history="1">
+          <w:hyperlink w:anchor="_Toc41239125" w:history="1">
             <w:r>
               <w:rPr>
                 <w:rStyle w:val="Hyperlink"/>
@@ -1294,7 +1363,7 @@
                 <w:noProof/>
                 <w:webHidden/>
               </w:rPr>
-              <w:instrText xml:space="preserve"> PAGEREF _Toc40950908 \h </w:instrText>
+              <w:instrText xml:space="preserve"> PAGEREF _Toc41239125 \h </w:instrText>
             </w:r>
             <w:r>
               <w:rPr>
@@ -1314,7 +1383,7 @@
                 <w:noProof/>
                 <w:webHidden/>
               </w:rPr>
-              <w:t>14</w:t>
+              <w:t>17</w:t>
             </w:r>
             <w:r>
               <w:rPr>
@@ -1336,13 +1405,13 @@
               <w:noProof/>
             </w:rPr>
           </w:pPr>
-          <w:hyperlink w:anchor="_Toc40950909" w:history="1">
+          <w:hyperlink w:anchor="_Toc41239126" w:history="1">
             <w:r>
               <w:rPr>
                 <w:rStyle w:val="Hyperlink"/>
                 <w:noProof/>
               </w:rPr>
-              <w:t>Whole/Part Relations</w:t>
+              <w:t>Types</w:t>
             </w:r>
             <w:r>
               <w:rPr>
@@ -1363,7 +1432,7 @@
                 <w:noProof/>
                 <w:webHidden/>
               </w:rPr>
-              <w:instrText xml:space="preserve"> PAGEREF _Toc40950909 \h </w:instrText>
+              <w:instrText xml:space="preserve"> PAGEREF _Toc41239126 \h </w:instrText>
             </w:r>
             <w:r>
               <w:rPr>
@@ -1383,7 +1452,7 @@
                 <w:noProof/>
                 <w:webHidden/>
               </w:rPr>
-              <w:t>15</w:t>
+              <w:t>18</w:t>
             </w:r>
             <w:r>
               <w:rPr>
@@ -1396,7 +1465,7 @@
         </w:p>
         <w:p>
           <w:pPr>
-            <w:pStyle w:val="TOC3"/>
+            <w:pStyle w:val="TOC2"/>
             <w:tabs>
               <w:tab w:val="right" w:leader="dot" w:pos="9350"/>
             </w:tabs>
@@ -1405,13 +1474,13 @@
               <w:noProof/>
             </w:rPr>
           </w:pPr>
-          <w:hyperlink w:anchor="_Toc40950910" w:history="1">
+          <w:hyperlink w:anchor="_Toc41239127" w:history="1">
             <w:r>
               <w:rPr>
                 <w:rStyle w:val="Hyperlink"/>
                 <w:noProof/>
               </w:rPr>
-              <w:t>Types</w:t>
+              <w:t>Qualities</w:t>
             </w:r>
             <w:r>
               <w:rPr>
@@ -1432,7 +1501,7 @@
                 <w:noProof/>
                 <w:webHidden/>
               </w:rPr>
-              <w:instrText xml:space="preserve"> PAGEREF _Toc40950910 \h </w:instrText>
+              <w:instrText xml:space="preserve"> PAGEREF _Toc41239127 \h </w:instrText>
             </w:r>
             <w:r>
               <w:rPr>
@@ -1452,7 +1521,76 @@
                 <w:noProof/>
                 <w:webHidden/>
               </w:rPr>
-              <w:t>16</w:t>
+              <w:t>19</w:t>
+            </w:r>
+            <w:r>
+              <w:rPr>
+                <w:noProof/>
+                <w:webHidden/>
+              </w:rPr>
+              <w:fldChar w:fldCharType="end"/>
+            </w:r>
+          </w:hyperlink>
+        </w:p>
+        <w:p>
+          <w:pPr>
+            <w:pStyle w:val="TOC2"/>
+            <w:tabs>
+              <w:tab w:val="right" w:leader="dot" w:pos="9350"/>
+            </w:tabs>
+            <w:rPr>
+              <w:rFonts w:eastAsiaTheme="minorEastAsia"/>
+              <w:noProof/>
+            </w:rPr>
+          </w:pPr>
+          <w:hyperlink w:anchor="_Toc41239128" w:history="1">
+            <w:r>
+              <w:rPr>
+                <w:rStyle w:val="Hyperlink"/>
+                <w:noProof/>
+              </w:rPr>
+              <w:t>Values and units</w:t>
+            </w:r>
+            <w:r>
+              <w:rPr>
+                <w:noProof/>
+                <w:webHidden/>
+              </w:rPr>
+              <w:tab/>
+            </w:r>
+            <w:r>
+              <w:rPr>
+                <w:noProof/>
+                <w:webHidden/>
+              </w:rPr>
+              <w:fldChar w:fldCharType="begin"/>
+            </w:r>
+            <w:r>
+              <w:rPr>
+                <w:noProof/>
+                <w:webHidden/>
+              </w:rPr>
+              <w:instrText xml:space="preserve"> PAGEREF _Toc41239128 \h </w:instrText>
+            </w:r>
+            <w:r>
+              <w:rPr>
+                <w:noProof/>
+                <w:webHidden/>
+              </w:rPr>
+            </w:r>
+            <w:r>
+              <w:rPr>
+                <w:noProof/>
+                <w:webHidden/>
+              </w:rPr>
+              <w:fldChar w:fldCharType="separate"/>
+            </w:r>
+            <w:r>
+              <w:rPr>
+                <w:noProof/>
+                <w:webHidden/>
+              </w:rPr>
+              <w:t>20</w:t>
             </w:r>
             <w:r>
               <w:rPr>
@@ -1474,7 +1612,7 @@
               <w:noProof/>
             </w:rPr>
           </w:pPr>
-          <w:hyperlink w:anchor="_Toc40950911" w:history="1">
+          <w:hyperlink w:anchor="_Toc41239129" w:history="1">
             <w:r>
               <w:rPr>
                 <w:rStyle w:val="Hyperlink"/>
@@ -1501,7 +1639,7 @@
                 <w:noProof/>
                 <w:webHidden/>
               </w:rPr>
-              <w:instrText xml:space="preserve"> PAGEREF _Toc40950911 \h </w:instrText>
+              <w:instrText xml:space="preserve"> PAGEREF _Toc41239129 \h </w:instrText>
             </w:r>
             <w:r>
               <w:rPr>
@@ -1521,7 +1659,7 @@
                 <w:noProof/>
                 <w:webHidden/>
               </w:rPr>
-              <w:t>18</w:t>
+              <w:t>21</w:t>
             </w:r>
             <w:r>
               <w:rPr>
@@ -1562,7 +1700,7 @@
       <w:pPr>
         <w:pStyle w:val="Heading2"/>
       </w:pPr>
-      <w:bookmarkStart w:id="1" w:name="_Toc40950892"/>
+      <w:bookmarkStart w:id="1" w:name="_Toc41239108"/>
       <w:r>
         <w:lastRenderedPageBreak/>
         <w:t>Abstract</w:t>
@@ -1967,11 +2105,6 @@
           <w:id w:val="1728186661"/>
           <w:citation/>
         </w:sdtPr>
-        <w:sdtEndPr>
-          <w:rPr>
-            <w:rStyle w:val="SubtleEmphasis"/>
-          </w:rPr>
-        </w:sdtEndPr>
         <w:sdtContent>
           <w:r>
             <w:rPr>
@@ -2003,7 +2136,7 @@
               <w:noProof/>
               <w:color w:val="404040" w:themeColor="text1" w:themeTint="BF"/>
             </w:rPr>
-            <w:t>(Barwise, 1980)</w:t>
+            <w:t>(Barwise J. a., 1980)</w:t>
           </w:r>
           <w:r>
             <w:rPr>
@@ -2037,7 +2170,6 @@
           <w:id w:val="-327061077"/>
           <w:citation/>
         </w:sdtPr>
-        <w:sdtEndPr/>
         <w:sdtContent>
           <w:r>
             <w:rPr>
@@ -2154,7 +2286,7 @@
       <w:pPr>
         <w:pStyle w:val="Heading2"/>
       </w:pPr>
-      <w:bookmarkStart w:id="2" w:name="_Toc40950893"/>
+      <w:bookmarkStart w:id="2" w:name="_Toc41239109"/>
       <w:r>
         <w:lastRenderedPageBreak/>
         <w:t>Situations; an intuitive understanding</w:t>
@@ -2201,7 +2333,6 @@
           <w:id w:val="306132581"/>
           <w:citation/>
         </w:sdtPr>
-        <w:sdtEndPr/>
         <w:sdtContent>
           <w:r>
             <w:fldChar w:fldCharType="begin"/>
@@ -2216,7 +2347,7 @@
             <w:rPr>
               <w:noProof/>
             </w:rPr>
-            <w:t>(Barwise, 1980)</w:t>
+            <w:t>(Barwise J. a., 1980)</w:t>
           </w:r>
           <w:r>
             <w:fldChar w:fldCharType="end"/>
@@ -2296,18 +2427,22 @@
       <w:r>
         <w:t xml:space="preserve">n </w:t>
       </w:r>
-      <w:proofErr w:type="spellStart"/>
-      <w:r>
-        <w:t>indentifiable</w:t>
-      </w:r>
-      <w:proofErr w:type="spellEnd"/>
+      <w:r>
+        <w:t>identifiable</w:t>
+      </w:r>
       <w:r>
         <w:t xml:space="preserve"> unifying context for the set of related things</w:t>
       </w:r>
     </w:p>
     <w:p>
       <w:r>
-        <w:t>We also relate situations to statements, initially just consider one person saying something to another. If I were to say “that cup” (pointing to a coffee cup), there is no information – it is not a complete sentence – “that cup” is not a situation; it is just one discreet thing, there are no relationships, there is no timeframe.</w:t>
+        <w:t>We also relate situations to statements, initially just consider one person saying something to another. If I were to say “that cup” (pointing to a coffee cup), there is no information – it is not a complete sentence – “that cup” is not a situation</w:t>
+      </w:r>
+      <w:r>
+        <w:t xml:space="preserve"> and not a proper subject of a statement</w:t>
+      </w:r>
+      <w:r>
+        <w:t>; it is just one discreet thing, there are no relationships, there is no timeframe.</w:t>
       </w:r>
     </w:p>
     <w:p>
@@ -2729,7 +2864,7 @@
       <w:pPr>
         <w:pStyle w:val="Heading3"/>
       </w:pPr>
-      <w:bookmarkStart w:id="3" w:name="_Toc40950894"/>
+      <w:bookmarkStart w:id="3" w:name="_Toc41239110"/>
       <w:r>
         <w:t>Parts of the world and context</w:t>
       </w:r>
@@ -2775,24 +2910,13 @@
       </w:r>
       <w:proofErr w:type="gramEnd"/>
       <w:r>
-        <w:t xml:space="preserve"> Fred &amp; Dr. Sue are part of</w:t>
-      </w:r>
-      <w:r>
-        <w:t xml:space="preserve"> (essential participants in)</w:t>
-      </w:r>
-      <w:r>
-        <w:t xml:space="preserve"> the checkup situation.</w:t>
-      </w:r>
-      <w:r>
-        <w:t xml:space="preserve"> Is the medical degree of Dr. Sue </w:t>
-      </w:r>
-      <w:proofErr w:type="gramStart"/>
-      <w:r>
-        <w:t>are</w:t>
-      </w:r>
-      <w:proofErr w:type="gramEnd"/>
-      <w:r>
-        <w:t xml:space="preserve"> part of the checkup situation</w:t>
+        <w:t xml:space="preserve"> Fred &amp; Dr. Sue are part of (essential participants in) the checkup situation. Is the medical degree of Dr. Sue </w:t>
+      </w:r>
+      <w:r>
+        <w:t xml:space="preserve">a </w:t>
+      </w:r>
+      <w:r>
+        <w:t>part of the checkup situation</w:t>
       </w:r>
       <w:r>
         <w:t>?</w:t>
@@ -2829,25 +2953,7 @@
         <w:pStyle w:val="Quote"/>
       </w:pPr>
       <w:r>
-        <w:t>Situations</w:t>
-      </w:r>
-      <w:r>
-        <w:t xml:space="preserve"> </w:t>
-      </w:r>
-      <w:r>
-        <w:t>are parts of the world and the information an agent has about a given</w:t>
-      </w:r>
-      <w:r>
-        <w:t xml:space="preserve"> </w:t>
-      </w:r>
-      <w:r>
-        <w:t>situation at any moment will be just a part of all the information that is theoretically</w:t>
-      </w:r>
-      <w:r>
-        <w:t xml:space="preserve"> </w:t>
-      </w:r>
-      <w:r>
-        <w:t>available.</w:t>
+        <w:t>Situations are parts of the world and the information an agent has about a given situation at any moment will be just a part of all the information that is theoretically available.</w:t>
       </w:r>
       <w:sdt>
         <w:sdtPr>
@@ -2919,7 +3025,7 @@
       <w:pPr>
         <w:pStyle w:val="Heading2"/>
       </w:pPr>
-      <w:bookmarkStart w:id="4" w:name="_Toc40950895"/>
+      <w:bookmarkStart w:id="4" w:name="_Toc41239111"/>
       <w:r>
         <w:lastRenderedPageBreak/>
         <w:t>Situation Model</w:t>
@@ -2940,9 +3046,9 @@
           <w:noProof/>
         </w:rPr>
         <w:drawing>
-          <wp:inline distT="0" distB="0" distL="0" distR="0" wp14:anchorId="5FA60E2C" wp14:editId="1F28D6D8">
-            <wp:extent cx="5943600" cy="4044950"/>
-            <wp:effectExtent l="0" t="0" r="0" b="0"/>
+          <wp:inline distT="0" distB="0" distL="0" distR="0" wp14:anchorId="599F87D7" wp14:editId="19763660">
+            <wp:extent cx="5943600" cy="4662805"/>
+            <wp:effectExtent l="0" t="0" r="0" b="4445"/>
             <wp:docPr id="1" name="Picture 1"/>
             <wp:cNvGraphicFramePr>
               <a:graphicFrameLocks xmlns:a="http://schemas.openxmlformats.org/drawingml/2006/main" noChangeAspect="1"/>
@@ -2963,7 +3069,7 @@
                   <pic:spPr>
                     <a:xfrm>
                       <a:off x="0" y="0"/>
-                      <a:ext cx="5943600" cy="4044950"/>
+                      <a:ext cx="5943600" cy="4662805"/>
                     </a:xfrm>
                     <a:prstGeom prst="rect">
                       <a:avLst/>
@@ -3251,7 +3357,7 @@
       <w:pPr>
         <w:pStyle w:val="Heading2"/>
       </w:pPr>
-      <w:bookmarkStart w:id="5" w:name="_Toc40950896"/>
+      <w:bookmarkStart w:id="5" w:name="_Toc41239112"/>
       <w:r>
         <w:lastRenderedPageBreak/>
         <w:t>Kinds of situations</w:t>
@@ -3262,7 +3368,7 @@
       <w:pPr>
         <w:pStyle w:val="Heading3"/>
       </w:pPr>
-      <w:bookmarkStart w:id="6" w:name="_Toc40950897"/>
+      <w:bookmarkStart w:id="6" w:name="_Toc41239113"/>
       <w:r>
         <w:t>Atomic situations</w:t>
       </w:r>
@@ -3332,7 +3438,7 @@
       <w:pPr>
         <w:pStyle w:val="Heading3"/>
       </w:pPr>
-      <w:bookmarkStart w:id="7" w:name="_Toc40950898"/>
+      <w:bookmarkStart w:id="7" w:name="_Toc41239114"/>
       <w:r>
         <w:t>Composite Situations</w:t>
       </w:r>
@@ -3365,13 +3471,45 @@
       </w:r>
       <w:r>
         <w:t xml:space="preserve"> a set of other situations (which may be composite or atomic). </w:t>
+      </w:r>
+      <w:r>
+        <w:t>Composite situations may also be thought of as “collaborations”</w:t>
+      </w:r>
+      <w:sdt>
+        <w:sdtPr>
+          <w:id w:val="-1747334165"/>
+          <w:citation/>
+        </w:sdtPr>
+        <w:sdtContent>
+          <w:r>
+            <w:fldChar w:fldCharType="begin"/>
+          </w:r>
+          <w:r>
+            <w:instrText xml:space="preserve"> CITATION OORAM \l 1033 </w:instrText>
+          </w:r>
+          <w:r>
+            <w:fldChar w:fldCharType="separate"/>
+          </w:r>
+          <w:r>
+            <w:rPr>
+              <w:noProof/>
+            </w:rPr>
+            <w:t xml:space="preserve"> (Reenskaug, 1995)</w:t>
+          </w:r>
+          <w:r>
+            <w:fldChar w:fldCharType="end"/>
+          </w:r>
+        </w:sdtContent>
+      </w:sdt>
+      <w:r>
+        <w:t xml:space="preserve"> between objects.</w:t>
       </w:r>
     </w:p>
     <w:p>
       <w:pPr>
         <w:pStyle w:val="Heading3"/>
       </w:pPr>
-      <w:bookmarkStart w:id="8" w:name="_Toc40950899"/>
+      <w:bookmarkStart w:id="8" w:name="_Toc41239115"/>
       <w:r>
         <w:t>Static Situations</w:t>
       </w:r>
@@ -3441,7 +3579,7 @@
       <w:pPr>
         <w:pStyle w:val="Heading3"/>
       </w:pPr>
-      <w:bookmarkStart w:id="9" w:name="_Toc40950900"/>
+      <w:bookmarkStart w:id="9" w:name="_Toc41239116"/>
       <w:r>
         <w:t>Dynamic situations</w:t>
       </w:r>
@@ -3482,15 +3620,32 @@
       </w:r>
       <w:r>
         <w:t>.</w:t>
+      </w:r>
+    </w:p>
+    <w:p>
+      <w:pPr>
+        <w:rPr>
+          <w:rFonts w:asciiTheme="majorHAnsi" w:eastAsiaTheme="majorEastAsia" w:hAnsiTheme="majorHAnsi" w:cstheme="majorBidi"/>
+          <w:color w:val="1F3763" w:themeColor="accent1" w:themeShade="7F"/>
+          <w:sz w:val="24"/>
+          <w:szCs w:val="24"/>
+        </w:rPr>
+      </w:pPr>
+      <w:r>
+        <w:br w:type="page"/>
       </w:r>
     </w:p>
     <w:p>
       <w:pPr>
         <w:pStyle w:val="Heading3"/>
       </w:pPr>
-      <w:bookmarkStart w:id="10" w:name="_Toc40950901"/>
-      <w:r>
-        <w:t>Actual situations and patterns</w:t>
+      <w:bookmarkStart w:id="10" w:name="_Toc41239117"/>
+      <w:r>
+        <w:lastRenderedPageBreak/>
+        <w:t xml:space="preserve">Actual situations and </w:t>
+      </w:r>
+      <w:r>
+        <w:t>situation types</w:t>
       </w:r>
       <w:bookmarkEnd w:id="10"/>
     </w:p>
@@ -3524,8 +3679,10 @@
     </w:p>
     <w:p>
       <w:r>
-        <w:lastRenderedPageBreak/>
-        <w:t>I pattern represents a series of like situations with some variable(</w:t>
+        <w:t>Situation types</w:t>
+      </w:r>
+      <w:r>
+        <w:t xml:space="preserve"> represents a series of like situations with some variable(</w:t>
       </w:r>
       <w:proofErr w:type="gramStart"/>
       <w:r>
@@ -3533,13 +3690,25 @@
       </w:r>
       <w:proofErr w:type="gramEnd"/>
       <w:r>
-        <w:t xml:space="preserve"> such as time.  </w:t>
+        <w:t xml:space="preserve"> such as time</w:t>
+      </w:r>
+      <w:r>
+        <w:t xml:space="preserve"> or participants</w:t>
+      </w:r>
+      <w:r>
+        <w:t xml:space="preserve">.  </w:t>
       </w:r>
       <w:r>
         <w:t xml:space="preserve">A situation pattern defines a “type” for each instantiation of the pattern as an actual situation. </w:t>
       </w:r>
       <w:r>
-        <w:t>Situation patterns will be discussed in more detail, below.</w:t>
+        <w:t xml:space="preserve">Situation </w:t>
+      </w:r>
+      <w:r>
+        <w:t>types</w:t>
+      </w:r>
+      <w:r>
+        <w:t xml:space="preserve"> will be discussed in more detail, below.</w:t>
       </w:r>
     </w:p>
     <w:p>
@@ -3559,10 +3728,10 @@
           <w:noProof/>
         </w:rPr>
         <w:drawing>
-          <wp:inline distT="0" distB="0" distL="0" distR="0" wp14:anchorId="45ADD216" wp14:editId="6E886B75">
-            <wp:extent cx="5943600" cy="4546600"/>
-            <wp:effectExtent l="0" t="0" r="0" b="6350"/>
-            <wp:docPr id="8" name="Picture 8"/>
+          <wp:inline distT="0" distB="0" distL="0" distR="0" wp14:anchorId="1C76B237" wp14:editId="14147A3F">
+            <wp:extent cx="5943600" cy="4431030"/>
+            <wp:effectExtent l="0" t="0" r="0" b="7620"/>
+            <wp:docPr id="9" name="Picture 9"/>
             <wp:cNvGraphicFramePr>
               <a:graphicFrameLocks xmlns:a="http://schemas.openxmlformats.org/drawingml/2006/main" noChangeAspect="1"/>
             </wp:cNvGraphicFramePr>
@@ -3582,7 +3751,7 @@
                   <pic:spPr>
                     <a:xfrm>
                       <a:off x="0" y="0"/>
-                      <a:ext cx="5943600" cy="4546600"/>
+                      <a:ext cx="5943600" cy="4431030"/>
                     </a:xfrm>
                     <a:prstGeom prst="rect">
                       <a:avLst/>
@@ -3599,7 +3768,7 @@
       <w:pPr>
         <w:pStyle w:val="Heading2"/>
       </w:pPr>
-      <w:bookmarkStart w:id="11" w:name="_Toc40950902"/>
+      <w:bookmarkStart w:id="11" w:name="_Toc41239118"/>
       <w:r>
         <w:t>Temporality</w:t>
       </w:r>
@@ -3639,7 +3808,11 @@
     </w:p>
     <w:p>
       <w:r>
-        <w:t xml:space="preserve">In the ontology world there is a challenge to understand time and change over time in a way that is both precise and understandable. By attaching time to situations, and to atomic situations, we can understand how the same things may have different characteristics and relationships at different times – yet remain the same thing. Things change because the situations they are involved in become “true” at different times. My weight in January 2001 and my weight </w:t>
+        <w:t xml:space="preserve">In the ontology world there is a challenge to understand time and change over time in a way that is both precise and understandable. By attaching time to situations, and to atomic situations, we can </w:t>
+      </w:r>
+      <w:r>
+        <w:lastRenderedPageBreak/>
+        <w:t xml:space="preserve">understand how the same things may have different characteristics and relationships at different times – yet remain the same thing. Things change because the situations they are involved in become “true” at different times. My weight in January 2001 and my weight </w:t>
       </w:r>
       <w:r>
         <w:t>in February 2020 are both valid representations of my weight, true at different times.</w:t>
@@ -3647,7 +3820,6 @@
     </w:p>
     <w:p>
       <w:r>
-        <w:lastRenderedPageBreak/>
         <w:t>Another aspect of temporality</w:t>
       </w:r>
       <w:r>
@@ -3730,7 +3902,7 @@
           <w:rStyle w:val="Heading2Char"/>
         </w:rPr>
       </w:pPr>
-      <w:bookmarkStart w:id="12" w:name="_Toc40950903"/>
+      <w:bookmarkStart w:id="12" w:name="_Toc41239119"/>
       <w:r>
         <w:rPr>
           <w:rStyle w:val="Heading2Char"/>
@@ -3765,11 +3937,17 @@
         <w:rPr>
           <w:noProof/>
         </w:rPr>
+        <w:t>When some one or some thing is “doing” the process we consider it an activity.</w:t>
+      </w:r>
+      <w:r>
+        <w:rPr>
+          <w:noProof/>
+        </w:rPr>
         <w:drawing>
-          <wp:inline distT="0" distB="0" distL="0" distR="0" wp14:anchorId="18E71F4E" wp14:editId="724FE346">
-            <wp:extent cx="5943600" cy="6361430"/>
-            <wp:effectExtent l="0" t="0" r="0" b="1270"/>
-            <wp:docPr id="7" name="Picture 7"/>
+          <wp:inline distT="0" distB="0" distL="0" distR="0" wp14:anchorId="24286A42" wp14:editId="4D59122B">
+            <wp:extent cx="5943600" cy="6000115"/>
+            <wp:effectExtent l="0" t="0" r="0" b="635"/>
+            <wp:docPr id="10" name="Picture 10"/>
             <wp:cNvGraphicFramePr>
               <a:graphicFrameLocks xmlns:a="http://schemas.openxmlformats.org/drawingml/2006/main" noChangeAspect="1"/>
             </wp:cNvGraphicFramePr>
@@ -3789,7 +3967,7 @@
                   <pic:spPr>
                     <a:xfrm>
                       <a:off x="0" y="0"/>
-                      <a:ext cx="5943600" cy="6361430"/>
+                      <a:ext cx="5943600" cy="6000115"/>
                     </a:xfrm>
                     <a:prstGeom prst="rect">
                       <a:avLst/>
@@ -3819,7 +3997,7 @@
       <w:pPr>
         <w:pStyle w:val="Heading2"/>
       </w:pPr>
-      <w:bookmarkStart w:id="13" w:name="_Toc40950904"/>
+      <w:bookmarkStart w:id="13" w:name="_Toc41239120"/>
       <w:r>
         <w:lastRenderedPageBreak/>
         <w:t>Statements</w:t>
@@ -3945,140 +4123,168 @@
         <w:t>author</w:t>
       </w:r>
       <w:r>
-        <w:t xml:space="preserve">). So, statements are situations themselves, but a </w:t>
-      </w:r>
-      <w:proofErr w:type="gramStart"/>
-      <w:r>
-        <w:t>particular kind</w:t>
-      </w:r>
-      <w:proofErr w:type="gramEnd"/>
-      <w:r>
-        <w:t xml:space="preserve"> of situation that is “about” another. However, the situation that is the statement may have a different time, context, source, </w:t>
-      </w:r>
-      <w:proofErr w:type="gramStart"/>
-      <w:r>
-        <w:t>trust</w:t>
-      </w:r>
-      <w:proofErr w:type="gramEnd"/>
-      <w:r>
-        <w:t xml:space="preserve"> or other factors that differ from similar factors in the situation it is about. For example, </w:t>
-      </w:r>
-      <w:proofErr w:type="gramStart"/>
-      <w:r>
-        <w:t>At</w:t>
-      </w:r>
-      <w:proofErr w:type="gramEnd"/>
-      <w:r>
-        <w:t xml:space="preserve"> 3pm Nurse Jane told Dr. Sue that John’s temperature was 1</w:t>
-      </w:r>
-      <w:r>
-        <w:t>12</w:t>
-      </w:r>
-      <w:r>
-        <w:t xml:space="preserve"> degrees at 1pm based on an observation by Frank, using an electronic thermometer. That temperature was </w:t>
-      </w:r>
-      <w:proofErr w:type="spellStart"/>
-      <w:r>
-        <w:t>recoded</w:t>
-      </w:r>
-      <w:proofErr w:type="spellEnd"/>
-      <w:r>
-        <w:t xml:space="preserve"> by Sam at 3:10pm in the EHR.</w:t>
-      </w:r>
-      <w:r>
-        <w:t xml:space="preserve"> Based on this evidence, Dr. Sue concluded that John needed an intervention and ordered a</w:t>
-      </w:r>
-      <w:r>
-        <w:t>n</w:t>
-      </w:r>
-      <w:r>
-        <w:t xml:space="preserve"> ice bath at 3:15 pm</w:t>
-      </w:r>
-      <w:r>
-        <w:t xml:space="preserve"> which was subsequently performed from 3:30 to 4:30 on the same day.</w:t>
-      </w:r>
-    </w:p>
-    <w:p>
-      <w:r>
-        <w:t xml:space="preserve">Count the situations! By understanding that each situation has its own timeframe, </w:t>
-      </w:r>
-      <w:proofErr w:type="gramStart"/>
-      <w:r>
-        <w:t>participants</w:t>
-      </w:r>
-      <w:proofErr w:type="gramEnd"/>
-      <w:r>
-        <w:t xml:space="preserve"> and characteristics we can accurately record and decompose exactly what happened and connect related “chains of events”. We have a basis for recording dependencies, for </w:t>
-      </w:r>
-      <w:proofErr w:type="gramStart"/>
-      <w:r>
-        <w:t>provenance,  for</w:t>
-      </w:r>
-      <w:proofErr w:type="gramEnd"/>
-      <w:r>
-        <w:t xml:space="preserve"> trust (e.g. what i</w:t>
-      </w:r>
-      <w:r>
-        <w:t>f</w:t>
-      </w:r>
-      <w:r>
-        <w:t xml:space="preserve"> the thermometer was later found to be faulty). When these different situations are “mixed together” in a data record, important basis for decision making can be lost or misconstrued.</w:t>
-      </w:r>
-    </w:p>
-    <w:p>
-      <w:pPr>
+        <w:t xml:space="preserve">). So, </w:t>
+      </w:r>
+      <w:r>
         <w:rPr>
           <w:i/>
           <w:iCs/>
         </w:rPr>
-      </w:pPr>
-      <w:r>
+        <w:t>statements are situations</w:t>
+      </w:r>
+      <w:r>
+        <w:t xml:space="preserve"> themselves, but a </w:t>
+      </w:r>
+      <w:proofErr w:type="gramStart"/>
+      <w:r>
+        <w:t>particular kind</w:t>
+      </w:r>
+      <w:proofErr w:type="gramEnd"/>
+      <w:r>
+        <w:t xml:space="preserve"> of situation that is “about” another. However, the situation that is the statement may have a different time, context, source, </w:t>
+      </w:r>
+      <w:proofErr w:type="gramStart"/>
+      <w:r>
+        <w:t>trust</w:t>
+      </w:r>
+      <w:proofErr w:type="gramEnd"/>
+      <w:r>
+        <w:t xml:space="preserve"> or other factors that differ from similar factors in the situation it is about. For example, </w:t>
+      </w:r>
+      <w:proofErr w:type="gramStart"/>
+      <w:r>
+        <w:t>At</w:t>
+      </w:r>
+      <w:proofErr w:type="gramEnd"/>
+      <w:r>
+        <w:t xml:space="preserve"> 3pm Nurse Jane told Dr. Sue that John’s temperature was 1</w:t>
+      </w:r>
+      <w:r>
+        <w:t>12</w:t>
+      </w:r>
+      <w:r>
+        <w:t xml:space="preserve"> degrees at 1pm based on an observation by Frank, using an electronic thermometer. That temperature was </w:t>
+      </w:r>
+      <w:proofErr w:type="spellStart"/>
+      <w:r>
+        <w:t>recoded</w:t>
+      </w:r>
+      <w:proofErr w:type="spellEnd"/>
+      <w:r>
+        <w:t xml:space="preserve"> by Sam at 3:10pm in the EHR.</w:t>
+      </w:r>
+      <w:r>
+        <w:t xml:space="preserve"> Based on this evidence, Dr. Sue concluded that John needed an intervention and ordered a</w:t>
+      </w:r>
+      <w:r>
+        <w:t>n</w:t>
+      </w:r>
+      <w:r>
+        <w:t xml:space="preserve"> ice bath at 3:15 pm</w:t>
+      </w:r>
+      <w:r>
+        <w:t xml:space="preserve"> which was subsequently performed from 3:30 to 4:30 on the same day.</w:t>
+      </w:r>
+    </w:p>
+    <w:p>
+      <w:r>
+        <w:t xml:space="preserve">Count the situations! By understanding that each situation has its own timeframe, </w:t>
+      </w:r>
+      <w:r>
+        <w:t>participants,</w:t>
+      </w:r>
+      <w:r>
+        <w:t xml:space="preserve"> and characteristics we can accurately record and decompose exactly what happened and connect related “chains of events”. We have a basis for recording dependencies, for </w:t>
+      </w:r>
+      <w:proofErr w:type="gramStart"/>
+      <w:r>
+        <w:t>provenance,  for</w:t>
+      </w:r>
+      <w:proofErr w:type="gramEnd"/>
+      <w:r>
+        <w:t xml:space="preserve"> trust (e.g. what i</w:t>
+      </w:r>
+      <w:r>
+        <w:t>f</w:t>
+      </w:r>
+      <w:r>
+        <w:t xml:space="preserve"> the thermometer was later found to be faulty). When these different situations are “mixed together” in a data record, important basis for decision making can be lost or misconstrued.</w:t>
+      </w:r>
+    </w:p>
+    <w:p>
+      <w:pPr>
         <w:rPr>
           <w:i/>
           <w:iCs/>
         </w:rPr>
-        <w:t>The essential take-away is that the statement and the situation it is about it is about are different but related things.</w:t>
-      </w:r>
-    </w:p>
-    <w:p>
-      <w:r>
-        <w:t xml:space="preserve">In formalizing </w:t>
-      </w:r>
-      <w:proofErr w:type="gramStart"/>
-      <w:r>
-        <w:t>statement</w:t>
-      </w:r>
-      <w:proofErr w:type="gramEnd"/>
-      <w:r>
-        <w:t xml:space="preserve"> we separate the concept of</w:t>
-      </w:r>
+      </w:pPr>
       <w:r>
         <w:rPr>
           <w:i/>
           <w:iCs/>
         </w:rPr>
+        <w:t>The essential take-away is that the statement and the situation it is about it is about are different but related things.</w:t>
+      </w:r>
+    </w:p>
+    <w:p>
+      <w:r>
+        <w:t xml:space="preserve">In formalizing </w:t>
+      </w:r>
+      <w:proofErr w:type="gramStart"/>
+      <w:r>
+        <w:t>statement</w:t>
+      </w:r>
+      <w:proofErr w:type="gramEnd"/>
+      <w:r>
+        <w:t xml:space="preserve"> we separate the concept of</w:t>
+      </w:r>
+      <w:r>
+        <w:rPr>
+          <w:i/>
+          <w:iCs/>
+        </w:rPr>
         <w:t xml:space="preserve"> aboutness</w:t>
       </w:r>
       <w:r>
-        <w:t xml:space="preserve"> as a “representational situation”</w:t>
-      </w:r>
-      <w:r>
-        <w:t xml:space="preserve"> where aboutness captures any kind of situation that is </w:t>
-      </w:r>
-      <w:r>
-        <w:t xml:space="preserve">a representation </w:t>
-      </w:r>
-      <w:r>
-        <w:t xml:space="preserve">about another. Statements are but one kind of </w:t>
-      </w:r>
-      <w:r>
-        <w:t xml:space="preserve">representational </w:t>
-      </w:r>
-      <w:r>
-        <w:t>situation</w:t>
-      </w:r>
-    </w:p>
-    <w:p>
+        <w:t xml:space="preserve"> as a “</w:t>
+      </w:r>
+      <w:r>
+        <w:t>epistemic situation</w:t>
+      </w:r>
+      <w:r>
+        <w:t>”</w:t>
+      </w:r>
+      <w:r>
+        <w:t xml:space="preserve"> where aboutness captures any kind of situation that is about another. Statements are but one kind of </w:t>
+      </w:r>
+      <w:r>
+        <w:t>epistemic situation</w:t>
+      </w:r>
+      <w:r>
+        <w:t xml:space="preserve">. We differentiate </w:t>
+      </w:r>
+      <w:r>
+        <w:t>epistemic situation</w:t>
+      </w:r>
+      <w:r>
+        <w:t xml:space="preserve"> from “Ontic Situations”; ontic situations represent </w:t>
+      </w:r>
+      <w:r>
+        <w:t xml:space="preserve">things in the “actual world”, not something about it. </w:t>
+      </w:r>
+      <w:proofErr w:type="gramStart"/>
+      <w:r>
+        <w:t>So</w:t>
+      </w:r>
+      <w:proofErr w:type="gramEnd"/>
+      <w:r>
+        <w:t xml:space="preserve"> John’s temperature at 3:10 PM is real – Ontic, where as the record of that temperature is “about” – epistemic.</w:t>
+      </w:r>
+    </w:p>
+    <w:p>
+      <w:r>
+        <w:t xml:space="preserve">Refining further: </w:t>
+      </w:r>
       <w:r>
         <w:t xml:space="preserve">Statements may be </w:t>
       </w:r>
@@ -4141,10 +4347,10 @@
           <w:noProof/>
         </w:rPr>
         <w:drawing>
-          <wp:inline distT="0" distB="0" distL="0" distR="0" wp14:anchorId="6D315047" wp14:editId="41D87C3A">
+          <wp:inline distT="0" distB="0" distL="0" distR="0" wp14:anchorId="026C31C2" wp14:editId="7DDC7064">
             <wp:extent cx="5943600" cy="5338445"/>
             <wp:effectExtent l="0" t="0" r="0" b="0"/>
-            <wp:docPr id="12" name="Picture 12"/>
+            <wp:docPr id="11" name="Picture 11"/>
             <wp:cNvGraphicFramePr>
               <a:graphicFrameLocks xmlns:a="http://schemas.openxmlformats.org/drawingml/2006/main" noChangeAspect="1"/>
             </wp:cNvGraphicFramePr>
@@ -4194,7 +4400,7 @@
       <w:pPr>
         <w:pStyle w:val="Heading3"/>
       </w:pPr>
-      <w:bookmarkStart w:id="14" w:name="_Toc40950905"/>
+      <w:bookmarkStart w:id="14" w:name="_Toc41239121"/>
       <w:r>
         <w:lastRenderedPageBreak/>
         <w:t>Classification</w:t>
@@ -4297,10 +4503,10 @@
           <w:noProof/>
         </w:rPr>
         <w:drawing>
-          <wp:inline distT="0" distB="0" distL="0" distR="0" wp14:anchorId="1A1391ED" wp14:editId="2F9AA123">
-            <wp:extent cx="5943600" cy="2938780"/>
+          <wp:inline distT="0" distB="0" distL="0" distR="0" wp14:anchorId="48DD19A5" wp14:editId="2E1EB8B9">
+            <wp:extent cx="5943600" cy="3513455"/>
             <wp:effectExtent l="0" t="0" r="0" b="0"/>
-            <wp:docPr id="14" name="Picture 14"/>
+            <wp:docPr id="13" name="Picture 13"/>
             <wp:cNvGraphicFramePr>
               <a:graphicFrameLocks xmlns:a="http://schemas.openxmlformats.org/drawingml/2006/main" noChangeAspect="1"/>
             </wp:cNvGraphicFramePr>
@@ -4320,7 +4526,7 @@
                   <pic:spPr>
                     <a:xfrm>
                       <a:off x="0" y="0"/>
-                      <a:ext cx="5943600" cy="2938780"/>
+                      <a:ext cx="5943600" cy="3513455"/>
                     </a:xfrm>
                     <a:prstGeom prst="rect">
                       <a:avLst/>
@@ -4335,86 +4541,38 @@
     </w:p>
     <w:p>
       <w:pPr>
-        <w:pStyle w:val="Heading3"/>
+        <w:rPr>
+          <w:rFonts w:asciiTheme="majorHAnsi" w:eastAsiaTheme="majorEastAsia" w:hAnsiTheme="majorHAnsi" w:cstheme="majorBidi"/>
+          <w:color w:val="1F3763" w:themeColor="accent1" w:themeShade="7F"/>
+          <w:sz w:val="24"/>
+          <w:szCs w:val="24"/>
+        </w:rPr>
       </w:pPr>
-      <w:bookmarkStart w:id="15" w:name="_Toc40950906"/>
-      <w:r>
-        <w:t>Actual situations and patterns</w:t>
-      </w:r>
-      <w:bookmarkEnd w:id="15"/>
-    </w:p>
-    <w:p>
-      <w:r>
-        <w:t xml:space="preserve">The situation examples thus far have been what we call “actual situations” – a single </w:t>
-      </w:r>
-      <w:r>
-        <w:t>thing</w:t>
-      </w:r>
-      <w:r>
-        <w:t xml:space="preserve"> “happening” over a specific timeframe. It is also important to be able to understand patterns of situations – be they the same kind of situation over and over (a shot administered daily for one year) or a pattern of different kinds of related situations, essentially a process. </w:t>
-      </w:r>
-    </w:p>
-    <w:p>
-      <w:r>
-        <w:t xml:space="preserve">Situation patterns differ from actual situations in that situation patterns have one or more “variables” in their composition – something that can change when the pattern in realized in an actual situation. In that a situation pattern describes a set of actual situations, it can be considered a situation “type” where </w:t>
-      </w:r>
-      <w:r>
-        <w:t>A &lt;Type&gt; is a categorization of a thing based on specific criteria</w:t>
-      </w:r>
-      <w:r>
-        <w:t xml:space="preserve"> {reference to type theory}</w:t>
-      </w:r>
-      <w:r>
-        <w:t>.</w:t>
-      </w:r>
-      <w:r>
-        <w:t xml:space="preserve"> The criteria in this case is that the actual situation “fits the pattern” of the situation type by the assignment of actual things to the variables.</w:t>
-      </w:r>
-    </w:p>
-    <w:p/>
-    <w:p>
-      <w:r>
-        <w:t>Still working…</w:t>
-      </w:r>
-    </w:p>
-    <w:p>
-      <w:pPr>
-        <w:rPr>
-          <w:rFonts w:asciiTheme="majorHAnsi" w:eastAsiaTheme="majorEastAsia" w:hAnsiTheme="majorHAnsi" w:cstheme="majorBidi"/>
-          <w:color w:val="2F5496" w:themeColor="accent1" w:themeShade="BF"/>
-          <w:sz w:val="26"/>
-          <w:szCs w:val="26"/>
-        </w:rPr>
-      </w:pPr>
       <w:r>
         <w:br w:type="page"/>
-      </w:r>
-    </w:p>
-    <w:p>
-      <w:pPr>
-        <w:pStyle w:val="Heading2"/>
-      </w:pPr>
-      <w:bookmarkStart w:id="16" w:name="_Toc40950907"/>
-      <w:r>
-        <w:lastRenderedPageBreak/>
-        <w:t>Supporting concepts</w:t>
-      </w:r>
-      <w:bookmarkEnd w:id="16"/>
-    </w:p>
-    <w:p>
-      <w:r>
-        <w:t>The following are concepts supporting and refining situation concepts.</w:t>
       </w:r>
     </w:p>
     <w:p>
       <w:pPr>
         <w:pStyle w:val="Heading3"/>
       </w:pPr>
-      <w:bookmarkStart w:id="17" w:name="_Toc40950908"/>
-      <w:r>
-        <w:t>Context</w:t>
-      </w:r>
-      <w:bookmarkEnd w:id="17"/>
+      <w:bookmarkStart w:id="15" w:name="_Toc41239122"/>
+      <w:r>
+        <w:lastRenderedPageBreak/>
+        <w:t>Qualitative Positions</w:t>
+      </w:r>
+      <w:bookmarkEnd w:id="15"/>
+    </w:p>
+    <w:p>
+      <w:r>
+        <w:t>The other kind of “epistemic situation”, something about something else, are qualitative positions. Qualitative positions represent the opinion or mode of some authority with respect to something else. This can include but is not limited to opinions, diagnoses</w:t>
+      </w:r>
+      <w:r>
+        <w:t>,</w:t>
+      </w:r>
+      <w:r>
+        <w:t xml:space="preserve"> and evaluations.</w:t>
+      </w:r>
     </w:p>
     <w:p>
       <w:r>
@@ -4422,10 +4580,10 @@
           <w:noProof/>
         </w:rPr>
         <w:drawing>
-          <wp:inline distT="0" distB="0" distL="0" distR="0" wp14:anchorId="7F1B8207" wp14:editId="5D5840E6">
-            <wp:extent cx="5803174" cy="6717460"/>
-            <wp:effectExtent l="0" t="0" r="7620" b="7620"/>
-            <wp:docPr id="15" name="Picture 15"/>
+          <wp:inline distT="0" distB="0" distL="0" distR="0" wp14:anchorId="461370DC" wp14:editId="0E9A63B1">
+            <wp:extent cx="5943600" cy="3400425"/>
+            <wp:effectExtent l="0" t="0" r="0" b="9525"/>
+            <wp:docPr id="20" name="Picture 20"/>
             <wp:cNvGraphicFramePr>
               <a:graphicFrameLocks xmlns:a="http://schemas.openxmlformats.org/drawingml/2006/main" noChangeAspect="1"/>
             </wp:cNvGraphicFramePr>
@@ -4445,7 +4603,7 @@
                   <pic:spPr>
                     <a:xfrm>
                       <a:off x="0" y="0"/>
-                      <a:ext cx="5803174" cy="6717460"/>
+                      <a:ext cx="5943600" cy="3400425"/>
                     </a:xfrm>
                     <a:prstGeom prst="rect">
                       <a:avLst/>
@@ -4459,23 +4617,155 @@
       </w:r>
     </w:p>
     <w:p>
-      <w:r>
-        <w:t xml:space="preserve">Example: Radar detectors are illegal in the context of </w:t>
-      </w:r>
-      <w:r>
-        <w:t>Virginia</w:t>
-      </w:r>
-    </w:p>
-    <w:p>
       <w:pPr>
         <w:pStyle w:val="Heading3"/>
       </w:pPr>
-      <w:bookmarkStart w:id="18" w:name="_Toc40950909"/>
+      <w:bookmarkStart w:id="16" w:name="_Toc41239123"/>
+      <w:r>
+        <w:t>Situation Types and Definitions</w:t>
+      </w:r>
+      <w:bookmarkEnd w:id="16"/>
+    </w:p>
+    <w:p>
+      <w:r>
+        <w:t xml:space="preserve">The situation examples thus far have been what we call “actual situations” – a single </w:t>
+      </w:r>
+      <w:r>
+        <w:t>thing</w:t>
+      </w:r>
+      <w:r>
+        <w:t xml:space="preserve"> “happening” over a specific timeframe. It is also important to be able to understand patterns of situations – be they the same kind of situation over and over (a shot administered daily for one year) or a pattern of different kinds of related situations, </w:t>
+      </w:r>
+      <w:r>
+        <w:t>a situation definition</w:t>
+      </w:r>
+      <w:r>
+        <w:t xml:space="preserve">. </w:t>
+      </w:r>
+    </w:p>
+    <w:p>
+      <w:r>
+        <w:t xml:space="preserve">Situation </w:t>
+      </w:r>
+      <w:r>
+        <w:t>types</w:t>
+      </w:r>
+      <w:r>
+        <w:t xml:space="preserve"> differ from actual situations in that situation </w:t>
+      </w:r>
+      <w:r>
+        <w:t>types</w:t>
+      </w:r>
+      <w:r>
+        <w:t xml:space="preserve"> have one or more “variables” in their composition</w:t>
+      </w:r>
+      <w:r>
+        <w:t>, each such variable is a “Role Type”</w:t>
+      </w:r>
+      <w:r>
+        <w:t xml:space="preserve"> – something that can change when </w:t>
+      </w:r>
+      <w:r>
+        <w:t>the type is</w:t>
+      </w:r>
+      <w:r>
+        <w:t xml:space="preserve"> realized in an actual situation. </w:t>
+      </w:r>
+      <w:r>
+        <w:t xml:space="preserve">Actual situations have real individuals attached to each role. </w:t>
+      </w:r>
+      <w:r>
+        <w:t xml:space="preserve">In that a situation </w:t>
+      </w:r>
+      <w:r>
+        <w:t>types</w:t>
+      </w:r>
+      <w:r>
+        <w:t xml:space="preserve"> describes a set of actual </w:t>
+      </w:r>
+      <w:proofErr w:type="gramStart"/>
+      <w:r>
+        <w:t>situations,</w:t>
+      </w:r>
+      <w:proofErr w:type="gramEnd"/>
+      <w:r>
+        <w:t xml:space="preserve"> it can be considered a situation “type” where </w:t>
+      </w:r>
+      <w:r>
+        <w:t>a</w:t>
+      </w:r>
+      <w:r>
+        <w:t xml:space="preserve"> &lt;Type&gt; is a categorization of a thing based on specific criteria</w:t>
+      </w:r>
+      <w:r>
+        <w:t xml:space="preserve"> {reference to type theory}</w:t>
+      </w:r>
+      <w:r>
+        <w:t>.</w:t>
+      </w:r>
+      <w:r>
+        <w:t xml:space="preserve"> The criteria in this case is that the actual situation “fits the pattern” of the situation type by the assignment of actual things to the variables.</w:t>
+      </w:r>
+    </w:p>
+    <w:p>
+      <w:r>
+        <w:t xml:space="preserve">Two basic kinds of situation types are defined – repetitive situations and situation definitions. Repetitive situations are the same except for the time each actual situation is realized. Situation definitions define new “patterns” of roles, </w:t>
+      </w:r>
+      <w:proofErr w:type="gramStart"/>
+      <w:r>
+        <w:t>relationships</w:t>
+      </w:r>
+      <w:proofErr w:type="gramEnd"/>
+      <w:r>
+        <w:t xml:space="preserve"> and constraints.</w:t>
+      </w:r>
+    </w:p>
+    <w:p>
+      <w:r>
+        <w:t xml:space="preserve">The semantics of situation definitions draw strongly on “collaborations” as defined in </w:t>
+      </w:r>
+      <w:sdt>
+        <w:sdtPr>
+          <w:id w:val="-1836528453"/>
+          <w:citation/>
+        </w:sdtPr>
+        <w:sdtContent>
+          <w:r>
+            <w:fldChar w:fldCharType="begin"/>
+          </w:r>
+          <w:r>
+            <w:instrText xml:space="preserve"> CITATION OORAM \l 1033 </w:instrText>
+          </w:r>
+          <w:r>
+            <w:fldChar w:fldCharType="separate"/>
+          </w:r>
+          <w:r>
+            <w:rPr>
+              <w:noProof/>
+            </w:rPr>
+            <w:t>(Reenskaug, 1995)</w:t>
+          </w:r>
+          <w:r>
+            <w:fldChar w:fldCharType="end"/>
+          </w:r>
+        </w:sdtContent>
+      </w:sdt>
+      <w:r>
+        <w:t xml:space="preserve"> and utilized in UML-2</w:t>
+      </w:r>
+      <w:r>
+        <w:t xml:space="preserve">. A situation definition is a collaboration of objects behaving in specific ways, filling </w:t>
+      </w:r>
       <w:r>
         <w:lastRenderedPageBreak/>
-        <w:t>Whole/Part Relations</w:t>
-      </w:r>
-      <w:bookmarkEnd w:id="18"/>
+        <w:t xml:space="preserve">specific roles. Collaboration synthesis defines how composite situations can be built up, synthesized from, other </w:t>
+      </w:r>
+      <w:r>
+        <w:t xml:space="preserve">atomic (relations) and composite </w:t>
+      </w:r>
+      <w:r>
+        <w:t>situation types.</w:t>
+      </w:r>
     </w:p>
     <w:p>
       <w:r>
@@ -4483,10 +4773,10 @@
           <w:noProof/>
         </w:rPr>
         <w:drawing>
-          <wp:inline distT="0" distB="0" distL="0" distR="0" wp14:anchorId="3327E7D0" wp14:editId="5FB26592">
-            <wp:extent cx="5943600" cy="2882900"/>
-            <wp:effectExtent l="0" t="0" r="0" b="0"/>
-            <wp:docPr id="16" name="Picture 16"/>
+          <wp:inline distT="0" distB="0" distL="0" distR="0" wp14:anchorId="11ECEA0A" wp14:editId="4EAB0113">
+            <wp:extent cx="5943600" cy="4605655"/>
+            <wp:effectExtent l="0" t="0" r="0" b="4445"/>
+            <wp:docPr id="3" name="Picture 3"/>
             <wp:cNvGraphicFramePr>
               <a:graphicFrameLocks xmlns:a="http://schemas.openxmlformats.org/drawingml/2006/main" noChangeAspect="1"/>
             </wp:cNvGraphicFramePr>
@@ -4506,7 +4796,7 @@
                   <pic:spPr>
                     <a:xfrm>
                       <a:off x="0" y="0"/>
-                      <a:ext cx="5943600" cy="2882900"/>
+                      <a:ext cx="5943600" cy="4605655"/>
                     </a:xfrm>
                     <a:prstGeom prst="rect">
                       <a:avLst/>
@@ -4520,78 +4810,19 @@
       </w:r>
     </w:p>
     <w:p>
-      <w:r>
-        <w:t>Example: Heart is a part of human.</w:t>
-      </w:r>
-    </w:p>
-    <w:p>
-      <w:r>
-        <w:t>Note: Extended categorization of whole/part (e.g. essential part) TBD.</w:t>
-      </w:r>
-    </w:p>
-    <w:p>
       <w:pPr>
-        <w:rPr>
-          <w:rFonts w:asciiTheme="majorHAnsi" w:eastAsiaTheme="majorEastAsia" w:hAnsiTheme="majorHAnsi" w:cstheme="majorBidi"/>
-          <w:color w:val="1F3763" w:themeColor="accent1" w:themeShade="7F"/>
-          <w:sz w:val="24"/>
-          <w:szCs w:val="24"/>
-        </w:rPr>
+        <w:jc w:val="both"/>
       </w:pPr>
       <w:r>
-        <w:br w:type="page"/>
-      </w:r>
-    </w:p>
-    <w:p>
-      <w:pPr>
-        <w:pStyle w:val="Heading3"/>
-      </w:pPr>
-      <w:bookmarkStart w:id="19" w:name="_Toc40950910"/>
-      <w:r>
+        <w:rPr>
+          <w:noProof/>
+        </w:rPr>
         <w:lastRenderedPageBreak/>
-        <w:t>Type</w:t>
-      </w:r>
-      <w:r>
-        <w:t>s</w:t>
-      </w:r>
-      <w:bookmarkEnd w:id="19"/>
-    </w:p>
-    <w:p>
-      <w:r>
-        <w:t xml:space="preserve">Types and the type-categorizes (instance) relationship is a foundational concept. Types discriminate one kind of thing from another. Types in domain models are used for any form of classification </w:t>
-      </w:r>
-      <w:r>
-        <w:t xml:space="preserve">or “pre-coordination” of concepts </w:t>
-      </w:r>
-      <w:r>
-        <w:t>– such as kinds of processes, information, diseases, or treatments.</w:t>
-      </w:r>
-    </w:p>
-    <w:p>
-      <w:r>
-        <w:t xml:space="preserve">Example: Fido (Thing) </w:t>
-      </w:r>
-      <w:r>
-        <w:rPr>
-          <w:u w:val="single"/>
-        </w:rPr>
-        <w:t xml:space="preserve">has type </w:t>
-      </w:r>
-      <w:r>
-        <w:t>Dog (Type)</w:t>
-      </w:r>
-    </w:p>
-    <w:p/>
-    <w:p>
-      <w:r>
-        <w:rPr>
-          <w:noProof/>
-        </w:rPr>
         <w:drawing>
-          <wp:inline distT="0" distB="0" distL="0" distR="0" wp14:anchorId="0A6EE653" wp14:editId="1B0239BA">
-            <wp:extent cx="5943600" cy="6457950"/>
-            <wp:effectExtent l="0" t="0" r="0" b="0"/>
-            <wp:docPr id="18" name="Picture 18"/>
+          <wp:inline distT="0" distB="0" distL="0" distR="0" wp14:anchorId="42F743C1" wp14:editId="295A9580">
+            <wp:extent cx="5943600" cy="3843655"/>
+            <wp:effectExtent l="0" t="0" r="0" b="4445"/>
+            <wp:docPr id="22" name="Picture 22"/>
             <wp:cNvGraphicFramePr>
               <a:graphicFrameLocks xmlns:a="http://schemas.openxmlformats.org/drawingml/2006/main" noChangeAspect="1"/>
             </wp:cNvGraphicFramePr>
@@ -4611,7 +4842,7 @@
                   <pic:spPr>
                     <a:xfrm>
                       <a:off x="0" y="0"/>
-                      <a:ext cx="5943600" cy="6457950"/>
+                      <a:ext cx="5943600" cy="3843655"/>
                     </a:xfrm>
                     <a:prstGeom prst="rect">
                       <a:avLst/>
@@ -4623,15 +4854,310 @@
           </wp:inline>
         </w:drawing>
       </w:r>
+      <w:r>
+        <w:br w:type="page"/>
+      </w:r>
+    </w:p>
+    <w:p>
+      <w:pPr>
+        <w:jc w:val="both"/>
+        <w:rPr>
+          <w:rFonts w:asciiTheme="majorHAnsi" w:eastAsiaTheme="majorEastAsia" w:hAnsiTheme="majorHAnsi" w:cstheme="majorBidi"/>
+          <w:color w:val="2F5496" w:themeColor="accent1" w:themeShade="BF"/>
+          <w:sz w:val="26"/>
+          <w:szCs w:val="26"/>
+        </w:rPr>
+      </w:pPr>
+    </w:p>
+    <w:p>
+      <w:pPr>
+        <w:pStyle w:val="Heading2"/>
+      </w:pPr>
+      <w:bookmarkStart w:id="17" w:name="_Toc41239124"/>
+      <w:r>
+        <w:t>Supporting concepts</w:t>
+      </w:r>
+      <w:bookmarkEnd w:id="17"/>
+    </w:p>
+    <w:p>
+      <w:r>
+        <w:t>The following are concepts supporting and refining situation concepts.</w:t>
+      </w:r>
+    </w:p>
+    <w:p>
+      <w:pPr>
+        <w:pStyle w:val="Heading3"/>
+      </w:pPr>
+      <w:bookmarkStart w:id="18" w:name="_Toc41239125"/>
+      <w:r>
+        <w:t>Context</w:t>
+      </w:r>
+      <w:bookmarkEnd w:id="18"/>
+    </w:p>
+    <w:p>
+      <w:r>
+        <w:rPr>
+          <w:noProof/>
+        </w:rPr>
+        <w:drawing>
+          <wp:inline distT="0" distB="0" distL="0" distR="0" wp14:anchorId="7F1B8207" wp14:editId="5D5840E6">
+            <wp:extent cx="5803174" cy="6717460"/>
+            <wp:effectExtent l="0" t="0" r="7620" b="7620"/>
+            <wp:docPr id="15" name="Picture 15"/>
+            <wp:cNvGraphicFramePr>
+              <a:graphicFrameLocks xmlns:a="http://schemas.openxmlformats.org/drawingml/2006/main" noChangeAspect="1"/>
+            </wp:cNvGraphicFramePr>
+            <a:graphic xmlns:a="http://schemas.openxmlformats.org/drawingml/2006/main">
+              <a:graphicData uri="http://schemas.openxmlformats.org/drawingml/2006/picture">
+                <pic:pic xmlns:pic="http://schemas.openxmlformats.org/drawingml/2006/picture">
+                  <pic:nvPicPr>
+                    <pic:cNvPr id="1" name=""/>
+                    <pic:cNvPicPr/>
+                  </pic:nvPicPr>
+                  <pic:blipFill>
+                    <a:blip r:embed="rId17"/>
+                    <a:stretch>
+                      <a:fillRect/>
+                    </a:stretch>
+                  </pic:blipFill>
+                  <pic:spPr>
+                    <a:xfrm>
+                      <a:off x="0" y="0"/>
+                      <a:ext cx="5803174" cy="6717460"/>
+                    </a:xfrm>
+                    <a:prstGeom prst="rect">
+                      <a:avLst/>
+                    </a:prstGeom>
+                  </pic:spPr>
+                </pic:pic>
+              </a:graphicData>
+            </a:graphic>
+          </wp:inline>
+        </w:drawing>
+      </w:r>
     </w:p>
     <w:p>
       <w:r>
         <w:lastRenderedPageBreak/>
+        <w:t xml:space="preserve">Example: Radar detectors are illegal in the context of </w:t>
+      </w:r>
+      <w:r>
+        <w:t>Virginia</w:t>
+      </w:r>
+    </w:p>
+    <w:p>
+      <w:pPr>
+        <w:pStyle w:val="Heading3"/>
+      </w:pPr>
+      <w:bookmarkStart w:id="19" w:name="_Toc41239126"/>
+      <w:r>
+        <w:t>Type</w:t>
+      </w:r>
+      <w:r>
+        <w:t>s</w:t>
+      </w:r>
+      <w:bookmarkEnd w:id="19"/>
+    </w:p>
+    <w:p>
+      <w:r>
+        <w:t xml:space="preserve">Types and the type-categorizes (instance) relationship is a foundational concept. Types discriminate one kind of thing from another. Types in domain models are used for any form of classification </w:t>
+      </w:r>
+      <w:r>
+        <w:t xml:space="preserve">or “pre-coordination” of concepts </w:t>
+      </w:r>
+      <w:r>
+        <w:t>– such as kinds of processes, information, diseases, or treatments.</w:t>
+      </w:r>
+    </w:p>
+    <w:p>
+      <w:r>
+        <w:t xml:space="preserve">Example: Fido (Thing) </w:t>
+      </w:r>
+      <w:r>
+        <w:rPr>
+          <w:u w:val="single"/>
+        </w:rPr>
+        <w:t xml:space="preserve">has type </w:t>
+      </w:r>
+      <w:r>
+        <w:t>Dog (Type)</w:t>
+      </w:r>
+    </w:p>
+    <w:p/>
+    <w:p>
+      <w:r>
+        <w:rPr>
+          <w:noProof/>
+        </w:rPr>
+        <w:drawing>
+          <wp:inline distT="0" distB="0" distL="0" distR="0" wp14:anchorId="0A6EE653" wp14:editId="70D2977D">
+            <wp:extent cx="5052060" cy="5489258"/>
+            <wp:effectExtent l="0" t="0" r="0" b="0"/>
+            <wp:docPr id="18" name="Picture 18"/>
+            <wp:cNvGraphicFramePr>
+              <a:graphicFrameLocks xmlns:a="http://schemas.openxmlformats.org/drawingml/2006/main" noChangeAspect="1"/>
+            </wp:cNvGraphicFramePr>
+            <a:graphic xmlns:a="http://schemas.openxmlformats.org/drawingml/2006/main">
+              <a:graphicData uri="http://schemas.openxmlformats.org/drawingml/2006/picture">
+                <pic:pic xmlns:pic="http://schemas.openxmlformats.org/drawingml/2006/picture">
+                  <pic:nvPicPr>
+                    <pic:cNvPr id="1" name=""/>
+                    <pic:cNvPicPr/>
+                  </pic:nvPicPr>
+                  <pic:blipFill>
+                    <a:blip r:embed="rId18"/>
+                    <a:stretch>
+                      <a:fillRect/>
+                    </a:stretch>
+                  </pic:blipFill>
+                  <pic:spPr>
+                    <a:xfrm>
+                      <a:off x="0" y="0"/>
+                      <a:ext cx="5054533" cy="5491945"/>
+                    </a:xfrm>
+                    <a:prstGeom prst="rect">
+                      <a:avLst/>
+                    </a:prstGeom>
+                  </pic:spPr>
+                </pic:pic>
+              </a:graphicData>
+            </a:graphic>
+          </wp:inline>
+        </w:drawing>
+      </w:r>
+    </w:p>
+    <w:p>
+      <w:r>
         <w:br w:type="page"/>
       </w:r>
     </w:p>
+    <w:p>
+      <w:pPr>
+        <w:pStyle w:val="Heading2"/>
+      </w:pPr>
+      <w:bookmarkStart w:id="20" w:name="_Toc41239127"/>
+      <w:r>
+        <w:lastRenderedPageBreak/>
+        <w:t>Qualities</w:t>
+      </w:r>
+      <w:bookmarkEnd w:id="20"/>
+    </w:p>
+    <w:p>
+      <w:r>
+        <w:rPr>
+          <w:noProof/>
+        </w:rPr>
+        <w:drawing>
+          <wp:inline distT="0" distB="0" distL="0" distR="0" wp14:anchorId="448CE6E8" wp14:editId="4FB1177F">
+            <wp:extent cx="5943600" cy="4516755"/>
+            <wp:effectExtent l="0" t="0" r="0" b="0"/>
+            <wp:docPr id="17" name="Picture 17"/>
+            <wp:cNvGraphicFramePr>
+              <a:graphicFrameLocks xmlns:a="http://schemas.openxmlformats.org/drawingml/2006/main" noChangeAspect="1"/>
+            </wp:cNvGraphicFramePr>
+            <a:graphic xmlns:a="http://schemas.openxmlformats.org/drawingml/2006/main">
+              <a:graphicData uri="http://schemas.openxmlformats.org/drawingml/2006/picture">
+                <pic:pic xmlns:pic="http://schemas.openxmlformats.org/drawingml/2006/picture">
+                  <pic:nvPicPr>
+                    <pic:cNvPr id="1" name=""/>
+                    <pic:cNvPicPr/>
+                  </pic:nvPicPr>
+                  <pic:blipFill>
+                    <a:blip r:embed="rId19"/>
+                    <a:stretch>
+                      <a:fillRect/>
+                    </a:stretch>
+                  </pic:blipFill>
+                  <pic:spPr>
+                    <a:xfrm>
+                      <a:off x="0" y="0"/>
+                      <a:ext cx="5943600" cy="4516755"/>
+                    </a:xfrm>
+                    <a:prstGeom prst="rect">
+                      <a:avLst/>
+                    </a:prstGeom>
+                  </pic:spPr>
+                </pic:pic>
+              </a:graphicData>
+            </a:graphic>
+          </wp:inline>
+        </w:drawing>
+      </w:r>
+    </w:p>
+    <w:p>
+      <w:pPr>
+        <w:rPr>
+          <w:rFonts w:asciiTheme="majorHAnsi" w:eastAsiaTheme="majorEastAsia" w:hAnsiTheme="majorHAnsi" w:cstheme="majorBidi"/>
+          <w:color w:val="2F5496" w:themeColor="accent1" w:themeShade="BF"/>
+          <w:sz w:val="26"/>
+          <w:szCs w:val="26"/>
+        </w:rPr>
+      </w:pPr>
+      <w:r>
+        <w:br w:type="page"/>
+      </w:r>
+    </w:p>
+    <w:p>
+      <w:pPr>
+        <w:pStyle w:val="Heading2"/>
+      </w:pPr>
+      <w:bookmarkStart w:id="21" w:name="_Toc41239128"/>
+      <w:r>
+        <w:lastRenderedPageBreak/>
+        <w:t>Values and units</w:t>
+      </w:r>
+      <w:bookmarkEnd w:id="21"/>
+    </w:p>
+    <w:p>
+      <w:r>
+        <w:rPr>
+          <w:noProof/>
+        </w:rPr>
+        <w:drawing>
+          <wp:inline distT="0" distB="0" distL="0" distR="0" wp14:anchorId="06AC6550" wp14:editId="066B4969">
+            <wp:extent cx="5943600" cy="4243070"/>
+            <wp:effectExtent l="0" t="0" r="0" b="5080"/>
+            <wp:docPr id="19" name="Picture 19"/>
+            <wp:cNvGraphicFramePr>
+              <a:graphicFrameLocks xmlns:a="http://schemas.openxmlformats.org/drawingml/2006/main" noChangeAspect="1"/>
+            </wp:cNvGraphicFramePr>
+            <a:graphic xmlns:a="http://schemas.openxmlformats.org/drawingml/2006/main">
+              <a:graphicData uri="http://schemas.openxmlformats.org/drawingml/2006/picture">
+                <pic:pic xmlns:pic="http://schemas.openxmlformats.org/drawingml/2006/picture">
+                  <pic:nvPicPr>
+                    <pic:cNvPr id="1" name=""/>
+                    <pic:cNvPicPr/>
+                  </pic:nvPicPr>
+                  <pic:blipFill>
+                    <a:blip r:embed="rId20"/>
+                    <a:stretch>
+                      <a:fillRect/>
+                    </a:stretch>
+                  </pic:blipFill>
+                  <pic:spPr>
+                    <a:xfrm>
+                      <a:off x="0" y="0"/>
+                      <a:ext cx="5943600" cy="4243070"/>
+                    </a:xfrm>
+                    <a:prstGeom prst="rect">
+                      <a:avLst/>
+                    </a:prstGeom>
+                  </pic:spPr>
+                </pic:pic>
+              </a:graphicData>
+            </a:graphic>
+          </wp:inline>
+        </w:drawing>
+      </w:r>
+    </w:p>
+    <w:p>
+      <w:r>
+        <w:br w:type="page"/>
+      </w:r>
+    </w:p>
     <w:p/>
-    <w:bookmarkStart w:id="20" w:name="_Toc40950911" w:displacedByCustomXml="next"/>
+    <w:p/>
+    <w:bookmarkStart w:id="22" w:name="_Toc41239129" w:displacedByCustomXml="next"/>
     <w:sdt>
       <w:sdtPr>
         <w:rPr>
@@ -4646,7 +5172,6 @@
           <w:docPartUnique/>
         </w:docPartObj>
       </w:sdtPr>
-      <w:sdtEndPr/>
       <w:sdtContent>
         <w:p>
           <w:pPr>
@@ -4655,14 +5180,13 @@
           <w:r>
             <w:t>References</w:t>
           </w:r>
-          <w:bookmarkEnd w:id="20"/>
+          <w:bookmarkEnd w:id="22"/>
         </w:p>
         <w:sdt>
           <w:sdtPr>
             <w:id w:val="-573587230"/>
             <w:bibliography/>
           </w:sdtPr>
-          <w:sdtEndPr/>
           <w:sdtContent>
             <w:p>
               <w:pPr>
@@ -4716,6 +5240,35 @@
                 <w:rPr>
                   <w:noProof/>
                 </w:rPr>
+                <w:t xml:space="preserve">Barwise, J. a. (1999). </w:t>
+              </w:r>
+              <w:r>
+                <w:rPr>
+                  <w:i/>
+                  <w:iCs/>
+                  <w:noProof/>
+                </w:rPr>
+                <w:t>Situations and Attitudes (Republished).</w:t>
+              </w:r>
+              <w:r>
+                <w:rPr>
+                  <w:noProof/>
+                </w:rPr>
+                <w:t xml:space="preserve"> CSLI Publications.</w:t>
+              </w:r>
+            </w:p>
+            <w:p>
+              <w:pPr>
+                <w:pStyle w:val="Bibliography"/>
+                <w:ind w:left="720" w:hanging="720"/>
+                <w:rPr>
+                  <w:noProof/>
+                </w:rPr>
+              </w:pPr>
+              <w:r>
+                <w:rPr>
+                  <w:noProof/>
+                </w:rPr>
                 <w:t xml:space="preserve">Devlin, K. (n.d.). </w:t>
               </w:r>
               <w:r>
@@ -4731,6 +5284,35 @@
                   <w:noProof/>
                 </w:rPr>
                 <w:t xml:space="preserve"> Retrieved from Stanford.edu: https://web.stanford.edu/~kdevlin/Papers/HHL_SituationTheory.pdf</w:t>
+              </w:r>
+            </w:p>
+            <w:p>
+              <w:pPr>
+                <w:pStyle w:val="Bibliography"/>
+                <w:ind w:left="720" w:hanging="720"/>
+                <w:rPr>
+                  <w:noProof/>
+                </w:rPr>
+              </w:pPr>
+              <w:r>
+                <w:rPr>
+                  <w:noProof/>
+                </w:rPr>
+                <w:t xml:space="preserve">Reenskaug, T. (1995). </w:t>
+              </w:r>
+              <w:r>
+                <w:rPr>
+                  <w:i/>
+                  <w:iCs/>
+                  <w:noProof/>
+                </w:rPr>
+                <w:t>Working with objects, The OOram Software Engineering Method.</w:t>
+              </w:r>
+              <w:r>
+                <w:rPr>
+                  <w:noProof/>
+                </w:rPr>
+                <w:t xml:space="preserve"> Oslo, Norway: Taskon. Retrieved from http://heim.ifi.uio.no/~trygver/1996/book/WorkingWithObjects.pdf</w:t>
               </w:r>
             </w:p>
             <w:p>
@@ -4885,7 +5467,7 @@
                 <w:szCs w:val="24"/>
               </w:rPr>
             </w:pPr>
-            <w:hyperlink r:id="rId17" w:history="1">
+            <w:hyperlink r:id="rId21" w:history="1">
               <w:r>
                 <w:rPr>
                   <w:rFonts w:ascii="Times New Roman" w:eastAsia="Times New Roman" w:hAnsi="Times New Roman" w:cs="Times New Roman"/>
@@ -5021,7 +5603,7 @@
                 <w:szCs w:val="24"/>
               </w:rPr>
             </w:pPr>
-            <w:hyperlink r:id="rId18" w:history="1">
+            <w:hyperlink r:id="rId22" w:history="1">
               <w:r>
                 <w:rPr>
                   <w:rFonts w:ascii="Times New Roman" w:eastAsia="Times New Roman" w:hAnsi="Times New Roman" w:cs="Times New Roman"/>
@@ -5083,7 +5665,7 @@
                 <w:szCs w:val="24"/>
               </w:rPr>
             </w:pPr>
-            <w:hyperlink r:id="rId19" w:history="1">
+            <w:hyperlink r:id="rId23" w:history="1">
               <w:r>
                 <w:rPr>
                   <w:rFonts w:ascii="Times New Roman" w:eastAsia="Times New Roman" w:hAnsi="Times New Roman" w:cs="Times New Roman"/>
@@ -5181,7 +5763,7 @@
                 <w:szCs w:val="24"/>
               </w:rPr>
             </w:pPr>
-            <w:hyperlink r:id="rId20" w:history="1">
+            <w:hyperlink r:id="rId24" w:history="1">
               <w:r>
                 <w:rPr>
                   <w:rFonts w:ascii="Times New Roman" w:eastAsia="Times New Roman" w:hAnsi="Times New Roman" w:cs="Times New Roman"/>
@@ -5240,7 +5822,7 @@
                 <w:szCs w:val="24"/>
               </w:rPr>
             </w:pPr>
-            <w:hyperlink r:id="rId21" w:history="1">
+            <w:hyperlink r:id="rId25" w:history="1">
               <w:r>
                 <w:rPr>
                   <w:rFonts w:ascii="Times New Roman" w:eastAsia="Times New Roman" w:hAnsi="Times New Roman" w:cs="Times New Roman"/>
@@ -5302,7 +5884,7 @@
                 <w:szCs w:val="24"/>
               </w:rPr>
             </w:pPr>
-            <w:hyperlink r:id="rId22" w:history="1">
+            <w:hyperlink r:id="rId26" w:history="1">
               <w:r>
                 <w:rPr>
                   <w:rFonts w:ascii="Times New Roman" w:eastAsia="Times New Roman" w:hAnsi="Times New Roman" w:cs="Times New Roman"/>
@@ -5412,7 +5994,7 @@
               </w:rPr>
               <w:t xml:space="preserve">--A Wolfram Web Resource. </w:t>
             </w:r>
-            <w:hyperlink r:id="rId23" w:history="1">
+            <w:hyperlink r:id="rId27" w:history="1">
               <w:r>
                 <w:rPr>
                   <w:rFonts w:ascii="Courier New" w:eastAsia="Times New Roman" w:hAnsi="Courier New" w:cs="Courier New"/>
@@ -5454,6 +6036,7 @@
                 <w:sz w:val="24"/>
                 <w:szCs w:val="24"/>
               </w:rPr>
+              <w:lastRenderedPageBreak/>
               <w:t>[CL]</w:t>
             </w:r>
           </w:p>
@@ -5652,7 +6235,6 @@
                 <w:sz w:val="24"/>
                 <w:szCs w:val="24"/>
               </w:rPr>
-              <w:lastRenderedPageBreak/>
               <w:t>[ERGO 2018]</w:t>
             </w:r>
           </w:p>
@@ -5692,7 +6274,7 @@
     <w:p/>
     <w:p/>
     <w:sectPr>
-      <w:footerReference w:type="default" r:id="rId24"/>
+      <w:footerReference w:type="default" r:id="rId28"/>
       <w:pgSz w:w="12240" w:h="15840"/>
       <w:pgMar w:top="1440" w:right="1440" w:bottom="1440" w:left="1440" w:header="720" w:footer="720" w:gutter="0"/>
       <w:cols w:space="720"/>
@@ -6548,6 +7130,7 @@
   <w:style w:type="character" w:default="1" w:styleId="DefaultParagraphFont">
     <w:name w:val="Default Paragraph Font"/>
     <w:uiPriority w:val="1"/>
+    <w:semiHidden/>
     <w:unhideWhenUsed/>
   </w:style>
   <w:style w:type="table" w:default="1" w:styleId="TableNormal">
@@ -7293,7 +7876,7 @@
   </b:Source>
   <b:Source xmlns:b="http://schemas.openxmlformats.org/officeDocument/2006/bibliography" xmlns="http://schemas.openxmlformats.org/officeDocument/2006/bibliography">
     <b:Tag>Devlin</b:Tag>
-    <b:RefOrder>5</b:RefOrder>
+    <b:RefOrder>6</b:RefOrder>
   </b:Source>
   <b:Source>
     <b:Tag>Kei</b:Tag>
@@ -7347,13 +7930,54 @@
     <b:City>Cambridge</b:City>
     <b:Publisher>Cambridge University Press</b:Publisher>
     <b:Pages>1-29</b:Pages>
+    <b:RefOrder>5</b:RefOrder>
+  </b:Source>
+  <b:Source>
+    <b:Tag>OORAM</b:Tag>
+    <b:SourceType>Book</b:SourceType>
+    <b:Guid>{175481A9-7C02-40A7-816E-635587AA0CF2}</b:Guid>
+    <b:Author>
+      <b:Author>
+        <b:NameList>
+          <b:Person>
+            <b:Last>Reenskaug</b:Last>
+            <b:First>Trygve</b:First>
+          </b:Person>
+        </b:NameList>
+      </b:Author>
+    </b:Author>
+    <b:Title>Working with objects, The OOram Software Engineering Method</b:Title>
+    <b:Year>1995</b:Year>
+    <b:City>Oslo, Norway</b:City>
+    <b:Publisher>Taskon</b:Publisher>
+    <b:URL>http://heim.ifi.uio.no/~trygver/1996/book/WorkingWithObjects.pdf</b:URL>
     <b:RefOrder>4</b:RefOrder>
+  </b:Source>
+  <b:Source>
+    <b:Tag>Sit99</b:Tag>
+    <b:SourceType>Book</b:SourceType>
+    <b:Guid>{8680CC98-5E38-42A3-9CA5-71E85AE06A55}</b:Guid>
+    <b:Author>
+      <b:Author>
+        <b:NameList>
+          <b:Person>
+            <b:Last>Barwise</b:Last>
+            <b:First>Jon</b:First>
+            <b:Middle>and John Perry</b:Middle>
+          </b:Person>
+        </b:NameList>
+      </b:Author>
+    </b:Author>
+    <b:Title>Situations and Attitudes (Republished)</b:Title>
+    <b:Year>1999</b:Year>
+    <b:Publisher>CSLI Publications</b:Publisher>
+    <b:RefOrder>7</b:RefOrder>
   </b:Source>
 </b:Sources>
 </file>
 
 <file path=customXml/itemProps1.xml><?xml version="1.0" encoding="utf-8"?>
-<ds:datastoreItem xmlns:ds="http://schemas.openxmlformats.org/officeDocument/2006/customXml" ds:itemID="{25653C62-7CA1-4AED-9990-FB5201E6A569}">
+<ds:datastoreItem xmlns:ds="http://schemas.openxmlformats.org/officeDocument/2006/customXml" ds:itemID="{950AB150-0C64-4D8B-96EE-B1DA2CC0AB98}">
   <ds:schemaRefs>
     <ds:schemaRef ds:uri="http://schemas.openxmlformats.org/officeDocument/2006/bibliography"/>
   </ds:schemaRefs>

</xml_diff>

<commit_message>
Update with first example
</commit_message>
<xml_diff>
--- a/Documentation/Lets discuss the situation.docx
+++ b/Documentation/Lets discuss the situation.docx
@@ -7,14 +7,9 @@
         <w:pStyle w:val="Heading1"/>
         <w:jc w:val="center"/>
       </w:pPr>
-      <w:bookmarkStart w:id="0" w:name="_Toc41239107"/>
-      <w:proofErr w:type="gramStart"/>
-      <w:r>
-        <w:t>Let’s</w:t>
-      </w:r>
-      <w:proofErr w:type="gramEnd"/>
-      <w:r>
-        <w:t xml:space="preserve"> Discuss the Situation</w:t>
+      <w:bookmarkStart w:id="0" w:name="_Toc41403590"/>
+      <w:r>
+        <w:t>Let’s Discuss the Situation</w:t>
       </w:r>
       <w:bookmarkEnd w:id="0"/>
     </w:p>
@@ -29,7 +24,7 @@
         <w:t xml:space="preserve"> 0.0</w:t>
       </w:r>
       <w:r>
-        <w:t>4</w:t>
+        <w:t>5</w:t>
       </w:r>
       <w:r>
         <w:t>: 5/</w:t>
@@ -38,7 +33,7 @@
         <w:t>2</w:t>
       </w:r>
       <w:r>
-        <w:t>4</w:t>
+        <w:t>6</w:t>
       </w:r>
       <w:r>
         <w:t>/2020</w:t>
@@ -94,7 +89,7 @@
           <w:r>
             <w:fldChar w:fldCharType="separate"/>
           </w:r>
-          <w:hyperlink w:anchor="_Toc41239107" w:history="1">
+          <w:hyperlink w:anchor="_Toc41403590" w:history="1">
             <w:r>
               <w:rPr>
                 <w:rStyle w:val="Hyperlink"/>
@@ -121,7 +116,7 @@
                 <w:noProof/>
                 <w:webHidden/>
               </w:rPr>
-              <w:instrText xml:space="preserve"> PAGEREF _Toc41239107 \h </w:instrText>
+              <w:instrText xml:space="preserve"> PAGEREF _Toc41403590 \h </w:instrText>
             </w:r>
             <w:r>
               <w:rPr>
@@ -163,7 +158,7 @@
               <w:noProof/>
             </w:rPr>
           </w:pPr>
-          <w:hyperlink w:anchor="_Toc41239108" w:history="1">
+          <w:hyperlink w:anchor="_Toc41403591" w:history="1">
             <w:r>
               <w:rPr>
                 <w:rStyle w:val="Hyperlink"/>
@@ -190,7 +185,7 @@
                 <w:noProof/>
                 <w:webHidden/>
               </w:rPr>
-              <w:instrText xml:space="preserve"> PAGEREF _Toc41239108 \h </w:instrText>
+              <w:instrText xml:space="preserve"> PAGEREF _Toc41403591 \h </w:instrText>
             </w:r>
             <w:r>
               <w:rPr>
@@ -232,7 +227,7 @@
               <w:noProof/>
             </w:rPr>
           </w:pPr>
-          <w:hyperlink w:anchor="_Toc41239109" w:history="1">
+          <w:hyperlink w:anchor="_Toc41403592" w:history="1">
             <w:r>
               <w:rPr>
                 <w:rStyle w:val="Hyperlink"/>
@@ -259,7 +254,7 @@
                 <w:noProof/>
                 <w:webHidden/>
               </w:rPr>
-              <w:instrText xml:space="preserve"> PAGEREF _Toc41239109 \h </w:instrText>
+              <w:instrText xml:space="preserve"> PAGEREF _Toc41403592 \h </w:instrText>
             </w:r>
             <w:r>
               <w:rPr>
@@ -301,7 +296,7 @@
               <w:noProof/>
             </w:rPr>
           </w:pPr>
-          <w:hyperlink w:anchor="_Toc41239110" w:history="1">
+          <w:hyperlink w:anchor="_Toc41403593" w:history="1">
             <w:r>
               <w:rPr>
                 <w:rStyle w:val="Hyperlink"/>
@@ -328,7 +323,7 @@
                 <w:noProof/>
                 <w:webHidden/>
               </w:rPr>
-              <w:instrText xml:space="preserve"> PAGEREF _Toc41239110 \h </w:instrText>
+              <w:instrText xml:space="preserve"> PAGEREF _Toc41403593 \h </w:instrText>
             </w:r>
             <w:r>
               <w:rPr>
@@ -370,7 +365,7 @@
               <w:noProof/>
             </w:rPr>
           </w:pPr>
-          <w:hyperlink w:anchor="_Toc41239111" w:history="1">
+          <w:hyperlink w:anchor="_Toc41403594" w:history="1">
             <w:r>
               <w:rPr>
                 <w:rStyle w:val="Hyperlink"/>
@@ -397,7 +392,7 @@
                 <w:noProof/>
                 <w:webHidden/>
               </w:rPr>
-              <w:instrText xml:space="preserve"> PAGEREF _Toc41239111 \h </w:instrText>
+              <w:instrText xml:space="preserve"> PAGEREF _Toc41403594 \h </w:instrText>
             </w:r>
             <w:r>
               <w:rPr>
@@ -439,7 +434,7 @@
               <w:noProof/>
             </w:rPr>
           </w:pPr>
-          <w:hyperlink w:anchor="_Toc41239112" w:history="1">
+          <w:hyperlink w:anchor="_Toc41403595" w:history="1">
             <w:r>
               <w:rPr>
                 <w:rStyle w:val="Hyperlink"/>
@@ -466,7 +461,7 @@
                 <w:noProof/>
                 <w:webHidden/>
               </w:rPr>
-              <w:instrText xml:space="preserve"> PAGEREF _Toc41239112 \h </w:instrText>
+              <w:instrText xml:space="preserve"> PAGEREF _Toc41403595 \h </w:instrText>
             </w:r>
             <w:r>
               <w:rPr>
@@ -508,7 +503,7 @@
               <w:noProof/>
             </w:rPr>
           </w:pPr>
-          <w:hyperlink w:anchor="_Toc41239113" w:history="1">
+          <w:hyperlink w:anchor="_Toc41403596" w:history="1">
             <w:r>
               <w:rPr>
                 <w:rStyle w:val="Hyperlink"/>
@@ -535,7 +530,7 @@
                 <w:noProof/>
                 <w:webHidden/>
               </w:rPr>
-              <w:instrText xml:space="preserve"> PAGEREF _Toc41239113 \h </w:instrText>
+              <w:instrText xml:space="preserve"> PAGEREF _Toc41403596 \h </w:instrText>
             </w:r>
             <w:r>
               <w:rPr>
@@ -577,7 +572,7 @@
               <w:noProof/>
             </w:rPr>
           </w:pPr>
-          <w:hyperlink w:anchor="_Toc41239114" w:history="1">
+          <w:hyperlink w:anchor="_Toc41403597" w:history="1">
             <w:r>
               <w:rPr>
                 <w:rStyle w:val="Hyperlink"/>
@@ -604,7 +599,7 @@
                 <w:noProof/>
                 <w:webHidden/>
               </w:rPr>
-              <w:instrText xml:space="preserve"> PAGEREF _Toc41239114 \h </w:instrText>
+              <w:instrText xml:space="preserve"> PAGEREF _Toc41403597 \h </w:instrText>
             </w:r>
             <w:r>
               <w:rPr>
@@ -646,7 +641,7 @@
               <w:noProof/>
             </w:rPr>
           </w:pPr>
-          <w:hyperlink w:anchor="_Toc41239115" w:history="1">
+          <w:hyperlink w:anchor="_Toc41403598" w:history="1">
             <w:r>
               <w:rPr>
                 <w:rStyle w:val="Hyperlink"/>
@@ -673,7 +668,7 @@
                 <w:noProof/>
                 <w:webHidden/>
               </w:rPr>
-              <w:instrText xml:space="preserve"> PAGEREF _Toc41239115 \h </w:instrText>
+              <w:instrText xml:space="preserve"> PAGEREF _Toc41403598 \h </w:instrText>
             </w:r>
             <w:r>
               <w:rPr>
@@ -715,7 +710,7 @@
               <w:noProof/>
             </w:rPr>
           </w:pPr>
-          <w:hyperlink w:anchor="_Toc41239116" w:history="1">
+          <w:hyperlink w:anchor="_Toc41403599" w:history="1">
             <w:r>
               <w:rPr>
                 <w:rStyle w:val="Hyperlink"/>
@@ -742,7 +737,7 @@
                 <w:noProof/>
                 <w:webHidden/>
               </w:rPr>
-              <w:instrText xml:space="preserve"> PAGEREF _Toc41239116 \h </w:instrText>
+              <w:instrText xml:space="preserve"> PAGEREF _Toc41403599 \h </w:instrText>
             </w:r>
             <w:r>
               <w:rPr>
@@ -784,7 +779,7 @@
               <w:noProof/>
             </w:rPr>
           </w:pPr>
-          <w:hyperlink w:anchor="_Toc41239117" w:history="1">
+          <w:hyperlink w:anchor="_Toc41403600" w:history="1">
             <w:r>
               <w:rPr>
                 <w:rStyle w:val="Hyperlink"/>
@@ -811,7 +806,7 @@
                 <w:noProof/>
                 <w:webHidden/>
               </w:rPr>
-              <w:instrText xml:space="preserve"> PAGEREF _Toc41239117 \h </w:instrText>
+              <w:instrText xml:space="preserve"> PAGEREF _Toc41403600 \h </w:instrText>
             </w:r>
             <w:r>
               <w:rPr>
@@ -853,7 +848,7 @@
               <w:noProof/>
             </w:rPr>
           </w:pPr>
-          <w:hyperlink w:anchor="_Toc41239118" w:history="1">
+          <w:hyperlink w:anchor="_Toc41403601" w:history="1">
             <w:r>
               <w:rPr>
                 <w:rStyle w:val="Hyperlink"/>
@@ -880,7 +875,7 @@
                 <w:noProof/>
                 <w:webHidden/>
               </w:rPr>
-              <w:instrText xml:space="preserve"> PAGEREF _Toc41239118 \h </w:instrText>
+              <w:instrText xml:space="preserve"> PAGEREF _Toc41403601 \h </w:instrText>
             </w:r>
             <w:r>
               <w:rPr>
@@ -922,7 +917,7 @@
               <w:noProof/>
             </w:rPr>
           </w:pPr>
-          <w:hyperlink w:anchor="_Toc41239119" w:history="1">
+          <w:hyperlink w:anchor="_Toc41403602" w:history="1">
             <w:r>
               <w:rPr>
                 <w:rStyle w:val="Hyperlink"/>
@@ -949,7 +944,7 @@
                 <w:noProof/>
                 <w:webHidden/>
               </w:rPr>
-              <w:instrText xml:space="preserve"> PAGEREF _Toc41239119 \h </w:instrText>
+              <w:instrText xml:space="preserve"> PAGEREF _Toc41403602 \h </w:instrText>
             </w:r>
             <w:r>
               <w:rPr>
@@ -991,7 +986,7 @@
               <w:noProof/>
             </w:rPr>
           </w:pPr>
-          <w:hyperlink w:anchor="_Toc41239120" w:history="1">
+          <w:hyperlink w:anchor="_Toc41403603" w:history="1">
             <w:r>
               <w:rPr>
                 <w:rStyle w:val="Hyperlink"/>
@@ -1018,7 +1013,7 @@
                 <w:noProof/>
                 <w:webHidden/>
               </w:rPr>
-              <w:instrText xml:space="preserve"> PAGEREF _Toc41239120 \h </w:instrText>
+              <w:instrText xml:space="preserve"> PAGEREF _Toc41403603 \h </w:instrText>
             </w:r>
             <w:r>
               <w:rPr>
@@ -1060,7 +1055,7 @@
               <w:noProof/>
             </w:rPr>
           </w:pPr>
-          <w:hyperlink w:anchor="_Toc41239121" w:history="1">
+          <w:hyperlink w:anchor="_Toc41403604" w:history="1">
             <w:r>
               <w:rPr>
                 <w:rStyle w:val="Hyperlink"/>
@@ -1087,7 +1082,7 @@
                 <w:noProof/>
                 <w:webHidden/>
               </w:rPr>
-              <w:instrText xml:space="preserve"> PAGEREF _Toc41239121 \h </w:instrText>
+              <w:instrText xml:space="preserve"> PAGEREF _Toc41403604 \h </w:instrText>
             </w:r>
             <w:r>
               <w:rPr>
@@ -1129,7 +1124,7 @@
               <w:noProof/>
             </w:rPr>
           </w:pPr>
-          <w:hyperlink w:anchor="_Toc41239122" w:history="1">
+          <w:hyperlink w:anchor="_Toc41403605" w:history="1">
             <w:r>
               <w:rPr>
                 <w:rStyle w:val="Hyperlink"/>
@@ -1156,7 +1151,7 @@
                 <w:noProof/>
                 <w:webHidden/>
               </w:rPr>
-              <w:instrText xml:space="preserve"> PAGEREF _Toc41239122 \h </w:instrText>
+              <w:instrText xml:space="preserve"> PAGEREF _Toc41403605 \h </w:instrText>
             </w:r>
             <w:r>
               <w:rPr>
@@ -1198,7 +1193,7 @@
               <w:noProof/>
             </w:rPr>
           </w:pPr>
-          <w:hyperlink w:anchor="_Toc41239123" w:history="1">
+          <w:hyperlink w:anchor="_Toc41403606" w:history="1">
             <w:r>
               <w:rPr>
                 <w:rStyle w:val="Hyperlink"/>
@@ -1225,7 +1220,7 @@
                 <w:noProof/>
                 <w:webHidden/>
               </w:rPr>
-              <w:instrText xml:space="preserve"> PAGEREF _Toc41239123 \h </w:instrText>
+              <w:instrText xml:space="preserve"> PAGEREF _Toc41403606 \h </w:instrText>
             </w:r>
             <w:r>
               <w:rPr>
@@ -1267,7 +1262,7 @@
               <w:noProof/>
             </w:rPr>
           </w:pPr>
-          <w:hyperlink w:anchor="_Toc41239124" w:history="1">
+          <w:hyperlink w:anchor="_Toc41403607" w:history="1">
             <w:r>
               <w:rPr>
                 <w:rStyle w:val="Hyperlink"/>
@@ -1294,7 +1289,7 @@
                 <w:noProof/>
                 <w:webHidden/>
               </w:rPr>
-              <w:instrText xml:space="preserve"> PAGEREF _Toc41239124 \h </w:instrText>
+              <w:instrText xml:space="preserve"> PAGEREF _Toc41403607 \h </w:instrText>
             </w:r>
             <w:r>
               <w:rPr>
@@ -1336,7 +1331,7 @@
               <w:noProof/>
             </w:rPr>
           </w:pPr>
-          <w:hyperlink w:anchor="_Toc41239125" w:history="1">
+          <w:hyperlink w:anchor="_Toc41403608" w:history="1">
             <w:r>
               <w:rPr>
                 <w:rStyle w:val="Hyperlink"/>
@@ -1363,7 +1358,7 @@
                 <w:noProof/>
                 <w:webHidden/>
               </w:rPr>
-              <w:instrText xml:space="preserve"> PAGEREF _Toc41239125 \h </w:instrText>
+              <w:instrText xml:space="preserve"> PAGEREF _Toc41403608 \h </w:instrText>
             </w:r>
             <w:r>
               <w:rPr>
@@ -1405,7 +1400,7 @@
               <w:noProof/>
             </w:rPr>
           </w:pPr>
-          <w:hyperlink w:anchor="_Toc41239126" w:history="1">
+          <w:hyperlink w:anchor="_Toc41403609" w:history="1">
             <w:r>
               <w:rPr>
                 <w:rStyle w:val="Hyperlink"/>
@@ -1432,7 +1427,7 @@
                 <w:noProof/>
                 <w:webHidden/>
               </w:rPr>
-              <w:instrText xml:space="preserve"> PAGEREF _Toc41239126 \h </w:instrText>
+              <w:instrText xml:space="preserve"> PAGEREF _Toc41403609 \h </w:instrText>
             </w:r>
             <w:r>
               <w:rPr>
@@ -1465,7 +1460,7 @@
         </w:p>
         <w:p>
           <w:pPr>
-            <w:pStyle w:val="TOC2"/>
+            <w:pStyle w:val="TOC3"/>
             <w:tabs>
               <w:tab w:val="right" w:leader="dot" w:pos="9350"/>
             </w:tabs>
@@ -1474,7 +1469,7 @@
               <w:noProof/>
             </w:rPr>
           </w:pPr>
-          <w:hyperlink w:anchor="_Toc41239127" w:history="1">
+          <w:hyperlink w:anchor="_Toc41403610" w:history="1">
             <w:r>
               <w:rPr>
                 <w:rStyle w:val="Hyperlink"/>
@@ -1501,7 +1496,7 @@
                 <w:noProof/>
                 <w:webHidden/>
               </w:rPr>
-              <w:instrText xml:space="preserve"> PAGEREF _Toc41239127 \h </w:instrText>
+              <w:instrText xml:space="preserve"> PAGEREF _Toc41403610 \h </w:instrText>
             </w:r>
             <w:r>
               <w:rPr>
@@ -1534,7 +1529,7 @@
         </w:p>
         <w:p>
           <w:pPr>
-            <w:pStyle w:val="TOC2"/>
+            <w:pStyle w:val="TOC3"/>
             <w:tabs>
               <w:tab w:val="right" w:leader="dot" w:pos="9350"/>
             </w:tabs>
@@ -1543,7 +1538,7 @@
               <w:noProof/>
             </w:rPr>
           </w:pPr>
-          <w:hyperlink w:anchor="_Toc41239128" w:history="1">
+          <w:hyperlink w:anchor="_Toc41403611" w:history="1">
             <w:r>
               <w:rPr>
                 <w:rStyle w:val="Hyperlink"/>
@@ -1570,7 +1565,7 @@
                 <w:noProof/>
                 <w:webHidden/>
               </w:rPr>
-              <w:instrText xml:space="preserve"> PAGEREF _Toc41239128 \h </w:instrText>
+              <w:instrText xml:space="preserve"> PAGEREF _Toc41403611 \h </w:instrText>
             </w:r>
             <w:r>
               <w:rPr>
@@ -1612,7 +1607,7 @@
               <w:noProof/>
             </w:rPr>
           </w:pPr>
-          <w:hyperlink w:anchor="_Toc41239129" w:history="1">
+          <w:hyperlink w:anchor="_Toc41403612" w:history="1">
             <w:r>
               <w:rPr>
                 <w:rStyle w:val="Hyperlink"/>
@@ -1639,7 +1634,7 @@
                 <w:noProof/>
                 <w:webHidden/>
               </w:rPr>
-              <w:instrText xml:space="preserve"> PAGEREF _Toc41239129 \h </w:instrText>
+              <w:instrText xml:space="preserve"> PAGEREF _Toc41403612 \h </w:instrText>
             </w:r>
             <w:r>
               <w:rPr>
@@ -1659,7 +1654,7 @@
                 <w:noProof/>
                 <w:webHidden/>
               </w:rPr>
-              <w:t>21</w:t>
+              <w:t>23</w:t>
             </w:r>
             <w:r>
               <w:rPr>
@@ -1700,7 +1695,7 @@
       <w:pPr>
         <w:pStyle w:val="Heading2"/>
       </w:pPr>
-      <w:bookmarkStart w:id="1" w:name="_Toc41239108"/>
+      <w:bookmarkStart w:id="1" w:name="_Toc41403591"/>
       <w:r>
         <w:lastRenderedPageBreak/>
         <w:t>Abstract</w:t>
@@ -1943,21 +1938,50 @@
         <w:rPr>
           <w:rStyle w:val="SubtleEmphasis"/>
         </w:rPr>
-        <w:t xml:space="preserve"> formal basis for meaning such that the same “facts” can be interpreted correctly regardless of the structure, terminology, </w:t>
-      </w:r>
-      <w:proofErr w:type="gramStart"/>
-      <w:r>
+        <w:t xml:space="preserve"> formal basis for meaning such that the same “facts” can be interpreted correctly regardless of the structure, terminology, technology or schema that encodes them. For this vision to be realized the various schema need to be mapped to a common conceptual model expressed in an ontology.</w:t>
+      </w:r>
+    </w:p>
+    <w:p>
+      <w:pPr>
         <w:rPr>
           <w:rStyle w:val="SubtleEmphasis"/>
         </w:rPr>
-        <w:t>technology</w:t>
-      </w:r>
-      <w:proofErr w:type="gramEnd"/>
+      </w:pPr>
       <w:r>
         <w:rPr>
           <w:rStyle w:val="SubtleEmphasis"/>
         </w:rPr>
-        <w:t xml:space="preserve"> or schema that encodes them. For this vision to be realized the various schema need to be mapped to a common conceptual model expressed in an ontology.</w:t>
+        <w:t>What has proved challenging in this approach is establishing common concepts that are both sufficiently broad and sufficiently precise to federate these different data structures.</w:t>
+      </w:r>
+      <w:r>
+        <w:rPr>
+          <w:rStyle w:val="SubtleEmphasis"/>
+        </w:rPr>
+        <w:t xml:space="preserve">  Sometimes the same conflation of concepts that “polluted” data schema creep into supporting ontologies – either for the sake of efficiency</w:t>
+      </w:r>
+      <w:r>
+        <w:rPr>
+          <w:rStyle w:val="SubtleEmphasis"/>
+        </w:rPr>
+        <w:t>, limits imposed by the ontology language,</w:t>
+      </w:r>
+      <w:r>
+        <w:rPr>
+          <w:rStyle w:val="SubtleEmphasis"/>
+        </w:rPr>
+        <w:t xml:space="preserve"> or the influence of legacy. For this </w:t>
+      </w:r>
+      <w:r>
+        <w:rPr>
+          <w:rStyle w:val="SubtleEmphasis"/>
+        </w:rPr>
+        <w:t>reason,</w:t>
+      </w:r>
+      <w:r>
+        <w:rPr>
+          <w:rStyle w:val="SubtleEmphasis"/>
+        </w:rPr>
+        <w:t xml:space="preserve"> the search or appropriate “linking concepts” is central to a broad-based information federation, sharing or analytics requirement.</w:t>
       </w:r>
     </w:p>
     <w:p>
@@ -1970,107 +1994,42 @@
         <w:rPr>
           <w:rStyle w:val="SubtleEmphasis"/>
         </w:rPr>
-        <w:t>What has proved challenging in this approach is establishing common concepts that are both sufficiently broad and sufficiently precise to federate these different data structures.</w:t>
-      </w:r>
+        <w:t xml:space="preserve">We will discuss two such concepts which have proved valuable as essential linking concepts, what we call “situations” and “statements”. These concepts provide a separation of concerns between the world as we conceive it and “statements” about that conceived world. Statements include all forms of communications and recorded information – anything that is “said about” the world. Situations are conditions of the world </w:t>
+      </w:r>
+      <w:proofErr w:type="spellStart"/>
       <w:r>
         <w:rPr>
           <w:rStyle w:val="SubtleEmphasis"/>
         </w:rPr>
-        <w:t xml:space="preserve">  Sometimes the same conflation of concepts that “polluted” data schema creep into supporting ontologies – either for the sake of efficiency</w:t>
-      </w:r>
+        <w:t>it’s self</w:t>
+      </w:r>
+      <w:proofErr w:type="spellEnd"/>
       <w:r>
         <w:rPr>
           <w:rStyle w:val="SubtleEmphasis"/>
         </w:rPr>
-        <w:t>, limits imposed by the ontology language,</w:t>
+        <w:t>; sets of relationships and properties that, together, comprise a meaningful topic for statements.</w:t>
       </w:r>
       <w:r>
         <w:rPr>
           <w:rStyle w:val="SubtleEmphasis"/>
         </w:rPr>
-        <w:t xml:space="preserve"> or the influence of legacy. For this </w:t>
+        <w:t xml:space="preserve"> In more formal language, statements are</w:t>
+      </w:r>
+      <w:r>
+        <w:t xml:space="preserve"> </w:t>
       </w:r>
       <w:r>
         <w:rPr>
           <w:rStyle w:val="SubtleEmphasis"/>
         </w:rPr>
-        <w:t>reason,</w:t>
+        <w:t xml:space="preserve">epistemological </w:t>
       </w:r>
       <w:r>
         <w:rPr>
           <w:rStyle w:val="SubtleEmphasis"/>
         </w:rPr>
-        <w:t xml:space="preserve"> the search or appropriate “linking concepts” is central to a broad-based information federation, sharing or analytics requirement.</w:t>
-      </w:r>
-    </w:p>
-    <w:p>
-      <w:pPr>
-        <w:rPr>
-          <w:rStyle w:val="SubtleEmphasis"/>
-        </w:rPr>
-      </w:pPr>
-      <w:r>
-        <w:rPr>
-          <w:rStyle w:val="SubtleEmphasis"/>
-        </w:rPr>
-        <w:t xml:space="preserve">We will discuss two such concepts which have proved valuable as essential linking concepts, what we call “situations” and “statements”. These concepts provide a separation of concerns between the world as we conceive it and “statements” about that conceived world. Statements include all forms of communications and recorded information – anything that is “said about” the world. Situations are conditions of the world </w:t>
-      </w:r>
-      <w:proofErr w:type="spellStart"/>
-      <w:proofErr w:type="gramStart"/>
-      <w:r>
-        <w:rPr>
-          <w:rStyle w:val="SubtleEmphasis"/>
-        </w:rPr>
-        <w:t>it’s</w:t>
-      </w:r>
-      <w:proofErr w:type="gramEnd"/>
-      <w:r>
-        <w:rPr>
-          <w:rStyle w:val="SubtleEmphasis"/>
-        </w:rPr>
-        <w:t xml:space="preserve"> self</w:t>
-      </w:r>
-      <w:proofErr w:type="spellEnd"/>
-      <w:r>
-        <w:rPr>
-          <w:rStyle w:val="SubtleEmphasis"/>
-        </w:rPr>
-        <w:t>; sets of relationships and properties that, together, comprise a meaningful topic for statements.</w:t>
-      </w:r>
-      <w:r>
-        <w:rPr>
-          <w:rStyle w:val="SubtleEmphasis"/>
-        </w:rPr>
-        <w:t xml:space="preserve"> In more formal language, statements are</w:t>
-      </w:r>
-      <w:r>
-        <w:t xml:space="preserve"> </w:t>
-      </w:r>
-      <w:r>
-        <w:rPr>
-          <w:rStyle w:val="SubtleEmphasis"/>
-        </w:rPr>
-        <w:t xml:space="preserve">epistemological </w:t>
-      </w:r>
-      <w:r>
-        <w:rPr>
-          <w:rStyle w:val="SubtleEmphasis"/>
-        </w:rPr>
-        <w:t xml:space="preserve">(about what we know or communicate) </w:t>
-      </w:r>
-      <w:proofErr w:type="gramStart"/>
-      <w:r>
-        <w:rPr>
-          <w:rStyle w:val="SubtleEmphasis"/>
-        </w:rPr>
-        <w:t>where as</w:t>
-      </w:r>
-      <w:proofErr w:type="gramEnd"/>
-      <w:r>
-        <w:rPr>
-          <w:rStyle w:val="SubtleEmphasis"/>
-        </w:rPr>
-        <w:t xml:space="preserve"> situations are ontological (about the world).</w:t>
+        <w:t>(about what we know or communicate) where as situations are ontological (about the world).</w:t>
       </w:r>
     </w:p>
     <w:p>
@@ -2105,6 +2064,11 @@
           <w:id w:val="1728186661"/>
           <w:citation/>
         </w:sdtPr>
+        <w:sdtEndPr>
+          <w:rPr>
+            <w:rStyle w:val="SubtleEmphasis"/>
+          </w:rPr>
+        </w:sdtEndPr>
         <w:sdtContent>
           <w:r>
             <w:rPr>
@@ -2170,6 +2134,7 @@
           <w:id w:val="-327061077"/>
           <w:citation/>
         </w:sdtPr>
+        <w:sdtEndPr/>
         <w:sdtContent>
           <w:r>
             <w:rPr>
@@ -2252,21 +2217,7 @@
         <w:rPr>
           <w:rStyle w:val="SubtleEmphasis"/>
         </w:rPr>
-        <w:t xml:space="preserve">concept references more precise and more flexible by not conflating what is said with who is saying it. The result is an improved foundation for information sharing, </w:t>
-      </w:r>
-      <w:proofErr w:type="gramStart"/>
-      <w:r>
-        <w:rPr>
-          <w:rStyle w:val="SubtleEmphasis"/>
-        </w:rPr>
-        <w:t>analytics</w:t>
-      </w:r>
-      <w:proofErr w:type="gramEnd"/>
-      <w:r>
-        <w:rPr>
-          <w:rStyle w:val="SubtleEmphasis"/>
-        </w:rPr>
-        <w:t xml:space="preserve"> and machine learning.</w:t>
+        <w:t>concept references more precise and more flexible by not conflating what is said with who is saying it. The result is an improved foundation for information sharing, analytics and machine learning.</w:t>
       </w:r>
     </w:p>
     <w:p>
@@ -2286,7 +2237,7 @@
       <w:pPr>
         <w:pStyle w:val="Heading2"/>
       </w:pPr>
-      <w:bookmarkStart w:id="2" w:name="_Toc41239109"/>
+      <w:bookmarkStart w:id="2" w:name="_Toc41403592"/>
       <w:r>
         <w:lastRenderedPageBreak/>
         <w:t>Situations; an intuitive understanding</w:t>
@@ -2295,15 +2246,7 @@
     </w:p>
     <w:p>
       <w:r>
-        <w:t xml:space="preserve">Situations arise when there </w:t>
-      </w:r>
-      <w:proofErr w:type="gramStart"/>
-      <w:r>
-        <w:t>is</w:t>
-      </w:r>
-      <w:proofErr w:type="gramEnd"/>
-      <w:r>
-        <w:t xml:space="preserve"> </w:t>
+        <w:t xml:space="preserve">Situations arise when there is </w:t>
       </w:r>
       <w:r>
         <w:t>things</w:t>
@@ -2333,6 +2276,7 @@
           <w:id w:val="306132581"/>
           <w:citation/>
         </w:sdtPr>
+        <w:sdtEndPr/>
         <w:sdtContent>
           <w:r>
             <w:fldChar w:fldCharType="begin"/>
@@ -2405,13 +2349,8 @@
         </w:numPr>
       </w:pPr>
       <w:r>
-        <w:t xml:space="preserve">That these relationships (or properties) hold for </w:t>
-      </w:r>
-      <w:proofErr w:type="gramStart"/>
-      <w:r>
-        <w:t>a time period</w:t>
-      </w:r>
-      <w:proofErr w:type="gramEnd"/>
+        <w:t>That these relationships (or properties) hold for a time period</w:t>
+      </w:r>
     </w:p>
     <w:p>
       <w:pPr>
@@ -2456,15 +2395,7 @@
         <w:t xml:space="preserve"> (or on-ness)</w:t>
       </w:r>
       <w:r>
-        <w:t xml:space="preserve"> and we now the time “is” (or now). “cup on table now” meets </w:t>
-      </w:r>
-      <w:proofErr w:type="gramStart"/>
-      <w:r>
-        <w:t>all of</w:t>
-      </w:r>
-      <w:proofErr w:type="gramEnd"/>
-      <w:r>
-        <w:t xml:space="preserve"> the requirements of a situation.</w:t>
+        <w:t xml:space="preserve"> and we now the time “is” (or now). “cup on table now” meets all of the requirements of a situation.</w:t>
       </w:r>
       <w:r>
         <w:t xml:space="preserve"> </w:t>
@@ -2548,23 +2479,7 @@
                 <w:b w:val="0"/>
                 <w:bCs w:val="0"/>
               </w:rPr>
-              <w:t xml:space="preserve">A cup falling </w:t>
-            </w:r>
-            <w:proofErr w:type="gramStart"/>
-            <w:r>
-              <w:rPr>
-                <w:b w:val="0"/>
-                <w:bCs w:val="0"/>
-              </w:rPr>
-              <w:t>off of</w:t>
-            </w:r>
-            <w:proofErr w:type="gramEnd"/>
-            <w:r>
-              <w:rPr>
-                <w:b w:val="0"/>
-                <w:bCs w:val="0"/>
-              </w:rPr>
-              <w:t xml:space="preserve"> a table</w:t>
+              <w:t>A cup falling off of a table</w:t>
             </w:r>
           </w:p>
           <w:p>
@@ -2699,23 +2614,7 @@
                 <w:b w:val="0"/>
                 <w:bCs w:val="0"/>
               </w:rPr>
-              <w:t xml:space="preserve"> at a </w:t>
-            </w:r>
-            <w:proofErr w:type="gramStart"/>
-            <w:r>
-              <w:rPr>
-                <w:b w:val="0"/>
-                <w:bCs w:val="0"/>
-              </w:rPr>
-              <w:t>particular time</w:t>
-            </w:r>
-            <w:proofErr w:type="gramEnd"/>
-            <w:r>
-              <w:rPr>
-                <w:b w:val="0"/>
-                <w:bCs w:val="0"/>
-              </w:rPr>
-              <w:t>.</w:t>
+              <w:t xml:space="preserve"> at a particular time.</w:t>
             </w:r>
           </w:p>
         </w:tc>
@@ -2864,7 +2763,7 @@
       <w:pPr>
         <w:pStyle w:val="Heading3"/>
       </w:pPr>
-      <w:bookmarkStart w:id="3" w:name="_Toc41239110"/>
+      <w:bookmarkStart w:id="3" w:name="_Toc41403593"/>
       <w:r>
         <w:t>Parts of the world and context</w:t>
       </w:r>
@@ -2872,45 +2771,13 @@
     </w:p>
     <w:p>
       <w:r>
-        <w:t xml:space="preserve">Any “real world” complex/composite situation involves multiple objects, </w:t>
-      </w:r>
-      <w:proofErr w:type="gramStart"/>
-      <w:r>
-        <w:t>participants</w:t>
-      </w:r>
-      <w:proofErr w:type="gramEnd"/>
-      <w:r>
-        <w:t xml:space="preserve"> and relations. Each of those may be connected to many other things. Where does a situation “end</w:t>
-      </w:r>
-      <w:proofErr w:type="gramStart"/>
-      <w:r>
-        <w:t>”.</w:t>
-      </w:r>
-      <w:proofErr w:type="gramEnd"/>
-      <w:r>
-        <w:t xml:space="preserve"> For </w:t>
-      </w:r>
-      <w:proofErr w:type="gramStart"/>
-      <w:r>
-        <w:t>example;</w:t>
-      </w:r>
-      <w:proofErr w:type="gramEnd"/>
-      <w:r>
-        <w:t xml:space="preserve"> Fred </w:t>
+        <w:t xml:space="preserve">Any “real world” complex/composite situation involves multiple objects, participants and relations. Each of those may be connected to many other things. Where does a situation “end”. For example; Fred </w:t>
       </w:r>
       <w:r>
         <w:t>goes</w:t>
       </w:r>
       <w:r>
-        <w:t xml:space="preserve"> for a medical checkup with Dr. Sue.  </w:t>
-      </w:r>
-      <w:proofErr w:type="gramStart"/>
-      <w:r>
-        <w:t>Certainly</w:t>
-      </w:r>
-      <w:proofErr w:type="gramEnd"/>
-      <w:r>
-        <w:t xml:space="preserve"> Fred &amp; Dr. Sue are part of (essential participants in) the checkup situation. Is the medical degree of Dr. Sue </w:t>
+        <w:t xml:space="preserve"> for a medical checkup with Dr. Sue.  Certainly Fred &amp; Dr. Sue are part of (essential participants in) the checkup situation. Is the medical degree of Dr. Sue </w:t>
       </w:r>
       <w:r>
         <w:t xml:space="preserve">a </w:t>
@@ -2960,6 +2827,7 @@
           <w:id w:val="1486047419"/>
           <w:citation/>
         </w:sdtPr>
+        <w:sdtEndPr/>
         <w:sdtContent>
           <w:r>
             <w:fldChar w:fldCharType="begin"/>
@@ -3025,7 +2893,7 @@
       <w:pPr>
         <w:pStyle w:val="Heading2"/>
       </w:pPr>
-      <w:bookmarkStart w:id="4" w:name="_Toc41239111"/>
+      <w:bookmarkStart w:id="4" w:name="_Toc41403594"/>
       <w:r>
         <w:lastRenderedPageBreak/>
         <w:t>Situation Model</w:t>
@@ -3115,6 +2983,11 @@
           <w:id w:val="-2107106938"/>
           <w:citation/>
         </w:sdtPr>
+        <w:sdtEndPr>
+          <w:rPr>
+            <w:rStyle w:val="SubtleReference"/>
+          </w:rPr>
+        </w:sdtEndPr>
         <w:sdtContent>
           <w:r>
             <w:rPr>
@@ -3292,6 +3165,11 @@
           <w:id w:val="759021108"/>
           <w:citation/>
         </w:sdtPr>
+        <w:sdtEndPr>
+          <w:rPr>
+            <w:rStyle w:val="SubtleReference"/>
+          </w:rPr>
+        </w:sdtEndPr>
         <w:sdtContent>
           <w:r>
             <w:rPr>
@@ -3357,7 +3235,7 @@
       <w:pPr>
         <w:pStyle w:val="Heading2"/>
       </w:pPr>
-      <w:bookmarkStart w:id="5" w:name="_Toc41239112"/>
+      <w:bookmarkStart w:id="5" w:name="_Toc41403595"/>
       <w:r>
         <w:lastRenderedPageBreak/>
         <w:t>Kinds of situations</w:t>
@@ -3368,7 +3246,7 @@
       <w:pPr>
         <w:pStyle w:val="Heading3"/>
       </w:pPr>
-      <w:bookmarkStart w:id="6" w:name="_Toc41239113"/>
+      <w:bookmarkStart w:id="6" w:name="_Toc41403596"/>
       <w:r>
         <w:t>Atomic situations</w:t>
       </w:r>
@@ -3438,7 +3316,7 @@
       <w:pPr>
         <w:pStyle w:val="Heading3"/>
       </w:pPr>
-      <w:bookmarkStart w:id="7" w:name="_Toc41239114"/>
+      <w:bookmarkStart w:id="7" w:name="_Toc41403597"/>
       <w:r>
         <w:t>Composite Situations</w:t>
       </w:r>
@@ -3480,6 +3358,7 @@
           <w:id w:val="-1747334165"/>
           <w:citation/>
         </w:sdtPr>
+        <w:sdtEndPr/>
         <w:sdtContent>
           <w:r>
             <w:fldChar w:fldCharType="begin"/>
@@ -3509,7 +3388,7 @@
       <w:pPr>
         <w:pStyle w:val="Heading3"/>
       </w:pPr>
-      <w:bookmarkStart w:id="8" w:name="_Toc41239115"/>
+      <w:bookmarkStart w:id="8" w:name="_Toc41403598"/>
       <w:r>
         <w:t>Static Situations</w:t>
       </w:r>
@@ -3535,15 +3414,7 @@
         <w:t>,</w:t>
       </w:r>
       <w:r>
-        <w:t xml:space="preserve"> over the lifetime of the situation. “cup on desk” is such a situation – it is “true” </w:t>
-      </w:r>
-      <w:proofErr w:type="gramStart"/>
-      <w:r>
-        <w:t>as long as</w:t>
-      </w:r>
-      <w:proofErr w:type="gramEnd"/>
-      <w:r>
-        <w:t xml:space="preserve"> the cup is there. Static situations can also be complex (if you could see my desk you would know!). A static situation could be the arrangement of seats in </w:t>
+        <w:t xml:space="preserve"> over the lifetime of the situation. “cup on desk” is such a situation – it is “true” as long as the cup is there. Static situations can also be complex (if you could see my desk you would know!). A static situation could be the arrangement of seats in </w:t>
       </w:r>
       <w:r>
         <w:t>a movie theater</w:t>
@@ -3579,7 +3450,7 @@
       <w:pPr>
         <w:pStyle w:val="Heading3"/>
       </w:pPr>
-      <w:bookmarkStart w:id="9" w:name="_Toc41239116"/>
+      <w:bookmarkStart w:id="9" w:name="_Toc41403599"/>
       <w:r>
         <w:t>Dynamic situations</w:t>
       </w:r>
@@ -3639,7 +3510,7 @@
       <w:pPr>
         <w:pStyle w:val="Heading3"/>
       </w:pPr>
-      <w:bookmarkStart w:id="10" w:name="_Toc41239117"/>
+      <w:bookmarkStart w:id="10" w:name="_Toc41403600"/>
       <w:r>
         <w:lastRenderedPageBreak/>
         <w:t xml:space="preserve">Actual situations and </w:t>
@@ -3660,15 +3531,7 @@
         <w:t xml:space="preserve"> at 10:30am January 2, 2019. </w:t>
       </w:r>
       <w:r>
-        <w:t xml:space="preserve">What is also interesting is patterns of such situations, either as history, expectations, or instructions. Fred’s shot may be part of a pattern of such shots that happen every </w:t>
-      </w:r>
-      <w:proofErr w:type="gramStart"/>
-      <w:r>
-        <w:t>Monday, and</w:t>
-      </w:r>
-      <w:proofErr w:type="gramEnd"/>
-      <w:r>
-        <w:t xml:space="preserve"> have since 20</w:t>
+        <w:t>What is also interesting is patterns of such situations, either as history, expectations, or instructions. Fred’s shot may be part of a pattern of such shots that happen every Monday, and have since 20</w:t>
       </w:r>
       <w:r>
         <w:t xml:space="preserve">09. </w:t>
@@ -3682,15 +3545,7 @@
         <w:t>Situation types</w:t>
       </w:r>
       <w:r>
-        <w:t xml:space="preserve"> represents a series of like situations with some variable(</w:t>
-      </w:r>
-      <w:proofErr w:type="gramStart"/>
-      <w:r>
-        <w:t>s)  -</w:t>
-      </w:r>
-      <w:proofErr w:type="gramEnd"/>
-      <w:r>
-        <w:t xml:space="preserve"> such as time</w:t>
+        <w:t xml:space="preserve"> represents a series of like situations with some variable(s)  - such as time</w:t>
       </w:r>
       <w:r>
         <w:t xml:space="preserve"> or participants</w:t>
@@ -3768,7 +3623,7 @@
       <w:pPr>
         <w:pStyle w:val="Heading2"/>
       </w:pPr>
-      <w:bookmarkStart w:id="11" w:name="_Toc41239118"/>
+      <w:bookmarkStart w:id="11" w:name="_Toc41403601"/>
       <w:r>
         <w:t>Temporality</w:t>
       </w:r>
@@ -3776,34 +3631,13 @@
     </w:p>
     <w:p>
       <w:r>
-        <w:t xml:space="preserve">“Existing over a time period” has been asserted as a necessary component of situations. That </w:t>
-      </w:r>
-      <w:proofErr w:type="gramStart"/>
-      <w:r>
-        <w:t>time period</w:t>
-      </w:r>
-      <w:proofErr w:type="gramEnd"/>
-      <w:r>
-        <w:t xml:space="preserve"> could be instantaneous or extended, it may be known or unknown – but it exists. Even the existence of the earth has </w:t>
-      </w:r>
-      <w:proofErr w:type="gramStart"/>
-      <w:r>
-        <w:t>a time period</w:t>
-      </w:r>
-      <w:proofErr w:type="gramEnd"/>
-      <w:r>
-        <w:t xml:space="preserve"> – nothing lasts forever. More formally we say that a situation </w:t>
-      </w:r>
-      <w:proofErr w:type="gramStart"/>
+        <w:t xml:space="preserve">“Existing over a time period” has been asserted as a necessary component of situations. That time period could be instantaneous or extended, it may be known or unknown – but it exists. Even the existence of the earth has a time period – nothing lasts forever. More formally we say that a situation </w:t>
+      </w:r>
       <w:r>
         <w:t xml:space="preserve">is </w:t>
       </w:r>
       <w:r>
-        <w:t xml:space="preserve"> a</w:t>
-      </w:r>
-      <w:proofErr w:type="gramEnd"/>
-      <w:r>
-        <w:t xml:space="preserve"> “temporal region” – it is bounded by a start and an end, now, in the past or in the future. </w:t>
+        <w:t xml:space="preserve"> a “temporal region” – it is bounded by a start and an end, now, in the past or in the future. </w:t>
       </w:r>
     </w:p>
     <w:p>
@@ -3902,7 +3736,7 @@
           <w:rStyle w:val="Heading2Char"/>
         </w:rPr>
       </w:pPr>
-      <w:bookmarkStart w:id="12" w:name="_Toc41239119"/>
+      <w:bookmarkStart w:id="12" w:name="_Toc41403602"/>
       <w:r>
         <w:rPr>
           <w:rStyle w:val="Heading2Char"/>
@@ -3913,14 +3747,12 @@
       <w:bookmarkEnd w:id="12"/>
     </w:p>
     <w:p>
-      <w:proofErr w:type="gramStart"/>
       <w:r>
         <w:t>Occurrences</w:t>
       </w:r>
       <w:r>
         <w:t>;</w:t>
       </w:r>
-      <w:proofErr w:type="gramEnd"/>
       <w:r>
         <w:t xml:space="preserve"> situations involving change over time,</w:t>
       </w:r>
@@ -3997,7 +3829,7 @@
       <w:pPr>
         <w:pStyle w:val="Heading2"/>
       </w:pPr>
-      <w:bookmarkStart w:id="13" w:name="_Toc41239120"/>
+      <w:bookmarkStart w:id="13" w:name="_Toc41403603"/>
       <w:r>
         <w:lastRenderedPageBreak/>
         <w:t>Statements</w:t>
@@ -4109,15 +3941,7 @@
         <w:t>statements</w:t>
       </w:r>
       <w:r>
-        <w:t xml:space="preserve"> are also “things in the world”, they happen at a </w:t>
-      </w:r>
-      <w:proofErr w:type="gramStart"/>
-      <w:r>
-        <w:t>particular time</w:t>
-      </w:r>
-      <w:proofErr w:type="gramEnd"/>
-      <w:r>
-        <w:t xml:space="preserve">, they involve multiple things (at least a situation and the </w:t>
+        <w:t xml:space="preserve"> are also “things in the world”, they happen at a particular time, they involve multiple things (at least a situation and the </w:t>
       </w:r>
       <w:r>
         <w:t>author</w:t>
@@ -4133,31 +3957,7 @@
         <w:t>statements are situations</w:t>
       </w:r>
       <w:r>
-        <w:t xml:space="preserve"> themselves, but a </w:t>
-      </w:r>
-      <w:proofErr w:type="gramStart"/>
-      <w:r>
-        <w:t>particular kind</w:t>
-      </w:r>
-      <w:proofErr w:type="gramEnd"/>
-      <w:r>
-        <w:t xml:space="preserve"> of situation that is “about” another. However, the situation that is the statement may have a different time, context, source, </w:t>
-      </w:r>
-      <w:proofErr w:type="gramStart"/>
-      <w:r>
-        <w:t>trust</w:t>
-      </w:r>
-      <w:proofErr w:type="gramEnd"/>
-      <w:r>
-        <w:t xml:space="preserve"> or other factors that differ from similar factors in the situation it is about. For example, </w:t>
-      </w:r>
-      <w:proofErr w:type="gramStart"/>
-      <w:r>
-        <w:t>At</w:t>
-      </w:r>
-      <w:proofErr w:type="gramEnd"/>
-      <w:r>
-        <w:t xml:space="preserve"> 3pm Nurse Jane told Dr. Sue that John’s temperature was 1</w:t>
+        <w:t xml:space="preserve"> themselves, but a particular kind of situation that is “about” another. However, the situation that is the statement may have a different time, context, source, trust or other factors that differ from similar factors in the situation it is about. For example, At 3pm Nurse Jane told Dr. Sue that John’s temperature was 1</w:t>
       </w:r>
       <w:r>
         <w:t>12</w:t>
@@ -4194,15 +3994,7 @@
         <w:t>participants,</w:t>
       </w:r>
       <w:r>
-        <w:t xml:space="preserve"> and characteristics we can accurately record and decompose exactly what happened and connect related “chains of events”. We have a basis for recording dependencies, for </w:t>
-      </w:r>
-      <w:proofErr w:type="gramStart"/>
-      <w:r>
-        <w:t>provenance,  for</w:t>
-      </w:r>
-      <w:proofErr w:type="gramEnd"/>
-      <w:r>
-        <w:t xml:space="preserve"> trust (e.g. what i</w:t>
+        <w:t xml:space="preserve"> and characteristics we can accurately record and decompose exactly what happened and connect related “chains of events”. We have a basis for recording dependencies, for provenance,  for trust (e.g. what i</w:t>
       </w:r>
       <w:r>
         <w:t>f</w:t>
@@ -4228,15 +4020,7 @@
     </w:p>
     <w:p>
       <w:r>
-        <w:t xml:space="preserve">In formalizing </w:t>
-      </w:r>
-      <w:proofErr w:type="gramStart"/>
-      <w:r>
-        <w:t>statement</w:t>
-      </w:r>
-      <w:proofErr w:type="gramEnd"/>
-      <w:r>
-        <w:t xml:space="preserve"> we separate the concept of</w:t>
+        <w:t>In formalizing statement we separate the concept of</w:t>
       </w:r>
       <w:r>
         <w:rPr>
@@ -4258,27 +4042,10 @@
         <w:t xml:space="preserve"> where aboutness captures any kind of situation that is about another. Statements are but one kind of </w:t>
       </w:r>
       <w:r>
-        <w:t>epistemic situation</w:t>
-      </w:r>
-      <w:r>
-        <w:t xml:space="preserve">. We differentiate </w:t>
-      </w:r>
-      <w:r>
-        <w:t>epistemic situation</w:t>
-      </w:r>
-      <w:r>
-        <w:t xml:space="preserve"> from “Ontic Situations”; ontic situations represent </w:t>
-      </w:r>
-      <w:r>
-        <w:t xml:space="preserve">things in the “actual world”, not something about it. </w:t>
-      </w:r>
-      <w:proofErr w:type="gramStart"/>
-      <w:r>
-        <w:t>So</w:t>
-      </w:r>
-      <w:proofErr w:type="gramEnd"/>
-      <w:r>
-        <w:t xml:space="preserve"> John’s temperature at 3:10 PM is real – Ontic, where as the record of that temperature is “about” – epistemic.</w:t>
+        <w:t xml:space="preserve">epistemic situation. We differentiate epistemic situation from “Ontic Situations”; ontic situations represent </w:t>
+      </w:r>
+      <w:r>
+        <w:t>things in the “actual world”, not something about it. So John’s temperature at 3:10 PM is real – Ontic, where as the record of that temperature is “about” – epistemic.</w:t>
       </w:r>
     </w:p>
     <w:p>
@@ -4315,15 +4082,7 @@
         <w:t>records</w:t>
       </w:r>
       <w:r>
-        <w:t xml:space="preserve">, </w:t>
-      </w:r>
-      <w:proofErr w:type="gramStart"/>
-      <w:r>
-        <w:t>stored</w:t>
-      </w:r>
-      <w:proofErr w:type="gramEnd"/>
-      <w:r>
-        <w:t xml:space="preserve"> or remembered </w:t>
+        <w:t xml:space="preserve">, stored or remembered </w:t>
       </w:r>
       <w:r>
         <w:t xml:space="preserve">authored </w:t>
@@ -4400,7 +4159,7 @@
       <w:pPr>
         <w:pStyle w:val="Heading3"/>
       </w:pPr>
-      <w:bookmarkStart w:id="14" w:name="_Toc41239121"/>
+      <w:bookmarkStart w:id="14" w:name="_Toc41403604"/>
       <w:r>
         <w:lastRenderedPageBreak/>
         <w:t>Classification</w:t>
@@ -4412,21 +4171,14 @@
     </w:p>
     <w:p>
       <w:r>
-        <w:t xml:space="preserve">There are different kinds of statements, the </w:t>
-      </w:r>
-      <w:proofErr w:type="gramStart"/>
-      <w:r>
-        <w:t>most simple</w:t>
-      </w:r>
-      <w:proofErr w:type="gramEnd"/>
-      <w:r>
-        <w:t xml:space="preserve"> being some assertion – an assertive statement. John Searle</w:t>
+        <w:t>There are different kinds of statements, the most simple being some assertion – an assertive statement. John Searle</w:t>
       </w:r>
       <w:sdt>
         <w:sdtPr>
           <w:id w:val="1786535253"/>
           <w:citation/>
         </w:sdtPr>
+        <w:sdtEndPr/>
         <w:sdtContent>
           <w:r>
             <w:fldChar w:fldCharType="begin"/>
@@ -4482,19 +4234,11 @@
           <w:rStyle w:val="SubtleEmphasis"/>
         </w:rPr>
       </w:pPr>
-      <w:proofErr w:type="gramStart"/>
       <w:r>
         <w:rPr>
           <w:rStyle w:val="SubtleEmphasis"/>
         </w:rPr>
-        <w:t>Have to</w:t>
-      </w:r>
-      <w:proofErr w:type="gramEnd"/>
-      <w:r>
-        <w:rPr>
-          <w:rStyle w:val="SubtleEmphasis"/>
-        </w:rPr>
-        <w:t xml:space="preserve"> investigate: Searle does not include interrogatives?</w:t>
+        <w:t>Have to investigate: Searle does not include interrogatives?</w:t>
       </w:r>
     </w:p>
     <w:p>
@@ -4556,7 +4300,7 @@
       <w:pPr>
         <w:pStyle w:val="Heading3"/>
       </w:pPr>
-      <w:bookmarkStart w:id="15" w:name="_Toc41239122"/>
+      <w:bookmarkStart w:id="15" w:name="_Toc41403605"/>
       <w:r>
         <w:lastRenderedPageBreak/>
         <w:t>Qualitative Positions</w:t>
@@ -4620,7 +4364,7 @@
       <w:pPr>
         <w:pStyle w:val="Heading3"/>
       </w:pPr>
-      <w:bookmarkStart w:id="16" w:name="_Toc41239123"/>
+      <w:bookmarkStart w:id="16" w:name="_Toc41403606"/>
       <w:r>
         <w:t>Situation Types and Definitions</w:t>
       </w:r>
@@ -4681,15 +4425,7 @@
         <w:t>types</w:t>
       </w:r>
       <w:r>
-        <w:t xml:space="preserve"> describes a set of actual </w:t>
-      </w:r>
-      <w:proofErr w:type="gramStart"/>
-      <w:r>
-        <w:t>situations,</w:t>
-      </w:r>
-      <w:proofErr w:type="gramEnd"/>
-      <w:r>
-        <w:t xml:space="preserve"> it can be considered a situation “type” where </w:t>
+        <w:t xml:space="preserve"> describes a set of actual situations, it can be considered a situation “type” where </w:t>
       </w:r>
       <w:r>
         <w:t>a</w:t>
@@ -4709,15 +4445,7 @@
     </w:p>
     <w:p>
       <w:r>
-        <w:t xml:space="preserve">Two basic kinds of situation types are defined – repetitive situations and situation definitions. Repetitive situations are the same except for the time each actual situation is realized. Situation definitions define new “patterns” of roles, </w:t>
-      </w:r>
-      <w:proofErr w:type="gramStart"/>
-      <w:r>
-        <w:t>relationships</w:t>
-      </w:r>
-      <w:proofErr w:type="gramEnd"/>
-      <w:r>
-        <w:t xml:space="preserve"> and constraints.</w:t>
+        <w:t>Two basic kinds of situation types are defined – repetitive situations and situation definitions. Repetitive situations are the same except for the time each actual situation is realized. Situation definitions define new “patterns” of roles, relationships and constraints.</w:t>
       </w:r>
     </w:p>
     <w:p>
@@ -4729,6 +4457,7 @@
           <w:id w:val="-1836528453"/>
           <w:citation/>
         </w:sdtPr>
+        <w:sdtEndPr/>
         <w:sdtContent>
           <w:r>
             <w:fldChar w:fldCharType="begin"/>
@@ -4773,10 +4502,10 @@
           <w:noProof/>
         </w:rPr>
         <w:drawing>
-          <wp:inline distT="0" distB="0" distL="0" distR="0" wp14:anchorId="11ECEA0A" wp14:editId="4EAB0113">
-            <wp:extent cx="5943600" cy="4605655"/>
-            <wp:effectExtent l="0" t="0" r="0" b="4445"/>
-            <wp:docPr id="3" name="Picture 3"/>
+          <wp:inline distT="0" distB="0" distL="0" distR="0" wp14:anchorId="7528D702" wp14:editId="16FB742B">
+            <wp:extent cx="5943600" cy="4759960"/>
+            <wp:effectExtent l="0" t="0" r="0" b="2540"/>
+            <wp:docPr id="2" name="Picture 2"/>
             <wp:cNvGraphicFramePr>
               <a:graphicFrameLocks xmlns:a="http://schemas.openxmlformats.org/drawingml/2006/main" noChangeAspect="1"/>
             </wp:cNvGraphicFramePr>
@@ -4796,7 +4525,7 @@
                   <pic:spPr>
                     <a:xfrm>
                       <a:off x="0" y="0"/>
-                      <a:ext cx="5943600" cy="4605655"/>
+                      <a:ext cx="5943600" cy="4759960"/>
                     </a:xfrm>
                     <a:prstGeom prst="rect">
                       <a:avLst/>
@@ -4873,7 +4602,7 @@
       <w:pPr>
         <w:pStyle w:val="Heading2"/>
       </w:pPr>
-      <w:bookmarkStart w:id="17" w:name="_Toc41239124"/>
+      <w:bookmarkStart w:id="17" w:name="_Toc41403607"/>
       <w:r>
         <w:t>Supporting concepts</w:t>
       </w:r>
@@ -4888,7 +4617,7 @@
       <w:pPr>
         <w:pStyle w:val="Heading3"/>
       </w:pPr>
-      <w:bookmarkStart w:id="18" w:name="_Toc41239125"/>
+      <w:bookmarkStart w:id="18" w:name="_Toc41403608"/>
       <w:r>
         <w:t>Context</w:t>
       </w:r>
@@ -4949,7 +4678,7 @@
       <w:pPr>
         <w:pStyle w:val="Heading3"/>
       </w:pPr>
-      <w:bookmarkStart w:id="19" w:name="_Toc41239126"/>
+      <w:bookmarkStart w:id="19" w:name="_Toc41403609"/>
       <w:r>
         <w:t>Type</w:t>
       </w:r>
@@ -5033,9 +4762,9 @@
     </w:p>
     <w:p>
       <w:pPr>
-        <w:pStyle w:val="Heading2"/>
+        <w:pStyle w:val="Heading3"/>
       </w:pPr>
-      <w:bookmarkStart w:id="20" w:name="_Toc41239127"/>
+      <w:bookmarkStart w:id="20" w:name="_Toc41403610"/>
       <w:r>
         <w:lastRenderedPageBreak/>
         <w:t>Qualities</w:t>
@@ -5048,10 +4777,10 @@
           <w:noProof/>
         </w:rPr>
         <w:drawing>
-          <wp:inline distT="0" distB="0" distL="0" distR="0" wp14:anchorId="448CE6E8" wp14:editId="4FB1177F">
-            <wp:extent cx="5943600" cy="4516755"/>
-            <wp:effectExtent l="0" t="0" r="0" b="0"/>
-            <wp:docPr id="17" name="Picture 17"/>
+          <wp:inline distT="0" distB="0" distL="0" distR="0" wp14:anchorId="7613C401" wp14:editId="458734B7">
+            <wp:extent cx="5943600" cy="3827145"/>
+            <wp:effectExtent l="0" t="0" r="0" b="1905"/>
+            <wp:docPr id="12" name="Picture 12"/>
             <wp:cNvGraphicFramePr>
               <a:graphicFrameLocks xmlns:a="http://schemas.openxmlformats.org/drawingml/2006/main" noChangeAspect="1"/>
             </wp:cNvGraphicFramePr>
@@ -5071,7 +4800,7 @@
                   <pic:spPr>
                     <a:xfrm>
                       <a:off x="0" y="0"/>
-                      <a:ext cx="5943600" cy="4516755"/>
+                      <a:ext cx="5943600" cy="3827145"/>
                     </a:xfrm>
                     <a:prstGeom prst="rect">
                       <a:avLst/>
@@ -5099,9 +4828,9 @@
     </w:p>
     <w:p>
       <w:pPr>
-        <w:pStyle w:val="Heading2"/>
+        <w:pStyle w:val="Heading3"/>
       </w:pPr>
-      <w:bookmarkStart w:id="21" w:name="_Toc41239128"/>
+      <w:bookmarkStart w:id="21" w:name="_Toc41403611"/>
       <w:r>
         <w:lastRenderedPageBreak/>
         <w:t>Values and units</w:t>
@@ -5154,10 +4883,136 @@
       <w:r>
         <w:br w:type="page"/>
       </w:r>
+      <w:r>
+        <w:rPr>
+          <w:noProof/>
+        </w:rPr>
+        <w:lastRenderedPageBreak/>
+        <w:drawing>
+          <wp:inline distT="0" distB="0" distL="0" distR="0" wp14:anchorId="08C6CB8C" wp14:editId="3CD9E0AA">
+            <wp:extent cx="5943600" cy="4267200"/>
+            <wp:effectExtent l="0" t="0" r="0" b="0"/>
+            <wp:docPr id="5" name="Picture 5"/>
+            <wp:cNvGraphicFramePr>
+              <a:graphicFrameLocks xmlns:a="http://schemas.openxmlformats.org/drawingml/2006/main" noChangeAspect="1"/>
+            </wp:cNvGraphicFramePr>
+            <a:graphic xmlns:a="http://schemas.openxmlformats.org/drawingml/2006/main">
+              <a:graphicData uri="http://schemas.openxmlformats.org/drawingml/2006/picture">
+                <pic:pic xmlns:pic="http://schemas.openxmlformats.org/drawingml/2006/picture">
+                  <pic:nvPicPr>
+                    <pic:cNvPr id="1" name=""/>
+                    <pic:cNvPicPr/>
+                  </pic:nvPicPr>
+                  <pic:blipFill>
+                    <a:blip r:embed="rId21"/>
+                    <a:stretch>
+                      <a:fillRect/>
+                    </a:stretch>
+                  </pic:blipFill>
+                  <pic:spPr>
+                    <a:xfrm>
+                      <a:off x="0" y="0"/>
+                      <a:ext cx="5943600" cy="4267200"/>
+                    </a:xfrm>
+                    <a:prstGeom prst="rect">
+                      <a:avLst/>
+                    </a:prstGeom>
+                  </pic:spPr>
+                </pic:pic>
+              </a:graphicData>
+            </a:graphic>
+          </wp:inline>
+        </w:drawing>
+      </w:r>
+    </w:p>
+    <w:p>
+      <w:r>
+        <w:rPr>
+          <w:noProof/>
+        </w:rPr>
+        <w:lastRenderedPageBreak/>
+        <w:drawing>
+          <wp:inline distT="0" distB="0" distL="0" distR="0" wp14:anchorId="74BE18CB" wp14:editId="63A96C17">
+            <wp:extent cx="5943600" cy="4486275"/>
+            <wp:effectExtent l="0" t="0" r="0" b="9525"/>
+            <wp:docPr id="6" name="Picture 6"/>
+            <wp:cNvGraphicFramePr>
+              <a:graphicFrameLocks xmlns:a="http://schemas.openxmlformats.org/drawingml/2006/main" noChangeAspect="1"/>
+            </wp:cNvGraphicFramePr>
+            <a:graphic xmlns:a="http://schemas.openxmlformats.org/drawingml/2006/main">
+              <a:graphicData uri="http://schemas.openxmlformats.org/drawingml/2006/picture">
+                <pic:pic xmlns:pic="http://schemas.openxmlformats.org/drawingml/2006/picture">
+                  <pic:nvPicPr>
+                    <pic:cNvPr id="1" name=""/>
+                    <pic:cNvPicPr/>
+                  </pic:nvPicPr>
+                  <pic:blipFill>
+                    <a:blip r:embed="rId22"/>
+                    <a:stretch>
+                      <a:fillRect/>
+                    </a:stretch>
+                  </pic:blipFill>
+                  <pic:spPr>
+                    <a:xfrm>
+                      <a:off x="0" y="0"/>
+                      <a:ext cx="5943600" cy="4486275"/>
+                    </a:xfrm>
+                    <a:prstGeom prst="rect">
+                      <a:avLst/>
+                    </a:prstGeom>
+                  </pic:spPr>
+                </pic:pic>
+              </a:graphicData>
+            </a:graphic>
+          </wp:inline>
+        </w:drawing>
+      </w:r>
+    </w:p>
+    <w:p>
+      <w:r>
+        <w:rPr>
+          <w:noProof/>
+        </w:rPr>
+        <w:drawing>
+          <wp:inline distT="0" distB="0" distL="0" distR="0" wp14:anchorId="6139C3FE" wp14:editId="53099B95">
+            <wp:extent cx="5943600" cy="3289300"/>
+            <wp:effectExtent l="0" t="0" r="0" b="6350"/>
+            <wp:docPr id="7" name="Picture 7"/>
+            <wp:cNvGraphicFramePr>
+              <a:graphicFrameLocks xmlns:a="http://schemas.openxmlformats.org/drawingml/2006/main" noChangeAspect="1"/>
+            </wp:cNvGraphicFramePr>
+            <a:graphic xmlns:a="http://schemas.openxmlformats.org/drawingml/2006/main">
+              <a:graphicData uri="http://schemas.openxmlformats.org/drawingml/2006/picture">
+                <pic:pic xmlns:pic="http://schemas.openxmlformats.org/drawingml/2006/picture">
+                  <pic:nvPicPr>
+                    <pic:cNvPr id="1" name=""/>
+                    <pic:cNvPicPr/>
+                  </pic:nvPicPr>
+                  <pic:blipFill>
+                    <a:blip r:embed="rId23"/>
+                    <a:stretch>
+                      <a:fillRect/>
+                    </a:stretch>
+                  </pic:blipFill>
+                  <pic:spPr>
+                    <a:xfrm>
+                      <a:off x="0" y="0"/>
+                      <a:ext cx="5943600" cy="3289300"/>
+                    </a:xfrm>
+                    <a:prstGeom prst="rect">
+                      <a:avLst/>
+                    </a:prstGeom>
+                  </pic:spPr>
+                </pic:pic>
+              </a:graphicData>
+            </a:graphic>
+          </wp:inline>
+        </w:drawing>
+      </w:r>
     </w:p>
     <w:p/>
     <w:p/>
-    <w:bookmarkStart w:id="22" w:name="_Toc41239129" w:displacedByCustomXml="next"/>
+    <w:bookmarkStart w:id="22" w:name="_Toc41403612" w:displacedByCustomXml="next"/>
     <w:sdt>
       <w:sdtPr>
         <w:rPr>
@@ -5172,6 +5027,7 @@
           <w:docPartUnique/>
         </w:docPartObj>
       </w:sdtPr>
+      <w:sdtEndPr/>
       <w:sdtContent>
         <w:p>
           <w:pPr>
@@ -5187,6 +5043,7 @@
             <w:id w:val="-573587230"/>
             <w:bibliography/>
           </w:sdtPr>
+          <w:sdtEndPr/>
           <w:sdtContent>
             <w:p>
               <w:pPr>
@@ -5467,7 +5324,7 @@
                 <w:szCs w:val="24"/>
               </w:rPr>
             </w:pPr>
-            <w:hyperlink r:id="rId21" w:history="1">
+            <w:hyperlink r:id="rId24" w:history="1">
               <w:r>
                 <w:rPr>
                   <w:rFonts w:ascii="Times New Roman" w:eastAsia="Times New Roman" w:hAnsi="Times New Roman" w:cs="Times New Roman"/>
@@ -5603,7 +5460,7 @@
                 <w:szCs w:val="24"/>
               </w:rPr>
             </w:pPr>
-            <w:hyperlink r:id="rId22" w:history="1">
+            <w:hyperlink r:id="rId25" w:history="1">
               <w:r>
                 <w:rPr>
                   <w:rFonts w:ascii="Times New Roman" w:eastAsia="Times New Roman" w:hAnsi="Times New Roman" w:cs="Times New Roman"/>
@@ -5665,7 +5522,7 @@
                 <w:szCs w:val="24"/>
               </w:rPr>
             </w:pPr>
-            <w:hyperlink r:id="rId23" w:history="1">
+            <w:hyperlink r:id="rId26" w:history="1">
               <w:r>
                 <w:rPr>
                   <w:rFonts w:ascii="Times New Roman" w:eastAsia="Times New Roman" w:hAnsi="Times New Roman" w:cs="Times New Roman"/>
@@ -5763,7 +5620,7 @@
                 <w:szCs w:val="24"/>
               </w:rPr>
             </w:pPr>
-            <w:hyperlink r:id="rId24" w:history="1">
+            <w:hyperlink r:id="rId27" w:history="1">
               <w:r>
                 <w:rPr>
                   <w:rFonts w:ascii="Times New Roman" w:eastAsia="Times New Roman" w:hAnsi="Times New Roman" w:cs="Times New Roman"/>
@@ -5822,7 +5679,7 @@
                 <w:szCs w:val="24"/>
               </w:rPr>
             </w:pPr>
-            <w:hyperlink r:id="rId25" w:history="1">
+            <w:hyperlink r:id="rId28" w:history="1">
               <w:r>
                 <w:rPr>
                   <w:rFonts w:ascii="Times New Roman" w:eastAsia="Times New Roman" w:hAnsi="Times New Roman" w:cs="Times New Roman"/>
@@ -5884,7 +5741,7 @@
                 <w:szCs w:val="24"/>
               </w:rPr>
             </w:pPr>
-            <w:hyperlink r:id="rId26" w:history="1">
+            <w:hyperlink r:id="rId29" w:history="1">
               <w:r>
                 <w:rPr>
                   <w:rFonts w:ascii="Times New Roman" w:eastAsia="Times New Roman" w:hAnsi="Times New Roman" w:cs="Times New Roman"/>
@@ -5994,7 +5851,7 @@
               </w:rPr>
               <w:t xml:space="preserve">--A Wolfram Web Resource. </w:t>
             </w:r>
-            <w:hyperlink r:id="rId27" w:history="1">
+            <w:hyperlink r:id="rId30" w:history="1">
               <w:r>
                 <w:rPr>
                   <w:rFonts w:ascii="Courier New" w:eastAsia="Times New Roman" w:hAnsi="Courier New" w:cs="Courier New"/>
@@ -6274,7 +6131,7 @@
     <w:p/>
     <w:p/>
     <w:sectPr>
-      <w:footerReference w:type="default" r:id="rId28"/>
+      <w:footerReference w:type="default" r:id="rId31"/>
       <w:pgSz w:w="12240" w:h="15840"/>
       <w:pgMar w:top="1440" w:right="1440" w:bottom="1440" w:left="1440" w:header="720" w:footer="720" w:gutter="0"/>
       <w:cols w:space="720"/>
@@ -7977,7 +7834,7 @@
 </file>
 
 <file path=customXml/itemProps1.xml><?xml version="1.0" encoding="utf-8"?>
-<ds:datastoreItem xmlns:ds="http://schemas.openxmlformats.org/officeDocument/2006/customXml" ds:itemID="{950AB150-0C64-4D8B-96EE-B1DA2CC0AB98}">
+<ds:datastoreItem xmlns:ds="http://schemas.openxmlformats.org/officeDocument/2006/customXml" ds:itemID="{BDA3CBC1-6740-4BC9-AB38-EBA2A3CBDF45}">
   <ds:schemaRefs>
     <ds:schemaRef ds:uri="http://schemas.openxmlformats.org/officeDocument/2006/bibliography"/>
   </ds:schemaRefs>

</xml_diff>

<commit_message>
Update model with example
</commit_message>
<xml_diff>
--- a/Documentation/Lets discuss the situation.docx
+++ b/Documentation/Lets discuss the situation.docx
@@ -8,8 +8,13 @@
         <w:jc w:val="center"/>
       </w:pPr>
       <w:bookmarkStart w:id="0" w:name="_Toc41403590"/>
-      <w:r>
-        <w:t>Let’s Discuss the Situation</w:t>
+      <w:proofErr w:type="gramStart"/>
+      <w:r>
+        <w:t>Let’s</w:t>
+      </w:r>
+      <w:proofErr w:type="gramEnd"/>
+      <w:r>
+        <w:t xml:space="preserve"> Discuss the Situation</w:t>
       </w:r>
       <w:bookmarkEnd w:id="0"/>
     </w:p>
@@ -1938,7 +1943,21 @@
         <w:rPr>
           <w:rStyle w:val="SubtleEmphasis"/>
         </w:rPr>
-        <w:t xml:space="preserve"> formal basis for meaning such that the same “facts” can be interpreted correctly regardless of the structure, terminology, technology or schema that encodes them. For this vision to be realized the various schema need to be mapped to a common conceptual model expressed in an ontology.</w:t>
+        <w:t xml:space="preserve"> formal basis for meaning such that the same “facts” can be interpreted correctly regardless of the structure, terminology, </w:t>
+      </w:r>
+      <w:proofErr w:type="gramStart"/>
+      <w:r>
+        <w:rPr>
+          <w:rStyle w:val="SubtleEmphasis"/>
+        </w:rPr>
+        <w:t>technology</w:t>
+      </w:r>
+      <w:proofErr w:type="gramEnd"/>
+      <w:r>
+        <w:rPr>
+          <w:rStyle w:val="SubtleEmphasis"/>
+        </w:rPr>
+        <w:t xml:space="preserve"> or schema that encodes them. For this vision to be realized the various schema need to be mapped to a common conceptual model expressed in an ontology.</w:t>
       </w:r>
     </w:p>
     <w:p>
@@ -1997,11 +2016,19 @@
         <w:t xml:space="preserve">We will discuss two such concepts which have proved valuable as essential linking concepts, what we call “situations” and “statements”. These concepts provide a separation of concerns between the world as we conceive it and “statements” about that conceived world. Statements include all forms of communications and recorded information – anything that is “said about” the world. Situations are conditions of the world </w:t>
       </w:r>
       <w:proofErr w:type="spellStart"/>
+      <w:proofErr w:type="gramStart"/>
       <w:r>
         <w:rPr>
           <w:rStyle w:val="SubtleEmphasis"/>
         </w:rPr>
-        <w:t>it’s self</w:t>
+        <w:t>it’s</w:t>
+      </w:r>
+      <w:proofErr w:type="gramEnd"/>
+      <w:r>
+        <w:rPr>
+          <w:rStyle w:val="SubtleEmphasis"/>
+        </w:rPr>
+        <w:t xml:space="preserve"> self</w:t>
       </w:r>
       <w:proofErr w:type="spellEnd"/>
       <w:r>
@@ -2029,7 +2056,21 @@
         <w:rPr>
           <w:rStyle w:val="SubtleEmphasis"/>
         </w:rPr>
-        <w:t>(about what we know or communicate) where as situations are ontological (about the world).</w:t>
+        <w:t xml:space="preserve">(about what we know or communicate) </w:t>
+      </w:r>
+      <w:proofErr w:type="gramStart"/>
+      <w:r>
+        <w:rPr>
+          <w:rStyle w:val="SubtleEmphasis"/>
+        </w:rPr>
+        <w:t>where as</w:t>
+      </w:r>
+      <w:proofErr w:type="gramEnd"/>
+      <w:r>
+        <w:rPr>
+          <w:rStyle w:val="SubtleEmphasis"/>
+        </w:rPr>
+        <w:t xml:space="preserve"> situations are ontological (about the world).</w:t>
       </w:r>
     </w:p>
     <w:p>
@@ -2217,7 +2258,21 @@
         <w:rPr>
           <w:rStyle w:val="SubtleEmphasis"/>
         </w:rPr>
-        <w:t>concept references more precise and more flexible by not conflating what is said with who is saying it. The result is an improved foundation for information sharing, analytics and machine learning.</w:t>
+        <w:t xml:space="preserve">concept references more precise and more flexible by not conflating what is said with who is saying it. The result is an improved foundation for information sharing, </w:t>
+      </w:r>
+      <w:proofErr w:type="gramStart"/>
+      <w:r>
+        <w:rPr>
+          <w:rStyle w:val="SubtleEmphasis"/>
+        </w:rPr>
+        <w:t>analytics</w:t>
+      </w:r>
+      <w:proofErr w:type="gramEnd"/>
+      <w:r>
+        <w:rPr>
+          <w:rStyle w:val="SubtleEmphasis"/>
+        </w:rPr>
+        <w:t xml:space="preserve"> and machine learning.</w:t>
       </w:r>
     </w:p>
     <w:p>
@@ -2246,7 +2301,15 @@
     </w:p>
     <w:p>
       <w:r>
-        <w:t xml:space="preserve">Situations arise when there is </w:t>
+        <w:t xml:space="preserve">Situations arise when there </w:t>
+      </w:r>
+      <w:proofErr w:type="gramStart"/>
+      <w:r>
+        <w:t>is</w:t>
+      </w:r>
+      <w:proofErr w:type="gramEnd"/>
+      <w:r>
+        <w:t xml:space="preserve"> </w:t>
       </w:r>
       <w:r>
         <w:t>things</w:t>
@@ -2349,8 +2412,13 @@
         </w:numPr>
       </w:pPr>
       <w:r>
-        <w:t>That these relationships (or properties) hold for a time period</w:t>
-      </w:r>
+        <w:t xml:space="preserve">That these relationships (or properties) hold for </w:t>
+      </w:r>
+      <w:proofErr w:type="gramStart"/>
+      <w:r>
+        <w:t>a time period</w:t>
+      </w:r>
+      <w:proofErr w:type="gramEnd"/>
     </w:p>
     <w:p>
       <w:pPr>
@@ -2395,7 +2463,15 @@
         <w:t xml:space="preserve"> (or on-ness)</w:t>
       </w:r>
       <w:r>
-        <w:t xml:space="preserve"> and we now the time “is” (or now). “cup on table now” meets all of the requirements of a situation.</w:t>
+        <w:t xml:space="preserve"> and we now the time “is” (or now). “cup on table now” meets </w:t>
+      </w:r>
+      <w:proofErr w:type="gramStart"/>
+      <w:r>
+        <w:t>all of</w:t>
+      </w:r>
+      <w:proofErr w:type="gramEnd"/>
+      <w:r>
+        <w:t xml:space="preserve"> the requirements of a situation.</w:t>
       </w:r>
       <w:r>
         <w:t xml:space="preserve"> </w:t>
@@ -2479,7 +2555,23 @@
                 <w:b w:val="0"/>
                 <w:bCs w:val="0"/>
               </w:rPr>
-              <w:t>A cup falling off of a table</w:t>
+              <w:t xml:space="preserve">A cup falling </w:t>
+            </w:r>
+            <w:proofErr w:type="gramStart"/>
+            <w:r>
+              <w:rPr>
+                <w:b w:val="0"/>
+                <w:bCs w:val="0"/>
+              </w:rPr>
+              <w:t>off of</w:t>
+            </w:r>
+            <w:proofErr w:type="gramEnd"/>
+            <w:r>
+              <w:rPr>
+                <w:b w:val="0"/>
+                <w:bCs w:val="0"/>
+              </w:rPr>
+              <w:t xml:space="preserve"> a table</w:t>
             </w:r>
           </w:p>
           <w:p>
@@ -2614,7 +2706,23 @@
                 <w:b w:val="0"/>
                 <w:bCs w:val="0"/>
               </w:rPr>
-              <w:t xml:space="preserve"> at a particular time.</w:t>
+              <w:t xml:space="preserve"> at a </w:t>
+            </w:r>
+            <w:proofErr w:type="gramStart"/>
+            <w:r>
+              <w:rPr>
+                <w:b w:val="0"/>
+                <w:bCs w:val="0"/>
+              </w:rPr>
+              <w:t>particular time</w:t>
+            </w:r>
+            <w:proofErr w:type="gramEnd"/>
+            <w:r>
+              <w:rPr>
+                <w:b w:val="0"/>
+                <w:bCs w:val="0"/>
+              </w:rPr>
+              <w:t>.</w:t>
             </w:r>
           </w:p>
         </w:tc>
@@ -2771,13 +2879,45 @@
     </w:p>
     <w:p>
       <w:r>
-        <w:t xml:space="preserve">Any “real world” complex/composite situation involves multiple objects, participants and relations. Each of those may be connected to many other things. Where does a situation “end”. For example; Fred </w:t>
+        <w:t xml:space="preserve">Any “real world” complex/composite situation involves multiple objects, </w:t>
+      </w:r>
+      <w:proofErr w:type="gramStart"/>
+      <w:r>
+        <w:t>participants</w:t>
+      </w:r>
+      <w:proofErr w:type="gramEnd"/>
+      <w:r>
+        <w:t xml:space="preserve"> and relations. Each of those may be connected to many other things. Where does a situation “end</w:t>
+      </w:r>
+      <w:proofErr w:type="gramStart"/>
+      <w:r>
+        <w:t>”.</w:t>
+      </w:r>
+      <w:proofErr w:type="gramEnd"/>
+      <w:r>
+        <w:t xml:space="preserve"> For </w:t>
+      </w:r>
+      <w:proofErr w:type="gramStart"/>
+      <w:r>
+        <w:t>example;</w:t>
+      </w:r>
+      <w:proofErr w:type="gramEnd"/>
+      <w:r>
+        <w:t xml:space="preserve"> Fred </w:t>
       </w:r>
       <w:r>
         <w:t>goes</w:t>
       </w:r>
       <w:r>
-        <w:t xml:space="preserve"> for a medical checkup with Dr. Sue.  Certainly Fred &amp; Dr. Sue are part of (essential participants in) the checkup situation. Is the medical degree of Dr. Sue </w:t>
+        <w:t xml:space="preserve"> for a medical checkup with Dr. Sue.  </w:t>
+      </w:r>
+      <w:proofErr w:type="gramStart"/>
+      <w:r>
+        <w:t>Certainly</w:t>
+      </w:r>
+      <w:proofErr w:type="gramEnd"/>
+      <w:r>
+        <w:t xml:space="preserve"> Fred &amp; Dr. Sue are part of (essential participants in) the checkup situation. Is the medical degree of Dr. Sue </w:t>
       </w:r>
       <w:r>
         <w:t xml:space="preserve">a </w:t>
@@ -3414,7 +3554,15 @@
         <w:t>,</w:t>
       </w:r>
       <w:r>
-        <w:t xml:space="preserve"> over the lifetime of the situation. “cup on desk” is such a situation – it is “true” as long as the cup is there. Static situations can also be complex (if you could see my desk you would know!). A static situation could be the arrangement of seats in </w:t>
+        <w:t xml:space="preserve"> over the lifetime of the situation. “cup on desk” is such a situation – it is “true” </w:t>
+      </w:r>
+      <w:proofErr w:type="gramStart"/>
+      <w:r>
+        <w:t>as long as</w:t>
+      </w:r>
+      <w:proofErr w:type="gramEnd"/>
+      <w:r>
+        <w:t xml:space="preserve"> the cup is there. Static situations can also be complex (if you could see my desk you would know!). A static situation could be the arrangement of seats in </w:t>
       </w:r>
       <w:r>
         <w:t>a movie theater</w:t>
@@ -3531,7 +3679,15 @@
         <w:t xml:space="preserve"> at 10:30am January 2, 2019. </w:t>
       </w:r>
       <w:r>
-        <w:t>What is also interesting is patterns of such situations, either as history, expectations, or instructions. Fred’s shot may be part of a pattern of such shots that happen every Monday, and have since 20</w:t>
+        <w:t xml:space="preserve">What is also interesting is patterns of such situations, either as history, expectations, or instructions. Fred’s shot may be part of a pattern of such shots that happen every </w:t>
+      </w:r>
+      <w:proofErr w:type="gramStart"/>
+      <w:r>
+        <w:t>Monday, and</w:t>
+      </w:r>
+      <w:proofErr w:type="gramEnd"/>
+      <w:r>
+        <w:t xml:space="preserve"> have since 20</w:t>
       </w:r>
       <w:r>
         <w:t xml:space="preserve">09. </w:t>
@@ -3545,7 +3701,15 @@
         <w:t>Situation types</w:t>
       </w:r>
       <w:r>
-        <w:t xml:space="preserve"> represents a series of like situations with some variable(s)  - such as time</w:t>
+        <w:t xml:space="preserve"> represents a series of like situations with some variable(</w:t>
+      </w:r>
+      <w:proofErr w:type="gramStart"/>
+      <w:r>
+        <w:t>s)  -</w:t>
+      </w:r>
+      <w:proofErr w:type="gramEnd"/>
+      <w:r>
+        <w:t xml:space="preserve"> such as time</w:t>
       </w:r>
       <w:r>
         <w:t xml:space="preserve"> or participants</w:t>
@@ -3631,13 +3795,34 @@
     </w:p>
     <w:p>
       <w:r>
-        <w:t xml:space="preserve">“Existing over a time period” has been asserted as a necessary component of situations. That time period could be instantaneous or extended, it may be known or unknown – but it exists. Even the existence of the earth has a time period – nothing lasts forever. More formally we say that a situation </w:t>
-      </w:r>
+        <w:t xml:space="preserve">“Existing over a time period” has been asserted as a necessary component of situations. That </w:t>
+      </w:r>
+      <w:proofErr w:type="gramStart"/>
+      <w:r>
+        <w:t>time period</w:t>
+      </w:r>
+      <w:proofErr w:type="gramEnd"/>
+      <w:r>
+        <w:t xml:space="preserve"> could be instantaneous or extended, it may be known or unknown – but it exists. Even the existence of the earth has </w:t>
+      </w:r>
+      <w:proofErr w:type="gramStart"/>
+      <w:r>
+        <w:t>a time period</w:t>
+      </w:r>
+      <w:proofErr w:type="gramEnd"/>
+      <w:r>
+        <w:t xml:space="preserve"> – nothing lasts forever. More formally we say that a situation </w:t>
+      </w:r>
+      <w:proofErr w:type="gramStart"/>
       <w:r>
         <w:t xml:space="preserve">is </w:t>
       </w:r>
       <w:r>
-        <w:t xml:space="preserve"> a “temporal region” – it is bounded by a start and an end, now, in the past or in the future. </w:t>
+        <w:t xml:space="preserve"> a</w:t>
+      </w:r>
+      <w:proofErr w:type="gramEnd"/>
+      <w:r>
+        <w:t xml:space="preserve"> “temporal region” – it is bounded by a start and an end, now, in the past or in the future. </w:t>
       </w:r>
     </w:p>
     <w:p>
@@ -3747,12 +3932,14 @@
       <w:bookmarkEnd w:id="12"/>
     </w:p>
     <w:p>
+      <w:proofErr w:type="gramStart"/>
       <w:r>
         <w:t>Occurrences</w:t>
       </w:r>
       <w:r>
         <w:t>;</w:t>
       </w:r>
+      <w:proofErr w:type="gramEnd"/>
       <w:r>
         <w:t xml:space="preserve"> situations involving change over time,</w:t>
       </w:r>
@@ -3775,11 +3962,17 @@
         <w:rPr>
           <w:noProof/>
         </w:rPr>
+        <w:t xml:space="preserve"> </w:t>
+      </w:r>
+      <w:r>
+        <w:rPr>
+          <w:noProof/>
+        </w:rPr>
         <w:drawing>
-          <wp:inline distT="0" distB="0" distL="0" distR="0" wp14:anchorId="24286A42" wp14:editId="4D59122B">
-            <wp:extent cx="5943600" cy="6000115"/>
-            <wp:effectExtent l="0" t="0" r="0" b="635"/>
-            <wp:docPr id="10" name="Picture 10"/>
+          <wp:inline distT="0" distB="0" distL="0" distR="0" wp14:anchorId="41E6B0B4" wp14:editId="0317C122">
+            <wp:extent cx="5943600" cy="5874385"/>
+            <wp:effectExtent l="0" t="0" r="0" b="0"/>
+            <wp:docPr id="14" name="Picture 14"/>
             <wp:cNvGraphicFramePr>
               <a:graphicFrameLocks xmlns:a="http://schemas.openxmlformats.org/drawingml/2006/main" noChangeAspect="1"/>
             </wp:cNvGraphicFramePr>
@@ -3799,7 +3992,7 @@
                   <pic:spPr>
                     <a:xfrm>
                       <a:off x="0" y="0"/>
-                      <a:ext cx="5943600" cy="6000115"/>
+                      <a:ext cx="5943600" cy="5874385"/>
                     </a:xfrm>
                     <a:prstGeom prst="rect">
                       <a:avLst/>
@@ -3941,7 +4134,15 @@
         <w:t>statements</w:t>
       </w:r>
       <w:r>
-        <w:t xml:space="preserve"> are also “things in the world”, they happen at a particular time, they involve multiple things (at least a situation and the </w:t>
+        <w:t xml:space="preserve"> are also “things in the world”, they happen at a </w:t>
+      </w:r>
+      <w:proofErr w:type="gramStart"/>
+      <w:r>
+        <w:t>particular time</w:t>
+      </w:r>
+      <w:proofErr w:type="gramEnd"/>
+      <w:r>
+        <w:t xml:space="preserve">, they involve multiple things (at least a situation and the </w:t>
       </w:r>
       <w:r>
         <w:t>author</w:t>
@@ -3957,7 +4158,31 @@
         <w:t>statements are situations</w:t>
       </w:r>
       <w:r>
-        <w:t xml:space="preserve"> themselves, but a particular kind of situation that is “about” another. However, the situation that is the statement may have a different time, context, source, trust or other factors that differ from similar factors in the situation it is about. For example, At 3pm Nurse Jane told Dr. Sue that John’s temperature was 1</w:t>
+        <w:t xml:space="preserve"> themselves, but a </w:t>
+      </w:r>
+      <w:proofErr w:type="gramStart"/>
+      <w:r>
+        <w:t>particular kind</w:t>
+      </w:r>
+      <w:proofErr w:type="gramEnd"/>
+      <w:r>
+        <w:t xml:space="preserve"> of situation that is “about” another. However, the situation that is the statement may have a different time, context, source, </w:t>
+      </w:r>
+      <w:proofErr w:type="gramStart"/>
+      <w:r>
+        <w:t>trust</w:t>
+      </w:r>
+      <w:proofErr w:type="gramEnd"/>
+      <w:r>
+        <w:t xml:space="preserve"> or other factors that differ from similar factors in the situation it is about. For example, </w:t>
+      </w:r>
+      <w:proofErr w:type="gramStart"/>
+      <w:r>
+        <w:t>At</w:t>
+      </w:r>
+      <w:proofErr w:type="gramEnd"/>
+      <w:r>
+        <w:t xml:space="preserve"> 3pm Nurse Jane told Dr. Sue that John’s temperature was 1</w:t>
       </w:r>
       <w:r>
         <w:t>12</w:t>
@@ -3994,7 +4219,15 @@
         <w:t>participants,</w:t>
       </w:r>
       <w:r>
-        <w:t xml:space="preserve"> and characteristics we can accurately record and decompose exactly what happened and connect related “chains of events”. We have a basis for recording dependencies, for provenance,  for trust (e.g. what i</w:t>
+        <w:t xml:space="preserve"> and characteristics we can accurately record and decompose exactly what happened and connect related “chains of events”. We have a basis for recording dependencies, for </w:t>
+      </w:r>
+      <w:proofErr w:type="gramStart"/>
+      <w:r>
+        <w:t>provenance,  for</w:t>
+      </w:r>
+      <w:proofErr w:type="gramEnd"/>
+      <w:r>
+        <w:t xml:space="preserve"> trust (e.g. what i</w:t>
       </w:r>
       <w:r>
         <w:t>f</w:t>
@@ -4020,7 +4253,15 @@
     </w:p>
     <w:p>
       <w:r>
-        <w:t>In formalizing statement we separate the concept of</w:t>
+        <w:t xml:space="preserve">In formalizing </w:t>
+      </w:r>
+      <w:proofErr w:type="gramStart"/>
+      <w:r>
+        <w:t>statement</w:t>
+      </w:r>
+      <w:proofErr w:type="gramEnd"/>
+      <w:r>
+        <w:t xml:space="preserve"> we separate the concept of</w:t>
       </w:r>
       <w:r>
         <w:rPr>
@@ -4045,7 +4286,15 @@
         <w:t xml:space="preserve">epistemic situation. We differentiate epistemic situation from “Ontic Situations”; ontic situations represent </w:t>
       </w:r>
       <w:r>
-        <w:t>things in the “actual world”, not something about it. So John’s temperature at 3:10 PM is real – Ontic, where as the record of that temperature is “about” – epistemic.</w:t>
+        <w:t xml:space="preserve">things in the “actual world”, not something about it. </w:t>
+      </w:r>
+      <w:proofErr w:type="gramStart"/>
+      <w:r>
+        <w:t>So</w:t>
+      </w:r>
+      <w:proofErr w:type="gramEnd"/>
+      <w:r>
+        <w:t xml:space="preserve"> John’s temperature at 3:10 PM is real – Ontic, where as the record of that temperature is “about” – epistemic.</w:t>
       </w:r>
     </w:p>
     <w:p>
@@ -4082,7 +4331,15 @@
         <w:t>records</w:t>
       </w:r>
       <w:r>
-        <w:t xml:space="preserve">, stored or remembered </w:t>
+        <w:t xml:space="preserve">, </w:t>
+      </w:r>
+      <w:proofErr w:type="gramStart"/>
+      <w:r>
+        <w:t>stored</w:t>
+      </w:r>
+      <w:proofErr w:type="gramEnd"/>
+      <w:r>
+        <w:t xml:space="preserve"> or remembered </w:t>
       </w:r>
       <w:r>
         <w:t xml:space="preserve">authored </w:t>
@@ -4171,7 +4428,15 @@
     </w:p>
     <w:p>
       <w:r>
-        <w:t>There are different kinds of statements, the most simple being some assertion – an assertive statement. John Searle</w:t>
+        <w:t xml:space="preserve">There are different kinds of statements, the </w:t>
+      </w:r>
+      <w:proofErr w:type="gramStart"/>
+      <w:r>
+        <w:t>most simple</w:t>
+      </w:r>
+      <w:proofErr w:type="gramEnd"/>
+      <w:r>
+        <w:t xml:space="preserve"> being some assertion – an assertive statement. John Searle</w:t>
       </w:r>
       <w:sdt>
         <w:sdtPr>
@@ -4234,11 +4499,19 @@
           <w:rStyle w:val="SubtleEmphasis"/>
         </w:rPr>
       </w:pPr>
+      <w:proofErr w:type="gramStart"/>
       <w:r>
         <w:rPr>
           <w:rStyle w:val="SubtleEmphasis"/>
         </w:rPr>
-        <w:t>Have to investigate: Searle does not include interrogatives?</w:t>
+        <w:t>Have to</w:t>
+      </w:r>
+      <w:proofErr w:type="gramEnd"/>
+      <w:r>
+        <w:rPr>
+          <w:rStyle w:val="SubtleEmphasis"/>
+        </w:rPr>
+        <w:t xml:space="preserve"> investigate: Searle does not include interrogatives?</w:t>
       </w:r>
     </w:p>
     <w:p>
@@ -4425,7 +4698,15 @@
         <w:t>types</w:t>
       </w:r>
       <w:r>
-        <w:t xml:space="preserve"> describes a set of actual situations, it can be considered a situation “type” where </w:t>
+        <w:t xml:space="preserve"> describes a set of actual </w:t>
+      </w:r>
+      <w:proofErr w:type="gramStart"/>
+      <w:r>
+        <w:t>situations,</w:t>
+      </w:r>
+      <w:proofErr w:type="gramEnd"/>
+      <w:r>
+        <w:t xml:space="preserve"> it can be considered a situation “type” where </w:t>
       </w:r>
       <w:r>
         <w:t>a</w:t>
@@ -4445,7 +4726,15 @@
     </w:p>
     <w:p>
       <w:r>
-        <w:t>Two basic kinds of situation types are defined – repetitive situations and situation definitions. Repetitive situations are the same except for the time each actual situation is realized. Situation definitions define new “patterns” of roles, relationships and constraints.</w:t>
+        <w:t xml:space="preserve">Two basic kinds of situation types are defined – repetitive situations and situation definitions. Repetitive situations are the same except for the time each actual situation is realized. Situation definitions define new “patterns” of roles, </w:t>
+      </w:r>
+      <w:proofErr w:type="gramStart"/>
+      <w:r>
+        <w:t>relationships</w:t>
+      </w:r>
+      <w:proofErr w:type="gramEnd"/>
+      <w:r>
+        <w:t xml:space="preserve"> and constraints.</w:t>
       </w:r>
     </w:p>
     <w:p>
@@ -7834,7 +8123,7 @@
 </file>
 
 <file path=customXml/itemProps1.xml><?xml version="1.0" encoding="utf-8"?>
-<ds:datastoreItem xmlns:ds="http://schemas.openxmlformats.org/officeDocument/2006/customXml" ds:itemID="{BDA3CBC1-6740-4BC9-AB38-EBA2A3CBDF45}">
+<ds:datastoreItem xmlns:ds="http://schemas.openxmlformats.org/officeDocument/2006/customXml" ds:itemID="{DEDAF323-E4BA-4958-81EC-6F132D6732B2}">
   <ds:schemaRefs>
     <ds:schemaRef ds:uri="http://schemas.openxmlformats.org/officeDocument/2006/bibliography"/>
   </ds:schemaRefs>

</xml_diff>

<commit_message>
Diagram tweeks per Ken
</commit_message>
<xml_diff>
--- a/Documentation/Lets discuss the situation.docx
+++ b/Documentation/Lets discuss the situation.docx
@@ -8,13 +8,8 @@
         <w:jc w:val="center"/>
       </w:pPr>
       <w:bookmarkStart w:id="0" w:name="_Toc41403590"/>
-      <w:proofErr w:type="gramStart"/>
-      <w:r>
-        <w:t>Let’s</w:t>
-      </w:r>
-      <w:proofErr w:type="gramEnd"/>
-      <w:r>
-        <w:t xml:space="preserve"> Discuss the Situation</w:t>
+      <w:r>
+        <w:t>Let’s Discuss the Situation</w:t>
       </w:r>
       <w:bookmarkEnd w:id="0"/>
     </w:p>
@@ -1943,21 +1938,50 @@
         <w:rPr>
           <w:rStyle w:val="SubtleEmphasis"/>
         </w:rPr>
-        <w:t xml:space="preserve"> formal basis for meaning such that the same “facts” can be interpreted correctly regardless of the structure, terminology, </w:t>
-      </w:r>
-      <w:proofErr w:type="gramStart"/>
-      <w:r>
+        <w:t xml:space="preserve"> formal basis for meaning such that the same “facts” can be interpreted correctly regardless of the structure, terminology, technology or schema that encodes them. For this vision to be realized the various schema need to be mapped to a common conceptual model expressed in an ontology.</w:t>
+      </w:r>
+    </w:p>
+    <w:p>
+      <w:pPr>
         <w:rPr>
           <w:rStyle w:val="SubtleEmphasis"/>
         </w:rPr>
-        <w:t>technology</w:t>
-      </w:r>
-      <w:proofErr w:type="gramEnd"/>
+      </w:pPr>
       <w:r>
         <w:rPr>
           <w:rStyle w:val="SubtleEmphasis"/>
         </w:rPr>
-        <w:t xml:space="preserve"> or schema that encodes them. For this vision to be realized the various schema need to be mapped to a common conceptual model expressed in an ontology.</w:t>
+        <w:t>What has proved challenging in this approach is establishing common concepts that are both sufficiently broad and sufficiently precise to federate these different data structures.</w:t>
+      </w:r>
+      <w:r>
+        <w:rPr>
+          <w:rStyle w:val="SubtleEmphasis"/>
+        </w:rPr>
+        <w:t xml:space="preserve">  Sometimes the same conflation of concepts that “polluted” data schema creep into supporting ontologies – either for the sake of efficiency</w:t>
+      </w:r>
+      <w:r>
+        <w:rPr>
+          <w:rStyle w:val="SubtleEmphasis"/>
+        </w:rPr>
+        <w:t>, limits imposed by the ontology language,</w:t>
+      </w:r>
+      <w:r>
+        <w:rPr>
+          <w:rStyle w:val="SubtleEmphasis"/>
+        </w:rPr>
+        <w:t xml:space="preserve"> or the influence of legacy. For this </w:t>
+      </w:r>
+      <w:r>
+        <w:rPr>
+          <w:rStyle w:val="SubtleEmphasis"/>
+        </w:rPr>
+        <w:t>reason,</w:t>
+      </w:r>
+      <w:r>
+        <w:rPr>
+          <w:rStyle w:val="SubtleEmphasis"/>
+        </w:rPr>
+        <w:t xml:space="preserve"> the search or appropriate “linking concepts” is central to a broad-based information federation, sharing or analytics requirement.</w:t>
       </w:r>
     </w:p>
     <w:p>
@@ -1970,107 +1994,34 @@
         <w:rPr>
           <w:rStyle w:val="SubtleEmphasis"/>
         </w:rPr>
-        <w:t>What has proved challenging in this approach is establishing common concepts that are both sufficiently broad and sufficiently precise to federate these different data structures.</w:t>
+        <w:t>We will discuss two such concepts which have proved valuable as essential linking concepts, what we call “situations” and “statements”. These concepts provide a separation of concerns between the world as we conceive it and “statements” about that conceived world. Statements include all forms of communications and recorded information – anything that is “said about” the world. Situations are conditions of the world it’s self</w:t>
       </w:r>
       <w:r>
         <w:rPr>
           <w:rStyle w:val="SubtleEmphasis"/>
         </w:rPr>
-        <w:t xml:space="preserve">  Sometimes the same conflation of concepts that “polluted” data schema creep into supporting ontologies – either for the sake of efficiency</w:t>
+        <w:t>; sets of relationships and properties that, together, comprise a meaningful topic for statements.</w:t>
       </w:r>
       <w:r>
         <w:rPr>
           <w:rStyle w:val="SubtleEmphasis"/>
         </w:rPr>
-        <w:t>, limits imposed by the ontology language,</w:t>
+        <w:t xml:space="preserve"> In more formal language, statements are</w:t>
+      </w:r>
+      <w:r>
+        <w:t xml:space="preserve"> </w:t>
       </w:r>
       <w:r>
         <w:rPr>
           <w:rStyle w:val="SubtleEmphasis"/>
         </w:rPr>
-        <w:t xml:space="preserve"> or the influence of legacy. For this </w:t>
+        <w:t xml:space="preserve">epistemological </w:t>
       </w:r>
       <w:r>
         <w:rPr>
           <w:rStyle w:val="SubtleEmphasis"/>
         </w:rPr>
-        <w:t>reason,</w:t>
-      </w:r>
-      <w:r>
-        <w:rPr>
-          <w:rStyle w:val="SubtleEmphasis"/>
-        </w:rPr>
-        <w:t xml:space="preserve"> the search or appropriate “linking concepts” is central to a broad-based information federation, sharing or analytics requirement.</w:t>
-      </w:r>
-    </w:p>
-    <w:p>
-      <w:pPr>
-        <w:rPr>
-          <w:rStyle w:val="SubtleEmphasis"/>
-        </w:rPr>
-      </w:pPr>
-      <w:r>
-        <w:rPr>
-          <w:rStyle w:val="SubtleEmphasis"/>
-        </w:rPr>
-        <w:t xml:space="preserve">We will discuss two such concepts which have proved valuable as essential linking concepts, what we call “situations” and “statements”. These concepts provide a separation of concerns between the world as we conceive it and “statements” about that conceived world. Statements include all forms of communications and recorded information – anything that is “said about” the world. Situations are conditions of the world </w:t>
-      </w:r>
-      <w:proofErr w:type="spellStart"/>
-      <w:proofErr w:type="gramStart"/>
-      <w:r>
-        <w:rPr>
-          <w:rStyle w:val="SubtleEmphasis"/>
-        </w:rPr>
-        <w:t>it’s</w:t>
-      </w:r>
-      <w:proofErr w:type="gramEnd"/>
-      <w:r>
-        <w:rPr>
-          <w:rStyle w:val="SubtleEmphasis"/>
-        </w:rPr>
-        <w:t xml:space="preserve"> self</w:t>
-      </w:r>
-      <w:proofErr w:type="spellEnd"/>
-      <w:r>
-        <w:rPr>
-          <w:rStyle w:val="SubtleEmphasis"/>
-        </w:rPr>
-        <w:t>; sets of relationships and properties that, together, comprise a meaningful topic for statements.</w:t>
-      </w:r>
-      <w:r>
-        <w:rPr>
-          <w:rStyle w:val="SubtleEmphasis"/>
-        </w:rPr>
-        <w:t xml:space="preserve"> In more formal language, statements are</w:t>
-      </w:r>
-      <w:r>
-        <w:t xml:space="preserve"> </w:t>
-      </w:r>
-      <w:r>
-        <w:rPr>
-          <w:rStyle w:val="SubtleEmphasis"/>
-        </w:rPr>
-        <w:t xml:space="preserve">epistemological </w:t>
-      </w:r>
-      <w:r>
-        <w:rPr>
-          <w:rStyle w:val="SubtleEmphasis"/>
-        </w:rPr>
-        <w:t xml:space="preserve">(about what we know or communicate) </w:t>
-      </w:r>
-      <w:proofErr w:type="gramStart"/>
-      <w:r>
-        <w:rPr>
-          <w:rStyle w:val="SubtleEmphasis"/>
-        </w:rPr>
-        <w:t>where as</w:t>
-      </w:r>
-      <w:proofErr w:type="gramEnd"/>
-      <w:r>
-        <w:rPr>
-          <w:rStyle w:val="SubtleEmphasis"/>
-        </w:rPr>
-        <w:t xml:space="preserve"> situations are ontological (about the world).</w:t>
+        <w:t>(about what we know or communicate) where as situations are ontological (about the world).</w:t>
       </w:r>
     </w:p>
     <w:p>
@@ -2258,21 +2209,7 @@
         <w:rPr>
           <w:rStyle w:val="SubtleEmphasis"/>
         </w:rPr>
-        <w:t xml:space="preserve">concept references more precise and more flexible by not conflating what is said with who is saying it. The result is an improved foundation for information sharing, </w:t>
-      </w:r>
-      <w:proofErr w:type="gramStart"/>
-      <w:r>
-        <w:rPr>
-          <w:rStyle w:val="SubtleEmphasis"/>
-        </w:rPr>
-        <w:t>analytics</w:t>
-      </w:r>
-      <w:proofErr w:type="gramEnd"/>
-      <w:r>
-        <w:rPr>
-          <w:rStyle w:val="SubtleEmphasis"/>
-        </w:rPr>
-        <w:t xml:space="preserve"> and machine learning.</w:t>
+        <w:t>concept references more precise and more flexible by not conflating what is said with who is saying it. The result is an improved foundation for information sharing, analytics and machine learning.</w:t>
       </w:r>
     </w:p>
     <w:p>
@@ -2301,15 +2238,7 @@
     </w:p>
     <w:p>
       <w:r>
-        <w:t xml:space="preserve">Situations arise when there </w:t>
-      </w:r>
-      <w:proofErr w:type="gramStart"/>
-      <w:r>
-        <w:t>is</w:t>
-      </w:r>
-      <w:proofErr w:type="gramEnd"/>
-      <w:r>
-        <w:t xml:space="preserve"> </w:t>
+        <w:t xml:space="preserve">Situations arise when there is </w:t>
       </w:r>
       <w:r>
         <w:t>things</w:t>
@@ -2412,13 +2341,8 @@
         </w:numPr>
       </w:pPr>
       <w:r>
-        <w:t xml:space="preserve">That these relationships (or properties) hold for </w:t>
-      </w:r>
-      <w:proofErr w:type="gramStart"/>
-      <w:r>
-        <w:t>a time period</w:t>
-      </w:r>
-      <w:proofErr w:type="gramEnd"/>
+        <w:t>That these relationships (or properties) hold for a time period</w:t>
+      </w:r>
     </w:p>
     <w:p>
       <w:pPr>
@@ -2463,15 +2387,7 @@
         <w:t xml:space="preserve"> (or on-ness)</w:t>
       </w:r>
       <w:r>
-        <w:t xml:space="preserve"> and we now the time “is” (or now). “cup on table now” meets </w:t>
-      </w:r>
-      <w:proofErr w:type="gramStart"/>
-      <w:r>
-        <w:t>all of</w:t>
-      </w:r>
-      <w:proofErr w:type="gramEnd"/>
-      <w:r>
-        <w:t xml:space="preserve"> the requirements of a situation.</w:t>
+        <w:t xml:space="preserve"> and we now the time “is” (or now). “cup on table now” meets all of the requirements of a situation.</w:t>
       </w:r>
       <w:r>
         <w:t xml:space="preserve"> </w:t>
@@ -2555,23 +2471,7 @@
                 <w:b w:val="0"/>
                 <w:bCs w:val="0"/>
               </w:rPr>
-              <w:t xml:space="preserve">A cup falling </w:t>
-            </w:r>
-            <w:proofErr w:type="gramStart"/>
-            <w:r>
-              <w:rPr>
-                <w:b w:val="0"/>
-                <w:bCs w:val="0"/>
-              </w:rPr>
-              <w:t>off of</w:t>
-            </w:r>
-            <w:proofErr w:type="gramEnd"/>
-            <w:r>
-              <w:rPr>
-                <w:b w:val="0"/>
-                <w:bCs w:val="0"/>
-              </w:rPr>
-              <w:t xml:space="preserve"> a table</w:t>
+              <w:t>A cup falling off of a table</w:t>
             </w:r>
           </w:p>
           <w:p>
@@ -2706,23 +2606,7 @@
                 <w:b w:val="0"/>
                 <w:bCs w:val="0"/>
               </w:rPr>
-              <w:t xml:space="preserve"> at a </w:t>
-            </w:r>
-            <w:proofErr w:type="gramStart"/>
-            <w:r>
-              <w:rPr>
-                <w:b w:val="0"/>
-                <w:bCs w:val="0"/>
-              </w:rPr>
-              <w:t>particular time</w:t>
-            </w:r>
-            <w:proofErr w:type="gramEnd"/>
-            <w:r>
-              <w:rPr>
-                <w:b w:val="0"/>
-                <w:bCs w:val="0"/>
-              </w:rPr>
-              <w:t>.</w:t>
+              <w:t xml:space="preserve"> at a particular time.</w:t>
             </w:r>
           </w:p>
         </w:tc>
@@ -2879,45 +2763,13 @@
     </w:p>
     <w:p>
       <w:r>
-        <w:t xml:space="preserve">Any “real world” complex/composite situation involves multiple objects, </w:t>
-      </w:r>
-      <w:proofErr w:type="gramStart"/>
-      <w:r>
-        <w:t>participants</w:t>
-      </w:r>
-      <w:proofErr w:type="gramEnd"/>
-      <w:r>
-        <w:t xml:space="preserve"> and relations. Each of those may be connected to many other things. Where does a situation “end</w:t>
-      </w:r>
-      <w:proofErr w:type="gramStart"/>
-      <w:r>
-        <w:t>”.</w:t>
-      </w:r>
-      <w:proofErr w:type="gramEnd"/>
-      <w:r>
-        <w:t xml:space="preserve"> For </w:t>
-      </w:r>
-      <w:proofErr w:type="gramStart"/>
-      <w:r>
-        <w:t>example;</w:t>
-      </w:r>
-      <w:proofErr w:type="gramEnd"/>
-      <w:r>
-        <w:t xml:space="preserve"> Fred </w:t>
+        <w:t xml:space="preserve">Any “real world” complex/composite situation involves multiple objects, participants and relations. Each of those may be connected to many other things. Where does a situation “end”. For example; Fred </w:t>
       </w:r>
       <w:r>
         <w:t>goes</w:t>
       </w:r>
       <w:r>
-        <w:t xml:space="preserve"> for a medical checkup with Dr. Sue.  </w:t>
-      </w:r>
-      <w:proofErr w:type="gramStart"/>
-      <w:r>
-        <w:t>Certainly</w:t>
-      </w:r>
-      <w:proofErr w:type="gramEnd"/>
-      <w:r>
-        <w:t xml:space="preserve"> Fred &amp; Dr. Sue are part of (essential participants in) the checkup situation. Is the medical degree of Dr. Sue </w:t>
+        <w:t xml:space="preserve"> for a medical checkup with Dr. Sue.  Certainly Fred &amp; Dr. Sue are part of (essential participants in) the checkup situation. Is the medical degree of Dr. Sue </w:t>
       </w:r>
       <w:r>
         <w:t xml:space="preserve">a </w:t>
@@ -3554,15 +3406,7 @@
         <w:t>,</w:t>
       </w:r>
       <w:r>
-        <w:t xml:space="preserve"> over the lifetime of the situation. “cup on desk” is such a situation – it is “true” </w:t>
-      </w:r>
-      <w:proofErr w:type="gramStart"/>
-      <w:r>
-        <w:t>as long as</w:t>
-      </w:r>
-      <w:proofErr w:type="gramEnd"/>
-      <w:r>
-        <w:t xml:space="preserve"> the cup is there. Static situations can also be complex (if you could see my desk you would know!). A static situation could be the arrangement of seats in </w:t>
+        <w:t xml:space="preserve"> over the lifetime of the situation. “cup on desk” is such a situation – it is “true” as long as the cup is there. Static situations can also be complex (if you could see my desk you would know!). A static situation could be the arrangement of seats in </w:t>
       </w:r>
       <w:r>
         <w:t>a movie theater</w:t>
@@ -3679,15 +3523,7 @@
         <w:t xml:space="preserve"> at 10:30am January 2, 2019. </w:t>
       </w:r>
       <w:r>
-        <w:t xml:space="preserve">What is also interesting is patterns of such situations, either as history, expectations, or instructions. Fred’s shot may be part of a pattern of such shots that happen every </w:t>
-      </w:r>
-      <w:proofErr w:type="gramStart"/>
-      <w:r>
-        <w:t>Monday, and</w:t>
-      </w:r>
-      <w:proofErr w:type="gramEnd"/>
-      <w:r>
-        <w:t xml:space="preserve"> have since 20</w:t>
+        <w:t>What is also interesting is patterns of such situations, either as history, expectations, or instructions. Fred’s shot may be part of a pattern of such shots that happen every Monday, and have since 20</w:t>
       </w:r>
       <w:r>
         <w:t xml:space="preserve">09. </w:t>
@@ -3701,15 +3537,7 @@
         <w:t>Situation types</w:t>
       </w:r>
       <w:r>
-        <w:t xml:space="preserve"> represents a series of like situations with some variable(</w:t>
-      </w:r>
-      <w:proofErr w:type="gramStart"/>
-      <w:r>
-        <w:t>s)  -</w:t>
-      </w:r>
-      <w:proofErr w:type="gramEnd"/>
-      <w:r>
-        <w:t xml:space="preserve"> such as time</w:t>
+        <w:t xml:space="preserve"> represents a series of like situations with some variable(s)  - such as time</w:t>
       </w:r>
       <w:r>
         <w:t xml:space="preserve"> or participants</w:t>
@@ -3747,10 +3575,10 @@
           <w:noProof/>
         </w:rPr>
         <w:drawing>
-          <wp:inline distT="0" distB="0" distL="0" distR="0" wp14:anchorId="1C76B237" wp14:editId="14147A3F">
-            <wp:extent cx="5943600" cy="4431030"/>
-            <wp:effectExtent l="0" t="0" r="0" b="7620"/>
-            <wp:docPr id="9" name="Picture 9"/>
+          <wp:inline distT="0" distB="0" distL="0" distR="0" wp14:anchorId="486EDA6F" wp14:editId="1226070B">
+            <wp:extent cx="5943600" cy="3987165"/>
+            <wp:effectExtent l="0" t="0" r="0" b="0"/>
+            <wp:docPr id="10" name="Picture 10"/>
             <wp:cNvGraphicFramePr>
               <a:graphicFrameLocks xmlns:a="http://schemas.openxmlformats.org/drawingml/2006/main" noChangeAspect="1"/>
             </wp:cNvGraphicFramePr>
@@ -3770,7 +3598,7 @@
                   <pic:spPr>
                     <a:xfrm>
                       <a:off x="0" y="0"/>
-                      <a:ext cx="5943600" cy="4431030"/>
+                      <a:ext cx="5943600" cy="3987165"/>
                     </a:xfrm>
                     <a:prstGeom prst="rect">
                       <a:avLst/>
@@ -3795,43 +3623,22 @@
     </w:p>
     <w:p>
       <w:r>
-        <w:t xml:space="preserve">“Existing over a time period” has been asserted as a necessary component of situations. That </w:t>
-      </w:r>
-      <w:proofErr w:type="gramStart"/>
-      <w:r>
-        <w:t>time period</w:t>
-      </w:r>
-      <w:proofErr w:type="gramEnd"/>
-      <w:r>
-        <w:t xml:space="preserve"> could be instantaneous or extended, it may be known or unknown – but it exists. Even the existence of the earth has </w:t>
-      </w:r>
-      <w:proofErr w:type="gramStart"/>
-      <w:r>
-        <w:t>a time period</w:t>
-      </w:r>
-      <w:proofErr w:type="gramEnd"/>
-      <w:r>
-        <w:t xml:space="preserve"> – nothing lasts forever. More formally we say that a situation </w:t>
-      </w:r>
-      <w:proofErr w:type="gramStart"/>
+        <w:t xml:space="preserve">“Existing over a time period” has been asserted as a necessary component of situations. That time period could be instantaneous or extended, it may be known or unknown – but it exists. Even the existence of the earth has a time period – nothing lasts forever. More formally we say that a situation </w:t>
+      </w:r>
       <w:r>
         <w:t xml:space="preserve">is </w:t>
       </w:r>
       <w:r>
-        <w:t xml:space="preserve"> a</w:t>
-      </w:r>
-      <w:proofErr w:type="gramEnd"/>
-      <w:r>
-        <w:t xml:space="preserve"> “temporal region” – it is bounded by a start and an end, now, in the past or in the future. </w:t>
-      </w:r>
-    </w:p>
-    <w:p>
-      <w:r>
-        <w:t xml:space="preserve">In the ontology world there is a challenge to understand time and change over time in a way that is both precise and understandable. By attaching time to situations, and to atomic situations, we can </w:t>
+        <w:t xml:space="preserve"> a “temporal region” – it is bounded by a start and an end, now, in the past or in the future. </w:t>
+      </w:r>
+    </w:p>
+    <w:p>
+      <w:r>
+        <w:t xml:space="preserve">In the ontology world there is a challenge to understand time and change over time in a way that is both precise and understandable. By attaching time to situations, and to atomic situations, we can understand how the same things may have different characteristics and relationships at different times – yet remain the same thing. Things change because the situations they are involved in become “true” at </w:t>
       </w:r>
       <w:r>
         <w:lastRenderedPageBreak/>
-        <w:t xml:space="preserve">understand how the same things may have different characteristics and relationships at different times – yet remain the same thing. Things change because the situations they are involved in become “true” at different times. My weight in January 2001 and my weight </w:t>
+        <w:t xml:space="preserve">different times. My weight in January 2001 and my weight </w:t>
       </w:r>
       <w:r>
         <w:t>in February 2020 are both valid representations of my weight, true at different times.</w:t>
@@ -3932,14 +3739,12 @@
       <w:bookmarkEnd w:id="12"/>
     </w:p>
     <w:p>
-      <w:proofErr w:type="gramStart"/>
       <w:r>
         <w:t>Occurrences</w:t>
       </w:r>
       <w:r>
         <w:t>;</w:t>
       </w:r>
-      <w:proofErr w:type="gramEnd"/>
       <w:r>
         <w:t xml:space="preserve"> situations involving change over time,</w:t>
       </w:r>
@@ -4025,6 +3830,9 @@
       <w:bookmarkStart w:id="13" w:name="_Toc41403603"/>
       <w:r>
         <w:lastRenderedPageBreak/>
+        <w:t xml:space="preserve">Epistemic Situations &amp; </w:t>
+      </w:r>
+      <w:r>
         <w:t>Statements</w:t>
       </w:r>
       <w:bookmarkEnd w:id="13"/>
@@ -4134,15 +3942,7 @@
         <w:t>statements</w:t>
       </w:r>
       <w:r>
-        <w:t xml:space="preserve"> are also “things in the world”, they happen at a </w:t>
-      </w:r>
-      <w:proofErr w:type="gramStart"/>
-      <w:r>
-        <w:t>particular time</w:t>
-      </w:r>
-      <w:proofErr w:type="gramEnd"/>
-      <w:r>
-        <w:t xml:space="preserve">, they involve multiple things (at least a situation and the </w:t>
+        <w:t xml:space="preserve"> are also “things in the world”, they happen at a particular time, they involve multiple things (at least a situation and the </w:t>
       </w:r>
       <w:r>
         <w:t>author</w:t>
@@ -4158,45 +3958,19 @@
         <w:t>statements are situations</w:t>
       </w:r>
       <w:r>
-        <w:t xml:space="preserve"> themselves, but a </w:t>
-      </w:r>
-      <w:proofErr w:type="gramStart"/>
-      <w:r>
-        <w:t>particular kind</w:t>
-      </w:r>
-      <w:proofErr w:type="gramEnd"/>
-      <w:r>
-        <w:t xml:space="preserve"> of situation that is “about” another. However, the situation that is the statement may have a different time, context, source, </w:t>
-      </w:r>
-      <w:proofErr w:type="gramStart"/>
-      <w:r>
-        <w:t>trust</w:t>
-      </w:r>
-      <w:proofErr w:type="gramEnd"/>
-      <w:r>
-        <w:t xml:space="preserve"> or other factors that differ from similar factors in the situation it is about. For example, </w:t>
-      </w:r>
-      <w:proofErr w:type="gramStart"/>
-      <w:r>
-        <w:t>At</w:t>
-      </w:r>
-      <w:proofErr w:type="gramEnd"/>
-      <w:r>
-        <w:t xml:space="preserve"> 3pm Nurse Jane told Dr. Sue that John’s temperature was 1</w:t>
+        <w:t xml:space="preserve"> themselves, but a particular kind of situation that is “about” another</w:t>
+      </w:r>
+      <w:r>
+        <w:t xml:space="preserve"> – an “epistemic situation”</w:t>
+      </w:r>
+      <w:r>
+        <w:t>. However, the situation that is the statement may have a different time, context, source, trust or other factors that differ from similar factors in the situation it is about. For example, At 3pm Nurse Jane told Dr. Sue that John’s temperature was 1</w:t>
       </w:r>
       <w:r>
         <w:t>12</w:t>
       </w:r>
       <w:r>
-        <w:t xml:space="preserve"> degrees at 1pm based on an observation by Frank, using an electronic thermometer. That temperature was </w:t>
-      </w:r>
-      <w:proofErr w:type="spellStart"/>
-      <w:r>
-        <w:t>recoded</w:t>
-      </w:r>
-      <w:proofErr w:type="spellEnd"/>
-      <w:r>
-        <w:t xml:space="preserve"> by Sam at 3:10pm in the EHR.</w:t>
+        <w:t xml:space="preserve"> degrees at 1pm based on an observation by Frank, using an electronic thermometer. That temperature was recoded by Sam at 3:10pm in the EHR.</w:t>
       </w:r>
       <w:r>
         <w:t xml:space="preserve"> Based on this evidence, Dr. Sue concluded that John needed an intervention and ordered a</w:t>
@@ -4219,15 +3993,7 @@
         <w:t>participants,</w:t>
       </w:r>
       <w:r>
-        <w:t xml:space="preserve"> and characteristics we can accurately record and decompose exactly what happened and connect related “chains of events”. We have a basis for recording dependencies, for </w:t>
-      </w:r>
-      <w:proofErr w:type="gramStart"/>
-      <w:r>
-        <w:t>provenance,  for</w:t>
-      </w:r>
-      <w:proofErr w:type="gramEnd"/>
-      <w:r>
-        <w:t xml:space="preserve"> trust (e.g. what i</w:t>
+        <w:t xml:space="preserve"> and characteristics we can accurately record and decompose exactly what happened and connect related “chains of events”. We have a basis for recording dependencies, for provenance,  for trust (e.g. what i</w:t>
       </w:r>
       <w:r>
         <w:t>f</w:t>
@@ -4253,15 +4019,7 @@
     </w:p>
     <w:p>
       <w:r>
-        <w:t xml:space="preserve">In formalizing </w:t>
-      </w:r>
-      <w:proofErr w:type="gramStart"/>
-      <w:r>
-        <w:t>statement</w:t>
-      </w:r>
-      <w:proofErr w:type="gramEnd"/>
-      <w:r>
-        <w:t xml:space="preserve"> we separate the concept of</w:t>
+        <w:t>In formalizing statement we separate the concept of</w:t>
       </w:r>
       <w:r>
         <w:rPr>
@@ -4286,15 +4044,7 @@
         <w:t xml:space="preserve">epistemic situation. We differentiate epistemic situation from “Ontic Situations”; ontic situations represent </w:t>
       </w:r>
       <w:r>
-        <w:t xml:space="preserve">things in the “actual world”, not something about it. </w:t>
-      </w:r>
-      <w:proofErr w:type="gramStart"/>
-      <w:r>
-        <w:t>So</w:t>
-      </w:r>
-      <w:proofErr w:type="gramEnd"/>
-      <w:r>
-        <w:t xml:space="preserve"> John’s temperature at 3:10 PM is real – Ontic, where as the record of that temperature is “about” – epistemic.</w:t>
+        <w:t>things in the “actual world”, not something about it. So John’s temperature at 3:10 PM is real – Ontic, where as the record of that temperature is “about” – epistemic.</w:t>
       </w:r>
     </w:p>
     <w:p>
@@ -4331,15 +4081,7 @@
         <w:t>records</w:t>
       </w:r>
       <w:r>
-        <w:t xml:space="preserve">, </w:t>
-      </w:r>
-      <w:proofErr w:type="gramStart"/>
-      <w:r>
-        <w:t>stored</w:t>
-      </w:r>
-      <w:proofErr w:type="gramEnd"/>
-      <w:r>
-        <w:t xml:space="preserve"> or remembered </w:t>
+        <w:t xml:space="preserve">, stored or remembered </w:t>
       </w:r>
       <w:r>
         <w:t xml:space="preserve">authored </w:t>
@@ -4363,10 +4105,10 @@
           <w:noProof/>
         </w:rPr>
         <w:drawing>
-          <wp:inline distT="0" distB="0" distL="0" distR="0" wp14:anchorId="026C31C2" wp14:editId="7DDC7064">
-            <wp:extent cx="5943600" cy="5338445"/>
-            <wp:effectExtent l="0" t="0" r="0" b="0"/>
-            <wp:docPr id="11" name="Picture 11"/>
+          <wp:inline distT="0" distB="0" distL="0" distR="0" wp14:anchorId="01926721" wp14:editId="7C52465E">
+            <wp:extent cx="5943600" cy="5250180"/>
+            <wp:effectExtent l="0" t="0" r="0" b="7620"/>
+            <wp:docPr id="16" name="Picture 16"/>
             <wp:cNvGraphicFramePr>
               <a:graphicFrameLocks xmlns:a="http://schemas.openxmlformats.org/drawingml/2006/main" noChangeAspect="1"/>
             </wp:cNvGraphicFramePr>
@@ -4386,7 +4128,7 @@
                   <pic:spPr>
                     <a:xfrm>
                       <a:off x="0" y="0"/>
-                      <a:ext cx="5943600" cy="5338445"/>
+                      <a:ext cx="5943600" cy="5250180"/>
                     </a:xfrm>
                     <a:prstGeom prst="rect">
                       <a:avLst/>
@@ -4428,15 +4170,7 @@
     </w:p>
     <w:p>
       <w:r>
-        <w:t xml:space="preserve">There are different kinds of statements, the </w:t>
-      </w:r>
-      <w:proofErr w:type="gramStart"/>
-      <w:r>
-        <w:t>most simple</w:t>
-      </w:r>
-      <w:proofErr w:type="gramEnd"/>
-      <w:r>
-        <w:t xml:space="preserve"> being some assertion – an assertive statement. John Searle</w:t>
+        <w:t>There are different kinds of statements, the most simple being some assertion – an assertive statement. John Searle</w:t>
       </w:r>
       <w:sdt>
         <w:sdtPr>
@@ -4499,19 +4233,11 @@
           <w:rStyle w:val="SubtleEmphasis"/>
         </w:rPr>
       </w:pPr>
-      <w:proofErr w:type="gramStart"/>
       <w:r>
         <w:rPr>
           <w:rStyle w:val="SubtleEmphasis"/>
         </w:rPr>
-        <w:t>Have to</w:t>
-      </w:r>
-      <w:proofErr w:type="gramEnd"/>
-      <w:r>
-        <w:rPr>
-          <w:rStyle w:val="SubtleEmphasis"/>
-        </w:rPr>
-        <w:t xml:space="preserve"> investigate: Searle does not include interrogatives?</w:t>
+        <w:t>Have to investigate: Searle does not include interrogatives?</w:t>
       </w:r>
     </w:p>
     <w:p>
@@ -4698,15 +4424,7 @@
         <w:t>types</w:t>
       </w:r>
       <w:r>
-        <w:t xml:space="preserve"> describes a set of actual </w:t>
-      </w:r>
-      <w:proofErr w:type="gramStart"/>
-      <w:r>
-        <w:t>situations,</w:t>
-      </w:r>
-      <w:proofErr w:type="gramEnd"/>
-      <w:r>
-        <w:t xml:space="preserve"> it can be considered a situation “type” where </w:t>
+        <w:t xml:space="preserve"> describes a set of actual situations, it can be considered a situation “type” where </w:t>
       </w:r>
       <w:r>
         <w:t>a</w:t>
@@ -4726,15 +4444,7 @@
     </w:p>
     <w:p>
       <w:r>
-        <w:t xml:space="preserve">Two basic kinds of situation types are defined – repetitive situations and situation definitions. Repetitive situations are the same except for the time each actual situation is realized. Situation definitions define new “patterns” of roles, </w:t>
-      </w:r>
-      <w:proofErr w:type="gramStart"/>
-      <w:r>
-        <w:t>relationships</w:t>
-      </w:r>
-      <w:proofErr w:type="gramEnd"/>
-      <w:r>
-        <w:t xml:space="preserve"> and constraints.</w:t>
+        <w:t>Two basic kinds of situation types are defined – repetitive situations and situation definitions. Repetitive situations are the same except for the time each actual situation is realized. Situation definitions define new “patterns” of roles, relationships and constraints.</w:t>
       </w:r>
     </w:p>
     <w:p>
@@ -4791,10 +4501,10 @@
           <w:noProof/>
         </w:rPr>
         <w:drawing>
-          <wp:inline distT="0" distB="0" distL="0" distR="0" wp14:anchorId="7528D702" wp14:editId="16FB742B">
+          <wp:inline distT="0" distB="0" distL="0" distR="0" wp14:anchorId="449485BB" wp14:editId="6715DB9E">
             <wp:extent cx="5943600" cy="4759960"/>
             <wp:effectExtent l="0" t="0" r="0" b="2540"/>
-            <wp:docPr id="2" name="Picture 2"/>
+            <wp:docPr id="8" name="Picture 8"/>
             <wp:cNvGraphicFramePr>
               <a:graphicFrameLocks xmlns:a="http://schemas.openxmlformats.org/drawingml/2006/main" noChangeAspect="1"/>
             </wp:cNvGraphicFramePr>
@@ -6069,27 +5779,7 @@
                 <w:sz w:val="24"/>
                 <w:szCs w:val="24"/>
               </w:rPr>
-              <w:t>[</w:t>
-            </w:r>
-            <w:proofErr w:type="spellStart"/>
-            <w:r>
-              <w:rPr>
-                <w:rFonts w:ascii="Times New Roman" w:eastAsia="Times New Roman" w:hAnsi="Times New Roman" w:cs="Times New Roman"/>
-                <w:color w:val="000000"/>
-                <w:sz w:val="24"/>
-                <w:szCs w:val="24"/>
-              </w:rPr>
-              <w:t>MathWorld</w:t>
-            </w:r>
-            <w:proofErr w:type="spellEnd"/>
-            <w:r>
-              <w:rPr>
-                <w:rFonts w:ascii="Times New Roman" w:eastAsia="Times New Roman" w:hAnsi="Times New Roman" w:cs="Times New Roman"/>
-                <w:color w:val="000000"/>
-                <w:sz w:val="24"/>
-                <w:szCs w:val="24"/>
-              </w:rPr>
-              <w:t>]</w:t>
+              <w:t>[MathWorld]</w:t>
             </w:r>
           </w:p>
         </w:tc>
@@ -6118,7 +5808,6 @@
               </w:rPr>
               <w:t xml:space="preserve">From </w:t>
             </w:r>
-            <w:proofErr w:type="spellStart"/>
             <w:r>
               <w:rPr>
                 <w:rFonts w:ascii="Helvetica" w:eastAsia="Times New Roman" w:hAnsi="Helvetica" w:cs="Helvetica"/>
@@ -6130,7 +5819,6 @@
               </w:rPr>
               <w:t>MathWorld</w:t>
             </w:r>
-            <w:proofErr w:type="spellEnd"/>
             <w:r>
               <w:rPr>
                 <w:rFonts w:ascii="Helvetica" w:eastAsia="Times New Roman" w:hAnsi="Helvetica" w:cs="Helvetica"/>
@@ -8123,7 +7811,7 @@
 </file>
 
 <file path=customXml/itemProps1.xml><?xml version="1.0" encoding="utf-8"?>
-<ds:datastoreItem xmlns:ds="http://schemas.openxmlformats.org/officeDocument/2006/customXml" ds:itemID="{DEDAF323-E4BA-4958-81EC-6F132D6732B2}">
+<ds:datastoreItem xmlns:ds="http://schemas.openxmlformats.org/officeDocument/2006/customXml" ds:itemID="{25BF7339-79FA-4CBB-9123-3ED8D33E1158}">
   <ds:schemaRefs>
     <ds:schemaRef ds:uri="http://schemas.openxmlformats.org/officeDocument/2006/bibliography"/>
   </ds:schemaRefs>

</xml_diff>

<commit_message>
Reorganized model to generate doc
</commit_message>
<xml_diff>
--- a/Documentation/Lets discuss the situation.docx
+++ b/Documentation/Lets discuss the situation.docx
@@ -4,14 +4,17 @@
   <w:body>
     <w:p>
       <w:pPr>
-        <w:pStyle w:val="Heading1"/>
+        <w:pStyle w:val="Title"/>
         <w:jc w:val="center"/>
       </w:pPr>
-      <w:bookmarkStart w:id="0" w:name="_Toc41403590"/>
-      <w:r>
-        <w:t>Let’s Discuss the Situation</w:t>
-      </w:r>
-      <w:bookmarkEnd w:id="0"/>
+      <w:proofErr w:type="gramStart"/>
+      <w:r>
+        <w:t>Let’s</w:t>
+      </w:r>
+      <w:proofErr w:type="gramEnd"/>
+      <w:r>
+        <w:t xml:space="preserve"> Discuss the Situation</w:t>
+      </w:r>
     </w:p>
     <w:p>
       <w:pPr>
@@ -24,7 +27,7 @@
         <w:t xml:space="preserve"> 0.0</w:t>
       </w:r>
       <w:r>
-        <w:t>5</w:t>
+        <w:t>6</w:t>
       </w:r>
       <w:r>
         <w:t>: 5/</w:t>
@@ -33,7 +36,7 @@
         <w:t>2</w:t>
       </w:r>
       <w:r>
-        <w:t>6</w:t>
+        <w:t>8</w:t>
       </w:r>
       <w:r>
         <w:t>/2020</w:t>
@@ -89,13 +92,13 @@
           <w:r>
             <w:fldChar w:fldCharType="separate"/>
           </w:r>
-          <w:hyperlink w:anchor="_Toc41403590" w:history="1">
+          <w:hyperlink w:anchor="_Toc41570685" w:history="1">
             <w:r>
               <w:rPr>
                 <w:rStyle w:val="Hyperlink"/>
                 <w:noProof/>
               </w:rPr>
-              <w:t>Let’s Discuss the Situation</w:t>
+              <w:t>Abstract</w:t>
             </w:r>
             <w:r>
               <w:rPr>
@@ -116,7 +119,7 @@
                 <w:noProof/>
                 <w:webHidden/>
               </w:rPr>
-              <w:instrText xml:space="preserve"> PAGEREF _Toc41403590 \h </w:instrText>
+              <w:instrText xml:space="preserve"> PAGEREF _Toc41570685 \h </w:instrText>
             </w:r>
             <w:r>
               <w:rPr>
@@ -136,7 +139,283 @@
                 <w:noProof/>
                 <w:webHidden/>
               </w:rPr>
-              <w:t>1</w:t>
+              <w:t>3</w:t>
+            </w:r>
+            <w:r>
+              <w:rPr>
+                <w:noProof/>
+                <w:webHidden/>
+              </w:rPr>
+              <w:fldChar w:fldCharType="end"/>
+            </w:r>
+          </w:hyperlink>
+        </w:p>
+        <w:p>
+          <w:pPr>
+            <w:pStyle w:val="TOC1"/>
+            <w:tabs>
+              <w:tab w:val="right" w:leader="dot" w:pos="9350"/>
+            </w:tabs>
+            <w:rPr>
+              <w:rFonts w:eastAsiaTheme="minorEastAsia"/>
+              <w:noProof/>
+            </w:rPr>
+          </w:pPr>
+          <w:hyperlink w:anchor="_Toc41570686" w:history="1">
+            <w:r>
+              <w:rPr>
+                <w:rStyle w:val="Hyperlink"/>
+                <w:noProof/>
+              </w:rPr>
+              <w:t>Situations; an intuitive understanding</w:t>
+            </w:r>
+            <w:r>
+              <w:rPr>
+                <w:noProof/>
+                <w:webHidden/>
+              </w:rPr>
+              <w:tab/>
+            </w:r>
+            <w:r>
+              <w:rPr>
+                <w:noProof/>
+                <w:webHidden/>
+              </w:rPr>
+              <w:fldChar w:fldCharType="begin"/>
+            </w:r>
+            <w:r>
+              <w:rPr>
+                <w:noProof/>
+                <w:webHidden/>
+              </w:rPr>
+              <w:instrText xml:space="preserve"> PAGEREF _Toc41570686 \h </w:instrText>
+            </w:r>
+            <w:r>
+              <w:rPr>
+                <w:noProof/>
+                <w:webHidden/>
+              </w:rPr>
+            </w:r>
+            <w:r>
+              <w:rPr>
+                <w:noProof/>
+                <w:webHidden/>
+              </w:rPr>
+              <w:fldChar w:fldCharType="separate"/>
+            </w:r>
+            <w:r>
+              <w:rPr>
+                <w:noProof/>
+                <w:webHidden/>
+              </w:rPr>
+              <w:t>4</w:t>
+            </w:r>
+            <w:r>
+              <w:rPr>
+                <w:noProof/>
+                <w:webHidden/>
+              </w:rPr>
+              <w:fldChar w:fldCharType="end"/>
+            </w:r>
+          </w:hyperlink>
+        </w:p>
+        <w:p>
+          <w:pPr>
+            <w:pStyle w:val="TOC3"/>
+            <w:tabs>
+              <w:tab w:val="right" w:leader="dot" w:pos="9350"/>
+            </w:tabs>
+            <w:rPr>
+              <w:rFonts w:eastAsiaTheme="minorEastAsia"/>
+              <w:noProof/>
+            </w:rPr>
+          </w:pPr>
+          <w:hyperlink w:anchor="_Toc41570687" w:history="1">
+            <w:r>
+              <w:rPr>
+                <w:rStyle w:val="Hyperlink"/>
+                <w:noProof/>
+              </w:rPr>
+              <w:t>Parts of the world and context</w:t>
+            </w:r>
+            <w:r>
+              <w:rPr>
+                <w:noProof/>
+                <w:webHidden/>
+              </w:rPr>
+              <w:tab/>
+            </w:r>
+            <w:r>
+              <w:rPr>
+                <w:noProof/>
+                <w:webHidden/>
+              </w:rPr>
+              <w:fldChar w:fldCharType="begin"/>
+            </w:r>
+            <w:r>
+              <w:rPr>
+                <w:noProof/>
+                <w:webHidden/>
+              </w:rPr>
+              <w:instrText xml:space="preserve"> PAGEREF _Toc41570687 \h </w:instrText>
+            </w:r>
+            <w:r>
+              <w:rPr>
+                <w:noProof/>
+                <w:webHidden/>
+              </w:rPr>
+            </w:r>
+            <w:r>
+              <w:rPr>
+                <w:noProof/>
+                <w:webHidden/>
+              </w:rPr>
+              <w:fldChar w:fldCharType="separate"/>
+            </w:r>
+            <w:r>
+              <w:rPr>
+                <w:noProof/>
+                <w:webHidden/>
+              </w:rPr>
+              <w:t>5</w:t>
+            </w:r>
+            <w:r>
+              <w:rPr>
+                <w:noProof/>
+                <w:webHidden/>
+              </w:rPr>
+              <w:fldChar w:fldCharType="end"/>
+            </w:r>
+          </w:hyperlink>
+        </w:p>
+        <w:p>
+          <w:pPr>
+            <w:pStyle w:val="TOC1"/>
+            <w:tabs>
+              <w:tab w:val="right" w:leader="dot" w:pos="9350"/>
+            </w:tabs>
+            <w:rPr>
+              <w:rFonts w:eastAsiaTheme="minorEastAsia"/>
+              <w:noProof/>
+            </w:rPr>
+          </w:pPr>
+          <w:hyperlink w:anchor="_Toc41570688" w:history="1">
+            <w:r>
+              <w:rPr>
+                <w:rStyle w:val="Hyperlink"/>
+                <w:noProof/>
+              </w:rPr>
+              <w:t>Situation Model (Top Level)</w:t>
+            </w:r>
+            <w:r>
+              <w:rPr>
+                <w:noProof/>
+                <w:webHidden/>
+              </w:rPr>
+              <w:tab/>
+            </w:r>
+            <w:r>
+              <w:rPr>
+                <w:noProof/>
+                <w:webHidden/>
+              </w:rPr>
+              <w:fldChar w:fldCharType="begin"/>
+            </w:r>
+            <w:r>
+              <w:rPr>
+                <w:noProof/>
+                <w:webHidden/>
+              </w:rPr>
+              <w:instrText xml:space="preserve"> PAGEREF _Toc41570688 \h </w:instrText>
+            </w:r>
+            <w:r>
+              <w:rPr>
+                <w:noProof/>
+                <w:webHidden/>
+              </w:rPr>
+            </w:r>
+            <w:r>
+              <w:rPr>
+                <w:noProof/>
+                <w:webHidden/>
+              </w:rPr>
+              <w:fldChar w:fldCharType="separate"/>
+            </w:r>
+            <w:r>
+              <w:rPr>
+                <w:noProof/>
+                <w:webHidden/>
+              </w:rPr>
+              <w:t>6</w:t>
+            </w:r>
+            <w:r>
+              <w:rPr>
+                <w:noProof/>
+                <w:webHidden/>
+              </w:rPr>
+              <w:fldChar w:fldCharType="end"/>
+            </w:r>
+          </w:hyperlink>
+        </w:p>
+        <w:p>
+          <w:pPr>
+            <w:pStyle w:val="TOC1"/>
+            <w:tabs>
+              <w:tab w:val="right" w:leader="dot" w:pos="9350"/>
+            </w:tabs>
+            <w:rPr>
+              <w:rFonts w:eastAsiaTheme="minorEastAsia"/>
+              <w:noProof/>
+            </w:rPr>
+          </w:pPr>
+          <w:hyperlink w:anchor="_Toc41570689" w:history="1">
+            <w:r>
+              <w:rPr>
+                <w:rStyle w:val="Hyperlink"/>
+                <w:noProof/>
+              </w:rPr>
+              <w:t>Situation Partitions</w:t>
+            </w:r>
+            <w:r>
+              <w:rPr>
+                <w:noProof/>
+                <w:webHidden/>
+              </w:rPr>
+              <w:tab/>
+            </w:r>
+            <w:r>
+              <w:rPr>
+                <w:noProof/>
+                <w:webHidden/>
+              </w:rPr>
+              <w:fldChar w:fldCharType="begin"/>
+            </w:r>
+            <w:r>
+              <w:rPr>
+                <w:noProof/>
+                <w:webHidden/>
+              </w:rPr>
+              <w:instrText xml:space="preserve"> PAGEREF _Toc41570689 \h </w:instrText>
+            </w:r>
+            <w:r>
+              <w:rPr>
+                <w:noProof/>
+                <w:webHidden/>
+              </w:rPr>
+            </w:r>
+            <w:r>
+              <w:rPr>
+                <w:noProof/>
+                <w:webHidden/>
+              </w:rPr>
+              <w:fldChar w:fldCharType="separate"/>
+            </w:r>
+            <w:r>
+              <w:rPr>
+                <w:noProof/>
+                <w:webHidden/>
+              </w:rPr>
+              <w:t>7</w:t>
             </w:r>
             <w:r>
               <w:rPr>
@@ -158,13 +437,13 @@
               <w:noProof/>
             </w:rPr>
           </w:pPr>
-          <w:hyperlink w:anchor="_Toc41403591" w:history="1">
+          <w:hyperlink w:anchor="_Toc41570690" w:history="1">
             <w:r>
               <w:rPr>
                 <w:rStyle w:val="Hyperlink"/>
                 <w:noProof/>
               </w:rPr>
-              <w:t>Abstract</w:t>
+              <w:t>Partition: Atomic Vs. Composite</w:t>
             </w:r>
             <w:r>
               <w:rPr>
@@ -185,7 +464,7 @@
                 <w:noProof/>
                 <w:webHidden/>
               </w:rPr>
-              <w:instrText xml:space="preserve"> PAGEREF _Toc41403591 \h </w:instrText>
+              <w:instrText xml:space="preserve"> PAGEREF _Toc41570690 \h </w:instrText>
             </w:r>
             <w:r>
               <w:rPr>
@@ -205,7 +484,145 @@
                 <w:noProof/>
                 <w:webHidden/>
               </w:rPr>
-              <w:t>2</w:t>
+              <w:t>7</w:t>
+            </w:r>
+            <w:r>
+              <w:rPr>
+                <w:noProof/>
+                <w:webHidden/>
+              </w:rPr>
+              <w:fldChar w:fldCharType="end"/>
+            </w:r>
+          </w:hyperlink>
+        </w:p>
+        <w:p>
+          <w:pPr>
+            <w:pStyle w:val="TOC3"/>
+            <w:tabs>
+              <w:tab w:val="right" w:leader="dot" w:pos="9350"/>
+            </w:tabs>
+            <w:rPr>
+              <w:rFonts w:eastAsiaTheme="minorEastAsia"/>
+              <w:noProof/>
+            </w:rPr>
+          </w:pPr>
+          <w:hyperlink w:anchor="_Toc41570691" w:history="1">
+            <w:r>
+              <w:rPr>
+                <w:rStyle w:val="Hyperlink"/>
+                <w:noProof/>
+              </w:rPr>
+              <w:t>Atomic situations (relationships and characteristics)</w:t>
+            </w:r>
+            <w:r>
+              <w:rPr>
+                <w:noProof/>
+                <w:webHidden/>
+              </w:rPr>
+              <w:tab/>
+            </w:r>
+            <w:r>
+              <w:rPr>
+                <w:noProof/>
+                <w:webHidden/>
+              </w:rPr>
+              <w:fldChar w:fldCharType="begin"/>
+            </w:r>
+            <w:r>
+              <w:rPr>
+                <w:noProof/>
+                <w:webHidden/>
+              </w:rPr>
+              <w:instrText xml:space="preserve"> PAGEREF _Toc41570691 \h </w:instrText>
+            </w:r>
+            <w:r>
+              <w:rPr>
+                <w:noProof/>
+                <w:webHidden/>
+              </w:rPr>
+            </w:r>
+            <w:r>
+              <w:rPr>
+                <w:noProof/>
+                <w:webHidden/>
+              </w:rPr>
+              <w:fldChar w:fldCharType="separate"/>
+            </w:r>
+            <w:r>
+              <w:rPr>
+                <w:noProof/>
+                <w:webHidden/>
+              </w:rPr>
+              <w:t>7</w:t>
+            </w:r>
+            <w:r>
+              <w:rPr>
+                <w:noProof/>
+                <w:webHidden/>
+              </w:rPr>
+              <w:fldChar w:fldCharType="end"/>
+            </w:r>
+          </w:hyperlink>
+        </w:p>
+        <w:p>
+          <w:pPr>
+            <w:pStyle w:val="TOC3"/>
+            <w:tabs>
+              <w:tab w:val="right" w:leader="dot" w:pos="9350"/>
+            </w:tabs>
+            <w:rPr>
+              <w:rFonts w:eastAsiaTheme="minorEastAsia"/>
+              <w:noProof/>
+            </w:rPr>
+          </w:pPr>
+          <w:hyperlink w:anchor="_Toc41570692" w:history="1">
+            <w:r>
+              <w:rPr>
+                <w:rStyle w:val="Hyperlink"/>
+                <w:noProof/>
+              </w:rPr>
+              <w:t>Composite Situations</w:t>
+            </w:r>
+            <w:r>
+              <w:rPr>
+                <w:noProof/>
+                <w:webHidden/>
+              </w:rPr>
+              <w:tab/>
+            </w:r>
+            <w:r>
+              <w:rPr>
+                <w:noProof/>
+                <w:webHidden/>
+              </w:rPr>
+              <w:fldChar w:fldCharType="begin"/>
+            </w:r>
+            <w:r>
+              <w:rPr>
+                <w:noProof/>
+                <w:webHidden/>
+              </w:rPr>
+              <w:instrText xml:space="preserve"> PAGEREF _Toc41570692 \h </w:instrText>
+            </w:r>
+            <w:r>
+              <w:rPr>
+                <w:noProof/>
+                <w:webHidden/>
+              </w:rPr>
+            </w:r>
+            <w:r>
+              <w:rPr>
+                <w:noProof/>
+                <w:webHidden/>
+              </w:rPr>
+              <w:fldChar w:fldCharType="separate"/>
+            </w:r>
+            <w:r>
+              <w:rPr>
+                <w:noProof/>
+                <w:webHidden/>
+              </w:rPr>
+              <w:t>7</w:t>
             </w:r>
             <w:r>
               <w:rPr>
@@ -227,13 +644,13 @@
               <w:noProof/>
             </w:rPr>
           </w:pPr>
-          <w:hyperlink w:anchor="_Toc41403592" w:history="1">
+          <w:hyperlink w:anchor="_Toc41570693" w:history="1">
             <w:r>
               <w:rPr>
                 <w:rStyle w:val="Hyperlink"/>
                 <w:noProof/>
               </w:rPr>
-              <w:t>Situations; an intuitive understanding</w:t>
+              <w:t>Partition: Static Vs. Dynamic</w:t>
             </w:r>
             <w:r>
               <w:rPr>
@@ -254,7 +671,7 @@
                 <w:noProof/>
                 <w:webHidden/>
               </w:rPr>
-              <w:instrText xml:space="preserve"> PAGEREF _Toc41403592 \h </w:instrText>
+              <w:instrText xml:space="preserve"> PAGEREF _Toc41570693 \h </w:instrText>
             </w:r>
             <w:r>
               <w:rPr>
@@ -274,7 +691,7 @@
                 <w:noProof/>
                 <w:webHidden/>
               </w:rPr>
-              <w:t>3</w:t>
+              <w:t>7</w:t>
             </w:r>
             <w:r>
               <w:rPr>
@@ -296,13 +713,13 @@
               <w:noProof/>
             </w:rPr>
           </w:pPr>
-          <w:hyperlink w:anchor="_Toc41403593" w:history="1">
+          <w:hyperlink w:anchor="_Toc41570694" w:history="1">
             <w:r>
               <w:rPr>
                 <w:rStyle w:val="Hyperlink"/>
                 <w:noProof/>
               </w:rPr>
-              <w:t>Parts of the world and context</w:t>
+              <w:t>Static Situations</w:t>
             </w:r>
             <w:r>
               <w:rPr>
@@ -323,7 +740,7 @@
                 <w:noProof/>
                 <w:webHidden/>
               </w:rPr>
-              <w:instrText xml:space="preserve"> PAGEREF _Toc41403593 \h </w:instrText>
+              <w:instrText xml:space="preserve"> PAGEREF _Toc41570694 \h </w:instrText>
             </w:r>
             <w:r>
               <w:rPr>
@@ -343,7 +760,76 @@
                 <w:noProof/>
                 <w:webHidden/>
               </w:rPr>
-              <w:t>4</w:t>
+              <w:t>7</w:t>
+            </w:r>
+            <w:r>
+              <w:rPr>
+                <w:noProof/>
+                <w:webHidden/>
+              </w:rPr>
+              <w:fldChar w:fldCharType="end"/>
+            </w:r>
+          </w:hyperlink>
+        </w:p>
+        <w:p>
+          <w:pPr>
+            <w:pStyle w:val="TOC3"/>
+            <w:tabs>
+              <w:tab w:val="right" w:leader="dot" w:pos="9350"/>
+            </w:tabs>
+            <w:rPr>
+              <w:rFonts w:eastAsiaTheme="minorEastAsia"/>
+              <w:noProof/>
+            </w:rPr>
+          </w:pPr>
+          <w:hyperlink w:anchor="_Toc41570695" w:history="1">
+            <w:r>
+              <w:rPr>
+                <w:rStyle w:val="Hyperlink"/>
+                <w:noProof/>
+              </w:rPr>
+              <w:t>Dynamic situations</w:t>
+            </w:r>
+            <w:r>
+              <w:rPr>
+                <w:noProof/>
+                <w:webHidden/>
+              </w:rPr>
+              <w:tab/>
+            </w:r>
+            <w:r>
+              <w:rPr>
+                <w:noProof/>
+                <w:webHidden/>
+              </w:rPr>
+              <w:fldChar w:fldCharType="begin"/>
+            </w:r>
+            <w:r>
+              <w:rPr>
+                <w:noProof/>
+                <w:webHidden/>
+              </w:rPr>
+              <w:instrText xml:space="preserve"> PAGEREF _Toc41570695 \h </w:instrText>
+            </w:r>
+            <w:r>
+              <w:rPr>
+                <w:noProof/>
+                <w:webHidden/>
+              </w:rPr>
+            </w:r>
+            <w:r>
+              <w:rPr>
+                <w:noProof/>
+                <w:webHidden/>
+              </w:rPr>
+              <w:fldChar w:fldCharType="separate"/>
+            </w:r>
+            <w:r>
+              <w:rPr>
+                <w:noProof/>
+                <w:webHidden/>
+              </w:rPr>
+              <w:t>7</w:t>
             </w:r>
             <w:r>
               <w:rPr>
@@ -365,13 +851,13 @@
               <w:noProof/>
             </w:rPr>
           </w:pPr>
-          <w:hyperlink w:anchor="_Toc41403594" w:history="1">
+          <w:hyperlink w:anchor="_Toc41570696" w:history="1">
             <w:r>
               <w:rPr>
                 <w:rStyle w:val="Hyperlink"/>
                 <w:noProof/>
               </w:rPr>
-              <w:t>Situation Model (Top Level)</w:t>
+              <w:t>Partition: Ontic Vs. Epistemic</w:t>
             </w:r>
             <w:r>
               <w:rPr>
@@ -392,7 +878,7 @@
                 <w:noProof/>
                 <w:webHidden/>
               </w:rPr>
-              <w:instrText xml:space="preserve"> PAGEREF _Toc41403594 \h </w:instrText>
+              <w:instrText xml:space="preserve"> PAGEREF _Toc41570696 \h </w:instrText>
             </w:r>
             <w:r>
               <w:rPr>
@@ -412,7 +898,7 @@
                 <w:noProof/>
                 <w:webHidden/>
               </w:rPr>
-              <w:t>5</w:t>
+              <w:t>8</w:t>
             </w:r>
             <w:r>
               <w:rPr>
@@ -434,13 +920,13 @@
               <w:noProof/>
             </w:rPr>
           </w:pPr>
-          <w:hyperlink w:anchor="_Toc41403595" w:history="1">
+          <w:hyperlink w:anchor="_Toc41570697" w:history="1">
             <w:r>
               <w:rPr>
                 <w:rStyle w:val="Hyperlink"/>
                 <w:noProof/>
               </w:rPr>
-              <w:t>Kinds of situations</w:t>
+              <w:t>Partition: Actual Situations Vs. Situation Types</w:t>
             </w:r>
             <w:r>
               <w:rPr>
@@ -461,7 +947,7 @@
                 <w:noProof/>
                 <w:webHidden/>
               </w:rPr>
-              <w:instrText xml:space="preserve"> PAGEREF _Toc41403595 \h </w:instrText>
+              <w:instrText xml:space="preserve"> PAGEREF _Toc41570697 \h </w:instrText>
             </w:r>
             <w:r>
               <w:rPr>
@@ -481,352 +967,7 @@
                 <w:noProof/>
                 <w:webHidden/>
               </w:rPr>
-              <w:t>6</w:t>
-            </w:r>
-            <w:r>
-              <w:rPr>
-                <w:noProof/>
-                <w:webHidden/>
-              </w:rPr>
-              <w:fldChar w:fldCharType="end"/>
-            </w:r>
-          </w:hyperlink>
-        </w:p>
-        <w:p>
-          <w:pPr>
-            <w:pStyle w:val="TOC3"/>
-            <w:tabs>
-              <w:tab w:val="right" w:leader="dot" w:pos="9350"/>
-            </w:tabs>
-            <w:rPr>
-              <w:rFonts w:eastAsiaTheme="minorEastAsia"/>
-              <w:noProof/>
-            </w:rPr>
-          </w:pPr>
-          <w:hyperlink w:anchor="_Toc41403596" w:history="1">
-            <w:r>
-              <w:rPr>
-                <w:rStyle w:val="Hyperlink"/>
-                <w:noProof/>
-              </w:rPr>
-              <w:t>Atomic situations (relationships and characteristics)</w:t>
-            </w:r>
-            <w:r>
-              <w:rPr>
-                <w:noProof/>
-                <w:webHidden/>
-              </w:rPr>
-              <w:tab/>
-            </w:r>
-            <w:r>
-              <w:rPr>
-                <w:noProof/>
-                <w:webHidden/>
-              </w:rPr>
-              <w:fldChar w:fldCharType="begin"/>
-            </w:r>
-            <w:r>
-              <w:rPr>
-                <w:noProof/>
-                <w:webHidden/>
-              </w:rPr>
-              <w:instrText xml:space="preserve"> PAGEREF _Toc41403596 \h </w:instrText>
-            </w:r>
-            <w:r>
-              <w:rPr>
-                <w:noProof/>
-                <w:webHidden/>
-              </w:rPr>
-            </w:r>
-            <w:r>
-              <w:rPr>
-                <w:noProof/>
-                <w:webHidden/>
-              </w:rPr>
-              <w:fldChar w:fldCharType="separate"/>
-            </w:r>
-            <w:r>
-              <w:rPr>
-                <w:noProof/>
-                <w:webHidden/>
-              </w:rPr>
-              <w:t>6</w:t>
-            </w:r>
-            <w:r>
-              <w:rPr>
-                <w:noProof/>
-                <w:webHidden/>
-              </w:rPr>
-              <w:fldChar w:fldCharType="end"/>
-            </w:r>
-          </w:hyperlink>
-        </w:p>
-        <w:p>
-          <w:pPr>
-            <w:pStyle w:val="TOC3"/>
-            <w:tabs>
-              <w:tab w:val="right" w:leader="dot" w:pos="9350"/>
-            </w:tabs>
-            <w:rPr>
-              <w:rFonts w:eastAsiaTheme="minorEastAsia"/>
-              <w:noProof/>
-            </w:rPr>
-          </w:pPr>
-          <w:hyperlink w:anchor="_Toc41403597" w:history="1">
-            <w:r>
-              <w:rPr>
-                <w:rStyle w:val="Hyperlink"/>
-                <w:noProof/>
-              </w:rPr>
-              <w:t>Composite Situations</w:t>
-            </w:r>
-            <w:r>
-              <w:rPr>
-                <w:noProof/>
-                <w:webHidden/>
-              </w:rPr>
-              <w:tab/>
-            </w:r>
-            <w:r>
-              <w:rPr>
-                <w:noProof/>
-                <w:webHidden/>
-              </w:rPr>
-              <w:fldChar w:fldCharType="begin"/>
-            </w:r>
-            <w:r>
-              <w:rPr>
-                <w:noProof/>
-                <w:webHidden/>
-              </w:rPr>
-              <w:instrText xml:space="preserve"> PAGEREF _Toc41403597 \h </w:instrText>
-            </w:r>
-            <w:r>
-              <w:rPr>
-                <w:noProof/>
-                <w:webHidden/>
-              </w:rPr>
-            </w:r>
-            <w:r>
-              <w:rPr>
-                <w:noProof/>
-                <w:webHidden/>
-              </w:rPr>
-              <w:fldChar w:fldCharType="separate"/>
-            </w:r>
-            <w:r>
-              <w:rPr>
-                <w:noProof/>
-                <w:webHidden/>
-              </w:rPr>
-              <w:t>6</w:t>
-            </w:r>
-            <w:r>
-              <w:rPr>
-                <w:noProof/>
-                <w:webHidden/>
-              </w:rPr>
-              <w:fldChar w:fldCharType="end"/>
-            </w:r>
-          </w:hyperlink>
-        </w:p>
-        <w:p>
-          <w:pPr>
-            <w:pStyle w:val="TOC3"/>
-            <w:tabs>
-              <w:tab w:val="right" w:leader="dot" w:pos="9350"/>
-            </w:tabs>
-            <w:rPr>
-              <w:rFonts w:eastAsiaTheme="minorEastAsia"/>
-              <w:noProof/>
-            </w:rPr>
-          </w:pPr>
-          <w:hyperlink w:anchor="_Toc41403598" w:history="1">
-            <w:r>
-              <w:rPr>
-                <w:rStyle w:val="Hyperlink"/>
-                <w:noProof/>
-              </w:rPr>
-              <w:t>Static Situations</w:t>
-            </w:r>
-            <w:r>
-              <w:rPr>
-                <w:noProof/>
-                <w:webHidden/>
-              </w:rPr>
-              <w:tab/>
-            </w:r>
-            <w:r>
-              <w:rPr>
-                <w:noProof/>
-                <w:webHidden/>
-              </w:rPr>
-              <w:fldChar w:fldCharType="begin"/>
-            </w:r>
-            <w:r>
-              <w:rPr>
-                <w:noProof/>
-                <w:webHidden/>
-              </w:rPr>
-              <w:instrText xml:space="preserve"> PAGEREF _Toc41403598 \h </w:instrText>
-            </w:r>
-            <w:r>
-              <w:rPr>
-                <w:noProof/>
-                <w:webHidden/>
-              </w:rPr>
-            </w:r>
-            <w:r>
-              <w:rPr>
-                <w:noProof/>
-                <w:webHidden/>
-              </w:rPr>
-              <w:fldChar w:fldCharType="separate"/>
-            </w:r>
-            <w:r>
-              <w:rPr>
-                <w:noProof/>
-                <w:webHidden/>
-              </w:rPr>
-              <w:t>6</w:t>
-            </w:r>
-            <w:r>
-              <w:rPr>
-                <w:noProof/>
-                <w:webHidden/>
-              </w:rPr>
-              <w:fldChar w:fldCharType="end"/>
-            </w:r>
-          </w:hyperlink>
-        </w:p>
-        <w:p>
-          <w:pPr>
-            <w:pStyle w:val="TOC3"/>
-            <w:tabs>
-              <w:tab w:val="right" w:leader="dot" w:pos="9350"/>
-            </w:tabs>
-            <w:rPr>
-              <w:rFonts w:eastAsiaTheme="minorEastAsia"/>
-              <w:noProof/>
-            </w:rPr>
-          </w:pPr>
-          <w:hyperlink w:anchor="_Toc41403599" w:history="1">
-            <w:r>
-              <w:rPr>
-                <w:rStyle w:val="Hyperlink"/>
-                <w:noProof/>
-              </w:rPr>
-              <w:t>Dynamic situations</w:t>
-            </w:r>
-            <w:r>
-              <w:rPr>
-                <w:noProof/>
-                <w:webHidden/>
-              </w:rPr>
-              <w:tab/>
-            </w:r>
-            <w:r>
-              <w:rPr>
-                <w:noProof/>
-                <w:webHidden/>
-              </w:rPr>
-              <w:fldChar w:fldCharType="begin"/>
-            </w:r>
-            <w:r>
-              <w:rPr>
-                <w:noProof/>
-                <w:webHidden/>
-              </w:rPr>
-              <w:instrText xml:space="preserve"> PAGEREF _Toc41403599 \h </w:instrText>
-            </w:r>
-            <w:r>
-              <w:rPr>
-                <w:noProof/>
-                <w:webHidden/>
-              </w:rPr>
-            </w:r>
-            <w:r>
-              <w:rPr>
-                <w:noProof/>
-                <w:webHidden/>
-              </w:rPr>
-              <w:fldChar w:fldCharType="separate"/>
-            </w:r>
-            <w:r>
-              <w:rPr>
-                <w:noProof/>
-                <w:webHidden/>
-              </w:rPr>
-              <w:t>6</w:t>
-            </w:r>
-            <w:r>
-              <w:rPr>
-                <w:noProof/>
-                <w:webHidden/>
-              </w:rPr>
-              <w:fldChar w:fldCharType="end"/>
-            </w:r>
-          </w:hyperlink>
-        </w:p>
-        <w:p>
-          <w:pPr>
-            <w:pStyle w:val="TOC3"/>
-            <w:tabs>
-              <w:tab w:val="right" w:leader="dot" w:pos="9350"/>
-            </w:tabs>
-            <w:rPr>
-              <w:rFonts w:eastAsiaTheme="minorEastAsia"/>
-              <w:noProof/>
-            </w:rPr>
-          </w:pPr>
-          <w:hyperlink w:anchor="_Toc41403600" w:history="1">
-            <w:r>
-              <w:rPr>
-                <w:rStyle w:val="Hyperlink"/>
-                <w:noProof/>
-              </w:rPr>
-              <w:t>Actual situations and situation types</w:t>
-            </w:r>
-            <w:r>
-              <w:rPr>
-                <w:noProof/>
-                <w:webHidden/>
-              </w:rPr>
-              <w:tab/>
-            </w:r>
-            <w:r>
-              <w:rPr>
-                <w:noProof/>
-                <w:webHidden/>
-              </w:rPr>
-              <w:fldChar w:fldCharType="begin"/>
-            </w:r>
-            <w:r>
-              <w:rPr>
-                <w:noProof/>
-                <w:webHidden/>
-              </w:rPr>
-              <w:instrText xml:space="preserve"> PAGEREF _Toc41403600 \h </w:instrText>
-            </w:r>
-            <w:r>
-              <w:rPr>
-                <w:noProof/>
-                <w:webHidden/>
-              </w:rPr>
-            </w:r>
-            <w:r>
-              <w:rPr>
-                <w:noProof/>
-                <w:webHidden/>
-              </w:rPr>
-              <w:fldChar w:fldCharType="separate"/>
-            </w:r>
-            <w:r>
-              <w:rPr>
-                <w:noProof/>
-                <w:webHidden/>
-              </w:rPr>
-              <w:t>7</w:t>
+              <w:t>8</w:t>
             </w:r>
             <w:r>
               <w:rPr>
@@ -848,13 +989,13 @@
               <w:noProof/>
             </w:rPr>
           </w:pPr>
-          <w:hyperlink w:anchor="_Toc41403601" w:history="1">
+          <w:hyperlink w:anchor="_Toc41570698" w:history="1">
             <w:r>
               <w:rPr>
                 <w:rStyle w:val="Hyperlink"/>
                 <w:noProof/>
               </w:rPr>
-              <w:t>Temporality</w:t>
+              <w:t>Model of situation partitions</w:t>
             </w:r>
             <w:r>
               <w:rPr>
@@ -875,7 +1016,7 @@
                 <w:noProof/>
                 <w:webHidden/>
               </w:rPr>
-              <w:instrText xml:space="preserve"> PAGEREF _Toc41403601 \h </w:instrText>
+              <w:instrText xml:space="preserve"> PAGEREF _Toc41570698 \h </w:instrText>
             </w:r>
             <w:r>
               <w:rPr>
@@ -895,7 +1036,7 @@
                 <w:noProof/>
                 <w:webHidden/>
               </w:rPr>
-              <w:t>7</w:t>
+              <w:t>8</w:t>
             </w:r>
             <w:r>
               <w:rPr>
@@ -908,7 +1049,7 @@
         </w:p>
         <w:p>
           <w:pPr>
-            <w:pStyle w:val="TOC3"/>
+            <w:pStyle w:val="TOC1"/>
             <w:tabs>
               <w:tab w:val="right" w:leader="dot" w:pos="9350"/>
             </w:tabs>
@@ -917,12 +1058,81 @@
               <w:noProof/>
             </w:rPr>
           </w:pPr>
-          <w:hyperlink w:anchor="_Toc41403602" w:history="1">
+          <w:hyperlink w:anchor="_Toc41570699" w:history="1">
             <w:r>
               <w:rPr>
                 <w:rStyle w:val="Hyperlink"/>
                 <w:noProof/>
               </w:rPr>
+              <w:t>Temporality</w:t>
+            </w:r>
+            <w:r>
+              <w:rPr>
+                <w:noProof/>
+                <w:webHidden/>
+              </w:rPr>
+              <w:tab/>
+            </w:r>
+            <w:r>
+              <w:rPr>
+                <w:noProof/>
+                <w:webHidden/>
+              </w:rPr>
+              <w:fldChar w:fldCharType="begin"/>
+            </w:r>
+            <w:r>
+              <w:rPr>
+                <w:noProof/>
+                <w:webHidden/>
+              </w:rPr>
+              <w:instrText xml:space="preserve"> PAGEREF _Toc41570699 \h </w:instrText>
+            </w:r>
+            <w:r>
+              <w:rPr>
+                <w:noProof/>
+                <w:webHidden/>
+              </w:rPr>
+            </w:r>
+            <w:r>
+              <w:rPr>
+                <w:noProof/>
+                <w:webHidden/>
+              </w:rPr>
+              <w:fldChar w:fldCharType="separate"/>
+            </w:r>
+            <w:r>
+              <w:rPr>
+                <w:noProof/>
+                <w:webHidden/>
+              </w:rPr>
+              <w:t>9</w:t>
+            </w:r>
+            <w:r>
+              <w:rPr>
+                <w:noProof/>
+                <w:webHidden/>
+              </w:rPr>
+              <w:fldChar w:fldCharType="end"/>
+            </w:r>
+          </w:hyperlink>
+        </w:p>
+        <w:p>
+          <w:pPr>
+            <w:pStyle w:val="TOC1"/>
+            <w:tabs>
+              <w:tab w:val="right" w:leader="dot" w:pos="9350"/>
+            </w:tabs>
+            <w:rPr>
+              <w:rFonts w:eastAsiaTheme="minorEastAsia"/>
+              <w:noProof/>
+            </w:rPr>
+          </w:pPr>
+          <w:hyperlink w:anchor="_Toc41570700" w:history="1">
+            <w:r>
+              <w:rPr>
+                <w:rStyle w:val="Hyperlink"/>
+                <w:noProof/>
+              </w:rPr>
               <w:t>Occurrences</w:t>
             </w:r>
             <w:r>
@@ -944,7 +1154,7 @@
                 <w:noProof/>
                 <w:webHidden/>
               </w:rPr>
-              <w:instrText xml:space="preserve"> PAGEREF _Toc41403602 \h </w:instrText>
+              <w:instrText xml:space="preserve"> PAGEREF _Toc41570700 \h </w:instrText>
             </w:r>
             <w:r>
               <w:rPr>
@@ -964,7 +1174,76 @@
                 <w:noProof/>
                 <w:webHidden/>
               </w:rPr>
-              <w:t>10</w:t>
+              <w:t>11</w:t>
+            </w:r>
+            <w:r>
+              <w:rPr>
+                <w:noProof/>
+                <w:webHidden/>
+              </w:rPr>
+              <w:fldChar w:fldCharType="end"/>
+            </w:r>
+          </w:hyperlink>
+        </w:p>
+        <w:p>
+          <w:pPr>
+            <w:pStyle w:val="TOC1"/>
+            <w:tabs>
+              <w:tab w:val="right" w:leader="dot" w:pos="9350"/>
+            </w:tabs>
+            <w:rPr>
+              <w:rFonts w:eastAsiaTheme="minorEastAsia"/>
+              <w:noProof/>
+            </w:rPr>
+          </w:pPr>
+          <w:hyperlink w:anchor="_Toc41570701" w:history="1">
+            <w:r>
+              <w:rPr>
+                <w:rStyle w:val="Hyperlink"/>
+                <w:noProof/>
+              </w:rPr>
+              <w:t>Epistemic Situations &amp; Statements</w:t>
+            </w:r>
+            <w:r>
+              <w:rPr>
+                <w:noProof/>
+                <w:webHidden/>
+              </w:rPr>
+              <w:tab/>
+            </w:r>
+            <w:r>
+              <w:rPr>
+                <w:noProof/>
+                <w:webHidden/>
+              </w:rPr>
+              <w:fldChar w:fldCharType="begin"/>
+            </w:r>
+            <w:r>
+              <w:rPr>
+                <w:noProof/>
+                <w:webHidden/>
+              </w:rPr>
+              <w:instrText xml:space="preserve"> PAGEREF _Toc41570701 \h </w:instrText>
+            </w:r>
+            <w:r>
+              <w:rPr>
+                <w:noProof/>
+                <w:webHidden/>
+              </w:rPr>
+            </w:r>
+            <w:r>
+              <w:rPr>
+                <w:noProof/>
+                <w:webHidden/>
+              </w:rPr>
+              <w:fldChar w:fldCharType="separate"/>
+            </w:r>
+            <w:r>
+              <w:rPr>
+                <w:noProof/>
+                <w:webHidden/>
+              </w:rPr>
+              <w:t>12</w:t>
             </w:r>
             <w:r>
               <w:rPr>
@@ -986,13 +1265,13 @@
               <w:noProof/>
             </w:rPr>
           </w:pPr>
-          <w:hyperlink w:anchor="_Toc41403603" w:history="1">
+          <w:hyperlink w:anchor="_Toc41570702" w:history="1">
             <w:r>
               <w:rPr>
                 <w:rStyle w:val="Hyperlink"/>
                 <w:noProof/>
               </w:rPr>
-              <w:t>Statements</w:t>
+              <w:t>Classification of statements</w:t>
             </w:r>
             <w:r>
               <w:rPr>
@@ -1013,214 +1292,7 @@
                 <w:noProof/>
                 <w:webHidden/>
               </w:rPr>
-              <w:instrText xml:space="preserve"> PAGEREF _Toc41403603 \h </w:instrText>
-            </w:r>
-            <w:r>
-              <w:rPr>
-                <w:noProof/>
-                <w:webHidden/>
-              </w:rPr>
-            </w:r>
-            <w:r>
-              <w:rPr>
-                <w:noProof/>
-                <w:webHidden/>
-              </w:rPr>
-              <w:fldChar w:fldCharType="separate"/>
-            </w:r>
-            <w:r>
-              <w:rPr>
-                <w:noProof/>
-                <w:webHidden/>
-              </w:rPr>
-              <w:t>11</w:t>
-            </w:r>
-            <w:r>
-              <w:rPr>
-                <w:noProof/>
-                <w:webHidden/>
-              </w:rPr>
-              <w:fldChar w:fldCharType="end"/>
-            </w:r>
-          </w:hyperlink>
-        </w:p>
-        <w:p>
-          <w:pPr>
-            <w:pStyle w:val="TOC3"/>
-            <w:tabs>
-              <w:tab w:val="right" w:leader="dot" w:pos="9350"/>
-            </w:tabs>
-            <w:rPr>
-              <w:rFonts w:eastAsiaTheme="minorEastAsia"/>
-              <w:noProof/>
-            </w:rPr>
-          </w:pPr>
-          <w:hyperlink w:anchor="_Toc41403604" w:history="1">
-            <w:r>
-              <w:rPr>
-                <w:rStyle w:val="Hyperlink"/>
-                <w:noProof/>
-              </w:rPr>
-              <w:t>Classification of statements</w:t>
-            </w:r>
-            <w:r>
-              <w:rPr>
-                <w:noProof/>
-                <w:webHidden/>
-              </w:rPr>
-              <w:tab/>
-            </w:r>
-            <w:r>
-              <w:rPr>
-                <w:noProof/>
-                <w:webHidden/>
-              </w:rPr>
-              <w:fldChar w:fldCharType="begin"/>
-            </w:r>
-            <w:r>
-              <w:rPr>
-                <w:noProof/>
-                <w:webHidden/>
-              </w:rPr>
-              <w:instrText xml:space="preserve"> PAGEREF _Toc41403604 \h </w:instrText>
-            </w:r>
-            <w:r>
-              <w:rPr>
-                <w:noProof/>
-                <w:webHidden/>
-              </w:rPr>
-            </w:r>
-            <w:r>
-              <w:rPr>
-                <w:noProof/>
-                <w:webHidden/>
-              </w:rPr>
-              <w:fldChar w:fldCharType="separate"/>
-            </w:r>
-            <w:r>
-              <w:rPr>
-                <w:noProof/>
-                <w:webHidden/>
-              </w:rPr>
-              <w:t>13</w:t>
-            </w:r>
-            <w:r>
-              <w:rPr>
-                <w:noProof/>
-                <w:webHidden/>
-              </w:rPr>
-              <w:fldChar w:fldCharType="end"/>
-            </w:r>
-          </w:hyperlink>
-        </w:p>
-        <w:p>
-          <w:pPr>
-            <w:pStyle w:val="TOC3"/>
-            <w:tabs>
-              <w:tab w:val="right" w:leader="dot" w:pos="9350"/>
-            </w:tabs>
-            <w:rPr>
-              <w:rFonts w:eastAsiaTheme="minorEastAsia"/>
-              <w:noProof/>
-            </w:rPr>
-          </w:pPr>
-          <w:hyperlink w:anchor="_Toc41403605" w:history="1">
-            <w:r>
-              <w:rPr>
-                <w:rStyle w:val="Hyperlink"/>
-                <w:noProof/>
-              </w:rPr>
-              <w:t>Qualitative Positions</w:t>
-            </w:r>
-            <w:r>
-              <w:rPr>
-                <w:noProof/>
-                <w:webHidden/>
-              </w:rPr>
-              <w:tab/>
-            </w:r>
-            <w:r>
-              <w:rPr>
-                <w:noProof/>
-                <w:webHidden/>
-              </w:rPr>
-              <w:fldChar w:fldCharType="begin"/>
-            </w:r>
-            <w:r>
-              <w:rPr>
-                <w:noProof/>
-                <w:webHidden/>
-              </w:rPr>
-              <w:instrText xml:space="preserve"> PAGEREF _Toc41403605 \h </w:instrText>
-            </w:r>
-            <w:r>
-              <w:rPr>
-                <w:noProof/>
-                <w:webHidden/>
-              </w:rPr>
-            </w:r>
-            <w:r>
-              <w:rPr>
-                <w:noProof/>
-                <w:webHidden/>
-              </w:rPr>
-              <w:fldChar w:fldCharType="separate"/>
-            </w:r>
-            <w:r>
-              <w:rPr>
-                <w:noProof/>
-                <w:webHidden/>
-              </w:rPr>
-              <w:t>14</w:t>
-            </w:r>
-            <w:r>
-              <w:rPr>
-                <w:noProof/>
-                <w:webHidden/>
-              </w:rPr>
-              <w:fldChar w:fldCharType="end"/>
-            </w:r>
-          </w:hyperlink>
-        </w:p>
-        <w:p>
-          <w:pPr>
-            <w:pStyle w:val="TOC3"/>
-            <w:tabs>
-              <w:tab w:val="right" w:leader="dot" w:pos="9350"/>
-            </w:tabs>
-            <w:rPr>
-              <w:rFonts w:eastAsiaTheme="minorEastAsia"/>
-              <w:noProof/>
-            </w:rPr>
-          </w:pPr>
-          <w:hyperlink w:anchor="_Toc41403606" w:history="1">
-            <w:r>
-              <w:rPr>
-                <w:rStyle w:val="Hyperlink"/>
-                <w:noProof/>
-              </w:rPr>
-              <w:t>Situation Types and Definitions</w:t>
-            </w:r>
-            <w:r>
-              <w:rPr>
-                <w:noProof/>
-                <w:webHidden/>
-              </w:rPr>
-              <w:tab/>
-            </w:r>
-            <w:r>
-              <w:rPr>
-                <w:noProof/>
-                <w:webHidden/>
-              </w:rPr>
-              <w:fldChar w:fldCharType="begin"/>
-            </w:r>
-            <w:r>
-              <w:rPr>
-                <w:noProof/>
-                <w:webHidden/>
-              </w:rPr>
-              <w:instrText xml:space="preserve"> PAGEREF _Toc41403606 \h </w:instrText>
+              <w:instrText xml:space="preserve"> PAGEREF _Toc41570702 \h </w:instrText>
             </w:r>
             <w:r>
               <w:rPr>
@@ -1262,13 +1334,13 @@
               <w:noProof/>
             </w:rPr>
           </w:pPr>
-          <w:hyperlink w:anchor="_Toc41403607" w:history="1">
+          <w:hyperlink w:anchor="_Toc41570703" w:history="1">
             <w:r>
               <w:rPr>
                 <w:rStyle w:val="Hyperlink"/>
                 <w:noProof/>
               </w:rPr>
-              <w:t>Supporting concepts</w:t>
+              <w:t>Qualitative Positions</w:t>
             </w:r>
             <w:r>
               <w:rPr>
@@ -1289,7 +1361,7 @@
                 <w:noProof/>
                 <w:webHidden/>
               </w:rPr>
-              <w:instrText xml:space="preserve"> PAGEREF _Toc41403607 \h </w:instrText>
+              <w:instrText xml:space="preserve"> PAGEREF _Toc41570703 \h </w:instrText>
             </w:r>
             <w:r>
               <w:rPr>
@@ -1309,283 +1381,7 @@
                 <w:noProof/>
                 <w:webHidden/>
               </w:rPr>
-              <w:t>17</w:t>
-            </w:r>
-            <w:r>
-              <w:rPr>
-                <w:noProof/>
-                <w:webHidden/>
-              </w:rPr>
-              <w:fldChar w:fldCharType="end"/>
-            </w:r>
-          </w:hyperlink>
-        </w:p>
-        <w:p>
-          <w:pPr>
-            <w:pStyle w:val="TOC3"/>
-            <w:tabs>
-              <w:tab w:val="right" w:leader="dot" w:pos="9350"/>
-            </w:tabs>
-            <w:rPr>
-              <w:rFonts w:eastAsiaTheme="minorEastAsia"/>
-              <w:noProof/>
-            </w:rPr>
-          </w:pPr>
-          <w:hyperlink w:anchor="_Toc41403608" w:history="1">
-            <w:r>
-              <w:rPr>
-                <w:rStyle w:val="Hyperlink"/>
-                <w:noProof/>
-              </w:rPr>
-              <w:t>Context</w:t>
-            </w:r>
-            <w:r>
-              <w:rPr>
-                <w:noProof/>
-                <w:webHidden/>
-              </w:rPr>
-              <w:tab/>
-            </w:r>
-            <w:r>
-              <w:rPr>
-                <w:noProof/>
-                <w:webHidden/>
-              </w:rPr>
-              <w:fldChar w:fldCharType="begin"/>
-            </w:r>
-            <w:r>
-              <w:rPr>
-                <w:noProof/>
-                <w:webHidden/>
-              </w:rPr>
-              <w:instrText xml:space="preserve"> PAGEREF _Toc41403608 \h </w:instrText>
-            </w:r>
-            <w:r>
-              <w:rPr>
-                <w:noProof/>
-                <w:webHidden/>
-              </w:rPr>
-            </w:r>
-            <w:r>
-              <w:rPr>
-                <w:noProof/>
-                <w:webHidden/>
-              </w:rPr>
-              <w:fldChar w:fldCharType="separate"/>
-            </w:r>
-            <w:r>
-              <w:rPr>
-                <w:noProof/>
-                <w:webHidden/>
-              </w:rPr>
-              <w:t>17</w:t>
-            </w:r>
-            <w:r>
-              <w:rPr>
-                <w:noProof/>
-                <w:webHidden/>
-              </w:rPr>
-              <w:fldChar w:fldCharType="end"/>
-            </w:r>
-          </w:hyperlink>
-        </w:p>
-        <w:p>
-          <w:pPr>
-            <w:pStyle w:val="TOC3"/>
-            <w:tabs>
-              <w:tab w:val="right" w:leader="dot" w:pos="9350"/>
-            </w:tabs>
-            <w:rPr>
-              <w:rFonts w:eastAsiaTheme="minorEastAsia"/>
-              <w:noProof/>
-            </w:rPr>
-          </w:pPr>
-          <w:hyperlink w:anchor="_Toc41403609" w:history="1">
-            <w:r>
-              <w:rPr>
-                <w:rStyle w:val="Hyperlink"/>
-                <w:noProof/>
-              </w:rPr>
-              <w:t>Types</w:t>
-            </w:r>
-            <w:r>
-              <w:rPr>
-                <w:noProof/>
-                <w:webHidden/>
-              </w:rPr>
-              <w:tab/>
-            </w:r>
-            <w:r>
-              <w:rPr>
-                <w:noProof/>
-                <w:webHidden/>
-              </w:rPr>
-              <w:fldChar w:fldCharType="begin"/>
-            </w:r>
-            <w:r>
-              <w:rPr>
-                <w:noProof/>
-                <w:webHidden/>
-              </w:rPr>
-              <w:instrText xml:space="preserve"> PAGEREF _Toc41403609 \h </w:instrText>
-            </w:r>
-            <w:r>
-              <w:rPr>
-                <w:noProof/>
-                <w:webHidden/>
-              </w:rPr>
-            </w:r>
-            <w:r>
-              <w:rPr>
-                <w:noProof/>
-                <w:webHidden/>
-              </w:rPr>
-              <w:fldChar w:fldCharType="separate"/>
-            </w:r>
-            <w:r>
-              <w:rPr>
-                <w:noProof/>
-                <w:webHidden/>
-              </w:rPr>
-              <w:t>18</w:t>
-            </w:r>
-            <w:r>
-              <w:rPr>
-                <w:noProof/>
-                <w:webHidden/>
-              </w:rPr>
-              <w:fldChar w:fldCharType="end"/>
-            </w:r>
-          </w:hyperlink>
-        </w:p>
-        <w:p>
-          <w:pPr>
-            <w:pStyle w:val="TOC3"/>
-            <w:tabs>
-              <w:tab w:val="right" w:leader="dot" w:pos="9350"/>
-            </w:tabs>
-            <w:rPr>
-              <w:rFonts w:eastAsiaTheme="minorEastAsia"/>
-              <w:noProof/>
-            </w:rPr>
-          </w:pPr>
-          <w:hyperlink w:anchor="_Toc41403610" w:history="1">
-            <w:r>
-              <w:rPr>
-                <w:rStyle w:val="Hyperlink"/>
-                <w:noProof/>
-              </w:rPr>
-              <w:t>Qualities</w:t>
-            </w:r>
-            <w:r>
-              <w:rPr>
-                <w:noProof/>
-                <w:webHidden/>
-              </w:rPr>
-              <w:tab/>
-            </w:r>
-            <w:r>
-              <w:rPr>
-                <w:noProof/>
-                <w:webHidden/>
-              </w:rPr>
-              <w:fldChar w:fldCharType="begin"/>
-            </w:r>
-            <w:r>
-              <w:rPr>
-                <w:noProof/>
-                <w:webHidden/>
-              </w:rPr>
-              <w:instrText xml:space="preserve"> PAGEREF _Toc41403610 \h </w:instrText>
-            </w:r>
-            <w:r>
-              <w:rPr>
-                <w:noProof/>
-                <w:webHidden/>
-              </w:rPr>
-            </w:r>
-            <w:r>
-              <w:rPr>
-                <w:noProof/>
-                <w:webHidden/>
-              </w:rPr>
-              <w:fldChar w:fldCharType="separate"/>
-            </w:r>
-            <w:r>
-              <w:rPr>
-                <w:noProof/>
-                <w:webHidden/>
-              </w:rPr>
-              <w:t>19</w:t>
-            </w:r>
-            <w:r>
-              <w:rPr>
-                <w:noProof/>
-                <w:webHidden/>
-              </w:rPr>
-              <w:fldChar w:fldCharType="end"/>
-            </w:r>
-          </w:hyperlink>
-        </w:p>
-        <w:p>
-          <w:pPr>
-            <w:pStyle w:val="TOC3"/>
-            <w:tabs>
-              <w:tab w:val="right" w:leader="dot" w:pos="9350"/>
-            </w:tabs>
-            <w:rPr>
-              <w:rFonts w:eastAsiaTheme="minorEastAsia"/>
-              <w:noProof/>
-            </w:rPr>
-          </w:pPr>
-          <w:hyperlink w:anchor="_Toc41403611" w:history="1">
-            <w:r>
-              <w:rPr>
-                <w:rStyle w:val="Hyperlink"/>
-                <w:noProof/>
-              </w:rPr>
-              <w:t>Values and units</w:t>
-            </w:r>
-            <w:r>
-              <w:rPr>
-                <w:noProof/>
-                <w:webHidden/>
-              </w:rPr>
-              <w:tab/>
-            </w:r>
-            <w:r>
-              <w:rPr>
-                <w:noProof/>
-                <w:webHidden/>
-              </w:rPr>
-              <w:fldChar w:fldCharType="begin"/>
-            </w:r>
-            <w:r>
-              <w:rPr>
-                <w:noProof/>
-                <w:webHidden/>
-              </w:rPr>
-              <w:instrText xml:space="preserve"> PAGEREF _Toc41403611 \h </w:instrText>
-            </w:r>
-            <w:r>
-              <w:rPr>
-                <w:noProof/>
-                <w:webHidden/>
-              </w:rPr>
-            </w:r>
-            <w:r>
-              <w:rPr>
-                <w:noProof/>
-                <w:webHidden/>
-              </w:rPr>
-              <w:fldChar w:fldCharType="separate"/>
-            </w:r>
-            <w:r>
-              <w:rPr>
-                <w:noProof/>
-                <w:webHidden/>
-              </w:rPr>
-              <w:t>20</w:t>
+              <w:t>15</w:t>
             </w:r>
             <w:r>
               <w:rPr>
@@ -1607,12 +1403,426 @@
               <w:noProof/>
             </w:rPr>
           </w:pPr>
-          <w:hyperlink w:anchor="_Toc41403612" w:history="1">
+          <w:hyperlink w:anchor="_Toc41570704" w:history="1">
             <w:r>
               <w:rPr>
                 <w:rStyle w:val="Hyperlink"/>
                 <w:noProof/>
               </w:rPr>
+              <w:t>Situation Types and Definitions</w:t>
+            </w:r>
+            <w:r>
+              <w:rPr>
+                <w:noProof/>
+                <w:webHidden/>
+              </w:rPr>
+              <w:tab/>
+            </w:r>
+            <w:r>
+              <w:rPr>
+                <w:noProof/>
+                <w:webHidden/>
+              </w:rPr>
+              <w:fldChar w:fldCharType="begin"/>
+            </w:r>
+            <w:r>
+              <w:rPr>
+                <w:noProof/>
+                <w:webHidden/>
+              </w:rPr>
+              <w:instrText xml:space="preserve"> PAGEREF _Toc41570704 \h </w:instrText>
+            </w:r>
+            <w:r>
+              <w:rPr>
+                <w:noProof/>
+                <w:webHidden/>
+              </w:rPr>
+            </w:r>
+            <w:r>
+              <w:rPr>
+                <w:noProof/>
+                <w:webHidden/>
+              </w:rPr>
+              <w:fldChar w:fldCharType="separate"/>
+            </w:r>
+            <w:r>
+              <w:rPr>
+                <w:noProof/>
+                <w:webHidden/>
+              </w:rPr>
+              <w:t>15</w:t>
+            </w:r>
+            <w:r>
+              <w:rPr>
+                <w:noProof/>
+                <w:webHidden/>
+              </w:rPr>
+              <w:fldChar w:fldCharType="end"/>
+            </w:r>
+          </w:hyperlink>
+        </w:p>
+        <w:p>
+          <w:pPr>
+            <w:pStyle w:val="TOC1"/>
+            <w:tabs>
+              <w:tab w:val="right" w:leader="dot" w:pos="9350"/>
+            </w:tabs>
+            <w:rPr>
+              <w:rFonts w:eastAsiaTheme="minorEastAsia"/>
+              <w:noProof/>
+            </w:rPr>
+          </w:pPr>
+          <w:hyperlink w:anchor="_Toc41570705" w:history="1">
+            <w:r>
+              <w:rPr>
+                <w:rStyle w:val="Hyperlink"/>
+                <w:noProof/>
+              </w:rPr>
+              <w:t>Supporting concepts</w:t>
+            </w:r>
+            <w:r>
+              <w:rPr>
+                <w:noProof/>
+                <w:webHidden/>
+              </w:rPr>
+              <w:tab/>
+            </w:r>
+            <w:r>
+              <w:rPr>
+                <w:noProof/>
+                <w:webHidden/>
+              </w:rPr>
+              <w:fldChar w:fldCharType="begin"/>
+            </w:r>
+            <w:r>
+              <w:rPr>
+                <w:noProof/>
+                <w:webHidden/>
+              </w:rPr>
+              <w:instrText xml:space="preserve"> PAGEREF _Toc41570705 \h </w:instrText>
+            </w:r>
+            <w:r>
+              <w:rPr>
+                <w:noProof/>
+                <w:webHidden/>
+              </w:rPr>
+            </w:r>
+            <w:r>
+              <w:rPr>
+                <w:noProof/>
+                <w:webHidden/>
+              </w:rPr>
+              <w:fldChar w:fldCharType="separate"/>
+            </w:r>
+            <w:r>
+              <w:rPr>
+                <w:noProof/>
+                <w:webHidden/>
+              </w:rPr>
+              <w:t>18</w:t>
+            </w:r>
+            <w:r>
+              <w:rPr>
+                <w:noProof/>
+                <w:webHidden/>
+              </w:rPr>
+              <w:fldChar w:fldCharType="end"/>
+            </w:r>
+          </w:hyperlink>
+        </w:p>
+        <w:p>
+          <w:pPr>
+            <w:pStyle w:val="TOC2"/>
+            <w:tabs>
+              <w:tab w:val="right" w:leader="dot" w:pos="9350"/>
+            </w:tabs>
+            <w:rPr>
+              <w:rFonts w:eastAsiaTheme="minorEastAsia"/>
+              <w:noProof/>
+            </w:rPr>
+          </w:pPr>
+          <w:hyperlink w:anchor="_Toc41570706" w:history="1">
+            <w:r>
+              <w:rPr>
+                <w:rStyle w:val="Hyperlink"/>
+                <w:noProof/>
+              </w:rPr>
+              <w:t>Context</w:t>
+            </w:r>
+            <w:r>
+              <w:rPr>
+                <w:noProof/>
+                <w:webHidden/>
+              </w:rPr>
+              <w:tab/>
+            </w:r>
+            <w:r>
+              <w:rPr>
+                <w:noProof/>
+                <w:webHidden/>
+              </w:rPr>
+              <w:fldChar w:fldCharType="begin"/>
+            </w:r>
+            <w:r>
+              <w:rPr>
+                <w:noProof/>
+                <w:webHidden/>
+              </w:rPr>
+              <w:instrText xml:space="preserve"> PAGEREF _Toc41570706 \h </w:instrText>
+            </w:r>
+            <w:r>
+              <w:rPr>
+                <w:noProof/>
+                <w:webHidden/>
+              </w:rPr>
+            </w:r>
+            <w:r>
+              <w:rPr>
+                <w:noProof/>
+                <w:webHidden/>
+              </w:rPr>
+              <w:fldChar w:fldCharType="separate"/>
+            </w:r>
+            <w:r>
+              <w:rPr>
+                <w:noProof/>
+                <w:webHidden/>
+              </w:rPr>
+              <w:t>18</w:t>
+            </w:r>
+            <w:r>
+              <w:rPr>
+                <w:noProof/>
+                <w:webHidden/>
+              </w:rPr>
+              <w:fldChar w:fldCharType="end"/>
+            </w:r>
+          </w:hyperlink>
+        </w:p>
+        <w:p>
+          <w:pPr>
+            <w:pStyle w:val="TOC2"/>
+            <w:tabs>
+              <w:tab w:val="right" w:leader="dot" w:pos="9350"/>
+            </w:tabs>
+            <w:rPr>
+              <w:rFonts w:eastAsiaTheme="minorEastAsia"/>
+              <w:noProof/>
+            </w:rPr>
+          </w:pPr>
+          <w:hyperlink w:anchor="_Toc41570707" w:history="1">
+            <w:r>
+              <w:rPr>
+                <w:rStyle w:val="Hyperlink"/>
+                <w:noProof/>
+              </w:rPr>
+              <w:t>Types</w:t>
+            </w:r>
+            <w:r>
+              <w:rPr>
+                <w:noProof/>
+                <w:webHidden/>
+              </w:rPr>
+              <w:tab/>
+            </w:r>
+            <w:r>
+              <w:rPr>
+                <w:noProof/>
+                <w:webHidden/>
+              </w:rPr>
+              <w:fldChar w:fldCharType="begin"/>
+            </w:r>
+            <w:r>
+              <w:rPr>
+                <w:noProof/>
+                <w:webHidden/>
+              </w:rPr>
+              <w:instrText xml:space="preserve"> PAGEREF _Toc41570707 \h </w:instrText>
+            </w:r>
+            <w:r>
+              <w:rPr>
+                <w:noProof/>
+                <w:webHidden/>
+              </w:rPr>
+            </w:r>
+            <w:r>
+              <w:rPr>
+                <w:noProof/>
+                <w:webHidden/>
+              </w:rPr>
+              <w:fldChar w:fldCharType="separate"/>
+            </w:r>
+            <w:r>
+              <w:rPr>
+                <w:noProof/>
+                <w:webHidden/>
+              </w:rPr>
+              <w:t>19</w:t>
+            </w:r>
+            <w:r>
+              <w:rPr>
+                <w:noProof/>
+                <w:webHidden/>
+              </w:rPr>
+              <w:fldChar w:fldCharType="end"/>
+            </w:r>
+          </w:hyperlink>
+        </w:p>
+        <w:p>
+          <w:pPr>
+            <w:pStyle w:val="TOC2"/>
+            <w:tabs>
+              <w:tab w:val="right" w:leader="dot" w:pos="9350"/>
+            </w:tabs>
+            <w:rPr>
+              <w:rFonts w:eastAsiaTheme="minorEastAsia"/>
+              <w:noProof/>
+            </w:rPr>
+          </w:pPr>
+          <w:hyperlink w:anchor="_Toc41570708" w:history="1">
+            <w:r>
+              <w:rPr>
+                <w:rStyle w:val="Hyperlink"/>
+                <w:noProof/>
+              </w:rPr>
+              <w:t>Qualities</w:t>
+            </w:r>
+            <w:r>
+              <w:rPr>
+                <w:noProof/>
+                <w:webHidden/>
+              </w:rPr>
+              <w:tab/>
+            </w:r>
+            <w:r>
+              <w:rPr>
+                <w:noProof/>
+                <w:webHidden/>
+              </w:rPr>
+              <w:fldChar w:fldCharType="begin"/>
+            </w:r>
+            <w:r>
+              <w:rPr>
+                <w:noProof/>
+                <w:webHidden/>
+              </w:rPr>
+              <w:instrText xml:space="preserve"> PAGEREF _Toc41570708 \h </w:instrText>
+            </w:r>
+            <w:r>
+              <w:rPr>
+                <w:noProof/>
+                <w:webHidden/>
+              </w:rPr>
+            </w:r>
+            <w:r>
+              <w:rPr>
+                <w:noProof/>
+                <w:webHidden/>
+              </w:rPr>
+              <w:fldChar w:fldCharType="separate"/>
+            </w:r>
+            <w:r>
+              <w:rPr>
+                <w:noProof/>
+                <w:webHidden/>
+              </w:rPr>
+              <w:t>20</w:t>
+            </w:r>
+            <w:r>
+              <w:rPr>
+                <w:noProof/>
+                <w:webHidden/>
+              </w:rPr>
+              <w:fldChar w:fldCharType="end"/>
+            </w:r>
+          </w:hyperlink>
+        </w:p>
+        <w:p>
+          <w:pPr>
+            <w:pStyle w:val="TOC2"/>
+            <w:tabs>
+              <w:tab w:val="right" w:leader="dot" w:pos="9350"/>
+            </w:tabs>
+            <w:rPr>
+              <w:rFonts w:eastAsiaTheme="minorEastAsia"/>
+              <w:noProof/>
+            </w:rPr>
+          </w:pPr>
+          <w:hyperlink w:anchor="_Toc41570709" w:history="1">
+            <w:r>
+              <w:rPr>
+                <w:rStyle w:val="Hyperlink"/>
+                <w:noProof/>
+              </w:rPr>
+              <w:t>Values and units</w:t>
+            </w:r>
+            <w:r>
+              <w:rPr>
+                <w:noProof/>
+                <w:webHidden/>
+              </w:rPr>
+              <w:tab/>
+            </w:r>
+            <w:r>
+              <w:rPr>
+                <w:noProof/>
+                <w:webHidden/>
+              </w:rPr>
+              <w:fldChar w:fldCharType="begin"/>
+            </w:r>
+            <w:r>
+              <w:rPr>
+                <w:noProof/>
+                <w:webHidden/>
+              </w:rPr>
+              <w:instrText xml:space="preserve"> PAGEREF _Toc41570709 \h </w:instrText>
+            </w:r>
+            <w:r>
+              <w:rPr>
+                <w:noProof/>
+                <w:webHidden/>
+              </w:rPr>
+            </w:r>
+            <w:r>
+              <w:rPr>
+                <w:noProof/>
+                <w:webHidden/>
+              </w:rPr>
+              <w:fldChar w:fldCharType="separate"/>
+            </w:r>
+            <w:r>
+              <w:rPr>
+                <w:noProof/>
+                <w:webHidden/>
+              </w:rPr>
+              <w:t>21</w:t>
+            </w:r>
+            <w:r>
+              <w:rPr>
+                <w:noProof/>
+                <w:webHidden/>
+              </w:rPr>
+              <w:fldChar w:fldCharType="end"/>
+            </w:r>
+          </w:hyperlink>
+        </w:p>
+        <w:p>
+          <w:pPr>
+            <w:pStyle w:val="TOC1"/>
+            <w:tabs>
+              <w:tab w:val="right" w:leader="dot" w:pos="9350"/>
+            </w:tabs>
+            <w:rPr>
+              <w:rFonts w:eastAsiaTheme="minorEastAsia"/>
+              <w:noProof/>
+            </w:rPr>
+          </w:pPr>
+          <w:hyperlink w:anchor="_Toc41570710" w:history="1">
+            <w:r>
+              <w:rPr>
+                <w:rStyle w:val="Hyperlink"/>
+                <w:noProof/>
+              </w:rPr>
               <w:t>References</w:t>
             </w:r>
             <w:r>
@@ -1634,7 +1844,7 @@
                 <w:noProof/>
                 <w:webHidden/>
               </w:rPr>
-              <w:instrText xml:space="preserve"> PAGEREF _Toc41403612 \h </w:instrText>
+              <w:instrText xml:space="preserve"> PAGEREF _Toc41570710 \h </w:instrText>
             </w:r>
             <w:r>
               <w:rPr>
@@ -1654,7 +1864,7 @@
                 <w:noProof/>
                 <w:webHidden/>
               </w:rPr>
-              <w:t>23</w:t>
+              <w:t>24</w:t>
             </w:r>
             <w:r>
               <w:rPr>
@@ -1688,19 +1898,20 @@
         </w:rPr>
       </w:pPr>
       <w:r>
+        <w:lastRenderedPageBreak/>
         <w:br w:type="page"/>
       </w:r>
     </w:p>
     <w:p>
       <w:pPr>
-        <w:pStyle w:val="Heading2"/>
+        <w:pStyle w:val="Heading1"/>
       </w:pPr>
-      <w:bookmarkStart w:id="1" w:name="_Toc41403591"/>
+      <w:bookmarkStart w:id="0" w:name="_Toc41570685"/>
       <w:r>
         <w:lastRenderedPageBreak/>
         <w:t>Abstract</w:t>
       </w:r>
-      <w:bookmarkEnd w:id="1"/>
+      <w:bookmarkEnd w:id="0"/>
     </w:p>
     <w:p>
       <w:pPr>
@@ -1938,7 +2149,21 @@
         <w:rPr>
           <w:rStyle w:val="SubtleEmphasis"/>
         </w:rPr>
-        <w:t xml:space="preserve"> formal basis for meaning such that the same “facts” can be interpreted correctly regardless of the structure, terminology, technology or schema that encodes them. For this vision to be realized the various schema need to be mapped to a common conceptual model expressed in an ontology.</w:t>
+        <w:t xml:space="preserve"> formal basis for meaning such that the same “facts” can be interpreted correctly regardless of the structure, terminology, </w:t>
+      </w:r>
+      <w:proofErr w:type="gramStart"/>
+      <w:r>
+        <w:rPr>
+          <w:rStyle w:val="SubtleEmphasis"/>
+        </w:rPr>
+        <w:t>technology</w:t>
+      </w:r>
+      <w:proofErr w:type="gramEnd"/>
+      <w:r>
+        <w:rPr>
+          <w:rStyle w:val="SubtleEmphasis"/>
+        </w:rPr>
+        <w:t xml:space="preserve"> or schema that encodes them. For this vision to be realized the various schema need to be mapped to a common conceptual model expressed in an ontology.</w:t>
       </w:r>
     </w:p>
     <w:p>
@@ -1994,12 +2219,28 @@
         <w:rPr>
           <w:rStyle w:val="SubtleEmphasis"/>
         </w:rPr>
-        <w:t>We will discuss two such concepts which have proved valuable as essential linking concepts, what we call “situations” and “statements”. These concepts provide a separation of concerns between the world as we conceive it and “statements” about that conceived world. Statements include all forms of communications and recorded information – anything that is “said about” the world. Situations are conditions of the world it’s self</w:t>
-      </w:r>
+        <w:t xml:space="preserve">We will discuss two such concepts which have proved valuable as essential linking concepts, what we call “situations” and “statements”. These concepts provide a separation of concerns between the world as we conceive it and “statements” about that conceived world. Statements include all forms of communications and recorded information – anything that is “said about” the world. Situations are conditions of the world </w:t>
+      </w:r>
+      <w:proofErr w:type="spellStart"/>
+      <w:proofErr w:type="gramStart"/>
       <w:r>
         <w:rPr>
           <w:rStyle w:val="SubtleEmphasis"/>
         </w:rPr>
+        <w:t>it’s</w:t>
+      </w:r>
+      <w:proofErr w:type="gramEnd"/>
+      <w:r>
+        <w:rPr>
+          <w:rStyle w:val="SubtleEmphasis"/>
+        </w:rPr>
+        <w:t xml:space="preserve"> self</w:t>
+      </w:r>
+      <w:proofErr w:type="spellEnd"/>
+      <w:r>
+        <w:rPr>
+          <w:rStyle w:val="SubtleEmphasis"/>
+        </w:rPr>
         <w:t>; sets of relationships and properties that, together, comprise a meaningful topic for statements.</w:t>
       </w:r>
       <w:r>
@@ -2021,7 +2262,21 @@
         <w:rPr>
           <w:rStyle w:val="SubtleEmphasis"/>
         </w:rPr>
-        <w:t>(about what we know or communicate) where as situations are ontological (about the world).</w:t>
+        <w:t xml:space="preserve">(about what we know or communicate) </w:t>
+      </w:r>
+      <w:proofErr w:type="gramStart"/>
+      <w:r>
+        <w:rPr>
+          <w:rStyle w:val="SubtleEmphasis"/>
+        </w:rPr>
+        <w:t>where as</w:t>
+      </w:r>
+      <w:proofErr w:type="gramEnd"/>
+      <w:r>
+        <w:rPr>
+          <w:rStyle w:val="SubtleEmphasis"/>
+        </w:rPr>
+        <w:t xml:space="preserve"> situations are ontological (about the world).</w:t>
       </w:r>
     </w:p>
     <w:p>
@@ -2056,11 +2311,6 @@
           <w:id w:val="1728186661"/>
           <w:citation/>
         </w:sdtPr>
-        <w:sdtEndPr>
-          <w:rPr>
-            <w:rStyle w:val="SubtleEmphasis"/>
-          </w:rPr>
-        </w:sdtEndPr>
         <w:sdtContent>
           <w:r>
             <w:rPr>
@@ -2126,7 +2376,6 @@
           <w:id w:val="-327061077"/>
           <w:citation/>
         </w:sdtPr>
-        <w:sdtEndPr/>
         <w:sdtContent>
           <w:r>
             <w:rPr>
@@ -2209,7 +2458,21 @@
         <w:rPr>
           <w:rStyle w:val="SubtleEmphasis"/>
         </w:rPr>
-        <w:t>concept references more precise and more flexible by not conflating what is said with who is saying it. The result is an improved foundation for information sharing, analytics and machine learning.</w:t>
+        <w:t xml:space="preserve">concept references more precise and more flexible by not conflating what is said with who is saying it. The result is an improved foundation for information sharing, </w:t>
+      </w:r>
+      <w:proofErr w:type="gramStart"/>
+      <w:r>
+        <w:rPr>
+          <w:rStyle w:val="SubtleEmphasis"/>
+        </w:rPr>
+        <w:t>analytics</w:t>
+      </w:r>
+      <w:proofErr w:type="gramEnd"/>
+      <w:r>
+        <w:rPr>
+          <w:rStyle w:val="SubtleEmphasis"/>
+        </w:rPr>
+        <w:t xml:space="preserve"> and machine learning.</w:t>
       </w:r>
     </w:p>
     <w:p>
@@ -2227,18 +2490,26 @@
     </w:p>
     <w:p>
       <w:pPr>
-        <w:pStyle w:val="Heading2"/>
+        <w:pStyle w:val="Heading1"/>
       </w:pPr>
-      <w:bookmarkStart w:id="2" w:name="_Toc41403592"/>
+      <w:bookmarkStart w:id="1" w:name="_Toc41570686"/>
       <w:r>
         <w:lastRenderedPageBreak/>
         <w:t>Situations; an intuitive understanding</w:t>
       </w:r>
-      <w:bookmarkEnd w:id="2"/>
-    </w:p>
-    <w:p>
-      <w:r>
-        <w:t xml:space="preserve">Situations arise when there is </w:t>
+      <w:bookmarkEnd w:id="1"/>
+    </w:p>
+    <w:p>
+      <w:r>
+        <w:t xml:space="preserve">Situations arise when there </w:t>
+      </w:r>
+      <w:proofErr w:type="gramStart"/>
+      <w:r>
+        <w:t>is</w:t>
+      </w:r>
+      <w:proofErr w:type="gramEnd"/>
+      <w:r>
+        <w:t xml:space="preserve"> </w:t>
       </w:r>
       <w:r>
         <w:t>things</w:t>
@@ -2268,7 +2539,6 @@
           <w:id w:val="306132581"/>
           <w:citation/>
         </w:sdtPr>
-        <w:sdtEndPr/>
         <w:sdtContent>
           <w:r>
             <w:fldChar w:fldCharType="begin"/>
@@ -2341,8 +2611,13 @@
         </w:numPr>
       </w:pPr>
       <w:r>
-        <w:t>That these relationships (or properties) hold for a time period</w:t>
-      </w:r>
+        <w:t xml:space="preserve">That these relationships (or properties) hold for </w:t>
+      </w:r>
+      <w:proofErr w:type="gramStart"/>
+      <w:r>
+        <w:t>a time period</w:t>
+      </w:r>
+      <w:proofErr w:type="gramEnd"/>
     </w:p>
     <w:p>
       <w:pPr>
@@ -2387,7 +2662,15 @@
         <w:t xml:space="preserve"> (or on-ness)</w:t>
       </w:r>
       <w:r>
-        <w:t xml:space="preserve"> and we now the time “is” (or now). “cup on table now” meets all of the requirements of a situation.</w:t>
+        <w:t xml:space="preserve"> and we now the time “is” (or now). “cup on table now” meets </w:t>
+      </w:r>
+      <w:proofErr w:type="gramStart"/>
+      <w:r>
+        <w:t>all of</w:t>
+      </w:r>
+      <w:proofErr w:type="gramEnd"/>
+      <w:r>
+        <w:t xml:space="preserve"> the requirements of a situation.</w:t>
       </w:r>
       <w:r>
         <w:t xml:space="preserve"> </w:t>
@@ -2471,7 +2754,23 @@
                 <w:b w:val="0"/>
                 <w:bCs w:val="0"/>
               </w:rPr>
-              <w:t>A cup falling off of a table</w:t>
+              <w:t xml:space="preserve">A cup falling </w:t>
+            </w:r>
+            <w:proofErr w:type="gramStart"/>
+            <w:r>
+              <w:rPr>
+                <w:b w:val="0"/>
+                <w:bCs w:val="0"/>
+              </w:rPr>
+              <w:t>off of</w:t>
+            </w:r>
+            <w:proofErr w:type="gramEnd"/>
+            <w:r>
+              <w:rPr>
+                <w:b w:val="0"/>
+                <w:bCs w:val="0"/>
+              </w:rPr>
+              <w:t xml:space="preserve"> a table</w:t>
             </w:r>
           </w:p>
           <w:p>
@@ -2606,7 +2905,23 @@
                 <w:b w:val="0"/>
                 <w:bCs w:val="0"/>
               </w:rPr>
-              <w:t xml:space="preserve"> at a particular time.</w:t>
+              <w:t xml:space="preserve"> at a </w:t>
+            </w:r>
+            <w:proofErr w:type="gramStart"/>
+            <w:r>
+              <w:rPr>
+                <w:b w:val="0"/>
+                <w:bCs w:val="0"/>
+              </w:rPr>
+              <w:t>particular time</w:t>
+            </w:r>
+            <w:proofErr w:type="gramEnd"/>
+            <w:r>
+              <w:rPr>
+                <w:b w:val="0"/>
+                <w:bCs w:val="0"/>
+              </w:rPr>
+              <w:t>.</w:t>
             </w:r>
           </w:p>
         </w:tc>
@@ -2755,21 +3070,53 @@
       <w:pPr>
         <w:pStyle w:val="Heading3"/>
       </w:pPr>
-      <w:bookmarkStart w:id="3" w:name="_Toc41403593"/>
+      <w:bookmarkStart w:id="2" w:name="_Toc41570687"/>
       <w:r>
         <w:t>Parts of the world and context</w:t>
       </w:r>
-      <w:bookmarkEnd w:id="3"/>
-    </w:p>
-    <w:p>
-      <w:r>
-        <w:t xml:space="preserve">Any “real world” complex/composite situation involves multiple objects, participants and relations. Each of those may be connected to many other things. Where does a situation “end”. For example; Fred </w:t>
+      <w:bookmarkEnd w:id="2"/>
+    </w:p>
+    <w:p>
+      <w:r>
+        <w:t xml:space="preserve">Any “real world” complex/composite situation involves multiple objects, </w:t>
+      </w:r>
+      <w:proofErr w:type="gramStart"/>
+      <w:r>
+        <w:t>participants</w:t>
+      </w:r>
+      <w:proofErr w:type="gramEnd"/>
+      <w:r>
+        <w:t xml:space="preserve"> and relations. Each of those may be connected to many other things. Where does a situation “end</w:t>
+      </w:r>
+      <w:proofErr w:type="gramStart"/>
+      <w:r>
+        <w:t>”.</w:t>
+      </w:r>
+      <w:proofErr w:type="gramEnd"/>
+      <w:r>
+        <w:t xml:space="preserve"> For </w:t>
+      </w:r>
+      <w:proofErr w:type="gramStart"/>
+      <w:r>
+        <w:t>example;</w:t>
+      </w:r>
+      <w:proofErr w:type="gramEnd"/>
+      <w:r>
+        <w:t xml:space="preserve"> Fred </w:t>
       </w:r>
       <w:r>
         <w:t>goes</w:t>
       </w:r>
       <w:r>
-        <w:t xml:space="preserve"> for a medical checkup with Dr. Sue.  Certainly Fred &amp; Dr. Sue are part of (essential participants in) the checkup situation. Is the medical degree of Dr. Sue </w:t>
+        <w:t xml:space="preserve"> for a medical checkup with Dr. Sue.  </w:t>
+      </w:r>
+      <w:proofErr w:type="gramStart"/>
+      <w:r>
+        <w:t>Certainly</w:t>
+      </w:r>
+      <w:proofErr w:type="gramEnd"/>
+      <w:r>
+        <w:t xml:space="preserve"> Fred &amp; Dr. Sue are part of (essential participants in) the checkup situation. Is the medical degree of Dr. Sue </w:t>
       </w:r>
       <w:r>
         <w:t xml:space="preserve">a </w:t>
@@ -2819,7 +3166,6 @@
           <w:id w:val="1486047419"/>
           <w:citation/>
         </w:sdtPr>
-        <w:sdtEndPr/>
         <w:sdtContent>
           <w:r>
             <w:fldChar w:fldCharType="begin"/>
@@ -2883,9 +3229,9 @@
     </w:p>
     <w:p>
       <w:pPr>
-        <w:pStyle w:val="Heading2"/>
+        <w:pStyle w:val="Heading1"/>
       </w:pPr>
-      <w:bookmarkStart w:id="4" w:name="_Toc41403594"/>
+      <w:bookmarkStart w:id="3" w:name="_Toc41570688"/>
       <w:r>
         <w:lastRenderedPageBreak/>
         <w:t>Situation Model</w:t>
@@ -2893,7 +3239,7 @@
       <w:r>
         <w:t xml:space="preserve"> (Top Level)</w:t>
       </w:r>
-      <w:bookmarkEnd w:id="4"/>
+      <w:bookmarkEnd w:id="3"/>
     </w:p>
     <w:p>
       <w:r>
@@ -2975,11 +3321,6 @@
           <w:id w:val="-2107106938"/>
           <w:citation/>
         </w:sdtPr>
-        <w:sdtEndPr>
-          <w:rPr>
-            <w:rStyle w:val="SubtleReference"/>
-          </w:rPr>
-        </w:sdtEndPr>
         <w:sdtContent>
           <w:r>
             <w:rPr>
@@ -3157,11 +3498,6 @@
           <w:id w:val="759021108"/>
           <w:citation/>
         </w:sdtPr>
-        <w:sdtEndPr>
-          <w:rPr>
-            <w:rStyle w:val="SubtleReference"/>
-          </w:rPr>
-        </w:sdtEndPr>
         <w:sdtContent>
           <w:r>
             <w:rPr>
@@ -3225,12 +3561,35 @@
     </w:p>
     <w:p>
       <w:pPr>
+        <w:pStyle w:val="Heading1"/>
+      </w:pPr>
+      <w:bookmarkStart w:id="4" w:name="_Toc41570689"/>
+      <w:r>
+        <w:lastRenderedPageBreak/>
+        <w:t>Situation Partitions</w:t>
+      </w:r>
+      <w:bookmarkEnd w:id="4"/>
+    </w:p>
+    <w:p>
+      <w:r>
+        <w:t xml:space="preserve">Partitions identify distinguished kinds of partition according to some criteria. Each partition set defines options for classifying situations. For each partition set there is a set of mutually exclusive options. Any </w:t>
+      </w:r>
+      <w:proofErr w:type="gramStart"/>
+      <w:r>
+        <w:t>particular situation</w:t>
+      </w:r>
+      <w:proofErr w:type="gramEnd"/>
+      <w:r>
+        <w:t xml:space="preserve"> is defined by one choice from each partition set.</w:t>
+      </w:r>
+    </w:p>
+    <w:p>
+      <w:pPr>
         <w:pStyle w:val="Heading2"/>
       </w:pPr>
-      <w:bookmarkStart w:id="5" w:name="_Toc41403595"/>
-      <w:r>
-        <w:lastRenderedPageBreak/>
-        <w:t>Kinds of situations</w:t>
+      <w:bookmarkStart w:id="5" w:name="_Toc41570690"/>
+      <w:r>
+        <w:t>Partition: Atomic Vs. Composite</w:t>
       </w:r>
       <w:bookmarkEnd w:id="5"/>
     </w:p>
@@ -3238,7 +3597,7 @@
       <w:pPr>
         <w:pStyle w:val="Heading3"/>
       </w:pPr>
-      <w:bookmarkStart w:id="6" w:name="_Toc41403596"/>
+      <w:bookmarkStart w:id="6" w:name="_Toc41570691"/>
       <w:r>
         <w:t>Atomic situations</w:t>
       </w:r>
@@ -3308,7 +3667,7 @@
       <w:pPr>
         <w:pStyle w:val="Heading3"/>
       </w:pPr>
-      <w:bookmarkStart w:id="7" w:name="_Toc41403597"/>
+      <w:bookmarkStart w:id="7" w:name="_Toc41570692"/>
       <w:r>
         <w:t>Composite Situations</w:t>
       </w:r>
@@ -3350,7 +3709,6 @@
           <w:id w:val="-1747334165"/>
           <w:citation/>
         </w:sdtPr>
-        <w:sdtEndPr/>
         <w:sdtContent>
           <w:r>
             <w:fldChar w:fldCharType="begin"/>
@@ -3378,139 +3736,221 @@
     </w:p>
     <w:p>
       <w:pPr>
-        <w:pStyle w:val="Heading3"/>
+        <w:pStyle w:val="Heading2"/>
       </w:pPr>
-      <w:bookmarkStart w:id="8" w:name="_Toc41403598"/>
-      <w:r>
-        <w:t>Static Situations</w:t>
+      <w:bookmarkStart w:id="8" w:name="_Toc41570693"/>
+      <w:r>
+        <w:t>Partition: Static Vs. Dynamic</w:t>
       </w:r>
       <w:bookmarkEnd w:id="8"/>
-    </w:p>
-    <w:p>
-      <w:r>
-        <w:t>Some situation</w:t>
-      </w:r>
-      <w:r>
-        <w:t>s</w:t>
-      </w:r>
-      <w:r>
-        <w:t xml:space="preserve">, or states, compose a set of things that are </w:t>
-      </w:r>
-      <w:r>
-        <w:t xml:space="preserve">static, </w:t>
-      </w:r>
-      <w:r>
-        <w:t>not changing</w:t>
-      </w:r>
-      <w:r>
-        <w:t>,</w:t>
-      </w:r>
-      <w:r>
-        <w:t xml:space="preserve"> over the lifetime of the situation. “cup on desk” is such a situation – it is “true” as long as the cup is there. Static situations can also be complex (if you could see my desk you would know!). A static situation could be the arrangement of seats in </w:t>
-      </w:r>
-      <w:r>
-        <w:t>a movie theater</w:t>
-      </w:r>
-      <w:r>
-        <w:t>,</w:t>
-      </w:r>
-      <w:r>
-        <w:t xml:space="preserve"> </w:t>
-      </w:r>
-      <w:r>
-        <w:t>or a</w:t>
-      </w:r>
-      <w:r>
-        <w:t xml:space="preserve"> person’s temperature (or other characteristic) at a given time.</w:t>
-      </w:r>
-    </w:p>
-    <w:p>
-      <w:r>
-        <w:t xml:space="preserve">Other terms include “State”, </w:t>
-      </w:r>
-      <w:r>
-        <w:t xml:space="preserve">or </w:t>
-      </w:r>
-      <w:r>
-        <w:t>“State of affairs”</w:t>
-      </w:r>
-      <w:r>
-        <w:t>. We will use “State” as our preferred term.</w:t>
-      </w:r>
     </w:p>
     <w:p>
       <w:pPr>
         <w:pStyle w:val="Heading3"/>
       </w:pPr>
-      <w:bookmarkStart w:id="9" w:name="_Toc41403599"/>
-      <w:r>
-        <w:t>Dynamic situations</w:t>
+      <w:bookmarkStart w:id="9" w:name="_Toc41570694"/>
+      <w:r>
+        <w:t>Static Situations</w:t>
       </w:r>
       <w:bookmarkEnd w:id="9"/>
     </w:p>
     <w:p>
       <w:r>
-        <w:t>Dynamic situations represent things “happening”, some change over time – the cup f</w:t>
-      </w:r>
-      <w:r>
-        <w:t>a</w:t>
-      </w:r>
-      <w:r>
-        <w:t xml:space="preserve">lling off the desk, the </w:t>
-      </w:r>
-      <w:r>
-        <w:t>patient’s</w:t>
-      </w:r>
-      <w:r>
-        <w:t xml:space="preserve"> temperature changing, the progression of COVID-19. Other terms include </w:t>
-      </w:r>
-      <w:r>
-        <w:t xml:space="preserve">“events”, “Occurrences”, </w:t>
-      </w:r>
-      <w:r>
-        <w:t>“activities” and more formally “perdurants”.</w:t>
-      </w:r>
-      <w:r>
-        <w:t xml:space="preserve"> We will use “Occurrence” as our preferred term.</w:t>
-      </w:r>
-    </w:p>
-    <w:p>
-      <w:r>
-        <w:t xml:space="preserve">By unifying static and dynamic concepts under situations we have a common concept that provides a foundation for temporality, causation, dependency and (as we will see below), </w:t>
-      </w:r>
-      <w:r>
-        <w:t>statements</w:t>
-      </w:r>
-      <w:r>
-        <w:t>.</w:t>
-      </w:r>
-    </w:p>
-    <w:p>
-      <w:pPr>
-        <w:rPr>
-          <w:rFonts w:asciiTheme="majorHAnsi" w:eastAsiaTheme="majorEastAsia" w:hAnsiTheme="majorHAnsi" w:cstheme="majorBidi"/>
-          <w:color w:val="1F3763" w:themeColor="accent1" w:themeShade="7F"/>
-          <w:sz w:val="24"/>
-          <w:szCs w:val="24"/>
-        </w:rPr>
-      </w:pPr>
-      <w:r>
-        <w:br w:type="page"/>
+        <w:t>Some situation</w:t>
+      </w:r>
+      <w:r>
+        <w:t>s</w:t>
+      </w:r>
+      <w:r>
+        <w:t xml:space="preserve">, or states, compose a set of things that are </w:t>
+      </w:r>
+      <w:r>
+        <w:t xml:space="preserve">static, </w:t>
+      </w:r>
+      <w:r>
+        <w:t>not changing</w:t>
+      </w:r>
+      <w:r>
+        <w:t>,</w:t>
+      </w:r>
+      <w:r>
+        <w:t xml:space="preserve"> over the lifetime of the situation. “cup on desk” is such a situation – it is “true” </w:t>
+      </w:r>
+      <w:proofErr w:type="gramStart"/>
+      <w:r>
+        <w:t>as long as</w:t>
+      </w:r>
+      <w:proofErr w:type="gramEnd"/>
+      <w:r>
+        <w:t xml:space="preserve"> the cup is there. Static situations can also be complex (if you could see my desk you would know!). A static situation could be the arrangement of seats in </w:t>
+      </w:r>
+      <w:r>
+        <w:t>a movie theater</w:t>
+      </w:r>
+      <w:r>
+        <w:t>,</w:t>
+      </w:r>
+      <w:r>
+        <w:t xml:space="preserve"> </w:t>
+      </w:r>
+      <w:r>
+        <w:t>or a</w:t>
+      </w:r>
+      <w:r>
+        <w:t xml:space="preserve"> person’s temperature (or other characteristic) at a given time.</w:t>
+      </w:r>
+    </w:p>
+    <w:p>
+      <w:r>
+        <w:t xml:space="preserve">Other terms include “State”, </w:t>
+      </w:r>
+      <w:r>
+        <w:t xml:space="preserve">or </w:t>
+      </w:r>
+      <w:r>
+        <w:t>“State of affairs”</w:t>
+      </w:r>
+      <w:r>
+        <w:t>. We will use “State” as our preferred term.</w:t>
       </w:r>
     </w:p>
     <w:p>
       <w:pPr>
         <w:pStyle w:val="Heading3"/>
       </w:pPr>
-      <w:bookmarkStart w:id="10" w:name="_Toc41403600"/>
+      <w:bookmarkStart w:id="10" w:name="_Toc41570695"/>
+      <w:r>
+        <w:t>Dynamic situations</w:t>
+      </w:r>
+      <w:bookmarkEnd w:id="10"/>
+    </w:p>
+    <w:p>
+      <w:r>
+        <w:t>Dynamic situations represent things “happening”, some change over time – the cup f</w:t>
+      </w:r>
+      <w:r>
+        <w:t>a</w:t>
+      </w:r>
+      <w:r>
+        <w:t xml:space="preserve">lling off the desk, the </w:t>
+      </w:r>
+      <w:r>
+        <w:t>patient’s</w:t>
+      </w:r>
+      <w:r>
+        <w:t xml:space="preserve"> temperature changing, the progression of COVID-19. Other terms include </w:t>
+      </w:r>
+      <w:r>
+        <w:t xml:space="preserve">“events”, “Occurrences”, </w:t>
+      </w:r>
+      <w:r>
+        <w:t>“activities” and more formally “perdurants”.</w:t>
+      </w:r>
+      <w:r>
+        <w:t xml:space="preserve"> We will use “Occurrence” as our preferred term.</w:t>
+      </w:r>
+    </w:p>
+    <w:p>
+      <w:r>
+        <w:t xml:space="preserve">By unifying static and dynamic concepts under situations we have a common concept that provides a foundation for temporality, causation, dependency and (as we will see below), </w:t>
+      </w:r>
+      <w:r>
+        <w:t>statements</w:t>
+      </w:r>
+      <w:r>
+        <w:t>.</w:t>
+      </w:r>
+    </w:p>
+    <w:p>
+      <w:pPr>
+        <w:pStyle w:val="Heading2"/>
+      </w:pPr>
+      <w:bookmarkStart w:id="11" w:name="_Toc41570696"/>
       <w:r>
         <w:lastRenderedPageBreak/>
-        <w:t xml:space="preserve">Actual situations and </w:t>
-      </w:r>
-      <w:r>
-        <w:t>situation types</w:t>
-      </w:r>
-      <w:bookmarkEnd w:id="10"/>
+        <w:t>Partition: Ontic Vs. Epistemic</w:t>
+      </w:r>
+      <w:bookmarkEnd w:id="11"/>
+    </w:p>
+    <w:p>
+      <w:r>
+        <w:t xml:space="preserve">A core precept of this approach is a separation of concerns between models of the “real world” and statements, </w:t>
+      </w:r>
+      <w:proofErr w:type="gramStart"/>
+      <w:r>
+        <w:t>information</w:t>
+      </w:r>
+      <w:proofErr w:type="gramEnd"/>
+      <w:r>
+        <w:t xml:space="preserve"> or opinions about the world. By “real world” we include everything that </w:t>
+      </w:r>
+      <w:r>
+        <w:t xml:space="preserve">actually </w:t>
+      </w:r>
+      <w:r>
+        <w:t xml:space="preserve">exists, has </w:t>
+      </w:r>
+      <w:proofErr w:type="gramStart"/>
+      <w:r>
+        <w:t>existed</w:t>
+      </w:r>
+      <w:proofErr w:type="gramEnd"/>
+      <w:r>
+        <w:t xml:space="preserve"> or may exist in the future</w:t>
+      </w:r>
+      <w:r>
+        <w:t xml:space="preserve"> – these are called “Ontic” (or Ontological) situations.</w:t>
+      </w:r>
+    </w:p>
+    <w:p>
+      <w:r>
+        <w:t xml:space="preserve">Contrasting Ontic situations are statements, </w:t>
+      </w:r>
+      <w:proofErr w:type="gramStart"/>
+      <w:r>
+        <w:t>information</w:t>
+      </w:r>
+      <w:proofErr w:type="gramEnd"/>
+      <w:r>
+        <w:t xml:space="preserve"> or opinions – these are all “about” some real-world thing.  Situations about other situations are called “Epistemic Situations”.</w:t>
+      </w:r>
+    </w:p>
+    <w:p>
+      <w:pPr>
+        <w:pStyle w:val="Heading2"/>
+      </w:pPr>
+      <w:bookmarkStart w:id="12" w:name="_Toc41570697"/>
+      <w:r>
+        <w:t xml:space="preserve">Partition: </w:t>
+      </w:r>
+      <w:r>
+        <w:t xml:space="preserve">Actual </w:t>
+      </w:r>
+      <w:r>
+        <w:t>S</w:t>
+      </w:r>
+      <w:r>
+        <w:t xml:space="preserve">ituations </w:t>
+      </w:r>
+      <w:r>
+        <w:t>Vs.</w:t>
+      </w:r>
+      <w:r>
+        <w:t xml:space="preserve"> </w:t>
+      </w:r>
+      <w:r>
+        <w:t>S</w:t>
+      </w:r>
+      <w:r>
+        <w:t xml:space="preserve">ituation </w:t>
+      </w:r>
+      <w:r>
+        <w:t>T</w:t>
+      </w:r>
+      <w:r>
+        <w:t>ypes</w:t>
+      </w:r>
+      <w:bookmarkEnd w:id="12"/>
     </w:p>
     <w:p>
       <w:r>
@@ -3523,7 +3963,15 @@
         <w:t xml:space="preserve"> at 10:30am January 2, 2019. </w:t>
       </w:r>
       <w:r>
-        <w:t>What is also interesting is patterns of such situations, either as history, expectations, or instructions. Fred’s shot may be part of a pattern of such shots that happen every Monday, and have since 20</w:t>
+        <w:t xml:space="preserve">What is also interesting is patterns of such situations, either as history, expectations, or instructions. Fred’s shot may be part of a pattern of such shots that happen every </w:t>
+      </w:r>
+      <w:proofErr w:type="gramStart"/>
+      <w:r>
+        <w:t>Monday, and</w:t>
+      </w:r>
+      <w:proofErr w:type="gramEnd"/>
+      <w:r>
+        <w:t xml:space="preserve"> have since 20</w:t>
       </w:r>
       <w:r>
         <w:t xml:space="preserve">09. </w:t>
@@ -3537,7 +3985,15 @@
         <w:t>Situation types</w:t>
       </w:r>
       <w:r>
-        <w:t xml:space="preserve"> represents a series of like situations with some variable(s)  - such as time</w:t>
+        <w:t xml:space="preserve"> represents a series of like situations with some variable(</w:t>
+      </w:r>
+      <w:proofErr w:type="gramStart"/>
+      <w:r>
+        <w:t>s)  -</w:t>
+      </w:r>
+      <w:proofErr w:type="gramEnd"/>
+      <w:r>
+        <w:t xml:space="preserve"> such as time</w:t>
       </w:r>
       <w:r>
         <w:t xml:space="preserve"> or participants</w:t>
@@ -3560,14 +4016,16 @@
     </w:p>
     <w:p>
       <w:pPr>
-        <w:pStyle w:val="Heading4"/>
+        <w:pStyle w:val="Heading2"/>
       </w:pPr>
+      <w:bookmarkStart w:id="13" w:name="_Toc41570698"/>
       <w:r>
         <w:t xml:space="preserve">Model of situation </w:t>
       </w:r>
       <w:r>
-        <w:t>kinds</w:t>
-      </w:r>
+        <w:t>partitions</w:t>
+      </w:r>
+      <w:bookmarkEnd w:id="13"/>
     </w:p>
     <w:p>
       <w:r>
@@ -3612,33 +4070,64 @@
       </w:r>
     </w:p>
     <w:p>
+      <w:r>
+        <w:t xml:space="preserve">Note that each partition is grouped with a {complete, disjoint} constraint – meaning there are no others in the </w:t>
+      </w:r>
+      <w:proofErr w:type="gramStart"/>
+      <w:r>
+        <w:t>partition</w:t>
+      </w:r>
+      <w:proofErr w:type="gramEnd"/>
+      <w:r>
+        <w:t xml:space="preserve"> and they do not overlap.</w:t>
+      </w:r>
+    </w:p>
+    <w:p>
       <w:pPr>
-        <w:pStyle w:val="Heading2"/>
+        <w:pStyle w:val="Heading1"/>
       </w:pPr>
-      <w:bookmarkStart w:id="11" w:name="_Toc41403601"/>
-      <w:r>
+      <w:bookmarkStart w:id="14" w:name="_Toc41570699"/>
+      <w:r>
+        <w:lastRenderedPageBreak/>
         <w:t>Temporality</w:t>
       </w:r>
-      <w:bookmarkEnd w:id="11"/>
-    </w:p>
-    <w:p>
-      <w:r>
-        <w:t xml:space="preserve">“Existing over a time period” has been asserted as a necessary component of situations. That time period could be instantaneous or extended, it may be known or unknown – but it exists. Even the existence of the earth has a time period – nothing lasts forever. More formally we say that a situation </w:t>
-      </w:r>
+      <w:bookmarkEnd w:id="14"/>
+    </w:p>
+    <w:p>
+      <w:r>
+        <w:t xml:space="preserve">“Existing over a time period” has been asserted as a necessary component of situations. That </w:t>
+      </w:r>
+      <w:proofErr w:type="gramStart"/>
+      <w:r>
+        <w:t>time period</w:t>
+      </w:r>
+      <w:proofErr w:type="gramEnd"/>
+      <w:r>
+        <w:t xml:space="preserve"> could be instantaneous or extended, it may be known or unknown – but it exists. Even the existence of the earth has </w:t>
+      </w:r>
+      <w:proofErr w:type="gramStart"/>
+      <w:r>
+        <w:t>a time period</w:t>
+      </w:r>
+      <w:proofErr w:type="gramEnd"/>
+      <w:r>
+        <w:t xml:space="preserve"> – nothing lasts forever. More formally we say that a situation </w:t>
+      </w:r>
+      <w:proofErr w:type="gramStart"/>
       <w:r>
         <w:t xml:space="preserve">is </w:t>
       </w:r>
       <w:r>
-        <w:t xml:space="preserve"> a “temporal region” – it is bounded by a start and an end, now, in the past or in the future. </w:t>
-      </w:r>
-    </w:p>
-    <w:p>
-      <w:r>
-        <w:t xml:space="preserve">In the ontology world there is a challenge to understand time and change over time in a way that is both precise and understandable. By attaching time to situations, and to atomic situations, we can understand how the same things may have different characteristics and relationships at different times – yet remain the same thing. Things change because the situations they are involved in become “true” at </w:t>
-      </w:r>
-      <w:r>
-        <w:lastRenderedPageBreak/>
-        <w:t xml:space="preserve">different times. My weight in January 2001 and my weight </w:t>
+        <w:t xml:space="preserve"> a</w:t>
+      </w:r>
+      <w:proofErr w:type="gramEnd"/>
+      <w:r>
+        <w:t xml:space="preserve"> “temporal region” – it is bounded by a start and an end, now, in the past or in the future. </w:t>
+      </w:r>
+    </w:p>
+    <w:p>
+      <w:r>
+        <w:t xml:space="preserve">In the ontology world there is a challenge to understand time and change over time in a way that is both precise and understandable. By attaching time to situations, and to atomic situations, we can understand how the same things may have different characteristics and relationships at different times – yet remain the same thing. Things change because the situations they are involved in become “true” at different times. My weight in January 2001 and my weight </w:t>
       </w:r>
       <w:r>
         <w:t>in February 2020 are both valid representations of my weight, true at different times.</w:t>
@@ -3723,28 +4212,32 @@
     </w:p>
     <w:p>
       <w:pPr>
-        <w:pStyle w:val="Heading3"/>
+        <w:pStyle w:val="Heading1"/>
         <w:rPr>
           <w:rStyle w:val="Heading2Char"/>
         </w:rPr>
       </w:pPr>
-      <w:bookmarkStart w:id="12" w:name="_Toc41403602"/>
+      <w:bookmarkStart w:id="15" w:name="_Toc41570700"/>
       <w:r>
         <w:rPr>
           <w:rStyle w:val="Heading2Char"/>
+          <w:sz w:val="32"/>
+          <w:szCs w:val="32"/>
         </w:rPr>
         <w:lastRenderedPageBreak/>
         <w:t>Occurrences</w:t>
       </w:r>
-      <w:bookmarkEnd w:id="12"/>
-    </w:p>
-    <w:p>
+      <w:bookmarkEnd w:id="15"/>
+    </w:p>
+    <w:p>
+      <w:proofErr w:type="gramStart"/>
       <w:r>
         <w:t>Occurrences</w:t>
       </w:r>
       <w:r>
         <w:t>;</w:t>
       </w:r>
+      <w:proofErr w:type="gramEnd"/>
       <w:r>
         <w:t xml:space="preserve"> situations involving change over time,</w:t>
       </w:r>
@@ -3825,9 +4318,9 @@
     </w:p>
     <w:p>
       <w:pPr>
-        <w:pStyle w:val="Heading2"/>
+        <w:pStyle w:val="Heading1"/>
       </w:pPr>
-      <w:bookmarkStart w:id="13" w:name="_Toc41403603"/>
+      <w:bookmarkStart w:id="16" w:name="_Toc41570701"/>
       <w:r>
         <w:lastRenderedPageBreak/>
         <w:t xml:space="preserve">Epistemic Situations &amp; </w:t>
@@ -3835,11 +4328,14 @@
       <w:r>
         <w:t>Statements</w:t>
       </w:r>
-      <w:bookmarkEnd w:id="13"/>
-    </w:p>
-    <w:p>
-      <w:r>
-        <w:t xml:space="preserve">In the introduction we discussed the separation of concerns between situations and statements. </w:t>
+      <w:bookmarkEnd w:id="16"/>
+    </w:p>
+    <w:p>
+      <w:r>
+        <w:t>Above</w:t>
+      </w:r>
+      <w:r>
+        <w:t xml:space="preserve"> we discussed the separation of concerns between situations and statements. </w:t>
       </w:r>
       <w:r>
         <w:rPr>
@@ -3942,7 +4438,15 @@
         <w:t>statements</w:t>
       </w:r>
       <w:r>
-        <w:t xml:space="preserve"> are also “things in the world”, they happen at a particular time, they involve multiple things (at least a situation and the </w:t>
+        <w:t xml:space="preserve"> are also “things in the world”, they happen at a </w:t>
+      </w:r>
+      <w:proofErr w:type="gramStart"/>
+      <w:r>
+        <w:t>particular time</w:t>
+      </w:r>
+      <w:proofErr w:type="gramEnd"/>
+      <w:r>
+        <w:t xml:space="preserve">, they involve multiple things (at least a situation and the </w:t>
       </w:r>
       <w:r>
         <w:t>author</w:t>
@@ -3958,19 +4462,51 @@
         <w:t>statements are situations</w:t>
       </w:r>
       <w:r>
-        <w:t xml:space="preserve"> themselves, but a particular kind of situation that is “about” another</w:t>
+        <w:t xml:space="preserve"> themselves, but a </w:t>
+      </w:r>
+      <w:proofErr w:type="gramStart"/>
+      <w:r>
+        <w:t>particular kind</w:t>
+      </w:r>
+      <w:proofErr w:type="gramEnd"/>
+      <w:r>
+        <w:t xml:space="preserve"> of situation that is “about” another</w:t>
       </w:r>
       <w:r>
         <w:t xml:space="preserve"> – an “epistemic situation”</w:t>
       </w:r>
       <w:r>
-        <w:t>. However, the situation that is the statement may have a different time, context, source, trust or other factors that differ from similar factors in the situation it is about. For example, At 3pm Nurse Jane told Dr. Sue that John’s temperature was 1</w:t>
+        <w:t xml:space="preserve">. However, the situation that is the statement may have a different time, context, source, </w:t>
+      </w:r>
+      <w:proofErr w:type="gramStart"/>
+      <w:r>
+        <w:t>trust</w:t>
+      </w:r>
+      <w:proofErr w:type="gramEnd"/>
+      <w:r>
+        <w:t xml:space="preserve"> or other factors that differ from similar factors in the situation it is about. For example, </w:t>
+      </w:r>
+      <w:proofErr w:type="gramStart"/>
+      <w:r>
+        <w:t>At</w:t>
+      </w:r>
+      <w:proofErr w:type="gramEnd"/>
+      <w:r>
+        <w:t xml:space="preserve"> 3pm Nurse Jane told Dr. Sue that John’s temperature was 1</w:t>
       </w:r>
       <w:r>
         <w:t>12</w:t>
       </w:r>
       <w:r>
-        <w:t xml:space="preserve"> degrees at 1pm based on an observation by Frank, using an electronic thermometer. That temperature was recoded by Sam at 3:10pm in the EHR.</w:t>
+        <w:t xml:space="preserve"> degrees at 1pm based on an observation by Frank, using an electronic thermometer. That temperature was </w:t>
+      </w:r>
+      <w:proofErr w:type="spellStart"/>
+      <w:r>
+        <w:t>recoded</w:t>
+      </w:r>
+      <w:proofErr w:type="spellEnd"/>
+      <w:r>
+        <w:t xml:space="preserve"> by Sam at 3:10pm in the EHR.</w:t>
       </w:r>
       <w:r>
         <w:t xml:space="preserve"> Based on this evidence, Dr. Sue concluded that John needed an intervention and ordered a</w:t>
@@ -3993,7 +4529,15 @@
         <w:t>participants,</w:t>
       </w:r>
       <w:r>
-        <w:t xml:space="preserve"> and characteristics we can accurately record and decompose exactly what happened and connect related “chains of events”. We have a basis for recording dependencies, for provenance,  for trust (e.g. what i</w:t>
+        <w:t xml:space="preserve"> and characteristics we can accurately record and decompose exactly what happened and connect related “chains of events”. We have a basis for recording dependencies, for </w:t>
+      </w:r>
+      <w:proofErr w:type="gramStart"/>
+      <w:r>
+        <w:t>provenance,  for</w:t>
+      </w:r>
+      <w:proofErr w:type="gramEnd"/>
+      <w:r>
+        <w:t xml:space="preserve"> trust (e.g. what i</w:t>
       </w:r>
       <w:r>
         <w:t>f</w:t>
@@ -4019,7 +4563,15 @@
     </w:p>
     <w:p>
       <w:r>
-        <w:t>In formalizing statement we separate the concept of</w:t>
+        <w:t xml:space="preserve">In formalizing </w:t>
+      </w:r>
+      <w:proofErr w:type="gramStart"/>
+      <w:r>
+        <w:t>statement</w:t>
+      </w:r>
+      <w:proofErr w:type="gramEnd"/>
+      <w:r>
+        <w:t xml:space="preserve"> we separate the concept of</w:t>
       </w:r>
       <w:r>
         <w:rPr>
@@ -4044,7 +4596,15 @@
         <w:t xml:space="preserve">epistemic situation. We differentiate epistemic situation from “Ontic Situations”; ontic situations represent </w:t>
       </w:r>
       <w:r>
-        <w:t>things in the “actual world”, not something about it. So John’s temperature at 3:10 PM is real – Ontic, where as the record of that temperature is “about” – epistemic.</w:t>
+        <w:t xml:space="preserve">things in the “actual world”, not something about it. </w:t>
+      </w:r>
+      <w:proofErr w:type="gramStart"/>
+      <w:r>
+        <w:t>So</w:t>
+      </w:r>
+      <w:proofErr w:type="gramEnd"/>
+      <w:r>
+        <w:t xml:space="preserve"> John’s temperature at 3:10 PM is real – Ontic, where as the record of that temperature is “about” – epistemic.</w:t>
       </w:r>
     </w:p>
     <w:p>
@@ -4081,7 +4641,15 @@
         <w:t>records</w:t>
       </w:r>
       <w:r>
-        <w:t xml:space="preserve">, stored or remembered </w:t>
+        <w:t xml:space="preserve">, </w:t>
+      </w:r>
+      <w:proofErr w:type="gramStart"/>
+      <w:r>
+        <w:t>stored</w:t>
+      </w:r>
+      <w:proofErr w:type="gramEnd"/>
+      <w:r>
+        <w:t xml:space="preserve"> or remembered </w:t>
       </w:r>
       <w:r>
         <w:t xml:space="preserve">authored </w:t>
@@ -4156,9 +4724,9 @@
     </w:p>
     <w:p>
       <w:pPr>
-        <w:pStyle w:val="Heading3"/>
+        <w:pStyle w:val="Heading2"/>
       </w:pPr>
-      <w:bookmarkStart w:id="14" w:name="_Toc41403604"/>
+      <w:bookmarkStart w:id="17" w:name="_Toc41570702"/>
       <w:r>
         <w:lastRenderedPageBreak/>
         <w:t>Classification</w:t>
@@ -4166,18 +4734,25 @@
       <w:r>
         <w:t xml:space="preserve"> of statements</w:t>
       </w:r>
-      <w:bookmarkEnd w:id="14"/>
-    </w:p>
-    <w:p>
-      <w:r>
-        <w:t>There are different kinds of statements, the most simple being some assertion – an assertive statement. John Searle</w:t>
+      <w:bookmarkEnd w:id="17"/>
+    </w:p>
+    <w:p>
+      <w:r>
+        <w:t xml:space="preserve">There are different kinds of statements, the </w:t>
+      </w:r>
+      <w:proofErr w:type="gramStart"/>
+      <w:r>
+        <w:t>most simple</w:t>
+      </w:r>
+      <w:proofErr w:type="gramEnd"/>
+      <w:r>
+        <w:t xml:space="preserve"> being some assertion – an assertive statement. John Searle</w:t>
       </w:r>
       <w:sdt>
         <w:sdtPr>
           <w:id w:val="1786535253"/>
           <w:citation/>
         </w:sdtPr>
-        <w:sdtEndPr/>
         <w:sdtContent>
           <w:r>
             <w:fldChar w:fldCharType="begin"/>
@@ -4224,7 +4799,15 @@
         <w:t xml:space="preserve">. </w:t>
       </w:r>
       <w:r>
-        <w:t>Note that a statement may combine more then one speech act classification.</w:t>
+        <w:t xml:space="preserve">Note that a statement may combine more </w:t>
+      </w:r>
+      <w:proofErr w:type="spellStart"/>
+      <w:r>
+        <w:t>then</w:t>
+      </w:r>
+      <w:proofErr w:type="spellEnd"/>
+      <w:r>
+        <w:t xml:space="preserve"> one speech act classification.</w:t>
       </w:r>
     </w:p>
     <w:p>
@@ -4233,11 +4816,19 @@
           <w:rStyle w:val="SubtleEmphasis"/>
         </w:rPr>
       </w:pPr>
+      <w:proofErr w:type="gramStart"/>
       <w:r>
         <w:rPr>
           <w:rStyle w:val="SubtleEmphasis"/>
         </w:rPr>
-        <w:t>Have to investigate: Searle does not include interrogatives?</w:t>
+        <w:t>Have to</w:t>
+      </w:r>
+      <w:proofErr w:type="gramEnd"/>
+      <w:r>
+        <w:rPr>
+          <w:rStyle w:val="SubtleEmphasis"/>
+        </w:rPr>
+        <w:t xml:space="preserve"> investigate: Searle does not include interrogatives?</w:t>
       </w:r>
     </w:p>
     <w:p>
@@ -4297,14 +4888,14 @@
     </w:p>
     <w:p>
       <w:pPr>
-        <w:pStyle w:val="Heading3"/>
+        <w:pStyle w:val="Heading2"/>
       </w:pPr>
-      <w:bookmarkStart w:id="15" w:name="_Toc41403605"/>
+      <w:bookmarkStart w:id="18" w:name="_Toc41570703"/>
       <w:r>
         <w:lastRenderedPageBreak/>
         <w:t>Qualitative Positions</w:t>
       </w:r>
-      <w:bookmarkEnd w:id="15"/>
+      <w:bookmarkEnd w:id="18"/>
     </w:p>
     <w:p>
       <w:r>
@@ -4361,13 +4952,13 @@
     </w:p>
     <w:p>
       <w:pPr>
-        <w:pStyle w:val="Heading3"/>
+        <w:pStyle w:val="Heading1"/>
       </w:pPr>
-      <w:bookmarkStart w:id="16" w:name="_Toc41403606"/>
+      <w:bookmarkStart w:id="19" w:name="_Toc41570704"/>
       <w:r>
         <w:t>Situation Types and Definitions</w:t>
       </w:r>
-      <w:bookmarkEnd w:id="16"/>
+      <w:bookmarkEnd w:id="19"/>
     </w:p>
     <w:p>
       <w:r>
@@ -4424,7 +5015,15 @@
         <w:t>types</w:t>
       </w:r>
       <w:r>
-        <w:t xml:space="preserve"> describes a set of actual situations, it can be considered a situation “type” where </w:t>
+        <w:t xml:space="preserve"> describes a set of actual </w:t>
+      </w:r>
+      <w:proofErr w:type="gramStart"/>
+      <w:r>
+        <w:t>situations,</w:t>
+      </w:r>
+      <w:proofErr w:type="gramEnd"/>
+      <w:r>
+        <w:t xml:space="preserve"> it can be considered a situation “type” where </w:t>
       </w:r>
       <w:r>
         <w:t>a</w:t>
@@ -4444,7 +5043,15 @@
     </w:p>
     <w:p>
       <w:r>
-        <w:t>Two basic kinds of situation types are defined – repetitive situations and situation definitions. Repetitive situations are the same except for the time each actual situation is realized. Situation definitions define new “patterns” of roles, relationships and constraints.</w:t>
+        <w:t xml:space="preserve">Two basic kinds of situation types are defined – repetitive situations and situation definitions. Repetitive situations are the same except for the time each actual situation is realized. Situation definitions define new “patterns” of roles, </w:t>
+      </w:r>
+      <w:proofErr w:type="gramStart"/>
+      <w:r>
+        <w:t>relationships</w:t>
+      </w:r>
+      <w:proofErr w:type="gramEnd"/>
+      <w:r>
+        <w:t xml:space="preserve"> and constraints.</w:t>
       </w:r>
     </w:p>
     <w:p>
@@ -4456,7 +5063,6 @@
           <w:id w:val="-1836528453"/>
           <w:citation/>
         </w:sdtPr>
-        <w:sdtEndPr/>
         <w:sdtContent>
           <w:r>
             <w:fldChar w:fldCharType="begin"/>
@@ -4547,10 +5153,10 @@
         </w:rPr>
         <w:lastRenderedPageBreak/>
         <w:drawing>
-          <wp:inline distT="0" distB="0" distL="0" distR="0" wp14:anchorId="42F743C1" wp14:editId="295A9580">
-            <wp:extent cx="5943600" cy="3843655"/>
-            <wp:effectExtent l="0" t="0" r="0" b="4445"/>
-            <wp:docPr id="22" name="Picture 22"/>
+          <wp:inline distT="0" distB="0" distL="0" distR="0" wp14:anchorId="7D237DB0" wp14:editId="5599BD86">
+            <wp:extent cx="5943600" cy="3973830"/>
+            <wp:effectExtent l="0" t="0" r="0" b="7620"/>
+            <wp:docPr id="2" name="Picture 2"/>
             <wp:cNvGraphicFramePr>
               <a:graphicFrameLocks xmlns:a="http://schemas.openxmlformats.org/drawingml/2006/main" noChangeAspect="1"/>
             </wp:cNvGraphicFramePr>
@@ -4570,7 +5176,7 @@
                   <pic:spPr>
                     <a:xfrm>
                       <a:off x="0" y="0"/>
-                      <a:ext cx="5943600" cy="3843655"/>
+                      <a:ext cx="5943600" cy="3973830"/>
                     </a:xfrm>
                     <a:prstGeom prst="rect">
                       <a:avLst/>
@@ -4583,6 +5189,9 @@
         </w:drawing>
       </w:r>
       <w:r>
+        <w:t xml:space="preserve"> </w:t>
+      </w:r>
+      <w:r>
         <w:br w:type="page"/>
       </w:r>
     </w:p>
@@ -4599,28 +5208,28 @@
     </w:p>
     <w:p>
       <w:pPr>
+        <w:pStyle w:val="Heading1"/>
+      </w:pPr>
+      <w:bookmarkStart w:id="20" w:name="_Toc41570705"/>
+      <w:r>
+        <w:t>Supporting concepts</w:t>
+      </w:r>
+      <w:bookmarkEnd w:id="20"/>
+    </w:p>
+    <w:p>
+      <w:r>
+        <w:t>The following are concepts supporting and refining situation concepts.</w:t>
+      </w:r>
+    </w:p>
+    <w:p>
+      <w:pPr>
         <w:pStyle w:val="Heading2"/>
       </w:pPr>
-      <w:bookmarkStart w:id="17" w:name="_Toc41403607"/>
-      <w:r>
-        <w:t>Supporting concepts</w:t>
-      </w:r>
-      <w:bookmarkEnd w:id="17"/>
-    </w:p>
-    <w:p>
-      <w:r>
-        <w:t>The following are concepts supporting and refining situation concepts.</w:t>
-      </w:r>
-    </w:p>
-    <w:p>
-      <w:pPr>
-        <w:pStyle w:val="Heading3"/>
-      </w:pPr>
-      <w:bookmarkStart w:id="18" w:name="_Toc41403608"/>
+      <w:bookmarkStart w:id="21" w:name="_Toc41570706"/>
       <w:r>
         <w:t>Context</w:t>
       </w:r>
-      <w:bookmarkEnd w:id="18"/>
+      <w:bookmarkEnd w:id="21"/>
     </w:p>
     <w:p>
       <w:r>
@@ -4675,16 +5284,16 @@
     </w:p>
     <w:p>
       <w:pPr>
-        <w:pStyle w:val="Heading3"/>
+        <w:pStyle w:val="Heading2"/>
       </w:pPr>
-      <w:bookmarkStart w:id="19" w:name="_Toc41403609"/>
+      <w:bookmarkStart w:id="22" w:name="_Toc41570707"/>
       <w:r>
         <w:t>Type</w:t>
       </w:r>
       <w:r>
         <w:t>s</w:t>
       </w:r>
-      <w:bookmarkEnd w:id="19"/>
+      <w:bookmarkEnd w:id="22"/>
     </w:p>
     <w:p>
       <w:r>
@@ -4761,14 +5370,14 @@
     </w:p>
     <w:p>
       <w:pPr>
-        <w:pStyle w:val="Heading3"/>
+        <w:pStyle w:val="Heading2"/>
       </w:pPr>
-      <w:bookmarkStart w:id="20" w:name="_Toc41403610"/>
+      <w:bookmarkStart w:id="23" w:name="_Toc41570708"/>
       <w:r>
         <w:lastRenderedPageBreak/>
         <w:t>Qualities</w:t>
       </w:r>
-      <w:bookmarkEnd w:id="20"/>
+      <w:bookmarkEnd w:id="23"/>
     </w:p>
     <w:p>
       <w:r>
@@ -4827,14 +5436,14 @@
     </w:p>
     <w:p>
       <w:pPr>
-        <w:pStyle w:val="Heading3"/>
+        <w:pStyle w:val="Heading2"/>
       </w:pPr>
-      <w:bookmarkStart w:id="21" w:name="_Toc41403611"/>
+      <w:bookmarkStart w:id="24" w:name="_Toc41570709"/>
       <w:r>
         <w:lastRenderedPageBreak/>
         <w:t>Values and units</w:t>
       </w:r>
-      <w:bookmarkEnd w:id="21"/>
+      <w:bookmarkEnd w:id="24"/>
     </w:p>
     <w:p>
       <w:r>
@@ -5011,7 +5620,7 @@
     </w:p>
     <w:p/>
     <w:p/>
-    <w:bookmarkStart w:id="22" w:name="_Toc41403612" w:displacedByCustomXml="next"/>
+    <w:bookmarkStart w:id="25" w:name="_Toc41570710" w:displacedByCustomXml="next"/>
     <w:sdt>
       <w:sdtPr>
         <w:rPr>
@@ -5026,7 +5635,6 @@
           <w:docPartUnique/>
         </w:docPartObj>
       </w:sdtPr>
-      <w:sdtEndPr/>
       <w:sdtContent>
         <w:p>
           <w:pPr>
@@ -5035,14 +5643,13 @@
           <w:r>
             <w:t>References</w:t>
           </w:r>
-          <w:bookmarkEnd w:id="22"/>
+          <w:bookmarkEnd w:id="25"/>
         </w:p>
         <w:sdt>
           <w:sdtPr>
             <w:id w:val="-573587230"/>
             <w:bibliography/>
           </w:sdtPr>
-          <w:sdtEndPr/>
           <w:sdtContent>
             <w:p>
               <w:pPr>
@@ -5779,7 +6386,27 @@
                 <w:sz w:val="24"/>
                 <w:szCs w:val="24"/>
               </w:rPr>
-              <w:t>[MathWorld]</w:t>
+              <w:t>[</w:t>
+            </w:r>
+            <w:proofErr w:type="spellStart"/>
+            <w:r>
+              <w:rPr>
+                <w:rFonts w:ascii="Times New Roman" w:eastAsia="Times New Roman" w:hAnsi="Times New Roman" w:cs="Times New Roman"/>
+                <w:color w:val="000000"/>
+                <w:sz w:val="24"/>
+                <w:szCs w:val="24"/>
+              </w:rPr>
+              <w:t>MathWorld</w:t>
+            </w:r>
+            <w:proofErr w:type="spellEnd"/>
+            <w:r>
+              <w:rPr>
+                <w:rFonts w:ascii="Times New Roman" w:eastAsia="Times New Roman" w:hAnsi="Times New Roman" w:cs="Times New Roman"/>
+                <w:color w:val="000000"/>
+                <w:sz w:val="24"/>
+                <w:szCs w:val="24"/>
+              </w:rPr>
+              <w:t>]</w:t>
             </w:r>
           </w:p>
         </w:tc>
@@ -5808,6 +6435,7 @@
               </w:rPr>
               <w:t xml:space="preserve">From </w:t>
             </w:r>
+            <w:proofErr w:type="spellStart"/>
             <w:r>
               <w:rPr>
                 <w:rFonts w:ascii="Helvetica" w:eastAsia="Times New Roman" w:hAnsi="Helvetica" w:cs="Helvetica"/>
@@ -5819,6 +6447,7 @@
               </w:rPr>
               <w:t>MathWorld</w:t>
             </w:r>
+            <w:proofErr w:type="spellEnd"/>
             <w:r>
               <w:rPr>
                 <w:rFonts w:ascii="Helvetica" w:eastAsia="Times New Roman" w:hAnsi="Helvetica" w:cs="Helvetica"/>
@@ -7420,6 +8049,40 @@
       <w:color w:val="5A5A5A" w:themeColor="text1" w:themeTint="A5"/>
     </w:rPr>
   </w:style>
+  <w:style w:type="paragraph" w:styleId="Title">
+    <w:name w:val="Title"/>
+    <w:basedOn w:val="Normal"/>
+    <w:next w:val="Normal"/>
+    <w:link w:val="TitleChar"/>
+    <w:uiPriority w:val="10"/>
+    <w:qFormat/>
+    <w:rsid w:val="006F0B76"/>
+    <w:pPr>
+      <w:spacing w:after="0" w:line="240" w:lineRule="auto"/>
+      <w:contextualSpacing/>
+    </w:pPr>
+    <w:rPr>
+      <w:rFonts w:asciiTheme="majorHAnsi" w:eastAsiaTheme="majorEastAsia" w:hAnsiTheme="majorHAnsi" w:cstheme="majorBidi"/>
+      <w:spacing w:val="-10"/>
+      <w:kern w:val="28"/>
+      <w:sz w:val="56"/>
+      <w:szCs w:val="56"/>
+    </w:rPr>
+  </w:style>
+  <w:style w:type="character" w:customStyle="1" w:styleId="TitleChar">
+    <w:name w:val="Title Char"/>
+    <w:basedOn w:val="DefaultParagraphFont"/>
+    <w:link w:val="Title"/>
+    <w:uiPriority w:val="10"/>
+    <w:rsid w:val="006F0B76"/>
+    <w:rPr>
+      <w:rFonts w:asciiTheme="majorHAnsi" w:eastAsiaTheme="majorEastAsia" w:hAnsiTheme="majorHAnsi" w:cstheme="majorBidi"/>
+      <w:spacing w:val="-10"/>
+      <w:kern w:val="28"/>
+      <w:sz w:val="56"/>
+      <w:szCs w:val="56"/>
+    </w:rPr>
+  </w:style>
 </w:styles>
 </file>
 
@@ -7811,7 +8474,7 @@
 </file>
 
 <file path=customXml/itemProps1.xml><?xml version="1.0" encoding="utf-8"?>
-<ds:datastoreItem xmlns:ds="http://schemas.openxmlformats.org/officeDocument/2006/customXml" ds:itemID="{25BF7339-79FA-4CBB-9123-3ED8D33E1158}">
+<ds:datastoreItem xmlns:ds="http://schemas.openxmlformats.org/officeDocument/2006/customXml" ds:itemID="{8F6879A1-59CE-4BFB-B05D-41AD5E0382B8}">
   <ds:schemaRefs>
     <ds:schemaRef ds:uri="http://schemas.openxmlformats.org/officeDocument/2006/bibliography"/>
   </ds:schemaRefs>

</xml_diff>

<commit_message>
Model update with PPT for qualities
</commit_message>
<xml_diff>
--- a/Documentation/Lets discuss the situation.docx
+++ b/Documentation/Lets discuss the situation.docx
@@ -7,8 +7,13 @@
         <w:pStyle w:val="Title"/>
         <w:jc w:val="center"/>
       </w:pPr>
-      <w:r>
-        <w:t>Let’s Discuss the Situation</w:t>
+      <w:proofErr w:type="gramStart"/>
+      <w:r>
+        <w:t>Let’s</w:t>
+      </w:r>
+      <w:proofErr w:type="gramEnd"/>
+      <w:r>
+        <w:t xml:space="preserve"> Discuss the Situation</w:t>
       </w:r>
     </w:p>
     <w:p>
@@ -87,7 +92,7 @@
           <w:r>
             <w:fldChar w:fldCharType="separate"/>
           </w:r>
-          <w:hyperlink w:anchor="_Toc41570685" w:history="1">
+          <w:hyperlink w:anchor="_Toc62134796" w:history="1">
             <w:r>
               <w:rPr>
                 <w:rStyle w:val="Hyperlink"/>
@@ -114,7 +119,7 @@
                 <w:noProof/>
                 <w:webHidden/>
               </w:rPr>
-              <w:instrText xml:space="preserve"> PAGEREF _Toc41570685 \h </w:instrText>
+              <w:instrText xml:space="preserve"> PAGEREF _Toc62134796 \h </w:instrText>
             </w:r>
             <w:r>
               <w:rPr>
@@ -156,7 +161,7 @@
               <w:noProof/>
             </w:rPr>
           </w:pPr>
-          <w:hyperlink w:anchor="_Toc41570686" w:history="1">
+          <w:hyperlink w:anchor="_Toc62134797" w:history="1">
             <w:r>
               <w:rPr>
                 <w:rStyle w:val="Hyperlink"/>
@@ -183,7 +188,7 @@
                 <w:noProof/>
                 <w:webHidden/>
               </w:rPr>
-              <w:instrText xml:space="preserve"> PAGEREF _Toc41570686 \h </w:instrText>
+              <w:instrText xml:space="preserve"> PAGEREF _Toc62134797 \h </w:instrText>
             </w:r>
             <w:r>
               <w:rPr>
@@ -225,7 +230,7 @@
               <w:noProof/>
             </w:rPr>
           </w:pPr>
-          <w:hyperlink w:anchor="_Toc41570687" w:history="1">
+          <w:hyperlink w:anchor="_Toc62134798" w:history="1">
             <w:r>
               <w:rPr>
                 <w:rStyle w:val="Hyperlink"/>
@@ -252,7 +257,7 @@
                 <w:noProof/>
                 <w:webHidden/>
               </w:rPr>
-              <w:instrText xml:space="preserve"> PAGEREF _Toc41570687 \h </w:instrText>
+              <w:instrText xml:space="preserve"> PAGEREF _Toc62134798 \h </w:instrText>
             </w:r>
             <w:r>
               <w:rPr>
@@ -294,7 +299,7 @@
               <w:noProof/>
             </w:rPr>
           </w:pPr>
-          <w:hyperlink w:anchor="_Toc41570688" w:history="1">
+          <w:hyperlink w:anchor="_Toc62134799" w:history="1">
             <w:r>
               <w:rPr>
                 <w:rStyle w:val="Hyperlink"/>
@@ -321,7 +326,7 @@
                 <w:noProof/>
                 <w:webHidden/>
               </w:rPr>
-              <w:instrText xml:space="preserve"> PAGEREF _Toc41570688 \h </w:instrText>
+              <w:instrText xml:space="preserve"> PAGEREF _Toc62134799 \h </w:instrText>
             </w:r>
             <w:r>
               <w:rPr>
@@ -363,7 +368,7 @@
               <w:noProof/>
             </w:rPr>
           </w:pPr>
-          <w:hyperlink w:anchor="_Toc41570689" w:history="1">
+          <w:hyperlink w:anchor="_Toc62134800" w:history="1">
             <w:r>
               <w:rPr>
                 <w:rStyle w:val="Hyperlink"/>
@@ -390,7 +395,7 @@
                 <w:noProof/>
                 <w:webHidden/>
               </w:rPr>
-              <w:instrText xml:space="preserve"> PAGEREF _Toc41570689 \h </w:instrText>
+              <w:instrText xml:space="preserve"> PAGEREF _Toc62134800 \h </w:instrText>
             </w:r>
             <w:r>
               <w:rPr>
@@ -432,7 +437,7 @@
               <w:noProof/>
             </w:rPr>
           </w:pPr>
-          <w:hyperlink w:anchor="_Toc41570690" w:history="1">
+          <w:hyperlink w:anchor="_Toc62134801" w:history="1">
             <w:r>
               <w:rPr>
                 <w:rStyle w:val="Hyperlink"/>
@@ -459,7 +464,7 @@
                 <w:noProof/>
                 <w:webHidden/>
               </w:rPr>
-              <w:instrText xml:space="preserve"> PAGEREF _Toc41570690 \h </w:instrText>
+              <w:instrText xml:space="preserve"> PAGEREF _Toc62134801 \h </w:instrText>
             </w:r>
             <w:r>
               <w:rPr>
@@ -501,7 +506,7 @@
               <w:noProof/>
             </w:rPr>
           </w:pPr>
-          <w:hyperlink w:anchor="_Toc41570691" w:history="1">
+          <w:hyperlink w:anchor="_Toc62134802" w:history="1">
             <w:r>
               <w:rPr>
                 <w:rStyle w:val="Hyperlink"/>
@@ -528,7 +533,7 @@
                 <w:noProof/>
                 <w:webHidden/>
               </w:rPr>
-              <w:instrText xml:space="preserve"> PAGEREF _Toc41570691 \h </w:instrText>
+              <w:instrText xml:space="preserve"> PAGEREF _Toc62134802 \h </w:instrText>
             </w:r>
             <w:r>
               <w:rPr>
@@ -570,7 +575,7 @@
               <w:noProof/>
             </w:rPr>
           </w:pPr>
-          <w:hyperlink w:anchor="_Toc41570692" w:history="1">
+          <w:hyperlink w:anchor="_Toc62134803" w:history="1">
             <w:r>
               <w:rPr>
                 <w:rStyle w:val="Hyperlink"/>
@@ -597,7 +602,7 @@
                 <w:noProof/>
                 <w:webHidden/>
               </w:rPr>
-              <w:instrText xml:space="preserve"> PAGEREF _Toc41570692 \h </w:instrText>
+              <w:instrText xml:space="preserve"> PAGEREF _Toc62134803 \h </w:instrText>
             </w:r>
             <w:r>
               <w:rPr>
@@ -639,7 +644,7 @@
               <w:noProof/>
             </w:rPr>
           </w:pPr>
-          <w:hyperlink w:anchor="_Toc41570693" w:history="1">
+          <w:hyperlink w:anchor="_Toc62134804" w:history="1">
             <w:r>
               <w:rPr>
                 <w:rStyle w:val="Hyperlink"/>
@@ -666,7 +671,7 @@
                 <w:noProof/>
                 <w:webHidden/>
               </w:rPr>
-              <w:instrText xml:space="preserve"> PAGEREF _Toc41570693 \h </w:instrText>
+              <w:instrText xml:space="preserve"> PAGEREF _Toc62134804 \h </w:instrText>
             </w:r>
             <w:r>
               <w:rPr>
@@ -708,7 +713,7 @@
               <w:noProof/>
             </w:rPr>
           </w:pPr>
-          <w:hyperlink w:anchor="_Toc41570694" w:history="1">
+          <w:hyperlink w:anchor="_Toc62134805" w:history="1">
             <w:r>
               <w:rPr>
                 <w:rStyle w:val="Hyperlink"/>
@@ -735,7 +740,7 @@
                 <w:noProof/>
                 <w:webHidden/>
               </w:rPr>
-              <w:instrText xml:space="preserve"> PAGEREF _Toc41570694 \h </w:instrText>
+              <w:instrText xml:space="preserve"> PAGEREF _Toc62134805 \h </w:instrText>
             </w:r>
             <w:r>
               <w:rPr>
@@ -777,7 +782,7 @@
               <w:noProof/>
             </w:rPr>
           </w:pPr>
-          <w:hyperlink w:anchor="_Toc41570695" w:history="1">
+          <w:hyperlink w:anchor="_Toc62134806" w:history="1">
             <w:r>
               <w:rPr>
                 <w:rStyle w:val="Hyperlink"/>
@@ -804,7 +809,7 @@
                 <w:noProof/>
                 <w:webHidden/>
               </w:rPr>
-              <w:instrText xml:space="preserve"> PAGEREF _Toc41570695 \h </w:instrText>
+              <w:instrText xml:space="preserve"> PAGEREF _Toc62134806 \h </w:instrText>
             </w:r>
             <w:r>
               <w:rPr>
@@ -846,7 +851,7 @@
               <w:noProof/>
             </w:rPr>
           </w:pPr>
-          <w:hyperlink w:anchor="_Toc41570696" w:history="1">
+          <w:hyperlink w:anchor="_Toc62134807" w:history="1">
             <w:r>
               <w:rPr>
                 <w:rStyle w:val="Hyperlink"/>
@@ -873,7 +878,7 @@
                 <w:noProof/>
                 <w:webHidden/>
               </w:rPr>
-              <w:instrText xml:space="preserve"> PAGEREF _Toc41570696 \h </w:instrText>
+              <w:instrText xml:space="preserve"> PAGEREF _Toc62134807 \h </w:instrText>
             </w:r>
             <w:r>
               <w:rPr>
@@ -915,7 +920,7 @@
               <w:noProof/>
             </w:rPr>
           </w:pPr>
-          <w:hyperlink w:anchor="_Toc41570697" w:history="1">
+          <w:hyperlink w:anchor="_Toc62134808" w:history="1">
             <w:r>
               <w:rPr>
                 <w:rStyle w:val="Hyperlink"/>
@@ -942,7 +947,7 @@
                 <w:noProof/>
                 <w:webHidden/>
               </w:rPr>
-              <w:instrText xml:space="preserve"> PAGEREF _Toc41570697 \h </w:instrText>
+              <w:instrText xml:space="preserve"> PAGEREF _Toc62134808 \h </w:instrText>
             </w:r>
             <w:r>
               <w:rPr>
@@ -984,7 +989,7 @@
               <w:noProof/>
             </w:rPr>
           </w:pPr>
-          <w:hyperlink w:anchor="_Toc41570698" w:history="1">
+          <w:hyperlink w:anchor="_Toc62134809" w:history="1">
             <w:r>
               <w:rPr>
                 <w:rStyle w:val="Hyperlink"/>
@@ -1011,7 +1016,7 @@
                 <w:noProof/>
                 <w:webHidden/>
               </w:rPr>
-              <w:instrText xml:space="preserve"> PAGEREF _Toc41570698 \h </w:instrText>
+              <w:instrText xml:space="preserve"> PAGEREF _Toc62134809 \h </w:instrText>
             </w:r>
             <w:r>
               <w:rPr>
@@ -1053,7 +1058,7 @@
               <w:noProof/>
             </w:rPr>
           </w:pPr>
-          <w:hyperlink w:anchor="_Toc41570699" w:history="1">
+          <w:hyperlink w:anchor="_Toc62134810" w:history="1">
             <w:r>
               <w:rPr>
                 <w:rStyle w:val="Hyperlink"/>
@@ -1080,7 +1085,7 @@
                 <w:noProof/>
                 <w:webHidden/>
               </w:rPr>
-              <w:instrText xml:space="preserve"> PAGEREF _Toc41570699 \h </w:instrText>
+              <w:instrText xml:space="preserve"> PAGEREF _Toc62134810 \h </w:instrText>
             </w:r>
             <w:r>
               <w:rPr>
@@ -1122,7 +1127,7 @@
               <w:noProof/>
             </w:rPr>
           </w:pPr>
-          <w:hyperlink w:anchor="_Toc41570700" w:history="1">
+          <w:hyperlink w:anchor="_Toc62134811" w:history="1">
             <w:r>
               <w:rPr>
                 <w:rStyle w:val="Hyperlink"/>
@@ -1149,7 +1154,7 @@
                 <w:noProof/>
                 <w:webHidden/>
               </w:rPr>
-              <w:instrText xml:space="preserve"> PAGEREF _Toc41570700 \h </w:instrText>
+              <w:instrText xml:space="preserve"> PAGEREF _Toc62134811 \h </w:instrText>
             </w:r>
             <w:r>
               <w:rPr>
@@ -1191,7 +1196,7 @@
               <w:noProof/>
             </w:rPr>
           </w:pPr>
-          <w:hyperlink w:anchor="_Toc41570701" w:history="1">
+          <w:hyperlink w:anchor="_Toc62134812" w:history="1">
             <w:r>
               <w:rPr>
                 <w:rStyle w:val="Hyperlink"/>
@@ -1218,7 +1223,7 @@
                 <w:noProof/>
                 <w:webHidden/>
               </w:rPr>
-              <w:instrText xml:space="preserve"> PAGEREF _Toc41570701 \h </w:instrText>
+              <w:instrText xml:space="preserve"> PAGEREF _Toc62134812 \h </w:instrText>
             </w:r>
             <w:r>
               <w:rPr>
@@ -1260,7 +1265,7 @@
               <w:noProof/>
             </w:rPr>
           </w:pPr>
-          <w:hyperlink w:anchor="_Toc41570702" w:history="1">
+          <w:hyperlink w:anchor="_Toc62134813" w:history="1">
             <w:r>
               <w:rPr>
                 <w:rStyle w:val="Hyperlink"/>
@@ -1287,7 +1292,7 @@
                 <w:noProof/>
                 <w:webHidden/>
               </w:rPr>
-              <w:instrText xml:space="preserve"> PAGEREF _Toc41570702 \h </w:instrText>
+              <w:instrText xml:space="preserve"> PAGEREF _Toc62134813 \h </w:instrText>
             </w:r>
             <w:r>
               <w:rPr>
@@ -1329,7 +1334,7 @@
               <w:noProof/>
             </w:rPr>
           </w:pPr>
-          <w:hyperlink w:anchor="_Toc41570703" w:history="1">
+          <w:hyperlink w:anchor="_Toc62134814" w:history="1">
             <w:r>
               <w:rPr>
                 <w:rStyle w:val="Hyperlink"/>
@@ -1356,7 +1361,7 @@
                 <w:noProof/>
                 <w:webHidden/>
               </w:rPr>
-              <w:instrText xml:space="preserve"> PAGEREF _Toc41570703 \h </w:instrText>
+              <w:instrText xml:space="preserve"> PAGEREF _Toc62134814 \h </w:instrText>
             </w:r>
             <w:r>
               <w:rPr>
@@ -1398,7 +1403,7 @@
               <w:noProof/>
             </w:rPr>
           </w:pPr>
-          <w:hyperlink w:anchor="_Toc41570704" w:history="1">
+          <w:hyperlink w:anchor="_Toc62134815" w:history="1">
             <w:r>
               <w:rPr>
                 <w:rStyle w:val="Hyperlink"/>
@@ -1425,7 +1430,7 @@
                 <w:noProof/>
                 <w:webHidden/>
               </w:rPr>
-              <w:instrText xml:space="preserve"> PAGEREF _Toc41570704 \h </w:instrText>
+              <w:instrText xml:space="preserve"> PAGEREF _Toc62134815 \h </w:instrText>
             </w:r>
             <w:r>
               <w:rPr>
@@ -1467,7 +1472,7 @@
               <w:noProof/>
             </w:rPr>
           </w:pPr>
-          <w:hyperlink w:anchor="_Toc41570705" w:history="1">
+          <w:hyperlink w:anchor="_Toc62134816" w:history="1">
             <w:r>
               <w:rPr>
                 <w:rStyle w:val="Hyperlink"/>
@@ -1494,7 +1499,7 @@
                 <w:noProof/>
                 <w:webHidden/>
               </w:rPr>
-              <w:instrText xml:space="preserve"> PAGEREF _Toc41570705 \h </w:instrText>
+              <w:instrText xml:space="preserve"> PAGEREF _Toc62134816 \h </w:instrText>
             </w:r>
             <w:r>
               <w:rPr>
@@ -1536,7 +1541,7 @@
               <w:noProof/>
             </w:rPr>
           </w:pPr>
-          <w:hyperlink w:anchor="_Toc41570706" w:history="1">
+          <w:hyperlink w:anchor="_Toc62134817" w:history="1">
             <w:r>
               <w:rPr>
                 <w:rStyle w:val="Hyperlink"/>
@@ -1563,7 +1568,7 @@
                 <w:noProof/>
                 <w:webHidden/>
               </w:rPr>
-              <w:instrText xml:space="preserve"> PAGEREF _Toc41570706 \h </w:instrText>
+              <w:instrText xml:space="preserve"> PAGEREF _Toc62134817 \h </w:instrText>
             </w:r>
             <w:r>
               <w:rPr>
@@ -1605,7 +1610,7 @@
               <w:noProof/>
             </w:rPr>
           </w:pPr>
-          <w:hyperlink w:anchor="_Toc41570707" w:history="1">
+          <w:hyperlink w:anchor="_Toc62134818" w:history="1">
             <w:r>
               <w:rPr>
                 <w:rStyle w:val="Hyperlink"/>
@@ -1632,7 +1637,7 @@
                 <w:noProof/>
                 <w:webHidden/>
               </w:rPr>
-              <w:instrText xml:space="preserve"> PAGEREF _Toc41570707 \h </w:instrText>
+              <w:instrText xml:space="preserve"> PAGEREF _Toc62134818 \h </w:instrText>
             </w:r>
             <w:r>
               <w:rPr>
@@ -1674,7 +1679,7 @@
               <w:noProof/>
             </w:rPr>
           </w:pPr>
-          <w:hyperlink w:anchor="_Toc41570708" w:history="1">
+          <w:hyperlink w:anchor="_Toc62134819" w:history="1">
             <w:r>
               <w:rPr>
                 <w:rStyle w:val="Hyperlink"/>
@@ -1701,7 +1706,7 @@
                 <w:noProof/>
                 <w:webHidden/>
               </w:rPr>
-              <w:instrText xml:space="preserve"> PAGEREF _Toc41570708 \h </w:instrText>
+              <w:instrText xml:space="preserve"> PAGEREF _Toc62134819 \h </w:instrText>
             </w:r>
             <w:r>
               <w:rPr>
@@ -1743,7 +1748,7 @@
               <w:noProof/>
             </w:rPr>
           </w:pPr>
-          <w:hyperlink w:anchor="_Toc41570709" w:history="1">
+          <w:hyperlink w:anchor="_Toc62134820" w:history="1">
             <w:r>
               <w:rPr>
                 <w:rStyle w:val="Hyperlink"/>
@@ -1770,7 +1775,7 @@
                 <w:noProof/>
                 <w:webHidden/>
               </w:rPr>
-              <w:instrText xml:space="preserve"> PAGEREF _Toc41570709 \h </w:instrText>
+              <w:instrText xml:space="preserve"> PAGEREF _Toc62134820 \h </w:instrText>
             </w:r>
             <w:r>
               <w:rPr>
@@ -1812,7 +1817,7 @@
               <w:noProof/>
             </w:rPr>
           </w:pPr>
-          <w:hyperlink w:anchor="_Toc41570710" w:history="1">
+          <w:hyperlink w:anchor="_Toc62134821" w:history="1">
             <w:r>
               <w:rPr>
                 <w:rStyle w:val="Hyperlink"/>
@@ -1839,7 +1844,7 @@
                 <w:noProof/>
                 <w:webHidden/>
               </w:rPr>
-              <w:instrText xml:space="preserve"> PAGEREF _Toc41570710 \h </w:instrText>
+              <w:instrText xml:space="preserve"> PAGEREF _Toc62134821 \h </w:instrText>
             </w:r>
             <w:r>
               <w:rPr>
@@ -1901,7 +1906,7 @@
       <w:pPr>
         <w:pStyle w:val="Heading1"/>
       </w:pPr>
-      <w:bookmarkStart w:id="0" w:name="_Toc41570685"/>
+      <w:bookmarkStart w:id="0" w:name="_Toc62134796"/>
       <w:r>
         <w:lastRenderedPageBreak/>
         <w:t>Abstract</w:t>
@@ -2059,18 +2064,32 @@
         <w:rPr>
           <w:rStyle w:val="SubtleEmphasis"/>
         </w:rPr>
-        <w:t xml:space="preserve"> which incorporates specific assumptions</w:t>
-      </w:r>
+        <w:t xml:space="preserve"> which incorporates specific </w:t>
+      </w:r>
+      <w:proofErr w:type="gramStart"/>
       <w:r>
         <w:rPr>
           <w:rStyle w:val="SubtleEmphasis"/>
         </w:rPr>
-        <w:t xml:space="preserve">, but becomes confusing </w:t>
+        <w:t>assumptions</w:t>
       </w:r>
       <w:r>
         <w:rPr>
           <w:rStyle w:val="SubtleEmphasis"/>
         </w:rPr>
+        <w:t>, but</w:t>
+      </w:r>
+      <w:proofErr w:type="gramEnd"/>
+      <w:r>
+        <w:rPr>
+          <w:rStyle w:val="SubtleEmphasis"/>
+        </w:rPr>
+        <w:t xml:space="preserve"> becomes confusing </w:t>
+      </w:r>
+      <w:r>
+        <w:rPr>
+          <w:rStyle w:val="SubtleEmphasis"/>
+        </w:rPr>
         <w:t xml:space="preserve">or misleading </w:t>
       </w:r>
       <w:r>
@@ -2144,7 +2163,21 @@
         <w:rPr>
           <w:rStyle w:val="SubtleEmphasis"/>
         </w:rPr>
-        <w:t xml:space="preserve"> formal basis for meaning such that the same “facts” can be interpreted correctly regardless of the structure, terminology, technology or schema that encodes them. For this vision to be realized the various schema need to be mapped to a common conceptual model expressed in an ontology.</w:t>
+        <w:t xml:space="preserve"> formal basis for meaning such that the same “facts” can be interpreted correctly regardless of the structure, terminology, </w:t>
+      </w:r>
+      <w:proofErr w:type="gramStart"/>
+      <w:r>
+        <w:rPr>
+          <w:rStyle w:val="SubtleEmphasis"/>
+        </w:rPr>
+        <w:t>technology</w:t>
+      </w:r>
+      <w:proofErr w:type="gramEnd"/>
+      <w:r>
+        <w:rPr>
+          <w:rStyle w:val="SubtleEmphasis"/>
+        </w:rPr>
+        <w:t xml:space="preserve"> or schema that encodes them. For this vision to be realized the various schema need to be mapped to a common conceptual model expressed in an ontology.</w:t>
       </w:r>
     </w:p>
     <w:p>
@@ -2200,12 +2233,26 @@
         <w:rPr>
           <w:rStyle w:val="SubtleEmphasis"/>
         </w:rPr>
-        <w:t>We will discuss two such concepts which have proved valuable as essential linking concepts, what we call “situations” and “statements”. These concepts provide a separation of concerns between the world as we conceive it and “statements” about that conceived world. Statements include all forms of communications and recorded information – anything that is “said about” the world. Situations are conditions of the world it’s self</w:t>
-      </w:r>
+        <w:t xml:space="preserve">We will discuss two such concepts which have proved valuable as essential linking concepts, what we call “situations” and “statements”. These concepts provide a separation of concerns between the world as we conceive it and “statements” about that conceived world. Statements include all forms of communications and recorded information – anything that is “said about” the world. Situations are conditions of the world </w:t>
+      </w:r>
+      <w:proofErr w:type="gramStart"/>
       <w:r>
         <w:rPr>
           <w:rStyle w:val="SubtleEmphasis"/>
         </w:rPr>
+        <w:t>it’s</w:t>
+      </w:r>
+      <w:proofErr w:type="gramEnd"/>
+      <w:r>
+        <w:rPr>
+          <w:rStyle w:val="SubtleEmphasis"/>
+        </w:rPr>
+        <w:t xml:space="preserve"> self</w:t>
+      </w:r>
+      <w:r>
+        <w:rPr>
+          <w:rStyle w:val="SubtleEmphasis"/>
+        </w:rPr>
         <w:t>; sets of relationships and properties that, together, comprise a meaningful topic for statements.</w:t>
       </w:r>
       <w:r>
@@ -2227,7 +2274,21 @@
         <w:rPr>
           <w:rStyle w:val="SubtleEmphasis"/>
         </w:rPr>
-        <w:t>(about what we know or communicate) where as situations are ontological (about the world).</w:t>
+        <w:t xml:space="preserve">(about what we know or communicate) </w:t>
+      </w:r>
+      <w:proofErr w:type="gramStart"/>
+      <w:r>
+        <w:rPr>
+          <w:rStyle w:val="SubtleEmphasis"/>
+        </w:rPr>
+        <w:t>where as</w:t>
+      </w:r>
+      <w:proofErr w:type="gramEnd"/>
+      <w:r>
+        <w:rPr>
+          <w:rStyle w:val="SubtleEmphasis"/>
+        </w:rPr>
+        <w:t xml:space="preserve"> situations are ontological (about the world).</w:t>
       </w:r>
     </w:p>
     <w:p>
@@ -2262,11 +2323,6 @@
           <w:id w:val="1728186661"/>
           <w:citation/>
         </w:sdtPr>
-        <w:sdtEndPr>
-          <w:rPr>
-            <w:rStyle w:val="SubtleEmphasis"/>
-          </w:rPr>
-        </w:sdtEndPr>
         <w:sdtContent>
           <w:r>
             <w:rPr>
@@ -2332,7 +2388,6 @@
           <w:id w:val="-327061077"/>
           <w:citation/>
         </w:sdtPr>
-        <w:sdtEndPr/>
         <w:sdtContent>
           <w:r>
             <w:rPr>
@@ -2435,7 +2490,7 @@
       <w:pPr>
         <w:pStyle w:val="Heading1"/>
       </w:pPr>
-      <w:bookmarkStart w:id="1" w:name="_Toc41570686"/>
+      <w:bookmarkStart w:id="1" w:name="_Toc62134797"/>
       <w:r>
         <w:lastRenderedPageBreak/>
         <w:t>Situations; an intuitive understanding</w:t>
@@ -2444,7 +2499,15 @@
     </w:p>
     <w:p>
       <w:r>
-        <w:t xml:space="preserve">Situations arise when there is </w:t>
+        <w:t xml:space="preserve">Situations arise when there </w:t>
+      </w:r>
+      <w:proofErr w:type="gramStart"/>
+      <w:r>
+        <w:t>is</w:t>
+      </w:r>
+      <w:proofErr w:type="gramEnd"/>
+      <w:r>
+        <w:t xml:space="preserve"> </w:t>
       </w:r>
       <w:r>
         <w:t>things</w:t>
@@ -2474,7 +2537,6 @@
           <w:id w:val="306132581"/>
           <w:citation/>
         </w:sdtPr>
-        <w:sdtEndPr/>
         <w:sdtContent>
           <w:r>
             <w:fldChar w:fldCharType="begin"/>
@@ -2547,8 +2609,13 @@
         </w:numPr>
       </w:pPr>
       <w:r>
-        <w:t>That these relationships (or properties) hold for a time period</w:t>
-      </w:r>
+        <w:t xml:space="preserve">That these relationships (or properties) hold for </w:t>
+      </w:r>
+      <w:proofErr w:type="gramStart"/>
+      <w:r>
+        <w:t>a time period</w:t>
+      </w:r>
+      <w:proofErr w:type="gramEnd"/>
     </w:p>
     <w:p>
       <w:pPr>
@@ -2573,7 +2640,15 @@
     </w:p>
     <w:p>
       <w:r>
-        <w:t>We also relate situations to statements, initially just consider one person saying something to another. If I were to say “that cup” (pointing to a coffee cup), there is no information – it is not a complete sentence – “that cup” is not a situation</w:t>
+        <w:t xml:space="preserve">We also relate situations to statements, initially just consider one person saying something to another. If I were to </w:t>
+      </w:r>
+      <w:proofErr w:type="gramStart"/>
+      <w:r>
+        <w:t>say</w:t>
+      </w:r>
+      <w:proofErr w:type="gramEnd"/>
+      <w:r>
+        <w:t xml:space="preserve"> “that cup” (pointing to a coffee cup), there is no information – it is not a complete sentence – “that cup” is not a situation</w:t>
       </w:r>
       <w:r>
         <w:t xml:space="preserve"> and not a proper subject of a statement</w:t>
@@ -2593,7 +2668,23 @@
         <w:t xml:space="preserve"> (or on-ness)</w:t>
       </w:r>
       <w:r>
-        <w:t xml:space="preserve"> and we now the time “is” (or now). “cup on table now” meets all of the requirements of a situation.</w:t>
+        <w:t xml:space="preserve"> and </w:t>
+      </w:r>
+      <w:proofErr w:type="gramStart"/>
+      <w:r>
+        <w:t>we</w:t>
+      </w:r>
+      <w:proofErr w:type="gramEnd"/>
+      <w:r>
+        <w:t xml:space="preserve"> now the time “is” (or now). “cup on table now” meets </w:t>
+      </w:r>
+      <w:proofErr w:type="gramStart"/>
+      <w:r>
+        <w:t>all of</w:t>
+      </w:r>
+      <w:proofErr w:type="gramEnd"/>
+      <w:r>
+        <w:t xml:space="preserve"> the requirements of a situation.</w:t>
       </w:r>
       <w:r>
         <w:t xml:space="preserve"> </w:t>
@@ -2614,8 +2705,13 @@
         <w:t>Consider other example situations</w:t>
       </w:r>
       <w:r>
-        <w:t xml:space="preserve"> and non-situations</w:t>
-      </w:r>
+        <w:t xml:space="preserve"> and non-</w:t>
+      </w:r>
+      <w:proofErr w:type="gramStart"/>
+      <w:r>
+        <w:t>situations</w:t>
+      </w:r>
+      <w:proofErr w:type="gramEnd"/>
     </w:p>
     <w:tbl>
       <w:tblPr>
@@ -2677,8 +2773,17 @@
                 <w:b w:val="0"/>
                 <w:bCs w:val="0"/>
               </w:rPr>
-              <w:t>A cup falling off of a table</w:t>
-            </w:r>
+              <w:t xml:space="preserve">A cup falling off of a </w:t>
+            </w:r>
+            <w:proofErr w:type="gramStart"/>
+            <w:r>
+              <w:rPr>
+                <w:b w:val="0"/>
+                <w:bCs w:val="0"/>
+              </w:rPr>
+              <w:t>table</w:t>
+            </w:r>
+            <w:proofErr w:type="gramEnd"/>
           </w:p>
           <w:p>
             <w:pPr>
@@ -2961,7 +3066,7 @@
       <w:pPr>
         <w:pStyle w:val="Heading3"/>
       </w:pPr>
-      <w:bookmarkStart w:id="2" w:name="_Toc41570687"/>
+      <w:bookmarkStart w:id="2" w:name="_Toc62134798"/>
       <w:r>
         <w:t>Parts of the world and context</w:t>
       </w:r>
@@ -2969,13 +3074,45 @@
     </w:p>
     <w:p>
       <w:r>
-        <w:t xml:space="preserve">Any “real world” complex/composite situation involves multiple objects, participants and relations. Each of those may be connected to many other things. Where does a situation “end”. For example; Fred </w:t>
+        <w:t xml:space="preserve">Any “real world” complex/composite situation involves multiple objects, </w:t>
+      </w:r>
+      <w:proofErr w:type="gramStart"/>
+      <w:r>
+        <w:t>participants</w:t>
+      </w:r>
+      <w:proofErr w:type="gramEnd"/>
+      <w:r>
+        <w:t xml:space="preserve"> and relations. Each of those may be connected to many other things. Where does a situation “end</w:t>
+      </w:r>
+      <w:proofErr w:type="gramStart"/>
+      <w:r>
+        <w:t>”.</w:t>
+      </w:r>
+      <w:proofErr w:type="gramEnd"/>
+      <w:r>
+        <w:t xml:space="preserve"> For </w:t>
+      </w:r>
+      <w:proofErr w:type="gramStart"/>
+      <w:r>
+        <w:t>example;</w:t>
+      </w:r>
+      <w:proofErr w:type="gramEnd"/>
+      <w:r>
+        <w:t xml:space="preserve"> Fred </w:t>
       </w:r>
       <w:r>
         <w:t>goes</w:t>
       </w:r>
       <w:r>
-        <w:t xml:space="preserve"> for a medical checkup with Dr. Sue.  Certainly Fred &amp; Dr. Sue are part of (essential participants in) the checkup situation. Is the medical degree of Dr. Sue </w:t>
+        <w:t xml:space="preserve"> for a medical checkup with Dr. Sue.  </w:t>
+      </w:r>
+      <w:proofErr w:type="gramStart"/>
+      <w:r>
+        <w:t>Certainly</w:t>
+      </w:r>
+      <w:proofErr w:type="gramEnd"/>
+      <w:r>
+        <w:t xml:space="preserve"> Fred &amp; Dr. Sue are part of (essential participants in) the checkup situation. Is the medical degree of Dr. Sue </w:t>
       </w:r>
       <w:r>
         <w:t xml:space="preserve">a </w:t>
@@ -3025,7 +3162,6 @@
           <w:id w:val="1486047419"/>
           <w:citation/>
         </w:sdtPr>
-        <w:sdtEndPr/>
         <w:sdtContent>
           <w:r>
             <w:fldChar w:fldCharType="begin"/>
@@ -3091,7 +3227,7 @@
       <w:pPr>
         <w:pStyle w:val="Heading1"/>
       </w:pPr>
-      <w:bookmarkStart w:id="3" w:name="_Toc41570688"/>
+      <w:bookmarkStart w:id="3" w:name="_Toc62134799"/>
       <w:r>
         <w:lastRenderedPageBreak/>
         <w:t>Situation Model</w:t>
@@ -3177,12 +3313,24 @@
         <w:rPr>
           <w:rStyle w:val="SubtleReference"/>
         </w:rPr>
-        <w:t xml:space="preserve"> (SMIF)</w:t>
+        <w:t xml:space="preserve"> (SMIF</w:t>
       </w:r>
       <w:r>
         <w:rPr>
           <w:rStyle w:val="SubtleReference"/>
         </w:rPr>
+        <w:t>/CCM</w:t>
+      </w:r>
+      <w:r>
+        <w:rPr>
+          <w:rStyle w:val="SubtleReference"/>
+        </w:rPr>
+        <w:t>)</w:t>
+      </w:r>
+      <w:r>
+        <w:rPr>
+          <w:rStyle w:val="SubtleReference"/>
+        </w:rPr>
         <w:t xml:space="preserve"> of UML</w:t>
       </w:r>
       <w:r>
@@ -3273,7 +3421,7 @@
         <w:rPr>
           <w:rStyle w:val="SubtleReference"/>
         </w:rPr>
-        <w:t xml:space="preserve"> model do not imply any requirement to know, record or communicate those concepts for a particular purpose – those choices are made in data, process, and services models</w:t>
+        <w:t>model do not imply any requirement to know, record or communicate those concepts for a particular purpose – those choices are made in data, process, and services models</w:t>
       </w:r>
       <w:r>
         <w:rPr>
@@ -3315,11 +3463,6 @@
           <w:id w:val="759021108"/>
           <w:citation/>
         </w:sdtPr>
-        <w:sdtEndPr>
-          <w:rPr>
-            <w:rStyle w:val="SubtleReference"/>
-          </w:rPr>
-        </w:sdtEndPr>
         <w:sdtContent>
           <w:r>
             <w:rPr>
@@ -3385,7 +3528,7 @@
       <w:pPr>
         <w:pStyle w:val="Heading1"/>
       </w:pPr>
-      <w:bookmarkStart w:id="4" w:name="_Toc41570689"/>
+      <w:bookmarkStart w:id="4" w:name="_Toc62134800"/>
       <w:r>
         <w:lastRenderedPageBreak/>
         <w:t>Situation Partitions</w:t>
@@ -3412,7 +3555,15 @@
         <w:t xml:space="preserve"> (aspects)</w:t>
       </w:r>
       <w:r>
-        <w:t xml:space="preserve">. Any particular situation is defined by </w:t>
+        <w:t xml:space="preserve">. Any </w:t>
+      </w:r>
+      <w:proofErr w:type="gramStart"/>
+      <w:r>
+        <w:t>particular situation</w:t>
+      </w:r>
+      <w:proofErr w:type="gramEnd"/>
+      <w:r>
+        <w:t xml:space="preserve"> is defined by </w:t>
       </w:r>
       <w:r>
         <w:t xml:space="preserve">exactly </w:t>
@@ -3428,7 +3579,7 @@
       <w:pPr>
         <w:pStyle w:val="Heading2"/>
       </w:pPr>
-      <w:bookmarkStart w:id="5" w:name="_Toc41570690"/>
+      <w:bookmarkStart w:id="5" w:name="_Toc62134801"/>
       <w:r>
         <w:t>Partition: Atomic Vs. Composite</w:t>
       </w:r>
@@ -3438,7 +3589,7 @@
       <w:pPr>
         <w:pStyle w:val="Heading3"/>
       </w:pPr>
-      <w:bookmarkStart w:id="6" w:name="_Toc41570691"/>
+      <w:bookmarkStart w:id="6" w:name="_Toc62134802"/>
       <w:r>
         <w:t>Atomic situations</w:t>
       </w:r>
@@ -3455,7 +3606,15 @@
         <w:t xml:space="preserve"> – more formally a “material relationship”</w:t>
       </w:r>
       <w:r>
-        <w:t>. E.g. a relationship is an atomic situation. Take away any element and there is no longer a situation, and no relationship. Atomic situations include relationships</w:t>
+        <w:t xml:space="preserve">. </w:t>
+      </w:r>
+      <w:proofErr w:type="gramStart"/>
+      <w:r>
+        <w:t>E.g.</w:t>
+      </w:r>
+      <w:proofErr w:type="gramEnd"/>
+      <w:r>
+        <w:t xml:space="preserve"> a relationship is an atomic situation. Take away any element and there is no longer a situation, and no relationship. Atomic situations include relationships</w:t>
       </w:r>
       <w:r>
         <w:t xml:space="preserve"> between discreet things, between other relationships.</w:t>
@@ -3508,7 +3667,7 @@
       <w:pPr>
         <w:pStyle w:val="Heading3"/>
       </w:pPr>
-      <w:bookmarkStart w:id="7" w:name="_Toc41570692"/>
+      <w:bookmarkStart w:id="7" w:name="_Toc62134803"/>
       <w:r>
         <w:t>Composite Situations</w:t>
       </w:r>
@@ -3550,7 +3709,6 @@
           <w:id w:val="-1747334165"/>
           <w:citation/>
         </w:sdtPr>
-        <w:sdtEndPr/>
         <w:sdtContent>
           <w:r>
             <w:fldChar w:fldCharType="begin"/>
@@ -3580,7 +3738,7 @@
       <w:pPr>
         <w:pStyle w:val="Heading2"/>
       </w:pPr>
-      <w:bookmarkStart w:id="8" w:name="_Toc41570693"/>
+      <w:bookmarkStart w:id="8" w:name="_Toc62134804"/>
       <w:r>
         <w:t>Partition: Static Vs. Dynamic</w:t>
       </w:r>
@@ -3590,7 +3748,7 @@
       <w:pPr>
         <w:pStyle w:val="Heading3"/>
       </w:pPr>
-      <w:bookmarkStart w:id="9" w:name="_Toc41570694"/>
+      <w:bookmarkStart w:id="9" w:name="_Toc62134805"/>
       <w:r>
         <w:t>Static Situations</w:t>
       </w:r>
@@ -3616,7 +3774,15 @@
         <w:t>,</w:t>
       </w:r>
       <w:r>
-        <w:t xml:space="preserve"> over the lifetime of the situation. “cup on desk” is such a situation – it is “true” as long as the cup is there. Static situations can also be complex (if you could see my desk you would know!). A static situation could be the arrangement of seats in </w:t>
+        <w:t xml:space="preserve"> over the lifetime of the situation. “cup on desk” is such a situation – it is “true” </w:t>
+      </w:r>
+      <w:proofErr w:type="gramStart"/>
+      <w:r>
+        <w:t>as long as</w:t>
+      </w:r>
+      <w:proofErr w:type="gramEnd"/>
+      <w:r>
+        <w:t xml:space="preserve"> the cup is there. Static situations can also be complex (if you could see my desk you would know!). A static situation could be the arrangement of seats in </w:t>
       </w:r>
       <w:r>
         <w:t>a movie theater</w:t>
@@ -3652,7 +3818,7 @@
       <w:pPr>
         <w:pStyle w:val="Heading3"/>
       </w:pPr>
-      <w:bookmarkStart w:id="10" w:name="_Toc41570695"/>
+      <w:bookmarkStart w:id="10" w:name="_Toc62134806"/>
       <w:r>
         <w:t>Dynamic situations</w:t>
       </w:r>
@@ -3700,7 +3866,7 @@
       <w:pPr>
         <w:pStyle w:val="Heading2"/>
       </w:pPr>
-      <w:bookmarkStart w:id="11" w:name="_Toc41570696"/>
+      <w:bookmarkStart w:id="11" w:name="_Toc62134807"/>
       <w:r>
         <w:t>Partition: Ontic Vs. Epistemic</w:t>
       </w:r>
@@ -3708,13 +3874,29 @@
     </w:p>
     <w:p>
       <w:r>
-        <w:t xml:space="preserve">A core precept of this approach is a separation of concerns between models of the “real world” and statements, information or opinions about the world. By “real world” we include everything that </w:t>
+        <w:t xml:space="preserve">A core precept of this approach is a separation of concerns between models of the “real world” and statements, </w:t>
+      </w:r>
+      <w:proofErr w:type="gramStart"/>
+      <w:r>
+        <w:t>information</w:t>
+      </w:r>
+      <w:proofErr w:type="gramEnd"/>
+      <w:r>
+        <w:t xml:space="preserve"> or opinions about the world. By “real world” we include everything that </w:t>
       </w:r>
       <w:r>
         <w:t xml:space="preserve">actually </w:t>
       </w:r>
       <w:r>
-        <w:t>exists, has existed or may exist in the future</w:t>
+        <w:t xml:space="preserve">exists, has </w:t>
+      </w:r>
+      <w:proofErr w:type="gramStart"/>
+      <w:r>
+        <w:t>existed</w:t>
+      </w:r>
+      <w:proofErr w:type="gramEnd"/>
+      <w:r>
+        <w:t xml:space="preserve"> or may exist in the future</w:t>
       </w:r>
       <w:r>
         <w:t xml:space="preserve"> – these are called “Ontic” (or Ontological) situations.</w:t>
@@ -3722,14 +3904,22 @@
     </w:p>
     <w:p>
       <w:r>
-        <w:t>Contrasting Ontic situations are statements, information or opinions – these are all “about” some real-world thing.  Situations about other situations are called “Epistemic Situations”.</w:t>
+        <w:t xml:space="preserve">Contrasting Ontic situations are statements, </w:t>
+      </w:r>
+      <w:proofErr w:type="gramStart"/>
+      <w:r>
+        <w:t>information</w:t>
+      </w:r>
+      <w:proofErr w:type="gramEnd"/>
+      <w:r>
+        <w:t xml:space="preserve"> or opinions – these are all “about” some real-world thing.  Situations about other situations are called “Epistemic Situations”.</w:t>
       </w:r>
     </w:p>
     <w:p>
       <w:pPr>
         <w:pStyle w:val="Heading2"/>
       </w:pPr>
-      <w:bookmarkStart w:id="12" w:name="_Toc41570697"/>
+      <w:bookmarkStart w:id="12" w:name="_Toc62134808"/>
       <w:r>
         <w:t xml:space="preserve">Partition: </w:t>
       </w:r>
@@ -3773,7 +3963,15 @@
         <w:t xml:space="preserve"> at 10:30am January 2, 2019. </w:t>
       </w:r>
       <w:r>
-        <w:t>What is also interesting is patterns of such situations, either as history, expectations, or instructions. Fred’s shot may be part of a pattern of such shots that happen every Monday, and have since 20</w:t>
+        <w:t xml:space="preserve">What is also interesting is patterns of such situations, either as history, expectations, or instructions. Fred’s shot may be part of a pattern of such shots that happen every </w:t>
+      </w:r>
+      <w:proofErr w:type="gramStart"/>
+      <w:r>
+        <w:t>Monday, and</w:t>
+      </w:r>
+      <w:proofErr w:type="gramEnd"/>
+      <w:r>
+        <w:t xml:space="preserve"> have since 20</w:t>
       </w:r>
       <w:r>
         <w:t xml:space="preserve">09. </w:t>
@@ -3787,7 +3985,15 @@
         <w:t>Situation types</w:t>
       </w:r>
       <w:r>
-        <w:t xml:space="preserve"> represents a series of like situations with some variable(s)  - such as time</w:t>
+        <w:t xml:space="preserve"> represents a series of like situations with some variable(</w:t>
+      </w:r>
+      <w:proofErr w:type="gramStart"/>
+      <w:r>
+        <w:t>s)  -</w:t>
+      </w:r>
+      <w:proofErr w:type="gramEnd"/>
+      <w:r>
+        <w:t xml:space="preserve"> such as time</w:t>
       </w:r>
       <w:r>
         <w:t xml:space="preserve"> or participants</w:t>
@@ -3812,7 +4018,7 @@
       <w:pPr>
         <w:pStyle w:val="Heading2"/>
       </w:pPr>
-      <w:bookmarkStart w:id="13" w:name="_Toc41570698"/>
+      <w:bookmarkStart w:id="13" w:name="_Toc62134809"/>
       <w:r>
         <w:t xml:space="preserve">Model of situation </w:t>
       </w:r>
@@ -3866,14 +4072,22 @@
     <w:p>
       <w:r>
         <w:lastRenderedPageBreak/>
-        <w:t>Note that each partition is grouped with a {complete, disjoint} constraint – meaning there are no others in the partition and they do not overlap.</w:t>
+        <w:t xml:space="preserve">Note that each partition is grouped with a {complete, disjoint} constraint – meaning there are no others in the </w:t>
+      </w:r>
+      <w:proofErr w:type="gramStart"/>
+      <w:r>
+        <w:t>partition</w:t>
+      </w:r>
+      <w:proofErr w:type="gramEnd"/>
+      <w:r>
+        <w:t xml:space="preserve"> and they do not overlap.</w:t>
       </w:r>
     </w:p>
     <w:p>
       <w:pPr>
         <w:pStyle w:val="Heading1"/>
       </w:pPr>
-      <w:bookmarkStart w:id="14" w:name="_Toc41570699"/>
+      <w:bookmarkStart w:id="14" w:name="_Toc62134810"/>
       <w:r>
         <w:t>Temporality</w:t>
       </w:r>
@@ -3881,7 +4095,23 @@
     </w:p>
     <w:p>
       <w:r>
-        <w:t>“Existing over a time period” has been asserted as a necessary component of situations. That time period could be instantaneous or extended, it may be known or unknown – but it exists. Even the existence of the earth has a time period – nothing lasts forever. More formally</w:t>
+        <w:t xml:space="preserve">“Existing over a time period” has been asserted as a necessary component of situations. That </w:t>
+      </w:r>
+      <w:proofErr w:type="gramStart"/>
+      <w:r>
+        <w:t>time period</w:t>
+      </w:r>
+      <w:proofErr w:type="gramEnd"/>
+      <w:r>
+        <w:t xml:space="preserve"> could be instantaneous or extended, it may be known or unknown – but it exists. Even the existence of the earth has </w:t>
+      </w:r>
+      <w:proofErr w:type="gramStart"/>
+      <w:r>
+        <w:t>a time period</w:t>
+      </w:r>
+      <w:proofErr w:type="gramEnd"/>
+      <w:r>
+        <w:t xml:space="preserve"> – nothing lasts forever. More formally</w:t>
       </w:r>
       <w:r>
         <w:t>,</w:t>
@@ -3889,11 +4119,16 @@
       <w:r>
         <w:t xml:space="preserve"> we say that a situation </w:t>
       </w:r>
+      <w:proofErr w:type="gramStart"/>
       <w:r>
         <w:t xml:space="preserve">is </w:t>
       </w:r>
       <w:r>
-        <w:t xml:space="preserve"> a “temporal region” – it is bounded by a start and an end, now, in the past</w:t>
+        <w:t xml:space="preserve"> a</w:t>
+      </w:r>
+      <w:proofErr w:type="gramEnd"/>
+      <w:r>
+        <w:t xml:space="preserve"> “temporal region” – it is bounded by a start and an end, now, in the past</w:t>
       </w:r>
       <w:r>
         <w:t>,</w:t>
@@ -3929,12 +4164,28 @@
         <w:t xml:space="preserve"> and time points</w:t>
       </w:r>
       <w:r>
-        <w:t>. Time intervals represent “just time”, e.g. the year 2020. As such time intervals are considered values that may have a “data type” representation.</w:t>
-      </w:r>
-    </w:p>
-    <w:p>
-      <w:r>
-        <w:t>As both situations and time intervals are temporal regions, the “Allen relations” (e.g. before, after, etc.) may be stated between situations, between situations and time intervals</w:t>
+        <w:t xml:space="preserve">. Time intervals represent “just time”, </w:t>
+      </w:r>
+      <w:proofErr w:type="gramStart"/>
+      <w:r>
+        <w:t>e.g.</w:t>
+      </w:r>
+      <w:proofErr w:type="gramEnd"/>
+      <w:r>
+        <w:t xml:space="preserve"> the year 2020. As such time intervals are considered values that may have a “data type” representation.</w:t>
+      </w:r>
+    </w:p>
+    <w:p>
+      <w:r>
+        <w:t>As both situations and time intervals are temporal regions, the “Allen relations” (</w:t>
+      </w:r>
+      <w:proofErr w:type="gramStart"/>
+      <w:r>
+        <w:t>e.g.</w:t>
+      </w:r>
+      <w:proofErr w:type="gramEnd"/>
+      <w:r>
+        <w:t xml:space="preserve"> before, after, etc.) may be stated between situations, between situations and time intervals</w:t>
       </w:r>
       <w:r>
         <w:t>,</w:t>
@@ -4006,7 +4257,7 @@
           <w:rStyle w:val="Heading2Char"/>
         </w:rPr>
       </w:pPr>
-      <w:bookmarkStart w:id="15" w:name="_Toc41570700"/>
+      <w:bookmarkStart w:id="15" w:name="_Toc62134811"/>
       <w:r>
         <w:rPr>
           <w:rStyle w:val="Heading2Char"/>
@@ -4024,12 +4275,14 @@
           <w:noProof/>
         </w:rPr>
       </w:pPr>
+      <w:proofErr w:type="gramStart"/>
       <w:r>
         <w:t>Occurrences</w:t>
       </w:r>
       <w:r>
         <w:t>;</w:t>
       </w:r>
+      <w:proofErr w:type="gramEnd"/>
       <w:r>
         <w:t xml:space="preserve"> situations involving change over time,</w:t>
       </w:r>
@@ -4114,7 +4367,7 @@
       <w:pPr>
         <w:pStyle w:val="Heading1"/>
       </w:pPr>
-      <w:bookmarkStart w:id="16" w:name="_Toc41570701"/>
+      <w:bookmarkStart w:id="16" w:name="_Toc62134812"/>
       <w:r>
         <w:lastRenderedPageBreak/>
         <w:t xml:space="preserve">Epistemic Situations &amp; </w:t>
@@ -4254,7 +4507,23 @@
         <w:t xml:space="preserve"> – an “epistemic situation”</w:t>
       </w:r>
       <w:r>
-        <w:t>. However, the situation that is the statement may have a different time, context, source, trust or other factors that differ from similar factors in the situation it is about. For example, At 3pm Nurse Jane told Dr. Sue that John’s temperature was 1</w:t>
+        <w:t xml:space="preserve">. However, the situation that is the statement may have a different time, context, source, </w:t>
+      </w:r>
+      <w:proofErr w:type="gramStart"/>
+      <w:r>
+        <w:t>trust</w:t>
+      </w:r>
+      <w:proofErr w:type="gramEnd"/>
+      <w:r>
+        <w:t xml:space="preserve"> or other factors that differ from similar factors in the situation it is about. For example, </w:t>
+      </w:r>
+      <w:proofErr w:type="gramStart"/>
+      <w:r>
+        <w:t>At</w:t>
+      </w:r>
+      <w:proofErr w:type="gramEnd"/>
+      <w:r>
+        <w:t xml:space="preserve"> 3pm Nurse Jane told Dr. Sue that John’s temperature was 1</w:t>
       </w:r>
       <w:r>
         <w:t>12</w:t>
@@ -4283,7 +4552,15 @@
         <w:t>participants,</w:t>
       </w:r>
       <w:r>
-        <w:t xml:space="preserve"> and characteristics we can accurately record and decompose exactly what happened and connect related “chains of events”. We have a basis for recording dependencies, for provenance,  for trust (e.g. what i</w:t>
+        <w:t xml:space="preserve"> and characteristics we can accurately record and decompose exactly what happened and connect related “chains of events”. We have a basis for recording dependencies, for </w:t>
+      </w:r>
+      <w:proofErr w:type="gramStart"/>
+      <w:r>
+        <w:t>provenance,  for</w:t>
+      </w:r>
+      <w:proofErr w:type="gramEnd"/>
+      <w:r>
+        <w:t xml:space="preserve"> trust (e.g. what i</w:t>
       </w:r>
       <w:r>
         <w:t>f</w:t>
@@ -4309,7 +4586,15 @@
     </w:p>
     <w:p>
       <w:r>
-        <w:t>In formalizing statement we separate the concept of</w:t>
+        <w:t xml:space="preserve">In formalizing </w:t>
+      </w:r>
+      <w:proofErr w:type="gramStart"/>
+      <w:r>
+        <w:t>statement</w:t>
+      </w:r>
+      <w:proofErr w:type="gramEnd"/>
+      <w:r>
+        <w:t xml:space="preserve"> we separate the concept of</w:t>
       </w:r>
       <w:r>
         <w:rPr>
@@ -4334,7 +4619,15 @@
         <w:t xml:space="preserve">epistemic situation. We differentiate epistemic situation from “Ontic Situations”; ontic situations represent </w:t>
       </w:r>
       <w:r>
-        <w:t>things in the “actual world”, not something about it. So John’s temperature at 3:10 PM is real – Ontic, where as the record of that temperature is “about” – epistemic.</w:t>
+        <w:t xml:space="preserve">things in the “actual world”, not something about it. </w:t>
+      </w:r>
+      <w:proofErr w:type="gramStart"/>
+      <w:r>
+        <w:t>So</w:t>
+      </w:r>
+      <w:proofErr w:type="gramEnd"/>
+      <w:r>
+        <w:t xml:space="preserve"> John’s temperature at 3:10 PM is real – Ontic, where as the record of that temperature is “about” – epistemic.</w:t>
       </w:r>
     </w:p>
     <w:p>
@@ -4371,7 +4664,15 @@
         <w:t>records</w:t>
       </w:r>
       <w:r>
-        <w:t xml:space="preserve">, stored or remembered </w:t>
+        <w:t xml:space="preserve">, </w:t>
+      </w:r>
+      <w:proofErr w:type="gramStart"/>
+      <w:r>
+        <w:t>stored</w:t>
+      </w:r>
+      <w:proofErr w:type="gramEnd"/>
+      <w:r>
+        <w:t xml:space="preserve"> or remembered </w:t>
       </w:r>
       <w:r>
         <w:t xml:space="preserve">authored </w:t>
@@ -4448,7 +4749,7 @@
       <w:pPr>
         <w:pStyle w:val="Heading2"/>
       </w:pPr>
-      <w:bookmarkStart w:id="17" w:name="_Toc41570702"/>
+      <w:bookmarkStart w:id="17" w:name="_Toc62134813"/>
       <w:r>
         <w:lastRenderedPageBreak/>
         <w:t>Classification</w:t>
@@ -4460,14 +4761,21 @@
     </w:p>
     <w:p>
       <w:r>
-        <w:t>There are different kinds of statements, the most simple being some assertion – an assertive statement. John Searle</w:t>
+        <w:t xml:space="preserve">There are different kinds of statements, the </w:t>
+      </w:r>
+      <w:proofErr w:type="gramStart"/>
+      <w:r>
+        <w:t>most simple</w:t>
+      </w:r>
+      <w:proofErr w:type="gramEnd"/>
+      <w:r>
+        <w:t xml:space="preserve"> being some assertion – an assertive statement. John Searle</w:t>
       </w:r>
       <w:sdt>
         <w:sdtPr>
           <w:id w:val="1786535253"/>
           <w:citation/>
         </w:sdtPr>
-        <w:sdtEndPr/>
         <w:sdtContent>
           <w:r>
             <w:fldChar w:fldCharType="begin"/>
@@ -4523,11 +4831,19 @@
           <w:rStyle w:val="SubtleEmphasis"/>
         </w:rPr>
       </w:pPr>
+      <w:proofErr w:type="gramStart"/>
       <w:r>
         <w:rPr>
           <w:rStyle w:val="SubtleEmphasis"/>
         </w:rPr>
-        <w:t>Have to investigate: Searle does not include interrogatives?</w:t>
+        <w:t>Have to</w:t>
+      </w:r>
+      <w:proofErr w:type="gramEnd"/>
+      <w:r>
+        <w:rPr>
+          <w:rStyle w:val="SubtleEmphasis"/>
+        </w:rPr>
+        <w:t xml:space="preserve"> investigate: Searle does not include interrogatives?</w:t>
       </w:r>
     </w:p>
     <w:p>
@@ -4589,7 +4905,7 @@
       <w:pPr>
         <w:pStyle w:val="Heading2"/>
       </w:pPr>
-      <w:bookmarkStart w:id="18" w:name="_Toc41570703"/>
+      <w:bookmarkStart w:id="18" w:name="_Toc62134814"/>
       <w:r>
         <w:lastRenderedPageBreak/>
         <w:t>Qualitative Positions</w:t>
@@ -4653,7 +4969,7 @@
       <w:pPr>
         <w:pStyle w:val="Heading1"/>
       </w:pPr>
-      <w:bookmarkStart w:id="19" w:name="_Toc41570704"/>
+      <w:bookmarkStart w:id="19" w:name="_Toc62134815"/>
       <w:r>
         <w:t>Situation Types and Definitions</w:t>
       </w:r>
@@ -4714,7 +5030,15 @@
         <w:t>types</w:t>
       </w:r>
       <w:r>
-        <w:t xml:space="preserve"> describes a set of actual situations, it can be considered a situation “type” where </w:t>
+        <w:t xml:space="preserve"> describes a set of actual </w:t>
+      </w:r>
+      <w:proofErr w:type="gramStart"/>
+      <w:r>
+        <w:t>situations,</w:t>
+      </w:r>
+      <w:proofErr w:type="gramEnd"/>
+      <w:r>
+        <w:t xml:space="preserve"> it can be considered a situation “type” where </w:t>
       </w:r>
       <w:r>
         <w:t>a</w:t>
@@ -4729,13 +5053,29 @@
         <w:t>.</w:t>
       </w:r>
       <w:r>
-        <w:t xml:space="preserve"> The criteria in this case is that the actual situation “fits the pattern” of the situation type by the assignment of actual things to the variables.</w:t>
+        <w:t xml:space="preserve"> The criteria in this case </w:t>
+      </w:r>
+      <w:proofErr w:type="gramStart"/>
+      <w:r>
+        <w:t>is</w:t>
+      </w:r>
+      <w:proofErr w:type="gramEnd"/>
+      <w:r>
+        <w:t xml:space="preserve"> that the actual situation “fits the pattern” of the situation type by the assignment of actual things to the variables.</w:t>
       </w:r>
     </w:p>
     <w:p>
       <w:r>
         <w:lastRenderedPageBreak/>
-        <w:t>Two basic kinds of situation types are defined – repetitive situations and situation definitions. Repetitive situations are the same except for the time each actual situation is realized. Situation definitions define new “patterns” of roles, relationships and constraints.</w:t>
+        <w:t xml:space="preserve">Two basic kinds of situation types are defined – repetitive situations and situation definitions. Repetitive situations are the same except for the time each actual situation is realized. Situation definitions define new “patterns” of roles, </w:t>
+      </w:r>
+      <w:proofErr w:type="gramStart"/>
+      <w:r>
+        <w:t>relationships</w:t>
+      </w:r>
+      <w:proofErr w:type="gramEnd"/>
+      <w:r>
+        <w:t xml:space="preserve"> and constraints.</w:t>
       </w:r>
     </w:p>
     <w:p>
@@ -4747,7 +5087,6 @@
           <w:id w:val="-1836528453"/>
           <w:citation/>
         </w:sdtPr>
-        <w:sdtEndPr/>
         <w:sdtContent>
           <w:r>
             <w:fldChar w:fldCharType="begin"/>
@@ -4891,7 +5230,7 @@
       <w:pPr>
         <w:pStyle w:val="Heading1"/>
       </w:pPr>
-      <w:bookmarkStart w:id="20" w:name="_Toc41570705"/>
+      <w:bookmarkStart w:id="20" w:name="_Toc62134816"/>
       <w:r>
         <w:t>Supporting concepts</w:t>
       </w:r>
@@ -4906,7 +5245,7 @@
       <w:pPr>
         <w:pStyle w:val="Heading2"/>
       </w:pPr>
-      <w:bookmarkStart w:id="21" w:name="_Toc41570706"/>
+      <w:bookmarkStart w:id="21" w:name="_Toc62134817"/>
       <w:r>
         <w:t>Context</w:t>
       </w:r>
@@ -4967,7 +5306,7 @@
       <w:pPr>
         <w:pStyle w:val="Heading2"/>
       </w:pPr>
-      <w:bookmarkStart w:id="22" w:name="_Toc41570707"/>
+      <w:bookmarkStart w:id="22" w:name="_Toc62134818"/>
       <w:r>
         <w:t>Type</w:t>
       </w:r>
@@ -5053,7 +5392,7 @@
       <w:pPr>
         <w:pStyle w:val="Heading2"/>
       </w:pPr>
-      <w:bookmarkStart w:id="23" w:name="_Toc41570708"/>
+      <w:bookmarkStart w:id="23" w:name="_Toc62134819"/>
       <w:r>
         <w:lastRenderedPageBreak/>
         <w:t>Qualities</w:t>
@@ -5062,14 +5401,48 @@
     </w:p>
     <w:p>
       <w:r>
+        <w:t xml:space="preserve">Qualities define some characteristic of something within a timeframe. Qualitied “reify” a predicate (property) such that it may have a timeframe, other </w:t>
+      </w:r>
+      <w:proofErr w:type="gramStart"/>
+      <w:r>
+        <w:t>context</w:t>
+      </w:r>
+      <w:proofErr w:type="gramEnd"/>
+      <w:r>
+        <w:t xml:space="preserve"> and relationships. </w:t>
+      </w:r>
+    </w:p>
+    <w:p>
+      <w:r>
+        <w:t xml:space="preserve">As something that may be “true” within a </w:t>
+      </w:r>
+      <w:proofErr w:type="gramStart"/>
+      <w:r>
+        <w:t>timeframe qualities</w:t>
+      </w:r>
+      <w:proofErr w:type="gramEnd"/>
+      <w:r>
+        <w:t xml:space="preserve"> are</w:t>
+      </w:r>
+      <w:r>
+        <w:t xml:space="preserve"> situations and more specifically a “State” of something and an Ontic Situation.</w:t>
+      </w:r>
+    </w:p>
+    <w:p>
+      <w:r>
+        <w:t>Qualities “as quality value” some Value, which may be a primitive value or a complex value. Qualities are immutable except for the possible addition of an end date where the end date may be unknown at instantiation.</w:t>
+      </w:r>
+    </w:p>
+    <w:p>
+      <w:r>
         <w:rPr>
           <w:noProof/>
         </w:rPr>
         <w:drawing>
-          <wp:inline distT="0" distB="0" distL="0" distR="0" wp14:anchorId="332D33CB" wp14:editId="3A3591B1">
-            <wp:extent cx="5943600" cy="3895090"/>
+          <wp:inline distT="0" distB="0" distL="0" distR="0" wp14:anchorId="4106E1FE" wp14:editId="76D7AE3F">
+            <wp:extent cx="5943600" cy="5266690"/>
             <wp:effectExtent l="0" t="0" r="0" b="0"/>
-            <wp:docPr id="23" name="Picture 23"/>
+            <wp:docPr id="9" name="Picture 9"/>
             <wp:cNvGraphicFramePr>
               <a:graphicFrameLocks xmlns:a="http://schemas.openxmlformats.org/drawingml/2006/main" noChangeAspect="1"/>
             </wp:cNvGraphicFramePr>
@@ -5089,7 +5462,7 @@
                   <pic:spPr>
                     <a:xfrm>
                       <a:off x="0" y="0"/>
-                      <a:ext cx="5943600" cy="3895090"/>
+                      <a:ext cx="5943600" cy="5266690"/>
                     </a:xfrm>
                     <a:prstGeom prst="rect">
                       <a:avLst/>
@@ -5119,7 +5492,7 @@
       <w:pPr>
         <w:pStyle w:val="Heading2"/>
       </w:pPr>
-      <w:bookmarkStart w:id="24" w:name="_Toc41570709"/>
+      <w:bookmarkStart w:id="24" w:name="_Toc62134820"/>
       <w:r>
         <w:lastRenderedPageBreak/>
         <w:t>Values and units</w:t>
@@ -5301,7 +5674,7 @@
     </w:p>
     <w:p/>
     <w:p/>
-    <w:bookmarkStart w:id="25" w:name="_Toc41570710" w:displacedByCustomXml="next"/>
+    <w:bookmarkStart w:id="25" w:name="_Toc62134821" w:displacedByCustomXml="next"/>
     <w:sdt>
       <w:sdtPr>
         <w:rPr>
@@ -5316,7 +5689,6 @@
           <w:docPartUnique/>
         </w:docPartObj>
       </w:sdtPr>
-      <w:sdtEndPr/>
       <w:sdtContent>
         <w:p>
           <w:pPr>
@@ -5332,7 +5704,6 @@
             <w:id w:val="-573587230"/>
             <w:bibliography/>
           </w:sdtPr>
-          <w:sdtEndPr/>
           <w:sdtContent>
             <w:p>
               <w:pPr>

</xml_diff>